<commit_message>
update indexes creating process
</commit_message>
<xml_diff>
--- a/docs/Database connection requirements for our RDBMSs.docx
+++ b/docs/Database connection requirements for our RDBMSs.docx
@@ -1,6 +1,6 @@
 
 <file path=word/document.xml><?xml version="1.0" encoding="utf-8"?>
-<w:document xmlns:wpc="http://schemas.microsoft.com/office/word/2010/wordprocessingCanvas" xmlns:cx="http://schemas.microsoft.com/office/drawing/2014/chartex" xmlns:cx1="http://schemas.microsoft.com/office/drawing/2015/9/8/chartex" xmlns:cx2="http://schemas.microsoft.com/office/drawing/2015/10/21/chartex" xmlns:cx3="http://schemas.microsoft.com/office/drawing/2016/5/9/chartex" xmlns:cx4="http://schemas.microsoft.com/office/drawing/2016/5/10/chartex" xmlns:cx5="http://schemas.microsoft.com/office/drawing/2016/5/11/chartex" xmlns:cx6="http://schemas.microsoft.com/office/drawing/2016/5/12/chartex" xmlns:cx7="http://schemas.microsoft.com/office/drawing/2016/5/13/chartex" xmlns:cx8="http://schemas.microsoft.com/office/drawing/2016/5/14/chartex" xmlns:mc="http://schemas.openxmlformats.org/markup-compatibility/2006" xmlns:aink="http://schemas.microsoft.com/office/drawing/2016/ink" xmlns:am3d="http://schemas.microsoft.com/office/drawing/2017/model3d" xmlns:o="urn:schemas-microsoft-com:office:office" xmlns:r="http://schemas.openxmlformats.org/officeDocument/2006/relationships" xmlns:m="http://schemas.openxmlformats.org/officeDocument/2006/math" xmlns:v="urn:schemas-microsoft-com:vml" xmlns:wp14="http://schemas.microsoft.com/office/word/2010/wordprocessingDrawing" xmlns:wp="http://schemas.openxmlformats.org/drawingml/2006/wordprocessingDrawing" xmlns:w10="urn:schemas-microsoft-com:office:word" xmlns:w="http://schemas.openxmlformats.org/wordprocessingml/2006/main" xmlns:w14="http://schemas.microsoft.com/office/word/2010/wordml" xmlns:w15="http://schemas.microsoft.com/office/word/2012/wordml" xmlns:w16cex="http://schemas.microsoft.com/office/word/2018/wordml/cex" xmlns:w16cid="http://schemas.microsoft.com/office/word/2016/wordml/cid" xmlns:w16="http://schemas.microsoft.com/office/word/2018/wordml" xmlns:w16se="http://schemas.microsoft.com/office/word/2015/wordml/symex" xmlns:wpg="http://schemas.microsoft.com/office/word/2010/wordprocessingGroup" xmlns:wpi="http://schemas.microsoft.com/office/word/2010/wordprocessingInk" xmlns:wne="http://schemas.microsoft.com/office/word/2006/wordml" xmlns:wps="http://schemas.microsoft.com/office/word/2010/wordprocessingShape" mc:Ignorable="w14 w15 w16se w16cid w16 w16cex wp14">
+<w:document xmlns:wpc="http://schemas.microsoft.com/office/word/2010/wordprocessingCanvas" xmlns:cx="http://schemas.microsoft.com/office/drawing/2014/chartex" xmlns:cx1="http://schemas.microsoft.com/office/drawing/2015/9/8/chartex" xmlns:cx2="http://schemas.microsoft.com/office/drawing/2015/10/21/chartex" xmlns:cx3="http://schemas.microsoft.com/office/drawing/2016/5/9/chartex" xmlns:cx4="http://schemas.microsoft.com/office/drawing/2016/5/10/chartex" xmlns:cx5="http://schemas.microsoft.com/office/drawing/2016/5/11/chartex" xmlns:cx6="http://schemas.microsoft.com/office/drawing/2016/5/12/chartex" xmlns:cx7="http://schemas.microsoft.com/office/drawing/2016/5/13/chartex" xmlns:cx8="http://schemas.microsoft.com/office/drawing/2016/5/14/chartex" xmlns:mc="http://schemas.openxmlformats.org/markup-compatibility/2006" xmlns:aink="http://schemas.microsoft.com/office/drawing/2016/ink" xmlns:am3d="http://schemas.microsoft.com/office/drawing/2017/model3d" xmlns:o="urn:schemas-microsoft-com:office:office" xmlns:oel="http://schemas.microsoft.com/office/2019/extlst" xmlns:r="http://schemas.openxmlformats.org/officeDocument/2006/relationships" xmlns:m="http://schemas.openxmlformats.org/officeDocument/2006/math" xmlns:v="urn:schemas-microsoft-com:vml" xmlns:wp14="http://schemas.microsoft.com/office/word/2010/wordprocessingDrawing" xmlns:wp="http://schemas.openxmlformats.org/drawingml/2006/wordprocessingDrawing" xmlns:w10="urn:schemas-microsoft-com:office:word" xmlns:w="http://schemas.openxmlformats.org/wordprocessingml/2006/main" xmlns:w14="http://schemas.microsoft.com/office/word/2010/wordml" xmlns:w15="http://schemas.microsoft.com/office/word/2012/wordml" xmlns:w16cex="http://schemas.microsoft.com/office/word/2018/wordml/cex" xmlns:w16cid="http://schemas.microsoft.com/office/word/2016/wordml/cid" xmlns:w16="http://schemas.microsoft.com/office/word/2018/wordml" xmlns:w16sdtdh="http://schemas.microsoft.com/office/word/2020/wordml/sdtdatahash" xmlns:w16se="http://schemas.microsoft.com/office/word/2015/wordml/symex" xmlns:wpg="http://schemas.microsoft.com/office/word/2010/wordprocessingGroup" xmlns:wpi="http://schemas.microsoft.com/office/word/2010/wordprocessingInk" xmlns:wne="http://schemas.microsoft.com/office/word/2006/wordml" xmlns:wps="http://schemas.microsoft.com/office/word/2010/wordprocessingShape" mc:Ignorable="w14 w15 w16se w16cid w16 w16cex w16sdtdh wp14">
   <w:body>
     <w:p>
       <w:pPr>
@@ -23,15 +23,7 @@
     </w:p>
     <w:p>
       <w:r>
-        <w:t xml:space="preserve">GSRS has been tested with 4 database systems: Oracle, </w:t>
-      </w:r>
-      <w:proofErr w:type="spellStart"/>
-      <w:r>
-        <w:t>PostGreSQL</w:t>
-      </w:r>
-      <w:proofErr w:type="spellEnd"/>
-      <w:r>
-        <w:t>, MariaDB and MySQL.  H2 also works in a development environment.  GSRS may work with additional database systems, but the team cannot make any recommendations for additional database systems. In each of these cases described, GSRS 3.x configurations described here are intended to be compatible with equivalent databases which may have been created for a GSRS 2.x instance.</w:t>
+        <w:t>GSRS has been tested with 4 database systems: Oracle, PostGreSQL, MariaDB and MySQL.  H2 also works in a development environment.  GSRS may work with additional database systems, but the team cannot make any recommendations for additional database systems. In each of these cases described, GSRS 3.x configurations described here are intended to be compatible with equivalent databases which may have been created for a GSRS 2.x instance.</w:t>
       </w:r>
     </w:p>
     <w:p>
@@ -58,23 +50,7 @@
         <w:t>Note:</w:t>
       </w:r>
       <w:r>
-        <w:t xml:space="preserve"> The default pom.xml files found in the gsrs3-main-deployment </w:t>
-      </w:r>
-      <w:proofErr w:type="spellStart"/>
-      <w:r>
-        <w:t>git</w:t>
-      </w:r>
-      <w:proofErr w:type="spellEnd"/>
-      <w:r>
-        <w:t xml:space="preserve"> repo contain </w:t>
-      </w:r>
-      <w:proofErr w:type="gramStart"/>
-      <w:r>
-        <w:t>all of</w:t>
-      </w:r>
-      <w:proofErr w:type="gramEnd"/>
-      <w:r>
-        <w:t xml:space="preserve"> these drivers by default.</w:t>
+        <w:t xml:space="preserve"> The default pom.xml files found in the gsrs3-main-deployment git repo contain all of these drivers by default.</w:t>
       </w:r>
     </w:p>
     <w:p>
@@ -86,15 +62,7 @@
         </w:numPr>
       </w:pPr>
       <w:r>
-        <w:t xml:space="preserve">Information for the service-specific configuration file, generally, </w:t>
-      </w:r>
-      <w:proofErr w:type="spellStart"/>
-      <w:r>
-        <w:t>application.conf</w:t>
-      </w:r>
-      <w:proofErr w:type="spellEnd"/>
-      <w:r>
-        <w:t>.  The Hibernate ‘dialect’ is one key piece of information.</w:t>
+        <w:t>Information for the service-specific configuration file, generally, application.conf.  The Hibernate ‘dialect’ is one key piece of information.</w:t>
       </w:r>
     </w:p>
     <w:p>
@@ -164,15 +132,7 @@
         <w:t>existing</w:t>
       </w:r>
       <w:r>
-        <w:t xml:space="preserve"> databases created for GSRS 2.x software. As such the property “</w:t>
-      </w:r>
-      <w:proofErr w:type="spellStart"/>
-      <w:r>
-        <w:t>spring.jpa.hibernate.ddl</w:t>
-      </w:r>
-      <w:proofErr w:type="spellEnd"/>
-      <w:r>
-        <w:t>-auto” is set to “none”</w:t>
+        <w:t xml:space="preserve"> databases created for GSRS 2.x software. As such the property “spring.jpa.hibernate.ddl-auto” is set to “none”</w:t>
       </w:r>
       <w:r>
         <w:t xml:space="preserve">, meaning that new tables will not be generated. If the intention is to generate the schema, this setting can be adjusted. </w:t>
@@ -205,46 +165,18 @@
         <w:t>some</w:t>
       </w:r>
       <w:r>
-        <w:t xml:space="preserve"> entity services, they are intended to connect to 2 or more </w:t>
-      </w:r>
-      <w:proofErr w:type="spellStart"/>
-      <w:r>
-        <w:t>datasources</w:t>
-      </w:r>
-      <w:proofErr w:type="spellEnd"/>
-      <w:r>
-        <w:t xml:space="preserve">. In such cases, by convention, the “spring” prefix us used for the primary core source and another prefix is used for the specific entity </w:t>
-      </w:r>
-      <w:proofErr w:type="spellStart"/>
-      <w:r>
-        <w:t>datasource</w:t>
-      </w:r>
-      <w:proofErr w:type="spellEnd"/>
-      <w:r>
-        <w:t>. For example the products service will expect settings for both “</w:t>
-      </w:r>
-      <w:proofErr w:type="spellStart"/>
-      <w:proofErr w:type="gramStart"/>
+        <w:t xml:space="preserve"> entity services, they are intended to connect to 2 or more datasources. In such cases, by convention, the “spring” prefix us used for the primary core source and another prefix is used for the specific entity datasource. For example the products service will expect settings for both “</w:t>
+      </w:r>
       <w:r>
         <w:rPr>
           <w:b/>
           <w:bCs/>
         </w:rPr>
-        <w:t>spring.datasource</w:t>
-      </w:r>
-      <w:proofErr w:type="gramEnd"/>
-      <w:r>
-        <w:rPr>
-          <w:b/>
-          <w:bCs/>
-        </w:rPr>
-        <w:t>.driverClassName</w:t>
-      </w:r>
-      <w:proofErr w:type="spellEnd"/>
+        <w:t>spring.datasource.driverClassName</w:t>
+      </w:r>
       <w:r>
         <w:t>” as well as “</w:t>
       </w:r>
-      <w:proofErr w:type="spellStart"/>
       <w:r>
         <w:rPr>
           <w:b/>
@@ -252,28 +184,11 @@
         </w:rPr>
         <w:t>products.datasource.driverClassName</w:t>
       </w:r>
-      <w:proofErr w:type="spellEnd"/>
       <w:r>
         <w:t>”</w:t>
       </w:r>
       <w:r>
-        <w:t xml:space="preserve"> (and every other </w:t>
-      </w:r>
-      <w:proofErr w:type="spellStart"/>
-      <w:r>
-        <w:t>datasource</w:t>
-      </w:r>
-      <w:proofErr w:type="spellEnd"/>
-      <w:r>
-        <w:t>/</w:t>
-      </w:r>
-      <w:proofErr w:type="spellStart"/>
-      <w:r>
-        <w:t>jpa</w:t>
-      </w:r>
-      <w:proofErr w:type="spellEnd"/>
-      <w:r>
-        <w:t xml:space="preserve"> property expected).</w:t>
+        <w:t xml:space="preserve"> (and every other datasource/jpa property expected).</w:t>
       </w:r>
     </w:p>
     <w:p>
@@ -285,54 +200,66 @@
         </w:numPr>
       </w:pPr>
       <w:r>
-        <w:t xml:space="preserve">When creating a new </w:t>
-      </w:r>
-      <w:proofErr w:type="gramStart"/>
-      <w:r>
-        <w:t>database</w:t>
-      </w:r>
-      <w:proofErr w:type="gramEnd"/>
-      <w:r>
-        <w:t xml:space="preserve"> the default schema generation is fairly rudimentary and only includes the very basic indexes. To improve </w:t>
-      </w:r>
-      <w:proofErr w:type="gramStart"/>
-      <w:r>
-        <w:t>performance</w:t>
-      </w:r>
-      <w:proofErr w:type="gramEnd"/>
-      <w:r>
-        <w:t xml:space="preserve"> it may be necessary to add more indexes to the database tables. For core </w:t>
-      </w:r>
-      <w:proofErr w:type="spellStart"/>
-      <w:r>
-        <w:t>gsrs</w:t>
-      </w:r>
-      <w:proofErr w:type="spellEnd"/>
-      <w:r>
-        <w:t xml:space="preserve">/substance tables the </w:t>
-      </w:r>
-      <w:proofErr w:type="gramStart"/>
-      <w:r>
-        <w:t>most commonly desired</w:t>
-      </w:r>
-      <w:proofErr w:type="gramEnd"/>
-      <w:r>
-        <w:t xml:space="preserve"> indexes are available here: </w:t>
+        <w:t>When creating a new database</w:t>
+      </w:r>
+      <w:r>
+        <w:t xml:space="preserve">, indexes listed in </w:t>
       </w:r>
       <w:hyperlink r:id="rId8" w:history="1">
         <w:r>
           <w:rPr>
             <w:rStyle w:val="Hyperlink"/>
           </w:rPr>
-          <w:t>https://gith</w:t>
-        </w:r>
-        <w:r>
-          <w:rPr>
-            <w:rStyle w:val="Hyperlink"/>
-          </w:rPr>
-          <w:t>ub.com/ncats/gsrs-play/tree/GSRS_DEV/conf/sql/post</w:t>
+          <w:t>https://github.com/ncats/gsrs-play/tree/GSRS_DEV/conf/sql/post</w:t>
         </w:r>
       </w:hyperlink>
+      <w:r>
+        <w:t xml:space="preserve"> </w:t>
+      </w:r>
+      <w:r>
+        <w:t>are generated t</w:t>
+      </w:r>
+      <w:r>
+        <w:t>o improve performance</w:t>
+      </w:r>
+      <w:r>
+        <w:t xml:space="preserve">. </w:t>
+      </w:r>
+      <w:r>
+        <w:t xml:space="preserve"> </w:t>
+      </w:r>
+      <w:r>
+        <w:t xml:space="preserve">If your database was created before and does not have these indexes, you can set </w:t>
+      </w:r>
+      <w:r>
+        <w:t xml:space="preserve">the property </w:t>
+      </w:r>
+      <w:r>
+        <w:lastRenderedPageBreak/>
+        <w:t>“spring.jpa.hibernate.ddl-auto” to “</w:t>
+      </w:r>
+      <w:r>
+        <w:t>update</w:t>
+      </w:r>
+      <w:r>
+        <w:t>”</w:t>
+      </w:r>
+      <w:r>
+        <w:t>, then restart the substances service to add these indexes</w:t>
+      </w:r>
+      <w:r>
+        <w:t>.</w:t>
+      </w:r>
+    </w:p>
+    <w:p>
+      <w:pPr>
+        <w:pStyle w:val="ListParagraph"/>
+      </w:pPr>
+    </w:p>
+    <w:p>
+      <w:pPr>
+        <w:pStyle w:val="ListParagraph"/>
+      </w:pPr>
     </w:p>
     <w:p>
       <w:pPr>
@@ -343,16 +270,7 @@
         </w:numPr>
       </w:pPr>
       <w:r>
-        <w:lastRenderedPageBreak/>
-        <w:t xml:space="preserve">Extra steps may be necessary to configure the RDBMS to accept and properly process UTF8 encoded characters. The steps necessary to do this are beyond the scope of this document, however, for MariaDB and </w:t>
-      </w:r>
-      <w:proofErr w:type="spellStart"/>
-      <w:r>
-        <w:t>MySql</w:t>
-      </w:r>
-      <w:proofErr w:type="spellEnd"/>
-      <w:r>
-        <w:t xml:space="preserve"> the following SQL commands have been found to be beneficial:</w:t>
+        <w:t>Extra steps may be necessary to configure the RDBMS to accept and properly process UTF8 encoded characters. The steps necessary to do this are beyond the scope of this document, however, for MariaDB and MySql the following SQL commands have been found to be beneficial:</w:t>
       </w:r>
       <w:r>
         <w:br/>
@@ -387,43 +305,41 @@
                 <w:sz w:val="14"/>
                 <w:szCs w:val="14"/>
               </w:rPr>
-              <w:t xml:space="preserve">ALTER TABLE </w:t>
-            </w:r>
-            <w:proofErr w:type="spellStart"/>
-            <w:r>
+              <w:t>ALTER TABLE ix_ginas_name MODIFY name VARCHAR(255) CHARACTER SET utf8mb4;</w:t>
+            </w:r>
+          </w:p>
+          <w:p>
+            <w:pPr>
               <w:rPr>
                 <w:rFonts w:ascii="Courier New" w:hAnsi="Courier New" w:cs="Courier New"/>
                 <w:sz w:val="14"/>
                 <w:szCs w:val="14"/>
               </w:rPr>
-              <w:t>ix_ginas_name</w:t>
-            </w:r>
-            <w:proofErr w:type="spellEnd"/>
+            </w:pPr>
             <w:r>
               <w:rPr>
                 <w:rFonts w:ascii="Courier New" w:hAnsi="Courier New" w:cs="Courier New"/>
                 <w:sz w:val="14"/>
                 <w:szCs w:val="14"/>
               </w:rPr>
-              <w:t xml:space="preserve"> MODIFY name </w:t>
-            </w:r>
-            <w:proofErr w:type="gramStart"/>
-            <w:r>
+              <w:t>ALTER TABLE ix_ginas_name MODIFY full_name longtext CHARACTER SET utf8mb4;</w:t>
+            </w:r>
+          </w:p>
+          <w:p>
+            <w:pPr>
               <w:rPr>
                 <w:rFonts w:ascii="Courier New" w:hAnsi="Courier New" w:cs="Courier New"/>
                 <w:sz w:val="14"/>
                 <w:szCs w:val="14"/>
               </w:rPr>
-              <w:t>VARCHAR(</w:t>
-            </w:r>
-            <w:proofErr w:type="gramEnd"/>
+            </w:pPr>
             <w:r>
               <w:rPr>
                 <w:rFonts w:ascii="Courier New" w:hAnsi="Courier New" w:cs="Courier New"/>
                 <w:sz w:val="14"/>
                 <w:szCs w:val="14"/>
               </w:rPr>
-              <w:t>255) CHARACTER SET utf8mb4;</w:t>
+              <w:t>ALTER TABLE ix_ginas_code MODIFY code VARCHAR(255) CHARACTER SET utf8mb4;</w:t>
             </w:r>
           </w:p>
           <w:p>
@@ -440,568 +356,218 @@
                 <w:sz w:val="14"/>
                 <w:szCs w:val="14"/>
               </w:rPr>
-              <w:t xml:space="preserve">ALTER TABLE </w:t>
-            </w:r>
-            <w:proofErr w:type="spellStart"/>
-            <w:r>
+              <w:t>ALTER TABLE ix_ginas_amount MODIFY non_numeric_value VARCHAR(255) CHARACTER SET utf8mb4;</w:t>
+            </w:r>
+          </w:p>
+          <w:p>
+            <w:pPr>
               <w:rPr>
                 <w:rFonts w:ascii="Courier New" w:hAnsi="Courier New" w:cs="Courier New"/>
                 <w:sz w:val="14"/>
                 <w:szCs w:val="14"/>
               </w:rPr>
-              <w:t>ix_ginas_name</w:t>
-            </w:r>
-            <w:proofErr w:type="spellEnd"/>
+            </w:pPr>
             <w:r>
               <w:rPr>
                 <w:rFonts w:ascii="Courier New" w:hAnsi="Courier New" w:cs="Courier New"/>
                 <w:sz w:val="14"/>
                 <w:szCs w:val="14"/>
               </w:rPr>
-              <w:t xml:space="preserve"> MODIFY </w:t>
-            </w:r>
-            <w:proofErr w:type="spellStart"/>
+              <w:t xml:space="preserve">ALTER TABLE ix_ginas_amount MODIFY </w:t>
+            </w:r>
             <w:r>
               <w:rPr>
                 <w:rFonts w:ascii="Courier New" w:hAnsi="Courier New" w:cs="Courier New"/>
                 <w:sz w:val="14"/>
                 <w:szCs w:val="14"/>
               </w:rPr>
-              <w:t>full_name</w:t>
-            </w:r>
-            <w:proofErr w:type="spellEnd"/>
+              <w:t>units</w:t>
+            </w:r>
             <w:r>
               <w:rPr>
                 <w:rFonts w:ascii="Courier New" w:hAnsi="Courier New" w:cs="Courier New"/>
                 <w:sz w:val="14"/>
                 <w:szCs w:val="14"/>
               </w:rPr>
-              <w:t xml:space="preserve"> </w:t>
-            </w:r>
-            <w:proofErr w:type="spellStart"/>
+              <w:t xml:space="preserve"> VARCHAR(255) CHARACTER SET utf8mb4;</w:t>
+            </w:r>
             <w:r>
               <w:rPr>
                 <w:rFonts w:ascii="Courier New" w:hAnsi="Courier New" w:cs="Courier New"/>
                 <w:sz w:val="14"/>
                 <w:szCs w:val="14"/>
               </w:rPr>
-              <w:t>longtext</w:t>
-            </w:r>
-            <w:proofErr w:type="spellEnd"/>
+              <w:br/>
+            </w:r>
             <w:r>
               <w:rPr>
                 <w:rFonts w:ascii="Courier New" w:hAnsi="Courier New" w:cs="Courier New"/>
                 <w:sz w:val="14"/>
                 <w:szCs w:val="14"/>
               </w:rPr>
-              <w:t xml:space="preserve"> CHARACTER SET </w:t>
-            </w:r>
-            <w:proofErr w:type="gramStart"/>
+              <w:t>ALTER TABLE ix_ginas_vocabulary_term MODIFY value</w:t>
+            </w:r>
             <w:r>
               <w:rPr>
                 <w:rFonts w:ascii="Courier New" w:hAnsi="Courier New" w:cs="Courier New"/>
                 <w:sz w:val="14"/>
                 <w:szCs w:val="14"/>
               </w:rPr>
-              <w:t>utf8mb4;</w:t>
-            </w:r>
-            <w:proofErr w:type="gramEnd"/>
-          </w:p>
-          <w:p>
-            <w:pPr>
+              <w:t xml:space="preserve"> </w:t>
+            </w:r>
+            <w:r>
               <w:rPr>
                 <w:rFonts w:ascii="Courier New" w:hAnsi="Courier New" w:cs="Courier New"/>
                 <w:sz w:val="14"/>
                 <w:szCs w:val="14"/>
               </w:rPr>
-            </w:pPr>
+              <w:t>VARCHAR(</w:t>
+            </w:r>
             <w:r>
               <w:rPr>
                 <w:rFonts w:ascii="Courier New" w:hAnsi="Courier New" w:cs="Courier New"/>
                 <w:sz w:val="14"/>
                 <w:szCs w:val="14"/>
               </w:rPr>
-              <w:t xml:space="preserve">ALTER TABLE </w:t>
-            </w:r>
-            <w:proofErr w:type="spellStart"/>
+              <w:t>1000</w:t>
+            </w:r>
             <w:r>
               <w:rPr>
                 <w:rFonts w:ascii="Courier New" w:hAnsi="Courier New" w:cs="Courier New"/>
                 <w:sz w:val="14"/>
                 <w:szCs w:val="14"/>
               </w:rPr>
-              <w:t>ix_ginas_code</w:t>
-            </w:r>
-            <w:proofErr w:type="spellEnd"/>
+              <w:t>) CHARACTER SET utf8mb4;</w:t>
+            </w:r>
             <w:r>
               <w:rPr>
                 <w:rFonts w:ascii="Courier New" w:hAnsi="Courier New" w:cs="Courier New"/>
                 <w:sz w:val="14"/>
                 <w:szCs w:val="14"/>
               </w:rPr>
-              <w:t xml:space="preserve"> MODIFY code </w:t>
-            </w:r>
-            <w:proofErr w:type="gramStart"/>
+              <w:t xml:space="preserve"> </w:t>
+            </w:r>
             <w:r>
               <w:rPr>
                 <w:rFonts w:ascii="Courier New" w:hAnsi="Courier New" w:cs="Courier New"/>
                 <w:sz w:val="14"/>
                 <w:szCs w:val="14"/>
               </w:rPr>
-              <w:t>VARCHAR(</w:t>
-            </w:r>
-            <w:proofErr w:type="gramEnd"/>
+              <w:br/>
+            </w:r>
             <w:r>
               <w:rPr>
                 <w:rFonts w:ascii="Courier New" w:hAnsi="Courier New" w:cs="Courier New"/>
                 <w:sz w:val="14"/>
                 <w:szCs w:val="14"/>
               </w:rPr>
-              <w:t>255) CHARACTER SET utf8mb4;</w:t>
-            </w:r>
-          </w:p>
-          <w:p>
-            <w:pPr>
+              <w:t xml:space="preserve">ALTER TABLE ix_ginas_vocabulary_term MODIFY </w:t>
+            </w:r>
+            <w:r>
               <w:rPr>
                 <w:rFonts w:ascii="Courier New" w:hAnsi="Courier New" w:cs="Courier New"/>
                 <w:sz w:val="14"/>
                 <w:szCs w:val="14"/>
               </w:rPr>
-            </w:pPr>
+              <w:t xml:space="preserve">display </w:t>
+            </w:r>
             <w:r>
               <w:rPr>
                 <w:rFonts w:ascii="Courier New" w:hAnsi="Courier New" w:cs="Courier New"/>
                 <w:sz w:val="14"/>
                 <w:szCs w:val="14"/>
               </w:rPr>
-              <w:t xml:space="preserve">ALTER TABLE </w:t>
-            </w:r>
-            <w:proofErr w:type="spellStart"/>
+              <w:t>VARCHAR(</w:t>
+            </w:r>
             <w:r>
               <w:rPr>
                 <w:rFonts w:ascii="Courier New" w:hAnsi="Courier New" w:cs="Courier New"/>
                 <w:sz w:val="14"/>
                 <w:szCs w:val="14"/>
               </w:rPr>
-              <w:t>ix_ginas_amount</w:t>
-            </w:r>
-            <w:proofErr w:type="spellEnd"/>
+              <w:t>1000</w:t>
+            </w:r>
             <w:r>
               <w:rPr>
                 <w:rFonts w:ascii="Courier New" w:hAnsi="Courier New" w:cs="Courier New"/>
                 <w:sz w:val="14"/>
                 <w:szCs w:val="14"/>
               </w:rPr>
-              <w:t xml:space="preserve"> MODIFY </w:t>
-            </w:r>
-            <w:proofErr w:type="spellStart"/>
+              <w:t>) CHARACTER SET utf8mb4;</w:t>
+            </w:r>
             <w:r>
               <w:rPr>
                 <w:rFonts w:ascii="Courier New" w:hAnsi="Courier New" w:cs="Courier New"/>
                 <w:sz w:val="14"/>
                 <w:szCs w:val="14"/>
               </w:rPr>
-              <w:t>non_numeric_value</w:t>
-            </w:r>
-            <w:proofErr w:type="spellEnd"/>
+              <w:br/>
+            </w:r>
             <w:r>
               <w:rPr>
                 <w:rFonts w:ascii="Courier New" w:hAnsi="Courier New" w:cs="Courier New"/>
                 <w:sz w:val="14"/>
                 <w:szCs w:val="14"/>
               </w:rPr>
-              <w:t xml:space="preserve"> </w:t>
-            </w:r>
-            <w:proofErr w:type="gramStart"/>
+              <w:t xml:space="preserve">ALTER TABLE ix_ginas_vocabulary_term MODIFY </w:t>
+            </w:r>
             <w:r>
               <w:rPr>
                 <w:rFonts w:ascii="Courier New" w:hAnsi="Courier New" w:cs="Courier New"/>
                 <w:sz w:val="14"/>
                 <w:szCs w:val="14"/>
               </w:rPr>
-              <w:t>VARCHAR(</w:t>
-            </w:r>
-            <w:proofErr w:type="gramEnd"/>
+              <w:t xml:space="preserve">description </w:t>
+            </w:r>
             <w:r>
               <w:rPr>
                 <w:rFonts w:ascii="Courier New" w:hAnsi="Courier New" w:cs="Courier New"/>
                 <w:sz w:val="14"/>
                 <w:szCs w:val="14"/>
               </w:rPr>
-              <w:t>255) CHARACTER SET utf8mb4;</w:t>
-            </w:r>
-          </w:p>
-          <w:p>
-            <w:pPr>
+              <w:t>VARCHAR(</w:t>
+            </w:r>
+            <w:r>
               <w:rPr>
                 <w:rFonts w:ascii="Courier New" w:hAnsi="Courier New" w:cs="Courier New"/>
                 <w:sz w:val="14"/>
                 <w:szCs w:val="14"/>
               </w:rPr>
-            </w:pPr>
+              <w:t>1000</w:t>
+            </w:r>
             <w:r>
               <w:rPr>
                 <w:rFonts w:ascii="Courier New" w:hAnsi="Courier New" w:cs="Courier New"/>
                 <w:sz w:val="14"/>
                 <w:szCs w:val="14"/>
               </w:rPr>
-              <w:t xml:space="preserve">ALTER TABLE </w:t>
-            </w:r>
-            <w:proofErr w:type="spellStart"/>
+              <w:t>) CHARACTER SET utf8mb4;</w:t>
+            </w:r>
             <w:r>
               <w:rPr>
                 <w:rFonts w:ascii="Courier New" w:hAnsi="Courier New" w:cs="Courier New"/>
                 <w:sz w:val="14"/>
                 <w:szCs w:val="14"/>
               </w:rPr>
-              <w:t>ix_ginas_amount</w:t>
-            </w:r>
-            <w:proofErr w:type="spellEnd"/>
+              <w:br/>
+            </w:r>
             <w:r>
               <w:rPr>
                 <w:rFonts w:ascii="Courier New" w:hAnsi="Courier New" w:cs="Courier New"/>
                 <w:sz w:val="14"/>
                 <w:szCs w:val="14"/>
               </w:rPr>
-              <w:t xml:space="preserve"> MODIFY </w:t>
-            </w:r>
+              <w:t>ALTER TABLE ix_ginas_reference MODIFY citation longtext CHARACTER SET utf8mb4;</w:t>
+            </w:r>
+          </w:p>
+          <w:p>
             <w:r>
               <w:rPr>
                 <w:rFonts w:ascii="Courier New" w:hAnsi="Courier New" w:cs="Courier New"/>
                 <w:sz w:val="14"/>
                 <w:szCs w:val="14"/>
               </w:rPr>
-              <w:t>units</w:t>
-            </w:r>
-            <w:r>
-              <w:rPr>
-                <w:rFonts w:ascii="Courier New" w:hAnsi="Courier New" w:cs="Courier New"/>
-                <w:sz w:val="14"/>
-                <w:szCs w:val="14"/>
-              </w:rPr>
-              <w:t xml:space="preserve"> </w:t>
-            </w:r>
-            <w:proofErr w:type="gramStart"/>
-            <w:r>
-              <w:rPr>
-                <w:rFonts w:ascii="Courier New" w:hAnsi="Courier New" w:cs="Courier New"/>
-                <w:sz w:val="14"/>
-                <w:szCs w:val="14"/>
-              </w:rPr>
-              <w:t>VARCHAR(</w:t>
-            </w:r>
-            <w:proofErr w:type="gramEnd"/>
-            <w:r>
-              <w:rPr>
-                <w:rFonts w:ascii="Courier New" w:hAnsi="Courier New" w:cs="Courier New"/>
-                <w:sz w:val="14"/>
-                <w:szCs w:val="14"/>
-              </w:rPr>
-              <w:t>255) CHARACTER SET utf8mb4;</w:t>
-            </w:r>
-            <w:r>
-              <w:rPr>
-                <w:rFonts w:ascii="Courier New" w:hAnsi="Courier New" w:cs="Courier New"/>
-                <w:sz w:val="14"/>
-                <w:szCs w:val="14"/>
-              </w:rPr>
-              <w:br/>
-            </w:r>
-            <w:r>
-              <w:rPr>
-                <w:rFonts w:ascii="Courier New" w:hAnsi="Courier New" w:cs="Courier New"/>
-                <w:sz w:val="14"/>
-                <w:szCs w:val="14"/>
-              </w:rPr>
-              <w:t xml:space="preserve">ALTER TABLE </w:t>
-            </w:r>
-            <w:proofErr w:type="spellStart"/>
-            <w:r>
-              <w:rPr>
-                <w:rFonts w:ascii="Courier New" w:hAnsi="Courier New" w:cs="Courier New"/>
-                <w:sz w:val="14"/>
-                <w:szCs w:val="14"/>
-              </w:rPr>
-              <w:t>ix_ginas_vocabulary_term</w:t>
-            </w:r>
-            <w:proofErr w:type="spellEnd"/>
-            <w:r>
-              <w:rPr>
-                <w:rFonts w:ascii="Courier New" w:hAnsi="Courier New" w:cs="Courier New"/>
-                <w:sz w:val="14"/>
-                <w:szCs w:val="14"/>
-              </w:rPr>
-              <w:t xml:space="preserve"> MODIFY value</w:t>
-            </w:r>
-            <w:r>
-              <w:rPr>
-                <w:rFonts w:ascii="Courier New" w:hAnsi="Courier New" w:cs="Courier New"/>
-                <w:sz w:val="14"/>
-                <w:szCs w:val="14"/>
-              </w:rPr>
-              <w:t xml:space="preserve"> </w:t>
-            </w:r>
-            <w:r>
-              <w:rPr>
-                <w:rFonts w:ascii="Courier New" w:hAnsi="Courier New" w:cs="Courier New"/>
-                <w:sz w:val="14"/>
-                <w:szCs w:val="14"/>
-              </w:rPr>
-              <w:t>VARCHAR(</w:t>
-            </w:r>
-            <w:r>
-              <w:rPr>
-                <w:rFonts w:ascii="Courier New" w:hAnsi="Courier New" w:cs="Courier New"/>
-                <w:sz w:val="14"/>
-                <w:szCs w:val="14"/>
-              </w:rPr>
-              <w:t>1000</w:t>
-            </w:r>
-            <w:r>
-              <w:rPr>
-                <w:rFonts w:ascii="Courier New" w:hAnsi="Courier New" w:cs="Courier New"/>
-                <w:sz w:val="14"/>
-                <w:szCs w:val="14"/>
-              </w:rPr>
-              <w:t>) CHARACTER SET utf8mb4;</w:t>
-            </w:r>
-            <w:r>
-              <w:rPr>
-                <w:rFonts w:ascii="Courier New" w:hAnsi="Courier New" w:cs="Courier New"/>
-                <w:sz w:val="14"/>
-                <w:szCs w:val="14"/>
-              </w:rPr>
-              <w:t xml:space="preserve"> </w:t>
-            </w:r>
-            <w:r>
-              <w:rPr>
-                <w:rFonts w:ascii="Courier New" w:hAnsi="Courier New" w:cs="Courier New"/>
-                <w:sz w:val="14"/>
-                <w:szCs w:val="14"/>
-              </w:rPr>
-              <w:br/>
-            </w:r>
-            <w:r>
-              <w:rPr>
-                <w:rFonts w:ascii="Courier New" w:hAnsi="Courier New" w:cs="Courier New"/>
-                <w:sz w:val="14"/>
-                <w:szCs w:val="14"/>
-              </w:rPr>
-              <w:t xml:space="preserve">ALTER TABLE </w:t>
-            </w:r>
-            <w:proofErr w:type="spellStart"/>
-            <w:r>
-              <w:rPr>
-                <w:rFonts w:ascii="Courier New" w:hAnsi="Courier New" w:cs="Courier New"/>
-                <w:sz w:val="14"/>
-                <w:szCs w:val="14"/>
-              </w:rPr>
-              <w:t>ix_ginas_vocabulary_term</w:t>
-            </w:r>
-            <w:proofErr w:type="spellEnd"/>
-            <w:r>
-              <w:rPr>
-                <w:rFonts w:ascii="Courier New" w:hAnsi="Courier New" w:cs="Courier New"/>
-                <w:sz w:val="14"/>
-                <w:szCs w:val="14"/>
-              </w:rPr>
-              <w:t xml:space="preserve"> MODIFY </w:t>
-            </w:r>
-            <w:r>
-              <w:rPr>
-                <w:rFonts w:ascii="Courier New" w:hAnsi="Courier New" w:cs="Courier New"/>
-                <w:sz w:val="14"/>
-                <w:szCs w:val="14"/>
-              </w:rPr>
-              <w:t xml:space="preserve">display </w:t>
-            </w:r>
-            <w:r>
-              <w:rPr>
-                <w:rFonts w:ascii="Courier New" w:hAnsi="Courier New" w:cs="Courier New"/>
-                <w:sz w:val="14"/>
-                <w:szCs w:val="14"/>
-              </w:rPr>
-              <w:t>VARCHAR(</w:t>
-            </w:r>
-            <w:r>
-              <w:rPr>
-                <w:rFonts w:ascii="Courier New" w:hAnsi="Courier New" w:cs="Courier New"/>
-                <w:sz w:val="14"/>
-                <w:szCs w:val="14"/>
-              </w:rPr>
-              <w:t>1000</w:t>
-            </w:r>
-            <w:r>
-              <w:rPr>
-                <w:rFonts w:ascii="Courier New" w:hAnsi="Courier New" w:cs="Courier New"/>
-                <w:sz w:val="14"/>
-                <w:szCs w:val="14"/>
-              </w:rPr>
-              <w:t>) CHARACTER SET utf8mb4;</w:t>
-            </w:r>
-            <w:r>
-              <w:rPr>
-                <w:rFonts w:ascii="Courier New" w:hAnsi="Courier New" w:cs="Courier New"/>
-                <w:sz w:val="14"/>
-                <w:szCs w:val="14"/>
-              </w:rPr>
-              <w:br/>
-            </w:r>
-            <w:r>
-              <w:rPr>
-                <w:rFonts w:ascii="Courier New" w:hAnsi="Courier New" w:cs="Courier New"/>
-                <w:sz w:val="14"/>
-                <w:szCs w:val="14"/>
-              </w:rPr>
-              <w:t xml:space="preserve">ALTER TABLE </w:t>
-            </w:r>
-            <w:proofErr w:type="spellStart"/>
-            <w:r>
-              <w:rPr>
-                <w:rFonts w:ascii="Courier New" w:hAnsi="Courier New" w:cs="Courier New"/>
-                <w:sz w:val="14"/>
-                <w:szCs w:val="14"/>
-              </w:rPr>
-              <w:t>ix_ginas_vocabulary_term</w:t>
-            </w:r>
-            <w:proofErr w:type="spellEnd"/>
-            <w:r>
-              <w:rPr>
-                <w:rFonts w:ascii="Courier New" w:hAnsi="Courier New" w:cs="Courier New"/>
-                <w:sz w:val="14"/>
-                <w:szCs w:val="14"/>
-              </w:rPr>
-              <w:t xml:space="preserve"> MODIFY </w:t>
-            </w:r>
-            <w:r>
-              <w:rPr>
-                <w:rFonts w:ascii="Courier New" w:hAnsi="Courier New" w:cs="Courier New"/>
-                <w:sz w:val="14"/>
-                <w:szCs w:val="14"/>
-              </w:rPr>
-              <w:t xml:space="preserve">description </w:t>
-            </w:r>
-            <w:r>
-              <w:rPr>
-                <w:rFonts w:ascii="Courier New" w:hAnsi="Courier New" w:cs="Courier New"/>
-                <w:sz w:val="14"/>
-                <w:szCs w:val="14"/>
-              </w:rPr>
-              <w:t>VARCHAR(</w:t>
-            </w:r>
-            <w:r>
-              <w:rPr>
-                <w:rFonts w:ascii="Courier New" w:hAnsi="Courier New" w:cs="Courier New"/>
-                <w:sz w:val="14"/>
-                <w:szCs w:val="14"/>
-              </w:rPr>
-              <w:t>1000</w:t>
-            </w:r>
-            <w:r>
-              <w:rPr>
-                <w:rFonts w:ascii="Courier New" w:hAnsi="Courier New" w:cs="Courier New"/>
-                <w:sz w:val="14"/>
-                <w:szCs w:val="14"/>
-              </w:rPr>
-              <w:t>) CHARACTER SET utf8mb4;</w:t>
-            </w:r>
-            <w:r>
-              <w:rPr>
-                <w:rFonts w:ascii="Courier New" w:hAnsi="Courier New" w:cs="Courier New"/>
-                <w:sz w:val="14"/>
-                <w:szCs w:val="14"/>
-              </w:rPr>
-              <w:br/>
-            </w:r>
-            <w:r>
-              <w:rPr>
-                <w:rFonts w:ascii="Courier New" w:hAnsi="Courier New" w:cs="Courier New"/>
-                <w:sz w:val="14"/>
-                <w:szCs w:val="14"/>
-              </w:rPr>
-              <w:t xml:space="preserve">ALTER TABLE </w:t>
-            </w:r>
-            <w:proofErr w:type="spellStart"/>
-            <w:r>
-              <w:rPr>
-                <w:rFonts w:ascii="Courier New" w:hAnsi="Courier New" w:cs="Courier New"/>
-                <w:sz w:val="14"/>
-                <w:szCs w:val="14"/>
-              </w:rPr>
-              <w:t>ix_ginas_reference</w:t>
-            </w:r>
-            <w:proofErr w:type="spellEnd"/>
-            <w:r>
-              <w:rPr>
-                <w:rFonts w:ascii="Courier New" w:hAnsi="Courier New" w:cs="Courier New"/>
-                <w:sz w:val="14"/>
-                <w:szCs w:val="14"/>
-              </w:rPr>
-              <w:t xml:space="preserve"> MODIFY citation </w:t>
-            </w:r>
-            <w:proofErr w:type="spellStart"/>
-            <w:r>
-              <w:rPr>
-                <w:rFonts w:ascii="Courier New" w:hAnsi="Courier New" w:cs="Courier New"/>
-                <w:sz w:val="14"/>
-                <w:szCs w:val="14"/>
-              </w:rPr>
-              <w:t>longtext</w:t>
-            </w:r>
-            <w:proofErr w:type="spellEnd"/>
-            <w:r>
-              <w:rPr>
-                <w:rFonts w:ascii="Courier New" w:hAnsi="Courier New" w:cs="Courier New"/>
-                <w:sz w:val="14"/>
-                <w:szCs w:val="14"/>
-              </w:rPr>
-              <w:t xml:space="preserve"> CHARACTER SET utf8mb4;</w:t>
-            </w:r>
-          </w:p>
-          <w:p>
-            <w:r>
-              <w:rPr>
-                <w:rFonts w:ascii="Courier New" w:hAnsi="Courier New" w:cs="Courier New"/>
-                <w:sz w:val="14"/>
-                <w:szCs w:val="14"/>
-              </w:rPr>
-              <w:t xml:space="preserve">ALTER TABLE </w:t>
-            </w:r>
-            <w:proofErr w:type="spellStart"/>
-            <w:r>
-              <w:rPr>
-                <w:rFonts w:ascii="Courier New" w:hAnsi="Courier New" w:cs="Courier New"/>
-                <w:sz w:val="14"/>
-                <w:szCs w:val="14"/>
-              </w:rPr>
-              <w:t>ix_ginas_note</w:t>
-            </w:r>
-            <w:proofErr w:type="spellEnd"/>
-            <w:r>
-              <w:rPr>
-                <w:rFonts w:ascii="Courier New" w:hAnsi="Courier New" w:cs="Courier New"/>
-                <w:sz w:val="14"/>
-                <w:szCs w:val="14"/>
-              </w:rPr>
-              <w:t xml:space="preserve"> MODIFY note </w:t>
-            </w:r>
-            <w:proofErr w:type="spellStart"/>
-            <w:r>
-              <w:rPr>
-                <w:rFonts w:ascii="Courier New" w:hAnsi="Courier New" w:cs="Courier New"/>
-                <w:sz w:val="14"/>
-                <w:szCs w:val="14"/>
-              </w:rPr>
-              <w:t>longtext</w:t>
-            </w:r>
-            <w:proofErr w:type="spellEnd"/>
-            <w:r>
-              <w:rPr>
-                <w:rFonts w:ascii="Courier New" w:hAnsi="Courier New" w:cs="Courier New"/>
-                <w:sz w:val="14"/>
-                <w:szCs w:val="14"/>
-              </w:rPr>
-              <w:t xml:space="preserve"> CHARACTER SET utf8mb4;</w:t>
+              <w:t>ALTER TABLE ix_ginas_note MODIFY note longtext CHARACTER SET utf8mb4;</w:t>
             </w:r>
           </w:p>
         </w:tc>
@@ -1090,79 +656,7 @@
                 <w:sz w:val="19"/>
                 <w:szCs w:val="19"/>
               </w:rPr>
-              <w:t xml:space="preserve">    </w:t>
-            </w:r>
-            <w:proofErr w:type="gramStart"/>
-            <w:r>
-              <w:rPr>
-                <w:rFonts w:ascii="Courier New" w:eastAsia="Courier New" w:hAnsi="Courier New" w:cs="Courier New"/>
-                <w:sz w:val="19"/>
-                <w:szCs w:val="19"/>
-              </w:rPr>
-              <w:t>&lt;</w:t>
-            </w:r>
-            <w:proofErr w:type="spellStart"/>
-            <w:r>
-              <w:rPr>
-                <w:rFonts w:ascii="Courier New" w:eastAsia="Courier New" w:hAnsi="Courier New" w:cs="Courier New"/>
-                <w:sz w:val="19"/>
-                <w:szCs w:val="19"/>
-              </w:rPr>
-              <w:t>groupId</w:t>
-            </w:r>
-            <w:proofErr w:type="spellEnd"/>
-            <w:r>
-              <w:rPr>
-                <w:rFonts w:ascii="Courier New" w:eastAsia="Courier New" w:hAnsi="Courier New" w:cs="Courier New"/>
-                <w:sz w:val="19"/>
-                <w:szCs w:val="19"/>
-              </w:rPr>
-              <w:t>&gt;</w:t>
-            </w:r>
-            <w:proofErr w:type="spellStart"/>
-            <w:r>
-              <w:rPr>
-                <w:rFonts w:ascii="Courier New" w:eastAsia="Courier New" w:hAnsi="Courier New" w:cs="Courier New"/>
-                <w:sz w:val="19"/>
-                <w:szCs w:val="19"/>
-              </w:rPr>
-              <w:t>com.oracle.database</w:t>
-            </w:r>
-            <w:proofErr w:type="gramEnd"/>
-            <w:r>
-              <w:rPr>
-                <w:rFonts w:ascii="Courier New" w:eastAsia="Courier New" w:hAnsi="Courier New" w:cs="Courier New"/>
-                <w:sz w:val="19"/>
-                <w:szCs w:val="19"/>
-              </w:rPr>
-              <w:t>.jdbc</w:t>
-            </w:r>
-            <w:proofErr w:type="spellEnd"/>
-            <w:r>
-              <w:rPr>
-                <w:rFonts w:ascii="Courier New" w:eastAsia="Courier New" w:hAnsi="Courier New" w:cs="Courier New"/>
-                <w:sz w:val="19"/>
-                <w:szCs w:val="19"/>
-              </w:rPr>
-              <w:t>&lt;/</w:t>
-            </w:r>
-            <w:proofErr w:type="spellStart"/>
-            <w:r>
-              <w:rPr>
-                <w:rFonts w:ascii="Courier New" w:eastAsia="Courier New" w:hAnsi="Courier New" w:cs="Courier New"/>
-                <w:sz w:val="19"/>
-                <w:szCs w:val="19"/>
-              </w:rPr>
-              <w:t>groupId</w:t>
-            </w:r>
-            <w:proofErr w:type="spellEnd"/>
-            <w:r>
-              <w:rPr>
-                <w:rFonts w:ascii="Courier New" w:eastAsia="Courier New" w:hAnsi="Courier New" w:cs="Courier New"/>
-                <w:sz w:val="19"/>
-                <w:szCs w:val="19"/>
-              </w:rPr>
-              <w:t xml:space="preserve">&gt; </w:t>
+              <w:t xml:space="preserve">    &lt;groupId&gt;com.oracle.database.jdbc&lt;/groupId&gt; </w:t>
             </w:r>
           </w:p>
           <w:p>
@@ -1180,43 +674,7 @@
                 <w:sz w:val="19"/>
                 <w:szCs w:val="19"/>
               </w:rPr>
-              <w:t xml:space="preserve">    &lt;</w:t>
-            </w:r>
-            <w:proofErr w:type="spellStart"/>
-            <w:r>
-              <w:rPr>
-                <w:rFonts w:ascii="Courier New" w:eastAsia="Courier New" w:hAnsi="Courier New" w:cs="Courier New"/>
-                <w:sz w:val="19"/>
-                <w:szCs w:val="19"/>
-              </w:rPr>
-              <w:t>artifactId</w:t>
-            </w:r>
-            <w:proofErr w:type="spellEnd"/>
-            <w:r>
-              <w:rPr>
-                <w:rFonts w:ascii="Courier New" w:eastAsia="Courier New" w:hAnsi="Courier New" w:cs="Courier New"/>
-                <w:sz w:val="19"/>
-                <w:szCs w:val="19"/>
-              </w:rPr>
-              <w:t>&gt;ojdbc8&lt;/</w:t>
-            </w:r>
-            <w:proofErr w:type="spellStart"/>
-            <w:r>
-              <w:rPr>
-                <w:rFonts w:ascii="Courier New" w:eastAsia="Courier New" w:hAnsi="Courier New" w:cs="Courier New"/>
-                <w:sz w:val="19"/>
-                <w:szCs w:val="19"/>
-              </w:rPr>
-              <w:t>artifactId</w:t>
-            </w:r>
-            <w:proofErr w:type="spellEnd"/>
-            <w:r>
-              <w:rPr>
-                <w:rFonts w:ascii="Courier New" w:eastAsia="Courier New" w:hAnsi="Courier New" w:cs="Courier New"/>
-                <w:sz w:val="19"/>
-                <w:szCs w:val="19"/>
-              </w:rPr>
-              <w:t xml:space="preserve">&gt; </w:t>
+              <w:t xml:space="preserve">    &lt;artifactId&gt;ojdbc8&lt;/artifactId&gt; </w:t>
             </w:r>
           </w:p>
           <w:p>
@@ -1286,21 +744,12 @@
           <w:iCs/>
         </w:rPr>
       </w:pPr>
-      <w:proofErr w:type="gramStart"/>
       <w:r>
         <w:rPr>
           <w:i/>
           <w:iCs/>
         </w:rPr>
-        <w:t>spring.jpa.database</w:t>
-      </w:r>
-      <w:proofErr w:type="gramEnd"/>
-      <w:r>
-        <w:rPr>
-          <w:i/>
-          <w:iCs/>
-        </w:rPr>
-        <w:t>-platform=org.hibernate.dialect.Oracle10gDialect</w:t>
+        <w:t>spring.jpa.database-platform=org.hibernate.dialect.Oracle10gDialect</w:t>
       </w:r>
     </w:p>
     <w:p>
@@ -1319,21 +768,12 @@
           <w:iCs/>
         </w:rPr>
       </w:pPr>
-      <w:proofErr w:type="gramStart"/>
       <w:r>
         <w:rPr>
           <w:i/>
           <w:iCs/>
         </w:rPr>
-        <w:t>spring.jpa.database</w:t>
-      </w:r>
-      <w:proofErr w:type="gramEnd"/>
-      <w:r>
-        <w:rPr>
-          <w:i/>
-          <w:iCs/>
-        </w:rPr>
-        <w:t>-platform=org.hibernate.dialect.Oracle12cDialect</w:t>
+        <w:t>spring.jpa.database-platform=org.hibernate.dialect.Oracle12cDialect</w:t>
       </w:r>
     </w:p>
     <w:p>
@@ -1405,8 +845,6 @@
                 <w:szCs w:val="16"/>
               </w:rPr>
             </w:pPr>
-            <w:proofErr w:type="spellStart"/>
-            <w:proofErr w:type="gramStart"/>
             <w:r>
               <w:rPr>
                 <w:rStyle w:val="spellingerror"/>
@@ -1414,19 +852,8 @@
                 <w:sz w:val="16"/>
                 <w:szCs w:val="16"/>
               </w:rPr>
-              <w:t>spring.datasource</w:t>
-            </w:r>
-            <w:proofErr w:type="gramEnd"/>
-            <w:r>
-              <w:rPr>
-                <w:rStyle w:val="spellingerror"/>
-                <w:rFonts w:ascii="Courier New" w:eastAsiaTheme="majorEastAsia" w:hAnsi="Courier New" w:cs="Courier New"/>
-                <w:sz w:val="16"/>
-                <w:szCs w:val="16"/>
-              </w:rPr>
-              <w:t>.driverClassName</w:t>
-            </w:r>
-            <w:proofErr w:type="spellEnd"/>
+              <w:t>spring.datasource.driverClassName</w:t>
+            </w:r>
             <w:r>
               <w:rPr>
                 <w:rStyle w:val="normaltextrun"/>
@@ -1434,27 +861,7 @@
                 <w:sz w:val="16"/>
                 <w:szCs w:val="16"/>
               </w:rPr>
-              <w:t>="</w:t>
-            </w:r>
-            <w:proofErr w:type="spellStart"/>
-            <w:r>
-              <w:rPr>
-                <w:rStyle w:val="normaltextrun"/>
-                <w:rFonts w:ascii="Courier New" w:hAnsi="Courier New" w:cs="Courier New"/>
-                <w:sz w:val="16"/>
-                <w:szCs w:val="16"/>
-              </w:rPr>
-              <w:t>oracle.jdbc.OracleDriver</w:t>
-            </w:r>
-            <w:proofErr w:type="spellEnd"/>
-            <w:r>
-              <w:rPr>
-                <w:rStyle w:val="normaltextrun"/>
-                <w:rFonts w:ascii="Courier New" w:hAnsi="Courier New" w:cs="Courier New"/>
-                <w:sz w:val="16"/>
-                <w:szCs w:val="16"/>
-              </w:rPr>
-              <w:t>"</w:t>
+              <w:t>="oracle.jdbc.OracleDriver"</w:t>
             </w:r>
             <w:r>
               <w:rPr>
@@ -1484,27 +891,7 @@
                 <w:sz w:val="16"/>
                 <w:szCs w:val="16"/>
               </w:rPr>
-              <w:t>spring.datasource.url="</w:t>
-            </w:r>
-            <w:proofErr w:type="gramStart"/>
-            <w:r>
-              <w:rPr>
-                <w:rStyle w:val="normaltextrun"/>
-                <w:rFonts w:ascii="Courier New" w:hAnsi="Courier New" w:cs="Courier New"/>
-                <w:sz w:val="16"/>
-                <w:szCs w:val="16"/>
-              </w:rPr>
-              <w:t>jdbc:oracle</w:t>
-            </w:r>
-            <w:proofErr w:type="gramEnd"/>
-            <w:r>
-              <w:rPr>
-                <w:rStyle w:val="normaltextrun"/>
-                <w:rFonts w:ascii="Courier New" w:hAnsi="Courier New" w:cs="Courier New"/>
-                <w:sz w:val="16"/>
-                <w:szCs w:val="16"/>
-              </w:rPr>
-              <w:t>:thin:@//example.com:1532/SUBS"</w:t>
+              <w:t>spring.datasource.url="jdbc:oracle:thin:@//example.com:1532/SUBS"</w:t>
             </w:r>
           </w:p>
           <w:p>
@@ -1518,8 +905,6 @@
                 <w:szCs w:val="16"/>
               </w:rPr>
             </w:pPr>
-            <w:proofErr w:type="spellStart"/>
-            <w:proofErr w:type="gramStart"/>
             <w:r>
               <w:rPr>
                 <w:rStyle w:val="spellingerror"/>
@@ -1527,19 +912,8 @@
                 <w:sz w:val="16"/>
                 <w:szCs w:val="16"/>
               </w:rPr>
-              <w:t>spring.datasource</w:t>
-            </w:r>
-            <w:proofErr w:type="gramEnd"/>
-            <w:r>
-              <w:rPr>
-                <w:rStyle w:val="spellingerror"/>
-                <w:rFonts w:ascii="Courier New" w:eastAsiaTheme="majorEastAsia" w:hAnsi="Courier New" w:cs="Courier New"/>
-                <w:sz w:val="16"/>
-                <w:szCs w:val="16"/>
-              </w:rPr>
-              <w:t>.username</w:t>
-            </w:r>
-            <w:proofErr w:type="spellEnd"/>
+              <w:t>spring.datasource.username</w:t>
+            </w:r>
             <w:r>
               <w:rPr>
                 <w:rStyle w:val="normaltextrun"/>
@@ -1571,8 +945,6 @@
                 <w:szCs w:val="16"/>
               </w:rPr>
             </w:pPr>
-            <w:proofErr w:type="spellStart"/>
-            <w:proofErr w:type="gramStart"/>
             <w:r>
               <w:rPr>
                 <w:rStyle w:val="spellingerror"/>
@@ -1580,19 +952,8 @@
                 <w:sz w:val="16"/>
                 <w:szCs w:val="16"/>
               </w:rPr>
-              <w:t>spring.datasource</w:t>
-            </w:r>
-            <w:proofErr w:type="gramEnd"/>
-            <w:r>
-              <w:rPr>
-                <w:rStyle w:val="spellingerror"/>
-                <w:rFonts w:ascii="Courier New" w:eastAsiaTheme="majorEastAsia" w:hAnsi="Courier New" w:cs="Courier New"/>
-                <w:sz w:val="16"/>
-                <w:szCs w:val="16"/>
-              </w:rPr>
-              <w:t>.password</w:t>
-            </w:r>
-            <w:proofErr w:type="spellEnd"/>
+              <w:t>spring.datasource.password</w:t>
+            </w:r>
             <w:r>
               <w:rPr>
                 <w:rStyle w:val="normaltextrun"/>
@@ -1623,23 +984,13 @@
                 <w:szCs w:val="18"/>
               </w:rPr>
             </w:pPr>
-            <w:proofErr w:type="gramStart"/>
-            <w:r>
-              <w:rPr>
-                <w:rFonts w:ascii="Courier New" w:hAnsi="Courier New" w:cs="Courier New"/>
-                <w:sz w:val="16"/>
-                <w:szCs w:val="16"/>
-              </w:rPr>
-              <w:t>spring.jpa.database</w:t>
-            </w:r>
-            <w:proofErr w:type="gramEnd"/>
-            <w:r>
-              <w:rPr>
-                <w:rFonts w:ascii="Courier New" w:hAnsi="Courier New" w:cs="Courier New"/>
-                <w:sz w:val="16"/>
-                <w:szCs w:val="16"/>
-              </w:rPr>
-              <w:t>-platform=org.hibernate.dialect.Oracle10gDialect</w:t>
+            <w:r>
+              <w:rPr>
+                <w:rFonts w:ascii="Courier New" w:hAnsi="Courier New" w:cs="Courier New"/>
+                <w:sz w:val="16"/>
+                <w:szCs w:val="16"/>
+              </w:rPr>
+              <w:t>spring.jpa.database-platform=org.hibernate.dialect.Oracle10gDialect</w:t>
             </w:r>
             <w:r>
               <w:rPr>
@@ -1648,24 +999,7 @@
                 <w:szCs w:val="16"/>
               </w:rPr>
               <w:br/>
-            </w:r>
-            <w:proofErr w:type="spellStart"/>
-            <w:r>
-              <w:rPr>
-                <w:rFonts w:ascii="Courier New" w:hAnsi="Courier New" w:cs="Courier New"/>
-                <w:sz w:val="16"/>
-                <w:szCs w:val="16"/>
-              </w:rPr>
-              <w:t>spring.jpa.hibernate.ddl</w:t>
-            </w:r>
-            <w:proofErr w:type="spellEnd"/>
-            <w:r>
-              <w:rPr>
-                <w:rFonts w:ascii="Courier New" w:hAnsi="Courier New" w:cs="Courier New"/>
-                <w:sz w:val="16"/>
-                <w:szCs w:val="16"/>
-              </w:rPr>
-              <w:t>-auto=</w:t>
+              <w:t>spring.jpa.hibernate.ddl-auto=</w:t>
             </w:r>
             <w:r>
               <w:rPr>
@@ -1684,11 +1018,10 @@
       <w:pPr>
         <w:pStyle w:val="Heading1"/>
       </w:pPr>
-      <w:proofErr w:type="spellStart"/>
-      <w:r>
+      <w:r>
+        <w:lastRenderedPageBreak/>
         <w:t>PostGreSQL</w:t>
       </w:r>
-      <w:proofErr w:type="spellEnd"/>
     </w:p>
     <w:p>
       <w:pPr>
@@ -1741,7 +1074,6 @@
                 <w:sz w:val="19"/>
                 <w:szCs w:val="19"/>
               </w:rPr>
-              <w:lastRenderedPageBreak/>
               <w:t xml:space="preserve">&lt;dependency&gt; </w:t>
             </w:r>
           </w:p>
@@ -1760,61 +1092,7 @@
                 <w:sz w:val="19"/>
                 <w:szCs w:val="19"/>
               </w:rPr>
-              <w:t xml:space="preserve">    &lt;</w:t>
-            </w:r>
-            <w:proofErr w:type="spellStart"/>
-            <w:r>
-              <w:rPr>
-                <w:rFonts w:ascii="Courier New" w:eastAsia="Courier New" w:hAnsi="Courier New" w:cs="Courier New"/>
-                <w:sz w:val="19"/>
-                <w:szCs w:val="19"/>
-              </w:rPr>
-              <w:t>groupId</w:t>
-            </w:r>
-            <w:proofErr w:type="spellEnd"/>
-            <w:r>
-              <w:rPr>
-                <w:rFonts w:ascii="Courier New" w:eastAsia="Courier New" w:hAnsi="Courier New" w:cs="Courier New"/>
-                <w:sz w:val="19"/>
-                <w:szCs w:val="19"/>
-              </w:rPr>
-              <w:t>&gt;</w:t>
-            </w:r>
-            <w:proofErr w:type="spellStart"/>
-            <w:r>
-              <w:rPr>
-                <w:rFonts w:ascii="Courier New" w:eastAsia="Courier New" w:hAnsi="Courier New" w:cs="Courier New"/>
-                <w:sz w:val="19"/>
-                <w:szCs w:val="19"/>
-              </w:rPr>
-              <w:t>org.postgresql</w:t>
-            </w:r>
-            <w:proofErr w:type="spellEnd"/>
-            <w:r>
-              <w:rPr>
-                <w:rFonts w:ascii="Courier New" w:eastAsia="Courier New" w:hAnsi="Courier New" w:cs="Courier New"/>
-                <w:sz w:val="19"/>
-                <w:szCs w:val="19"/>
-              </w:rPr>
-              <w:t>&lt;/</w:t>
-            </w:r>
-            <w:proofErr w:type="spellStart"/>
-            <w:r>
-              <w:rPr>
-                <w:rFonts w:ascii="Courier New" w:eastAsia="Courier New" w:hAnsi="Courier New" w:cs="Courier New"/>
-                <w:sz w:val="19"/>
-                <w:szCs w:val="19"/>
-              </w:rPr>
-              <w:t>groupId</w:t>
-            </w:r>
-            <w:proofErr w:type="spellEnd"/>
-            <w:r>
-              <w:rPr>
-                <w:rFonts w:ascii="Courier New" w:eastAsia="Courier New" w:hAnsi="Courier New" w:cs="Courier New"/>
-                <w:sz w:val="19"/>
-                <w:szCs w:val="19"/>
-              </w:rPr>
-              <w:t xml:space="preserve">&gt; </w:t>
+              <w:t xml:space="preserve">    &lt;groupId&gt;org.postgresql&lt;/groupId&gt; </w:t>
             </w:r>
           </w:p>
           <w:p>
@@ -1832,61 +1110,7 @@
                 <w:sz w:val="19"/>
                 <w:szCs w:val="19"/>
               </w:rPr>
-              <w:t xml:space="preserve">    &lt;</w:t>
-            </w:r>
-            <w:proofErr w:type="spellStart"/>
-            <w:r>
-              <w:rPr>
-                <w:rFonts w:ascii="Courier New" w:eastAsia="Courier New" w:hAnsi="Courier New" w:cs="Courier New"/>
-                <w:sz w:val="19"/>
-                <w:szCs w:val="19"/>
-              </w:rPr>
-              <w:t>artifactId</w:t>
-            </w:r>
-            <w:proofErr w:type="spellEnd"/>
-            <w:r>
-              <w:rPr>
-                <w:rFonts w:ascii="Courier New" w:eastAsia="Courier New" w:hAnsi="Courier New" w:cs="Courier New"/>
-                <w:sz w:val="19"/>
-                <w:szCs w:val="19"/>
-              </w:rPr>
-              <w:t>&gt;</w:t>
-            </w:r>
-            <w:proofErr w:type="spellStart"/>
-            <w:r>
-              <w:rPr>
-                <w:rFonts w:ascii="Courier New" w:eastAsia="Courier New" w:hAnsi="Courier New" w:cs="Courier New"/>
-                <w:sz w:val="19"/>
-                <w:szCs w:val="19"/>
-              </w:rPr>
-              <w:t>postgresql</w:t>
-            </w:r>
-            <w:proofErr w:type="spellEnd"/>
-            <w:r>
-              <w:rPr>
-                <w:rFonts w:ascii="Courier New" w:eastAsia="Courier New" w:hAnsi="Courier New" w:cs="Courier New"/>
-                <w:sz w:val="19"/>
-                <w:szCs w:val="19"/>
-              </w:rPr>
-              <w:t>&lt;/</w:t>
-            </w:r>
-            <w:proofErr w:type="spellStart"/>
-            <w:r>
-              <w:rPr>
-                <w:rFonts w:ascii="Courier New" w:eastAsia="Courier New" w:hAnsi="Courier New" w:cs="Courier New"/>
-                <w:sz w:val="19"/>
-                <w:szCs w:val="19"/>
-              </w:rPr>
-              <w:t>artifactId</w:t>
-            </w:r>
-            <w:proofErr w:type="spellEnd"/>
-            <w:r>
-              <w:rPr>
-                <w:rFonts w:ascii="Courier New" w:eastAsia="Courier New" w:hAnsi="Courier New" w:cs="Courier New"/>
-                <w:sz w:val="19"/>
-                <w:szCs w:val="19"/>
-              </w:rPr>
-              <w:t xml:space="preserve">&gt; </w:t>
+              <w:t xml:space="preserve">    &lt;artifactId&gt;postgresql&lt;/artifactId&gt; </w:t>
             </w:r>
           </w:p>
           <w:p>
@@ -1975,23 +1199,8 @@
               <w:ind w:left="0"/>
             </w:pPr>
             <w:r>
-              <w:t xml:space="preserve">    </w:t>
-            </w:r>
-            <w:proofErr w:type="spellStart"/>
-            <w:proofErr w:type="gramStart"/>
-            <w:r>
-              <w:t>spring.jpa.database</w:t>
-            </w:r>
-            <w:proofErr w:type="spellEnd"/>
-            <w:proofErr w:type="gramEnd"/>
-            <w:r>
-              <w:t xml:space="preserve">-platform = </w:t>
-            </w:r>
-            <w:proofErr w:type="spellStart"/>
-            <w:r>
-              <w:t>gsrs.repository.sql.dialect.GSRSPostgreSQLDialectCustom</w:t>
-            </w:r>
-            <w:proofErr w:type="spellEnd"/>
+              <w:t xml:space="preserve">    spring.jpa.database-platform = gsrs.repository.sql.dialect.GSRSPostgreSQLDialectCustom</w:t>
+            </w:r>
           </w:p>
         </w:tc>
       </w:tr>
@@ -2077,8 +1286,6 @@
                 <w:szCs w:val="16"/>
               </w:rPr>
             </w:pPr>
-            <w:proofErr w:type="spellStart"/>
-            <w:proofErr w:type="gramStart"/>
             <w:r>
               <w:rPr>
                 <w:rStyle w:val="spellingerror"/>
@@ -2086,19 +1293,8 @@
                 <w:sz w:val="16"/>
                 <w:szCs w:val="16"/>
               </w:rPr>
-              <w:t>spring.datasource</w:t>
-            </w:r>
-            <w:proofErr w:type="gramEnd"/>
-            <w:r>
-              <w:rPr>
-                <w:rStyle w:val="spellingerror"/>
-                <w:rFonts w:ascii="Courier New" w:eastAsiaTheme="majorEastAsia" w:hAnsi="Courier New" w:cs="Courier New"/>
-                <w:sz w:val="16"/>
-                <w:szCs w:val="16"/>
-              </w:rPr>
-              <w:t>.driverClassName</w:t>
-            </w:r>
-            <w:proofErr w:type="spellEnd"/>
+              <w:t>spring.datasource.driverClassName</w:t>
+            </w:r>
             <w:r>
               <w:rPr>
                 <w:rStyle w:val="normaltextrun"/>
@@ -2115,7 +1311,6 @@
               </w:rPr>
               <w:t xml:space="preserve"> </w:t>
             </w:r>
-            <w:proofErr w:type="spellStart"/>
             <w:r>
               <w:rPr>
                 <w:rStyle w:val="normaltextrun"/>
@@ -2123,17 +1318,7 @@
                 <w:sz w:val="16"/>
                 <w:szCs w:val="16"/>
               </w:rPr>
-              <w:t>org.postgresql.Driver</w:t>
-            </w:r>
-            <w:proofErr w:type="spellEnd"/>
-            <w:r>
-              <w:rPr>
-                <w:rStyle w:val="normaltextrun"/>
-                <w:rFonts w:ascii="Courier New" w:hAnsi="Courier New" w:cs="Courier New"/>
-                <w:sz w:val="16"/>
-                <w:szCs w:val="16"/>
-              </w:rPr>
-              <w:t>"</w:t>
+              <w:t>org.postgresql.Driver"</w:t>
             </w:r>
             <w:r>
               <w:rPr>
@@ -2163,27 +1348,7 @@
                 <w:sz w:val="16"/>
                 <w:szCs w:val="16"/>
               </w:rPr>
-              <w:t>spring.datasource.url="</w:t>
-            </w:r>
-            <w:proofErr w:type="spellStart"/>
-            <w:r>
-              <w:rPr>
-                <w:rStyle w:val="normaltextrun"/>
-                <w:rFonts w:ascii="Courier New" w:hAnsi="Courier New" w:cs="Courier New"/>
-                <w:sz w:val="16"/>
-                <w:szCs w:val="16"/>
-              </w:rPr>
-              <w:t>jdbc</w:t>
-            </w:r>
-            <w:proofErr w:type="spellEnd"/>
-            <w:r>
-              <w:rPr>
-                <w:rStyle w:val="normaltextrun"/>
-                <w:rFonts w:ascii="Courier New" w:hAnsi="Courier New" w:cs="Courier New"/>
-                <w:sz w:val="16"/>
-                <w:szCs w:val="16"/>
-              </w:rPr>
-              <w:t>:</w:t>
+              <w:t>spring.datasource.url="jdbc:</w:t>
             </w:r>
             <w:r>
               <w:rPr>
@@ -2213,8 +1378,6 @@
                 <w:szCs w:val="16"/>
               </w:rPr>
             </w:pPr>
-            <w:proofErr w:type="spellStart"/>
-            <w:proofErr w:type="gramStart"/>
             <w:r>
               <w:rPr>
                 <w:rStyle w:val="spellingerror"/>
@@ -2222,19 +1385,8 @@
                 <w:sz w:val="16"/>
                 <w:szCs w:val="16"/>
               </w:rPr>
-              <w:t>spring.datasource</w:t>
-            </w:r>
-            <w:proofErr w:type="gramEnd"/>
-            <w:r>
-              <w:rPr>
-                <w:rStyle w:val="spellingerror"/>
-                <w:rFonts w:ascii="Courier New" w:eastAsiaTheme="majorEastAsia" w:hAnsi="Courier New" w:cs="Courier New"/>
-                <w:sz w:val="16"/>
-                <w:szCs w:val="16"/>
-              </w:rPr>
-              <w:t>.username</w:t>
-            </w:r>
-            <w:proofErr w:type="spellEnd"/>
+              <w:t>spring.datasource.username</w:t>
+            </w:r>
             <w:r>
               <w:rPr>
                 <w:rStyle w:val="normaltextrun"/>
@@ -2266,8 +1418,6 @@
                 <w:szCs w:val="16"/>
               </w:rPr>
             </w:pPr>
-            <w:proofErr w:type="spellStart"/>
-            <w:proofErr w:type="gramStart"/>
             <w:r>
               <w:rPr>
                 <w:rStyle w:val="spellingerror"/>
@@ -2275,19 +1425,8 @@
                 <w:sz w:val="16"/>
                 <w:szCs w:val="16"/>
               </w:rPr>
-              <w:t>spring.datasource</w:t>
-            </w:r>
-            <w:proofErr w:type="gramEnd"/>
-            <w:r>
-              <w:rPr>
-                <w:rStyle w:val="spellingerror"/>
-                <w:rFonts w:ascii="Courier New" w:eastAsiaTheme="majorEastAsia" w:hAnsi="Courier New" w:cs="Courier New"/>
-                <w:sz w:val="16"/>
-                <w:szCs w:val="16"/>
-              </w:rPr>
-              <w:t>.password</w:t>
-            </w:r>
-            <w:proofErr w:type="spellEnd"/>
+              <w:t>spring.datasource.password</w:t>
+            </w:r>
             <w:r>
               <w:rPr>
                 <w:rStyle w:val="normaltextrun"/>
@@ -2318,23 +1457,13 @@
                 <w:szCs w:val="18"/>
               </w:rPr>
             </w:pPr>
-            <w:proofErr w:type="gramStart"/>
-            <w:r>
-              <w:rPr>
-                <w:rFonts w:ascii="Courier New" w:hAnsi="Courier New" w:cs="Courier New"/>
-                <w:sz w:val="16"/>
-                <w:szCs w:val="16"/>
-              </w:rPr>
-              <w:t>spring.jpa.database</w:t>
-            </w:r>
-            <w:proofErr w:type="gramEnd"/>
-            <w:r>
-              <w:rPr>
-                <w:rFonts w:ascii="Courier New" w:hAnsi="Courier New" w:cs="Courier New"/>
-                <w:sz w:val="16"/>
-                <w:szCs w:val="16"/>
-              </w:rPr>
-              <w:t>-platform=gsrs.repository.sql.dialect.GSRSPostgreSQLDialectCustom</w:t>
+            <w:r>
+              <w:rPr>
+                <w:rFonts w:ascii="Courier New" w:hAnsi="Courier New" w:cs="Courier New"/>
+                <w:sz w:val="16"/>
+                <w:szCs w:val="16"/>
+              </w:rPr>
+              <w:t>spring.jpa.database-platform=gsrs.repository.sql.dialect.GSRSPostgreSQLDialectCustom</w:t>
             </w:r>
             <w:r>
               <w:rPr>
@@ -2351,24 +1480,7 @@
                 <w:szCs w:val="16"/>
               </w:rPr>
               <w:br/>
-            </w:r>
-            <w:proofErr w:type="spellStart"/>
-            <w:r>
-              <w:rPr>
-                <w:rFonts w:ascii="Courier New" w:hAnsi="Courier New" w:cs="Courier New"/>
-                <w:sz w:val="16"/>
-                <w:szCs w:val="16"/>
-              </w:rPr>
-              <w:t>spring.jpa.hibernate.ddl</w:t>
-            </w:r>
-            <w:proofErr w:type="spellEnd"/>
-            <w:r>
-              <w:rPr>
-                <w:rFonts w:ascii="Courier New" w:hAnsi="Courier New" w:cs="Courier New"/>
-                <w:sz w:val="16"/>
-                <w:szCs w:val="16"/>
-              </w:rPr>
-              <w:t>-auto=</w:t>
+              <w:t>spring.jpa.hibernate.ddl-auto=</w:t>
             </w:r>
             <w:r>
               <w:rPr>
@@ -2460,71 +1572,7 @@
                 <w:sz w:val="19"/>
                 <w:szCs w:val="19"/>
               </w:rPr>
-              <w:t xml:space="preserve">       </w:t>
-            </w:r>
-            <w:proofErr w:type="gramStart"/>
-            <w:r>
-              <w:rPr>
-                <w:rFonts w:ascii="Courier New" w:eastAsia="Courier New" w:hAnsi="Courier New" w:cs="Courier New"/>
-                <w:sz w:val="19"/>
-                <w:szCs w:val="19"/>
-              </w:rPr>
-              <w:t>&lt;</w:t>
-            </w:r>
-            <w:proofErr w:type="spellStart"/>
-            <w:r>
-              <w:rPr>
-                <w:rFonts w:ascii="Courier New" w:eastAsia="Courier New" w:hAnsi="Courier New" w:cs="Courier New"/>
-                <w:sz w:val="19"/>
-                <w:szCs w:val="19"/>
-              </w:rPr>
-              <w:t>groupId</w:t>
-            </w:r>
-            <w:proofErr w:type="spellEnd"/>
-            <w:r>
-              <w:rPr>
-                <w:rFonts w:ascii="Courier New" w:eastAsia="Courier New" w:hAnsi="Courier New" w:cs="Courier New"/>
-                <w:sz w:val="19"/>
-                <w:szCs w:val="19"/>
-              </w:rPr>
-              <w:t>&gt;</w:t>
-            </w:r>
-            <w:proofErr w:type="spellStart"/>
-            <w:r>
-              <w:rPr>
-                <w:rFonts w:ascii="Courier New" w:eastAsia="Courier New" w:hAnsi="Courier New" w:cs="Courier New"/>
-                <w:sz w:val="19"/>
-                <w:szCs w:val="19"/>
-              </w:rPr>
-              <w:t>org.mariadb.jdbc</w:t>
-            </w:r>
-            <w:proofErr w:type="spellEnd"/>
-            <w:proofErr w:type="gramEnd"/>
-            <w:r>
-              <w:rPr>
-                <w:rFonts w:ascii="Courier New" w:eastAsia="Courier New" w:hAnsi="Courier New" w:cs="Courier New"/>
-                <w:sz w:val="19"/>
-                <w:szCs w:val="19"/>
-              </w:rPr>
-              <w:t>&lt;/</w:t>
-            </w:r>
-            <w:proofErr w:type="spellStart"/>
-            <w:r>
-              <w:rPr>
-                <w:rFonts w:ascii="Courier New" w:eastAsia="Courier New" w:hAnsi="Courier New" w:cs="Courier New"/>
-                <w:sz w:val="19"/>
-                <w:szCs w:val="19"/>
-              </w:rPr>
-              <w:t>groupId</w:t>
-            </w:r>
-            <w:proofErr w:type="spellEnd"/>
-            <w:r>
-              <w:rPr>
-                <w:rFonts w:ascii="Courier New" w:eastAsia="Courier New" w:hAnsi="Courier New" w:cs="Courier New"/>
-                <w:sz w:val="19"/>
-                <w:szCs w:val="19"/>
-              </w:rPr>
-              <w:t>&gt;</w:t>
+              <w:t xml:space="preserve">       &lt;groupId&gt;org.mariadb.jdbc&lt;/groupId&gt;</w:t>
             </w:r>
           </w:p>
           <w:p>
@@ -2542,61 +1590,7 @@
                 <w:sz w:val="19"/>
                 <w:szCs w:val="19"/>
               </w:rPr>
-              <w:t xml:space="preserve">       &lt;</w:t>
-            </w:r>
-            <w:proofErr w:type="spellStart"/>
-            <w:r>
-              <w:rPr>
-                <w:rFonts w:ascii="Courier New" w:eastAsia="Courier New" w:hAnsi="Courier New" w:cs="Courier New"/>
-                <w:sz w:val="19"/>
-                <w:szCs w:val="19"/>
-              </w:rPr>
-              <w:t>artifactId</w:t>
-            </w:r>
-            <w:proofErr w:type="spellEnd"/>
-            <w:r>
-              <w:rPr>
-                <w:rFonts w:ascii="Courier New" w:eastAsia="Courier New" w:hAnsi="Courier New" w:cs="Courier New"/>
-                <w:sz w:val="19"/>
-                <w:szCs w:val="19"/>
-              </w:rPr>
-              <w:t>&gt;</w:t>
-            </w:r>
-            <w:proofErr w:type="spellStart"/>
-            <w:r>
-              <w:rPr>
-                <w:rFonts w:ascii="Courier New" w:eastAsia="Courier New" w:hAnsi="Courier New" w:cs="Courier New"/>
-                <w:sz w:val="19"/>
-                <w:szCs w:val="19"/>
-              </w:rPr>
-              <w:t>mariadb</w:t>
-            </w:r>
-            <w:proofErr w:type="spellEnd"/>
-            <w:r>
-              <w:rPr>
-                <w:rFonts w:ascii="Courier New" w:eastAsia="Courier New" w:hAnsi="Courier New" w:cs="Courier New"/>
-                <w:sz w:val="19"/>
-                <w:szCs w:val="19"/>
-              </w:rPr>
-              <w:t>-java-client&lt;/</w:t>
-            </w:r>
-            <w:proofErr w:type="spellStart"/>
-            <w:r>
-              <w:rPr>
-                <w:rFonts w:ascii="Courier New" w:eastAsia="Courier New" w:hAnsi="Courier New" w:cs="Courier New"/>
-                <w:sz w:val="19"/>
-                <w:szCs w:val="19"/>
-              </w:rPr>
-              <w:t>artifactId</w:t>
-            </w:r>
-            <w:proofErr w:type="spellEnd"/>
-            <w:r>
-              <w:rPr>
-                <w:rFonts w:ascii="Courier New" w:eastAsia="Courier New" w:hAnsi="Courier New" w:cs="Courier New"/>
-                <w:sz w:val="19"/>
-                <w:szCs w:val="19"/>
-              </w:rPr>
-              <w:t>&gt;</w:t>
+              <w:t xml:space="preserve">       &lt;artifactId&gt;mariadb-java-client&lt;/artifactId&gt;</w:t>
             </w:r>
           </w:p>
           <w:p>
@@ -2690,15 +1684,7 @@
         <w:pStyle w:val="ListParagraph"/>
       </w:pPr>
       <w:r>
-        <w:t xml:space="preserve">An extra line in the database configuration section of </w:t>
-      </w:r>
-      <w:proofErr w:type="spellStart"/>
-      <w:r>
-        <w:t>application.conf</w:t>
-      </w:r>
-      <w:proofErr w:type="spellEnd"/>
-      <w:r>
-        <w:t xml:space="preserve"> is necessary to be compatible with a GSRS 2.x database:</w:t>
+        <w:t>An extra line in the database configuration section of application.conf is necessary to be compatible with a GSRS 2.x database:</w:t>
       </w:r>
     </w:p>
     <w:tbl>
@@ -2726,23 +1712,13 @@
                 <w:szCs w:val="19"/>
               </w:rPr>
             </w:pPr>
-            <w:proofErr w:type="spellStart"/>
-            <w:r>
-              <w:rPr>
-                <w:rFonts w:ascii="Courier New" w:eastAsia="Courier New" w:hAnsi="Courier New" w:cs="Courier New"/>
-                <w:sz w:val="19"/>
-                <w:szCs w:val="19"/>
-              </w:rPr>
-              <w:t>spring.jpa.hibernate.use</w:t>
-            </w:r>
-            <w:proofErr w:type="spellEnd"/>
-            <w:r>
-              <w:rPr>
-                <w:rFonts w:ascii="Courier New" w:eastAsia="Courier New" w:hAnsi="Courier New" w:cs="Courier New"/>
-                <w:sz w:val="19"/>
-                <w:szCs w:val="19"/>
-              </w:rPr>
-              <w:t>-new-id-generator-mappings=false</w:t>
+            <w:r>
+              <w:rPr>
+                <w:rFonts w:ascii="Courier New" w:eastAsia="Courier New" w:hAnsi="Courier New" w:cs="Courier New"/>
+                <w:sz w:val="19"/>
+                <w:szCs w:val="19"/>
+              </w:rPr>
+              <w:t>spring.jpa.hibernate.use-new-id-generator-mappings=false</w:t>
             </w:r>
           </w:p>
         </w:tc>
@@ -2790,8 +1766,6 @@
                 <w:szCs w:val="16"/>
               </w:rPr>
             </w:pPr>
-            <w:proofErr w:type="spellStart"/>
-            <w:proofErr w:type="gramStart"/>
             <w:r>
               <w:rPr>
                 <w:rStyle w:val="spellingerror"/>
@@ -2799,19 +1773,8 @@
                 <w:sz w:val="16"/>
                 <w:szCs w:val="16"/>
               </w:rPr>
-              <w:t>spring.datasource</w:t>
-            </w:r>
-            <w:proofErr w:type="gramEnd"/>
-            <w:r>
-              <w:rPr>
-                <w:rStyle w:val="spellingerror"/>
-                <w:rFonts w:ascii="Courier New" w:eastAsiaTheme="majorEastAsia" w:hAnsi="Courier New" w:cs="Courier New"/>
-                <w:sz w:val="16"/>
-                <w:szCs w:val="16"/>
-              </w:rPr>
-              <w:t>.driverClassName</w:t>
-            </w:r>
-            <w:proofErr w:type="spellEnd"/>
+              <w:t>spring.datasource.driverClassName</w:t>
+            </w:r>
             <w:r>
               <w:rPr>
                 <w:rStyle w:val="normaltextrun"/>
@@ -2819,27 +1782,7 @@
                 <w:sz w:val="16"/>
                 <w:szCs w:val="16"/>
               </w:rPr>
-              <w:t>="</w:t>
-            </w:r>
-            <w:proofErr w:type="spellStart"/>
-            <w:r>
-              <w:rPr>
-                <w:rStyle w:val="normaltextrun"/>
-                <w:rFonts w:ascii="Courier New" w:hAnsi="Courier New" w:cs="Courier New"/>
-                <w:sz w:val="16"/>
-                <w:szCs w:val="16"/>
-              </w:rPr>
-              <w:t>org.mariadb.jdbc.Driver</w:t>
-            </w:r>
-            <w:proofErr w:type="spellEnd"/>
-            <w:r>
-              <w:rPr>
-                <w:rStyle w:val="normaltextrun"/>
-                <w:rFonts w:ascii="Courier New" w:hAnsi="Courier New" w:cs="Courier New"/>
-                <w:sz w:val="16"/>
-                <w:szCs w:val="16"/>
-              </w:rPr>
-              <w:t>"</w:t>
+              <w:t>="org.mariadb.jdbc.Driver"</w:t>
             </w:r>
             <w:r>
               <w:rPr>
@@ -2869,38 +1812,7 @@
                 <w:sz w:val="16"/>
                 <w:szCs w:val="16"/>
               </w:rPr>
-              <w:t>spring.datasource.url="</w:t>
-            </w:r>
-            <w:proofErr w:type="spellStart"/>
-            <w:proofErr w:type="gramStart"/>
-            <w:r>
-              <w:rPr>
-                <w:rStyle w:val="normaltextrun"/>
-                <w:rFonts w:ascii="Courier New" w:hAnsi="Courier New" w:cs="Courier New"/>
-                <w:sz w:val="16"/>
-                <w:szCs w:val="16"/>
-              </w:rPr>
-              <w:t>jdbc:mariadb</w:t>
-            </w:r>
-            <w:proofErr w:type="spellEnd"/>
-            <w:r>
-              <w:rPr>
-                <w:rStyle w:val="normaltextrun"/>
-                <w:rFonts w:ascii="Courier New" w:hAnsi="Courier New" w:cs="Courier New"/>
-                <w:sz w:val="16"/>
-                <w:szCs w:val="16"/>
-              </w:rPr>
-              <w:t>://example.com:3306/SUBS</w:t>
-            </w:r>
-            <w:proofErr w:type="gramEnd"/>
-            <w:r>
-              <w:rPr>
-                <w:rStyle w:val="normaltextrun"/>
-                <w:rFonts w:ascii="Courier New" w:hAnsi="Courier New" w:cs="Courier New"/>
-                <w:sz w:val="16"/>
-                <w:szCs w:val="16"/>
-              </w:rPr>
-              <w:t>"</w:t>
+              <w:t>spring.datasource.url="jdbc:mariadb://example.com:3306/SUBS"</w:t>
             </w:r>
           </w:p>
           <w:p>
@@ -2914,8 +1826,6 @@
                 <w:szCs w:val="16"/>
               </w:rPr>
             </w:pPr>
-            <w:proofErr w:type="spellStart"/>
-            <w:proofErr w:type="gramStart"/>
             <w:r>
               <w:rPr>
                 <w:rStyle w:val="spellingerror"/>
@@ -2923,19 +1833,8 @@
                 <w:sz w:val="16"/>
                 <w:szCs w:val="16"/>
               </w:rPr>
-              <w:t>spring.datasource</w:t>
-            </w:r>
-            <w:proofErr w:type="gramEnd"/>
-            <w:r>
-              <w:rPr>
-                <w:rStyle w:val="spellingerror"/>
-                <w:rFonts w:ascii="Courier New" w:eastAsiaTheme="majorEastAsia" w:hAnsi="Courier New" w:cs="Courier New"/>
-                <w:sz w:val="16"/>
-                <w:szCs w:val="16"/>
-              </w:rPr>
-              <w:t>.username</w:t>
-            </w:r>
-            <w:proofErr w:type="spellEnd"/>
+              <w:t>spring.datasource.username</w:t>
+            </w:r>
             <w:r>
               <w:rPr>
                 <w:rStyle w:val="normaltextrun"/>
@@ -2966,8 +1865,6 @@
                 <w:szCs w:val="18"/>
               </w:rPr>
             </w:pPr>
-            <w:proofErr w:type="spellStart"/>
-            <w:proofErr w:type="gramStart"/>
             <w:r>
               <w:rPr>
                 <w:rStyle w:val="spellingerror"/>
@@ -2975,19 +1872,8 @@
                 <w:sz w:val="16"/>
                 <w:szCs w:val="16"/>
               </w:rPr>
-              <w:t>spring.datasource</w:t>
-            </w:r>
-            <w:proofErr w:type="gramEnd"/>
-            <w:r>
-              <w:rPr>
-                <w:rStyle w:val="spellingerror"/>
-                <w:rFonts w:ascii="Courier New" w:eastAsiaTheme="majorEastAsia" w:hAnsi="Courier New" w:cs="Courier New"/>
-                <w:sz w:val="16"/>
-                <w:szCs w:val="16"/>
-              </w:rPr>
-              <w:t>.password</w:t>
-            </w:r>
-            <w:proofErr w:type="spellEnd"/>
+              <w:t>spring.datasource.password</w:t>
+            </w:r>
             <w:r>
               <w:rPr>
                 <w:rStyle w:val="normaltextrun"/>
@@ -3022,23 +1908,13 @@
               </w:rPr>
               <w:br/>
             </w:r>
-            <w:proofErr w:type="spellStart"/>
-            <w:r>
-              <w:rPr>
-                <w:rFonts w:ascii="Courier New" w:eastAsia="Courier New" w:hAnsi="Courier New" w:cs="Courier New"/>
-                <w:sz w:val="16"/>
-                <w:szCs w:val="16"/>
-              </w:rPr>
-              <w:t>spring.jpa.hibernate.use</w:t>
-            </w:r>
-            <w:proofErr w:type="spellEnd"/>
-            <w:r>
-              <w:rPr>
-                <w:rFonts w:ascii="Courier New" w:eastAsia="Courier New" w:hAnsi="Courier New" w:cs="Courier New"/>
-                <w:sz w:val="16"/>
-                <w:szCs w:val="16"/>
-              </w:rPr>
-              <w:t>-new-id-generator-mappings=false</w:t>
+            <w:r>
+              <w:rPr>
+                <w:rFonts w:ascii="Courier New" w:eastAsia="Courier New" w:hAnsi="Courier New" w:cs="Courier New"/>
+                <w:sz w:val="16"/>
+                <w:szCs w:val="16"/>
+              </w:rPr>
+              <w:t>spring.jpa.hibernate.use-new-id-generator-mappings=false</w:t>
             </w:r>
             <w:r>
               <w:rPr>
@@ -3055,24 +1931,7 @@
                 <w:szCs w:val="16"/>
               </w:rPr>
               <w:br/>
-            </w:r>
-            <w:proofErr w:type="spellStart"/>
-            <w:r>
-              <w:rPr>
-                <w:rFonts w:ascii="Courier New" w:hAnsi="Courier New" w:cs="Courier New"/>
-                <w:sz w:val="16"/>
-                <w:szCs w:val="16"/>
-              </w:rPr>
-              <w:t>spring.jpa.hibernate.ddl</w:t>
-            </w:r>
-            <w:proofErr w:type="spellEnd"/>
-            <w:r>
-              <w:rPr>
-                <w:rFonts w:ascii="Courier New" w:hAnsi="Courier New" w:cs="Courier New"/>
-                <w:sz w:val="16"/>
-                <w:szCs w:val="16"/>
-              </w:rPr>
-              <w:t>-auto=</w:t>
+              <w:t>spring.jpa.hibernate.ddl-auto=</w:t>
             </w:r>
             <w:r>
               <w:rPr>
@@ -3112,7 +1971,6 @@
         <w:ind w:left="720"/>
       </w:pPr>
       <w:r>
-        <w:lastRenderedPageBreak/>
         <w:t>This goes into the pom.xml file:</w:t>
       </w:r>
     </w:p>
@@ -3165,61 +2023,7 @@
                 <w:sz w:val="19"/>
                 <w:szCs w:val="19"/>
               </w:rPr>
-              <w:t xml:space="preserve">    &lt;</w:t>
-            </w:r>
-            <w:proofErr w:type="spellStart"/>
-            <w:r>
-              <w:rPr>
-                <w:rFonts w:ascii="Courier New" w:eastAsia="Courier New" w:hAnsi="Courier New" w:cs="Courier New"/>
-                <w:sz w:val="19"/>
-                <w:szCs w:val="19"/>
-              </w:rPr>
-              <w:t>groupId</w:t>
-            </w:r>
-            <w:proofErr w:type="spellEnd"/>
-            <w:r>
-              <w:rPr>
-                <w:rFonts w:ascii="Courier New" w:eastAsia="Courier New" w:hAnsi="Courier New" w:cs="Courier New"/>
-                <w:sz w:val="19"/>
-                <w:szCs w:val="19"/>
-              </w:rPr>
-              <w:t>&gt;</w:t>
-            </w:r>
-            <w:proofErr w:type="spellStart"/>
-            <w:r>
-              <w:rPr>
-                <w:rFonts w:ascii="Courier New" w:eastAsia="Courier New" w:hAnsi="Courier New" w:cs="Courier New"/>
-                <w:sz w:val="19"/>
-                <w:szCs w:val="19"/>
-              </w:rPr>
-              <w:t>mysql</w:t>
-            </w:r>
-            <w:proofErr w:type="spellEnd"/>
-            <w:r>
-              <w:rPr>
-                <w:rFonts w:ascii="Courier New" w:eastAsia="Courier New" w:hAnsi="Courier New" w:cs="Courier New"/>
-                <w:sz w:val="19"/>
-                <w:szCs w:val="19"/>
-              </w:rPr>
-              <w:t>&lt;/</w:t>
-            </w:r>
-            <w:proofErr w:type="spellStart"/>
-            <w:r>
-              <w:rPr>
-                <w:rFonts w:ascii="Courier New" w:eastAsia="Courier New" w:hAnsi="Courier New" w:cs="Courier New"/>
-                <w:sz w:val="19"/>
-                <w:szCs w:val="19"/>
-              </w:rPr>
-              <w:t>groupId</w:t>
-            </w:r>
-            <w:proofErr w:type="spellEnd"/>
-            <w:r>
-              <w:rPr>
-                <w:rFonts w:ascii="Courier New" w:eastAsia="Courier New" w:hAnsi="Courier New" w:cs="Courier New"/>
-                <w:sz w:val="19"/>
-                <w:szCs w:val="19"/>
-              </w:rPr>
-              <w:t>&gt;</w:t>
+              <w:t xml:space="preserve">    &lt;groupId&gt;mysql&lt;/groupId&gt;</w:t>
             </w:r>
           </w:p>
           <w:p>
@@ -3237,61 +2041,7 @@
                 <w:sz w:val="19"/>
                 <w:szCs w:val="19"/>
               </w:rPr>
-              <w:t xml:space="preserve">    &lt;</w:t>
-            </w:r>
-            <w:proofErr w:type="spellStart"/>
-            <w:r>
-              <w:rPr>
-                <w:rFonts w:ascii="Courier New" w:eastAsia="Courier New" w:hAnsi="Courier New" w:cs="Courier New"/>
-                <w:sz w:val="19"/>
-                <w:szCs w:val="19"/>
-              </w:rPr>
-              <w:t>artifactId</w:t>
-            </w:r>
-            <w:proofErr w:type="spellEnd"/>
-            <w:r>
-              <w:rPr>
-                <w:rFonts w:ascii="Courier New" w:eastAsia="Courier New" w:hAnsi="Courier New" w:cs="Courier New"/>
-                <w:sz w:val="19"/>
-                <w:szCs w:val="19"/>
-              </w:rPr>
-              <w:t>&gt;</w:t>
-            </w:r>
-            <w:proofErr w:type="spellStart"/>
-            <w:r>
-              <w:rPr>
-                <w:rFonts w:ascii="Courier New" w:eastAsia="Courier New" w:hAnsi="Courier New" w:cs="Courier New"/>
-                <w:sz w:val="19"/>
-                <w:szCs w:val="19"/>
-              </w:rPr>
-              <w:t>mysql</w:t>
-            </w:r>
-            <w:proofErr w:type="spellEnd"/>
-            <w:r>
-              <w:rPr>
-                <w:rFonts w:ascii="Courier New" w:eastAsia="Courier New" w:hAnsi="Courier New" w:cs="Courier New"/>
-                <w:sz w:val="19"/>
-                <w:szCs w:val="19"/>
-              </w:rPr>
-              <w:t>-connector-java&lt;/</w:t>
-            </w:r>
-            <w:proofErr w:type="spellStart"/>
-            <w:r>
-              <w:rPr>
-                <w:rFonts w:ascii="Courier New" w:eastAsia="Courier New" w:hAnsi="Courier New" w:cs="Courier New"/>
-                <w:sz w:val="19"/>
-                <w:szCs w:val="19"/>
-              </w:rPr>
-              <w:t>artifactId</w:t>
-            </w:r>
-            <w:proofErr w:type="spellEnd"/>
-            <w:r>
-              <w:rPr>
-                <w:rFonts w:ascii="Courier New" w:eastAsia="Courier New" w:hAnsi="Courier New" w:cs="Courier New"/>
-                <w:sz w:val="19"/>
-                <w:szCs w:val="19"/>
-              </w:rPr>
-              <w:t>&gt;</w:t>
+              <w:t xml:space="preserve">    &lt;artifactId&gt;mysql-connector-java&lt;/artifactId&gt;</w:t>
             </w:r>
           </w:p>
           <w:p>
@@ -3338,15 +2088,7 @@
         <w:pStyle w:val="ListParagraph"/>
       </w:pPr>
       <w:r>
-        <w:t xml:space="preserve">Note: this is </w:t>
-      </w:r>
-      <w:proofErr w:type="gramStart"/>
-      <w:r>
-        <w:t>version-specific</w:t>
-      </w:r>
-      <w:proofErr w:type="gramEnd"/>
-      <w:r>
-        <w:t>. (Database version 8.0.22 worked with JDBC driver v. 8.0.22, not with 5.1.33)</w:t>
+        <w:t>Note: this is version-specific. (Database version 8.0.22 worked with JDBC driver v. 8.0.22, not with 5.1.33)</w:t>
       </w:r>
     </w:p>
     <w:p>
@@ -3390,13 +2132,8 @@
             <w:r>
               <w:t xml:space="preserve">    </w:t>
             </w:r>
-            <w:proofErr w:type="gramStart"/>
-            <w:r>
-              <w:t>spring.jpa.properties</w:t>
-            </w:r>
-            <w:proofErr w:type="gramEnd"/>
-            <w:r>
-              <w:t>.hibernate.dialect=org.hibernate.dialect.MySQL8Dialect</w:t>
+            <w:r>
+              <w:t>spring.jpa.properties.hibernate.dialect=org.hibernate.dialect.MySQL8Dialect</w:t>
             </w:r>
           </w:p>
         </w:tc>
@@ -3440,15 +2177,7 @@
       </w:pPr>
       <w:r>
         <w:br/>
-        <w:t xml:space="preserve">An extra line in the database configuration section of </w:t>
-      </w:r>
-      <w:proofErr w:type="spellStart"/>
-      <w:r>
-        <w:t>application.conf</w:t>
-      </w:r>
-      <w:proofErr w:type="spellEnd"/>
-      <w:r>
-        <w:t xml:space="preserve"> is necessary to be compatible with a GSRS 2.x database:</w:t>
+        <w:t>An extra line in the database configuration section of application.conf is necessary to be compatible with a GSRS 2.x database:</w:t>
       </w:r>
     </w:p>
     <w:tbl>
@@ -3476,23 +2205,13 @@
                 <w:szCs w:val="19"/>
               </w:rPr>
             </w:pPr>
-            <w:proofErr w:type="spellStart"/>
-            <w:r>
-              <w:rPr>
-                <w:rFonts w:ascii="Courier New" w:eastAsia="Courier New" w:hAnsi="Courier New" w:cs="Courier New"/>
-                <w:sz w:val="19"/>
-                <w:szCs w:val="19"/>
-              </w:rPr>
-              <w:t>spring.jpa.hibernate.use</w:t>
-            </w:r>
-            <w:proofErr w:type="spellEnd"/>
-            <w:r>
-              <w:rPr>
-                <w:rFonts w:ascii="Courier New" w:eastAsia="Courier New" w:hAnsi="Courier New" w:cs="Courier New"/>
-                <w:sz w:val="19"/>
-                <w:szCs w:val="19"/>
-              </w:rPr>
-              <w:t>-new-id-generator-mappings=false</w:t>
+            <w:r>
+              <w:rPr>
+                <w:rFonts w:ascii="Courier New" w:eastAsia="Courier New" w:hAnsi="Courier New" w:cs="Courier New"/>
+                <w:sz w:val="19"/>
+                <w:szCs w:val="19"/>
+              </w:rPr>
+              <w:t>spring.jpa.hibernate.use-new-id-generator-mappings=false</w:t>
             </w:r>
           </w:p>
         </w:tc>
@@ -3508,15 +2227,7 @@
         <w:pStyle w:val="ListParagraph"/>
       </w:pPr>
       <w:r>
-        <w:t xml:space="preserve">Also, while not necessary when using a 2.x database, creating a new database with </w:t>
-      </w:r>
-      <w:proofErr w:type="spellStart"/>
-      <w:r>
-        <w:t>ddl</w:t>
-      </w:r>
-      <w:proofErr w:type="spellEnd"/>
-      <w:r>
-        <w:t xml:space="preserve">-auto settings may result in failures with this version of MySQL. GSRS developers have found that running the following SQL directly fixes this issue. The main change below from the generated schema is the change in length for description to be 400 instead of 4000. </w:t>
+        <w:t xml:space="preserve">Also, while not necessary when using a 2.x database, creating a new database with ddl-auto settings may result in failures with this version of MySQL. GSRS developers have found that running the following SQL directly fixes this issue. The main change below from the generated schema is the change in length for description to be 400 instead of 4000. </w:t>
       </w:r>
     </w:p>
     <w:tbl>
@@ -3550,43 +2261,7 @@
                 <w:sz w:val="19"/>
                 <w:szCs w:val="19"/>
               </w:rPr>
-              <w:t xml:space="preserve">create table </w:t>
-            </w:r>
-            <w:proofErr w:type="spellStart"/>
-            <w:r>
-              <w:rPr>
-                <w:rFonts w:ascii="Courier New" w:eastAsia="Courier New" w:hAnsi="Courier New" w:cs="Courier New"/>
-                <w:sz w:val="19"/>
-                <w:szCs w:val="19"/>
-              </w:rPr>
-              <w:t>ix_ginas_vocabulary_term</w:t>
-            </w:r>
-            <w:proofErr w:type="spellEnd"/>
-            <w:r>
-              <w:rPr>
-                <w:rFonts w:ascii="Courier New" w:eastAsia="Courier New" w:hAnsi="Courier New" w:cs="Courier New"/>
-                <w:sz w:val="19"/>
-                <w:szCs w:val="19"/>
-              </w:rPr>
-              <w:t xml:space="preserve"> (DTYPE </w:t>
-            </w:r>
-            <w:proofErr w:type="gramStart"/>
-            <w:r>
-              <w:rPr>
-                <w:rFonts w:ascii="Courier New" w:eastAsia="Courier New" w:hAnsi="Courier New" w:cs="Courier New"/>
-                <w:sz w:val="19"/>
-                <w:szCs w:val="19"/>
-              </w:rPr>
-              <w:t>varchar(</w:t>
-            </w:r>
-            <w:proofErr w:type="gramEnd"/>
-            <w:r>
-              <w:rPr>
-                <w:rFonts w:ascii="Courier New" w:eastAsia="Courier New" w:hAnsi="Courier New" w:cs="Courier New"/>
-                <w:sz w:val="19"/>
-                <w:szCs w:val="19"/>
-              </w:rPr>
-              <w:t xml:space="preserve">31) not null, </w:t>
+              <w:t xml:space="preserve">create table ix_ginas_vocabulary_term (DTYPE varchar(31) not null, </w:t>
             </w:r>
           </w:p>
           <w:p>
@@ -3604,25 +2279,7 @@
                 <w:sz w:val="19"/>
                 <w:szCs w:val="19"/>
               </w:rPr>
-              <w:t xml:space="preserve">id </w:t>
-            </w:r>
-            <w:proofErr w:type="spellStart"/>
-            <w:r>
-              <w:rPr>
-                <w:rFonts w:ascii="Courier New" w:eastAsia="Courier New" w:hAnsi="Courier New" w:cs="Courier New"/>
-                <w:sz w:val="19"/>
-                <w:szCs w:val="19"/>
-              </w:rPr>
-              <w:t>bigint</w:t>
-            </w:r>
-            <w:proofErr w:type="spellEnd"/>
-            <w:r>
-              <w:rPr>
-                <w:rFonts w:ascii="Courier New" w:eastAsia="Courier New" w:hAnsi="Courier New" w:cs="Courier New"/>
-                <w:sz w:val="19"/>
-                <w:szCs w:val="19"/>
-              </w:rPr>
-              <w:t xml:space="preserve"> not null, </w:t>
+              <w:t xml:space="preserve">id bigint not null, </w:t>
             </w:r>
           </w:p>
           <w:p>
@@ -3640,25 +2297,7 @@
                 <w:sz w:val="19"/>
                 <w:szCs w:val="19"/>
               </w:rPr>
-              <w:t xml:space="preserve">created </w:t>
-            </w:r>
-            <w:proofErr w:type="gramStart"/>
-            <w:r>
-              <w:rPr>
-                <w:rFonts w:ascii="Courier New" w:eastAsia="Courier New" w:hAnsi="Courier New" w:cs="Courier New"/>
-                <w:sz w:val="19"/>
-                <w:szCs w:val="19"/>
-              </w:rPr>
-              <w:t>datetime(</w:t>
-            </w:r>
-            <w:proofErr w:type="gramEnd"/>
-            <w:r>
-              <w:rPr>
-                <w:rFonts w:ascii="Courier New" w:eastAsia="Courier New" w:hAnsi="Courier New" w:cs="Courier New"/>
-                <w:sz w:val="19"/>
-                <w:szCs w:val="19"/>
-              </w:rPr>
-              <w:t xml:space="preserve">6), </w:t>
+              <w:t xml:space="preserve">created datetime(6), </w:t>
             </w:r>
           </w:p>
           <w:p>
@@ -3694,25 +2333,7 @@
                 <w:sz w:val="19"/>
                 <w:szCs w:val="19"/>
               </w:rPr>
-              <w:t xml:space="preserve">modified </w:t>
-            </w:r>
-            <w:proofErr w:type="gramStart"/>
-            <w:r>
-              <w:rPr>
-                <w:rFonts w:ascii="Courier New" w:eastAsia="Courier New" w:hAnsi="Courier New" w:cs="Courier New"/>
-                <w:sz w:val="19"/>
-                <w:szCs w:val="19"/>
-              </w:rPr>
-              <w:t>datetime(</w:t>
-            </w:r>
-            <w:proofErr w:type="gramEnd"/>
-            <w:r>
-              <w:rPr>
-                <w:rFonts w:ascii="Courier New" w:eastAsia="Courier New" w:hAnsi="Courier New" w:cs="Courier New"/>
-                <w:sz w:val="19"/>
-                <w:szCs w:val="19"/>
-              </w:rPr>
-              <w:t xml:space="preserve">6), </w:t>
+              <w:t xml:space="preserve">modified datetime(6), </w:t>
             </w:r>
           </w:p>
           <w:p>
@@ -3730,25 +2351,7 @@
                 <w:sz w:val="19"/>
                 <w:szCs w:val="19"/>
               </w:rPr>
-              <w:t xml:space="preserve">version </w:t>
-            </w:r>
-            <w:proofErr w:type="spellStart"/>
-            <w:r>
-              <w:rPr>
-                <w:rFonts w:ascii="Courier New" w:eastAsia="Courier New" w:hAnsi="Courier New" w:cs="Courier New"/>
-                <w:sz w:val="19"/>
-                <w:szCs w:val="19"/>
-              </w:rPr>
-              <w:t>bigint</w:t>
-            </w:r>
-            <w:proofErr w:type="spellEnd"/>
-            <w:r>
-              <w:rPr>
-                <w:rFonts w:ascii="Courier New" w:eastAsia="Courier New" w:hAnsi="Courier New" w:cs="Courier New"/>
-                <w:sz w:val="19"/>
-                <w:szCs w:val="19"/>
-              </w:rPr>
-              <w:t xml:space="preserve">, </w:t>
+              <w:t xml:space="preserve">version bigint, </w:t>
             </w:r>
           </w:p>
           <w:p>
@@ -3766,25 +2369,7 @@
                 <w:sz w:val="19"/>
                 <w:szCs w:val="19"/>
               </w:rPr>
-              <w:t xml:space="preserve">description </w:t>
-            </w:r>
-            <w:proofErr w:type="gramStart"/>
-            <w:r>
-              <w:rPr>
-                <w:rFonts w:ascii="Courier New" w:eastAsia="Courier New" w:hAnsi="Courier New" w:cs="Courier New"/>
-                <w:sz w:val="19"/>
-                <w:szCs w:val="19"/>
-              </w:rPr>
-              <w:t>varchar(</w:t>
-            </w:r>
-            <w:proofErr w:type="gramEnd"/>
-            <w:r>
-              <w:rPr>
-                <w:rFonts w:ascii="Courier New" w:eastAsia="Courier New" w:hAnsi="Courier New" w:cs="Courier New"/>
-                <w:sz w:val="19"/>
-                <w:szCs w:val="19"/>
-              </w:rPr>
-              <w:t xml:space="preserve">400), </w:t>
+              <w:t xml:space="preserve">description varchar(400), </w:t>
             </w:r>
           </w:p>
           <w:p>
@@ -3802,25 +2387,7 @@
                 <w:sz w:val="19"/>
                 <w:szCs w:val="19"/>
               </w:rPr>
-              <w:t xml:space="preserve">display </w:t>
-            </w:r>
-            <w:proofErr w:type="gramStart"/>
-            <w:r>
-              <w:rPr>
-                <w:rFonts w:ascii="Courier New" w:eastAsia="Courier New" w:hAnsi="Courier New" w:cs="Courier New"/>
-                <w:sz w:val="19"/>
-                <w:szCs w:val="19"/>
-              </w:rPr>
-              <w:t>varchar(</w:t>
-            </w:r>
-            <w:proofErr w:type="gramEnd"/>
-            <w:r>
-              <w:rPr>
-                <w:rFonts w:ascii="Courier New" w:eastAsia="Courier New" w:hAnsi="Courier New" w:cs="Courier New"/>
-                <w:sz w:val="19"/>
-                <w:szCs w:val="19"/>
-              </w:rPr>
-              <w:t xml:space="preserve">400), </w:t>
+              <w:t xml:space="preserve">display varchar(400), </w:t>
             </w:r>
           </w:p>
           <w:p>
@@ -3838,25 +2405,7 @@
                 <w:sz w:val="19"/>
                 <w:szCs w:val="19"/>
               </w:rPr>
-              <w:t xml:space="preserve">filters </w:t>
-            </w:r>
-            <w:proofErr w:type="spellStart"/>
-            <w:r>
-              <w:rPr>
-                <w:rFonts w:ascii="Courier New" w:eastAsia="Courier New" w:hAnsi="Courier New" w:cs="Courier New"/>
-                <w:sz w:val="19"/>
-                <w:szCs w:val="19"/>
-              </w:rPr>
-              <w:t>longtext</w:t>
-            </w:r>
-            <w:proofErr w:type="spellEnd"/>
-            <w:r>
-              <w:rPr>
-                <w:rFonts w:ascii="Courier New" w:eastAsia="Courier New" w:hAnsi="Courier New" w:cs="Courier New"/>
-                <w:sz w:val="19"/>
-                <w:szCs w:val="19"/>
-              </w:rPr>
-              <w:t xml:space="preserve">, </w:t>
+              <w:t xml:space="preserve">filters longtext, </w:t>
             </w:r>
           </w:p>
           <w:p>
@@ -3892,25 +2441,7 @@
                 <w:sz w:val="19"/>
                 <w:szCs w:val="19"/>
               </w:rPr>
-              <w:t xml:space="preserve">origin </w:t>
-            </w:r>
-            <w:proofErr w:type="gramStart"/>
-            <w:r>
-              <w:rPr>
-                <w:rFonts w:ascii="Courier New" w:eastAsia="Courier New" w:hAnsi="Courier New" w:cs="Courier New"/>
-                <w:sz w:val="19"/>
-                <w:szCs w:val="19"/>
-              </w:rPr>
-              <w:t>varchar(</w:t>
-            </w:r>
-            <w:proofErr w:type="gramEnd"/>
-            <w:r>
-              <w:rPr>
-                <w:rFonts w:ascii="Courier New" w:eastAsia="Courier New" w:hAnsi="Courier New" w:cs="Courier New"/>
-                <w:sz w:val="19"/>
-                <w:szCs w:val="19"/>
-              </w:rPr>
-              <w:t xml:space="preserve">255), </w:t>
+              <w:t xml:space="preserve">origin varchar(255), </w:t>
             </w:r>
           </w:p>
           <w:p>
@@ -3928,25 +2459,7 @@
                 <w:sz w:val="19"/>
                 <w:szCs w:val="19"/>
               </w:rPr>
-              <w:t xml:space="preserve">regex </w:t>
-            </w:r>
-            <w:proofErr w:type="gramStart"/>
-            <w:r>
-              <w:rPr>
-                <w:rFonts w:ascii="Courier New" w:eastAsia="Courier New" w:hAnsi="Courier New" w:cs="Courier New"/>
-                <w:sz w:val="19"/>
-                <w:szCs w:val="19"/>
-              </w:rPr>
-              <w:t>varchar(</w:t>
-            </w:r>
-            <w:proofErr w:type="gramEnd"/>
-            <w:r>
-              <w:rPr>
-                <w:rFonts w:ascii="Courier New" w:eastAsia="Courier New" w:hAnsi="Courier New" w:cs="Courier New"/>
-                <w:sz w:val="19"/>
-                <w:szCs w:val="19"/>
-              </w:rPr>
-              <w:t xml:space="preserve">400), </w:t>
+              <w:t xml:space="preserve">regex varchar(400), </w:t>
             </w:r>
           </w:p>
           <w:p>
@@ -3982,25 +2495,7 @@
                 <w:sz w:val="19"/>
                 <w:szCs w:val="19"/>
               </w:rPr>
-              <w:t xml:space="preserve">value </w:t>
-            </w:r>
-            <w:proofErr w:type="gramStart"/>
-            <w:r>
-              <w:rPr>
-                <w:rFonts w:ascii="Courier New" w:eastAsia="Courier New" w:hAnsi="Courier New" w:cs="Courier New"/>
-                <w:sz w:val="19"/>
-                <w:szCs w:val="19"/>
-              </w:rPr>
-              <w:t>varchar(</w:t>
-            </w:r>
-            <w:proofErr w:type="gramEnd"/>
-            <w:r>
-              <w:rPr>
-                <w:rFonts w:ascii="Courier New" w:eastAsia="Courier New" w:hAnsi="Courier New" w:cs="Courier New"/>
-                <w:sz w:val="19"/>
-                <w:szCs w:val="19"/>
-              </w:rPr>
-              <w:t xml:space="preserve">400), </w:t>
+              <w:t xml:space="preserve">value varchar(400), </w:t>
             </w:r>
           </w:p>
           <w:p>
@@ -4012,41 +2507,13 @@
                 <w:szCs w:val="19"/>
               </w:rPr>
             </w:pPr>
-            <w:proofErr w:type="spellStart"/>
-            <w:r>
-              <w:rPr>
-                <w:rFonts w:ascii="Courier New" w:eastAsia="Courier New" w:hAnsi="Courier New" w:cs="Courier New"/>
-                <w:sz w:val="19"/>
-                <w:szCs w:val="19"/>
-              </w:rPr>
-              <w:t>system_category</w:t>
-            </w:r>
-            <w:proofErr w:type="spellEnd"/>
-            <w:r>
-              <w:rPr>
-                <w:rFonts w:ascii="Courier New" w:eastAsia="Courier New" w:hAnsi="Courier New" w:cs="Courier New"/>
-                <w:sz w:val="19"/>
-                <w:szCs w:val="19"/>
-              </w:rPr>
-              <w:t xml:space="preserve"> </w:t>
-            </w:r>
-            <w:proofErr w:type="gramStart"/>
-            <w:r>
-              <w:rPr>
-                <w:rFonts w:ascii="Courier New" w:eastAsia="Courier New" w:hAnsi="Courier New" w:cs="Courier New"/>
-                <w:sz w:val="19"/>
-                <w:szCs w:val="19"/>
-              </w:rPr>
-              <w:t>varchar(</w:t>
-            </w:r>
-            <w:proofErr w:type="gramEnd"/>
-            <w:r>
-              <w:rPr>
-                <w:rFonts w:ascii="Courier New" w:eastAsia="Courier New" w:hAnsi="Courier New" w:cs="Courier New"/>
-                <w:sz w:val="19"/>
-                <w:szCs w:val="19"/>
-              </w:rPr>
-              <w:t xml:space="preserve">255), </w:t>
+            <w:r>
+              <w:rPr>
+                <w:rFonts w:ascii="Courier New" w:eastAsia="Courier New" w:hAnsi="Courier New" w:cs="Courier New"/>
+                <w:sz w:val="19"/>
+                <w:szCs w:val="19"/>
+              </w:rPr>
+              <w:t xml:space="preserve">system_category varchar(255), </w:t>
             </w:r>
           </w:p>
           <w:p>
@@ -4058,41 +2525,13 @@
                 <w:szCs w:val="19"/>
               </w:rPr>
             </w:pPr>
-            <w:proofErr w:type="spellStart"/>
-            <w:r>
-              <w:rPr>
-                <w:rFonts w:ascii="Courier New" w:eastAsia="Courier New" w:hAnsi="Courier New" w:cs="Courier New"/>
-                <w:sz w:val="19"/>
-                <w:szCs w:val="19"/>
-              </w:rPr>
-              <w:t>fragment_structure</w:t>
-            </w:r>
-            <w:proofErr w:type="spellEnd"/>
-            <w:r>
-              <w:rPr>
-                <w:rFonts w:ascii="Courier New" w:eastAsia="Courier New" w:hAnsi="Courier New" w:cs="Courier New"/>
-                <w:sz w:val="19"/>
-                <w:szCs w:val="19"/>
-              </w:rPr>
-              <w:t xml:space="preserve"> </w:t>
-            </w:r>
-            <w:proofErr w:type="gramStart"/>
-            <w:r>
-              <w:rPr>
-                <w:rFonts w:ascii="Courier New" w:eastAsia="Courier New" w:hAnsi="Courier New" w:cs="Courier New"/>
-                <w:sz w:val="19"/>
-                <w:szCs w:val="19"/>
-              </w:rPr>
-              <w:t>varchar(</w:t>
-            </w:r>
-            <w:proofErr w:type="gramEnd"/>
-            <w:r>
-              <w:rPr>
-                <w:rFonts w:ascii="Courier New" w:eastAsia="Courier New" w:hAnsi="Courier New" w:cs="Courier New"/>
-                <w:sz w:val="19"/>
-                <w:szCs w:val="19"/>
-              </w:rPr>
-              <w:t xml:space="preserve">255), </w:t>
+            <w:r>
+              <w:rPr>
+                <w:rFonts w:ascii="Courier New" w:eastAsia="Courier New" w:hAnsi="Courier New" w:cs="Courier New"/>
+                <w:sz w:val="19"/>
+                <w:szCs w:val="19"/>
+              </w:rPr>
+              <w:t xml:space="preserve">fragment_structure varchar(255), </w:t>
             </w:r>
           </w:p>
           <w:p>
@@ -4104,41 +2543,13 @@
                 <w:szCs w:val="19"/>
               </w:rPr>
             </w:pPr>
-            <w:proofErr w:type="spellStart"/>
-            <w:r>
-              <w:rPr>
-                <w:rFonts w:ascii="Courier New" w:eastAsia="Courier New" w:hAnsi="Courier New" w:cs="Courier New"/>
-                <w:sz w:val="19"/>
-                <w:szCs w:val="19"/>
-              </w:rPr>
-              <w:t>simplified_structure</w:t>
-            </w:r>
-            <w:proofErr w:type="spellEnd"/>
-            <w:r>
-              <w:rPr>
-                <w:rFonts w:ascii="Courier New" w:eastAsia="Courier New" w:hAnsi="Courier New" w:cs="Courier New"/>
-                <w:sz w:val="19"/>
-                <w:szCs w:val="19"/>
-              </w:rPr>
-              <w:t xml:space="preserve"> </w:t>
-            </w:r>
-            <w:proofErr w:type="gramStart"/>
-            <w:r>
-              <w:rPr>
-                <w:rFonts w:ascii="Courier New" w:eastAsia="Courier New" w:hAnsi="Courier New" w:cs="Courier New"/>
-                <w:sz w:val="19"/>
-                <w:szCs w:val="19"/>
-              </w:rPr>
-              <w:t>varchar(</w:t>
-            </w:r>
-            <w:proofErr w:type="gramEnd"/>
-            <w:r>
-              <w:rPr>
-                <w:rFonts w:ascii="Courier New" w:eastAsia="Courier New" w:hAnsi="Courier New" w:cs="Courier New"/>
-                <w:sz w:val="19"/>
-                <w:szCs w:val="19"/>
-              </w:rPr>
-              <w:t xml:space="preserve">255), </w:t>
+            <w:r>
+              <w:rPr>
+                <w:rFonts w:ascii="Courier New" w:eastAsia="Courier New" w:hAnsi="Courier New" w:cs="Courier New"/>
+                <w:sz w:val="19"/>
+                <w:szCs w:val="19"/>
+              </w:rPr>
+              <w:t xml:space="preserve">simplified_structure varchar(255), </w:t>
             </w:r>
           </w:p>
           <w:p>
@@ -4150,41 +2561,13 @@
                 <w:szCs w:val="19"/>
               </w:rPr>
             </w:pPr>
-            <w:proofErr w:type="spellStart"/>
-            <w:r>
-              <w:rPr>
-                <w:rFonts w:ascii="Courier New" w:eastAsia="Courier New" w:hAnsi="Courier New" w:cs="Courier New"/>
-                <w:sz w:val="19"/>
-                <w:szCs w:val="19"/>
-              </w:rPr>
-              <w:t>namespace_id</w:t>
-            </w:r>
-            <w:proofErr w:type="spellEnd"/>
-            <w:r>
-              <w:rPr>
-                <w:rFonts w:ascii="Courier New" w:eastAsia="Courier New" w:hAnsi="Courier New" w:cs="Courier New"/>
-                <w:sz w:val="19"/>
-                <w:szCs w:val="19"/>
-              </w:rPr>
-              <w:t xml:space="preserve"> </w:t>
-            </w:r>
-            <w:proofErr w:type="spellStart"/>
-            <w:r>
-              <w:rPr>
-                <w:rFonts w:ascii="Courier New" w:eastAsia="Courier New" w:hAnsi="Courier New" w:cs="Courier New"/>
-                <w:sz w:val="19"/>
-                <w:szCs w:val="19"/>
-              </w:rPr>
-              <w:t>bigint</w:t>
-            </w:r>
-            <w:proofErr w:type="spellEnd"/>
-            <w:r>
-              <w:rPr>
-                <w:rFonts w:ascii="Courier New" w:eastAsia="Courier New" w:hAnsi="Courier New" w:cs="Courier New"/>
-                <w:sz w:val="19"/>
-                <w:szCs w:val="19"/>
-              </w:rPr>
-              <w:t xml:space="preserve">, </w:t>
+            <w:r>
+              <w:rPr>
+                <w:rFonts w:ascii="Courier New" w:eastAsia="Courier New" w:hAnsi="Courier New" w:cs="Courier New"/>
+                <w:sz w:val="19"/>
+                <w:szCs w:val="19"/>
+              </w:rPr>
+              <w:t xml:space="preserve">namespace_id bigint, </w:t>
             </w:r>
           </w:p>
           <w:p>
@@ -4196,41 +2579,13 @@
                 <w:szCs w:val="19"/>
               </w:rPr>
             </w:pPr>
-            <w:proofErr w:type="spellStart"/>
-            <w:r>
-              <w:rPr>
-                <w:rFonts w:ascii="Courier New" w:eastAsia="Courier New" w:hAnsi="Courier New" w:cs="Courier New"/>
-                <w:sz w:val="19"/>
-                <w:szCs w:val="19"/>
-              </w:rPr>
-              <w:t>owner_id</w:t>
-            </w:r>
-            <w:proofErr w:type="spellEnd"/>
-            <w:r>
-              <w:rPr>
-                <w:rFonts w:ascii="Courier New" w:eastAsia="Courier New" w:hAnsi="Courier New" w:cs="Courier New"/>
-                <w:sz w:val="19"/>
-                <w:szCs w:val="19"/>
-              </w:rPr>
-              <w:t xml:space="preserve"> </w:t>
-            </w:r>
-            <w:proofErr w:type="spellStart"/>
-            <w:r>
-              <w:rPr>
-                <w:rFonts w:ascii="Courier New" w:eastAsia="Courier New" w:hAnsi="Courier New" w:cs="Courier New"/>
-                <w:sz w:val="19"/>
-                <w:szCs w:val="19"/>
-              </w:rPr>
-              <w:t>bigint</w:t>
-            </w:r>
-            <w:proofErr w:type="spellEnd"/>
-            <w:r>
-              <w:rPr>
-                <w:rFonts w:ascii="Courier New" w:eastAsia="Courier New" w:hAnsi="Courier New" w:cs="Courier New"/>
-                <w:sz w:val="19"/>
-                <w:szCs w:val="19"/>
-              </w:rPr>
-              <w:t xml:space="preserve">, </w:t>
+            <w:r>
+              <w:rPr>
+                <w:rFonts w:ascii="Courier New" w:eastAsia="Courier New" w:hAnsi="Courier New" w:cs="Courier New"/>
+                <w:sz w:val="19"/>
+                <w:szCs w:val="19"/>
+              </w:rPr>
+              <w:t xml:space="preserve">owner_id bigint, </w:t>
             </w:r>
           </w:p>
           <w:p>
@@ -4248,25 +2603,7 @@
                 <w:sz w:val="19"/>
                 <w:szCs w:val="19"/>
               </w:rPr>
-              <w:t>primary key (id)) engine=</w:t>
-            </w:r>
-            <w:proofErr w:type="spellStart"/>
-            <w:r>
-              <w:rPr>
-                <w:rFonts w:ascii="Courier New" w:eastAsia="Courier New" w:hAnsi="Courier New" w:cs="Courier New"/>
-                <w:sz w:val="19"/>
-                <w:szCs w:val="19"/>
-              </w:rPr>
-              <w:t>InnoDB</w:t>
-            </w:r>
-            <w:proofErr w:type="spellEnd"/>
-            <w:r>
-              <w:rPr>
-                <w:rFonts w:ascii="Courier New" w:eastAsia="Courier New" w:hAnsi="Courier New" w:cs="Courier New"/>
-                <w:sz w:val="19"/>
-                <w:szCs w:val="19"/>
-              </w:rPr>
-              <w:t>;</w:t>
+              <w:t>primary key (id)) engine=InnoDB;</w:t>
             </w:r>
           </w:p>
         </w:tc>
@@ -4314,8 +2651,6 @@
                 <w:szCs w:val="16"/>
               </w:rPr>
             </w:pPr>
-            <w:proofErr w:type="spellStart"/>
-            <w:proofErr w:type="gramStart"/>
             <w:r>
               <w:rPr>
                 <w:rStyle w:val="spellingerror"/>
@@ -4323,9 +2658,9 @@
                 <w:sz w:val="16"/>
                 <w:szCs w:val="16"/>
               </w:rPr>
-              <w:t>spring.datasource</w:t>
-            </w:r>
-            <w:proofErr w:type="gramEnd"/>
+              <w:lastRenderedPageBreak/>
+              <w:t>spring.datasource.</w:t>
+            </w:r>
             <w:r>
               <w:rPr>
                 <w:rStyle w:val="spellingerror"/>
@@ -4333,18 +2668,8 @@
                 <w:sz w:val="16"/>
                 <w:szCs w:val="16"/>
               </w:rPr>
-              <w:t>.</w:t>
-            </w:r>
-            <w:r>
-              <w:rPr>
-                <w:rStyle w:val="spellingerror"/>
-                <w:rFonts w:ascii="Courier New" w:eastAsiaTheme="majorEastAsia" w:hAnsi="Courier New" w:cs="Courier New"/>
-                <w:sz w:val="16"/>
-                <w:szCs w:val="16"/>
-              </w:rPr>
               <w:t>driverClassName</w:t>
             </w:r>
-            <w:proofErr w:type="spellEnd"/>
             <w:r>
               <w:rPr>
                 <w:rStyle w:val="normaltextrun"/>
@@ -4352,27 +2677,7 @@
                 <w:sz w:val="16"/>
                 <w:szCs w:val="16"/>
               </w:rPr>
-              <w:t>="</w:t>
-            </w:r>
-            <w:proofErr w:type="spellStart"/>
-            <w:r>
-              <w:rPr>
-                <w:rStyle w:val="normaltextrun"/>
-                <w:rFonts w:ascii="Courier New" w:hAnsi="Courier New" w:cs="Courier New"/>
-                <w:sz w:val="16"/>
-                <w:szCs w:val="16"/>
-              </w:rPr>
-              <w:t>com.mysql.jdbc.Driver</w:t>
-            </w:r>
-            <w:proofErr w:type="spellEnd"/>
-            <w:r>
-              <w:rPr>
-                <w:rStyle w:val="normaltextrun"/>
-                <w:rFonts w:ascii="Courier New" w:hAnsi="Courier New" w:cs="Courier New"/>
-                <w:sz w:val="16"/>
-                <w:szCs w:val="16"/>
-              </w:rPr>
-              <w:t>"</w:t>
+              <w:t>="com.mysql.jdbc.Driver"</w:t>
             </w:r>
             <w:r>
               <w:rPr>
@@ -4402,10 +2707,8 @@
                 <w:sz w:val="16"/>
                 <w:szCs w:val="16"/>
               </w:rPr>
-              <w:t>spring.datasource.url="</w:t>
-            </w:r>
-            <w:proofErr w:type="spellStart"/>
-            <w:proofErr w:type="gramStart"/>
+              <w:t>spring.datasource.url="jdbc:</w:t>
+            </w:r>
             <w:r>
               <w:rPr>
                 <w:rStyle w:val="normaltextrun"/>
@@ -4413,7 +2716,7 @@
                 <w:sz w:val="16"/>
                 <w:szCs w:val="16"/>
               </w:rPr>
-              <w:t>jdbc:</w:t>
+              <w:t>mysql</w:t>
             </w:r>
             <w:r>
               <w:rPr>
@@ -4422,27 +2725,7 @@
                 <w:sz w:val="16"/>
                 <w:szCs w:val="16"/>
               </w:rPr>
-              <w:t>mysql</w:t>
-            </w:r>
-            <w:proofErr w:type="spellEnd"/>
-            <w:r>
-              <w:rPr>
-                <w:rStyle w:val="normaltextrun"/>
-                <w:rFonts w:ascii="Courier New" w:hAnsi="Courier New" w:cs="Courier New"/>
-                <w:sz w:val="16"/>
-                <w:szCs w:val="16"/>
-              </w:rPr>
-              <w:t>://example.com:3306/SUBS</w:t>
-            </w:r>
-            <w:proofErr w:type="gramEnd"/>
-            <w:r>
-              <w:rPr>
-                <w:rStyle w:val="normaltextrun"/>
-                <w:rFonts w:ascii="Courier New" w:hAnsi="Courier New" w:cs="Courier New"/>
-                <w:sz w:val="16"/>
-                <w:szCs w:val="16"/>
-              </w:rPr>
-              <w:t>"</w:t>
+              <w:t>://example.com:3306/SUBS"</w:t>
             </w:r>
           </w:p>
           <w:p>
@@ -4456,8 +2739,6 @@
                 <w:szCs w:val="16"/>
               </w:rPr>
             </w:pPr>
-            <w:proofErr w:type="spellStart"/>
-            <w:proofErr w:type="gramStart"/>
             <w:r>
               <w:rPr>
                 <w:rStyle w:val="spellingerror"/>
@@ -4465,19 +2746,8 @@
                 <w:sz w:val="16"/>
                 <w:szCs w:val="16"/>
               </w:rPr>
-              <w:t>spring.datasource</w:t>
-            </w:r>
-            <w:proofErr w:type="gramEnd"/>
-            <w:r>
-              <w:rPr>
-                <w:rStyle w:val="spellingerror"/>
-                <w:rFonts w:ascii="Courier New" w:eastAsiaTheme="majorEastAsia" w:hAnsi="Courier New" w:cs="Courier New"/>
-                <w:sz w:val="16"/>
-                <w:szCs w:val="16"/>
-              </w:rPr>
-              <w:t>.username</w:t>
-            </w:r>
-            <w:proofErr w:type="spellEnd"/>
+              <w:t>spring.datasource.username</w:t>
+            </w:r>
             <w:r>
               <w:rPr>
                 <w:rStyle w:val="normaltextrun"/>
@@ -4508,8 +2778,6 @@
                 <w:szCs w:val="18"/>
               </w:rPr>
             </w:pPr>
-            <w:proofErr w:type="spellStart"/>
-            <w:proofErr w:type="gramStart"/>
             <w:r>
               <w:rPr>
                 <w:rStyle w:val="spellingerror"/>
@@ -4517,19 +2785,8 @@
                 <w:sz w:val="16"/>
                 <w:szCs w:val="16"/>
               </w:rPr>
-              <w:t>spring.datasource</w:t>
-            </w:r>
-            <w:proofErr w:type="gramEnd"/>
-            <w:r>
-              <w:rPr>
-                <w:rStyle w:val="spellingerror"/>
-                <w:rFonts w:ascii="Courier New" w:eastAsiaTheme="majorEastAsia" w:hAnsi="Courier New" w:cs="Courier New"/>
-                <w:sz w:val="16"/>
-                <w:szCs w:val="16"/>
-              </w:rPr>
-              <w:t>.password</w:t>
-            </w:r>
-            <w:proofErr w:type="spellEnd"/>
+              <w:t>spring.datasource.password</w:t>
+            </w:r>
             <w:r>
               <w:rPr>
                 <w:rStyle w:val="normaltextrun"/>
@@ -4564,23 +2821,13 @@
               </w:rPr>
               <w:br/>
             </w:r>
-            <w:proofErr w:type="spellStart"/>
-            <w:r>
-              <w:rPr>
-                <w:rFonts w:ascii="Courier New" w:eastAsia="Courier New" w:hAnsi="Courier New" w:cs="Courier New"/>
-                <w:sz w:val="16"/>
-                <w:szCs w:val="16"/>
-              </w:rPr>
-              <w:t>spring.jpa.hibernate.use</w:t>
-            </w:r>
-            <w:proofErr w:type="spellEnd"/>
-            <w:r>
-              <w:rPr>
-                <w:rFonts w:ascii="Courier New" w:eastAsia="Courier New" w:hAnsi="Courier New" w:cs="Courier New"/>
-                <w:sz w:val="16"/>
-                <w:szCs w:val="16"/>
-              </w:rPr>
-              <w:t>-new-id-generator-mappings=false</w:t>
+            <w:r>
+              <w:rPr>
+                <w:rFonts w:ascii="Courier New" w:eastAsia="Courier New" w:hAnsi="Courier New" w:cs="Courier New"/>
+                <w:sz w:val="16"/>
+                <w:szCs w:val="16"/>
+              </w:rPr>
+              <w:t>spring.jpa.hibernate.use-new-id-generator-mappings=false</w:t>
             </w:r>
             <w:r>
               <w:rPr>
@@ -4597,24 +2844,7 @@
                 <w:szCs w:val="16"/>
               </w:rPr>
               <w:br/>
-            </w:r>
-            <w:proofErr w:type="spellStart"/>
-            <w:r>
-              <w:rPr>
-                <w:rFonts w:ascii="Courier New" w:hAnsi="Courier New" w:cs="Courier New"/>
-                <w:sz w:val="16"/>
-                <w:szCs w:val="16"/>
-              </w:rPr>
-              <w:t>spring.jpa.hibernate.ddl</w:t>
-            </w:r>
-            <w:proofErr w:type="spellEnd"/>
-            <w:r>
-              <w:rPr>
-                <w:rFonts w:ascii="Courier New" w:hAnsi="Courier New" w:cs="Courier New"/>
-                <w:sz w:val="16"/>
-                <w:szCs w:val="16"/>
-              </w:rPr>
-              <w:t>-auto=</w:t>
+              <w:t>spring.jpa.hibernate.ddl-auto=</w:t>
             </w:r>
             <w:r>
               <w:rPr>
@@ -4640,7 +2870,7 @@
 </file>
 
 <file path=word/numbering.xml><?xml version="1.0" encoding="utf-8"?>
-<w:numbering xmlns:wpc="http://schemas.microsoft.com/office/word/2010/wordprocessingCanvas" xmlns:cx="http://schemas.microsoft.com/office/drawing/2014/chartex" xmlns:cx1="http://schemas.microsoft.com/office/drawing/2015/9/8/chartex" xmlns:cx2="http://schemas.microsoft.com/office/drawing/2015/10/21/chartex" xmlns:cx3="http://schemas.microsoft.com/office/drawing/2016/5/9/chartex" xmlns:cx4="http://schemas.microsoft.com/office/drawing/2016/5/10/chartex" xmlns:cx5="http://schemas.microsoft.com/office/drawing/2016/5/11/chartex" xmlns:cx6="http://schemas.microsoft.com/office/drawing/2016/5/12/chartex" xmlns:cx7="http://schemas.microsoft.com/office/drawing/2016/5/13/chartex" xmlns:cx8="http://schemas.microsoft.com/office/drawing/2016/5/14/chartex" xmlns:mc="http://schemas.openxmlformats.org/markup-compatibility/2006" xmlns:aink="http://schemas.microsoft.com/office/drawing/2016/ink" xmlns:am3d="http://schemas.microsoft.com/office/drawing/2017/model3d" xmlns:o="urn:schemas-microsoft-com:office:office" xmlns:r="http://schemas.openxmlformats.org/officeDocument/2006/relationships" xmlns:m="http://schemas.openxmlformats.org/officeDocument/2006/math" xmlns:v="urn:schemas-microsoft-com:vml" xmlns:wp14="http://schemas.microsoft.com/office/word/2010/wordprocessingDrawing" xmlns:wp="http://schemas.openxmlformats.org/drawingml/2006/wordprocessingDrawing" xmlns:w10="urn:schemas-microsoft-com:office:word" xmlns:w="http://schemas.openxmlformats.org/wordprocessingml/2006/main" xmlns:w14="http://schemas.microsoft.com/office/word/2010/wordml" xmlns:w15="http://schemas.microsoft.com/office/word/2012/wordml" xmlns:w16cex="http://schemas.microsoft.com/office/word/2018/wordml/cex" xmlns:w16cid="http://schemas.microsoft.com/office/word/2016/wordml/cid" xmlns:w16="http://schemas.microsoft.com/office/word/2018/wordml" xmlns:w16se="http://schemas.microsoft.com/office/word/2015/wordml/symex" xmlns:wpg="http://schemas.microsoft.com/office/word/2010/wordprocessingGroup" xmlns:wpi="http://schemas.microsoft.com/office/word/2010/wordprocessingInk" xmlns:wne="http://schemas.microsoft.com/office/word/2006/wordml" xmlns:wps="http://schemas.microsoft.com/office/word/2010/wordprocessingShape" mc:Ignorable="w14 w15 w16se w16cid w16 w16cex wp14">
+<w:numbering xmlns:wpc="http://schemas.microsoft.com/office/word/2010/wordprocessingCanvas" xmlns:cx="http://schemas.microsoft.com/office/drawing/2014/chartex" xmlns:cx1="http://schemas.microsoft.com/office/drawing/2015/9/8/chartex" xmlns:cx2="http://schemas.microsoft.com/office/drawing/2015/10/21/chartex" xmlns:cx3="http://schemas.microsoft.com/office/drawing/2016/5/9/chartex" xmlns:cx4="http://schemas.microsoft.com/office/drawing/2016/5/10/chartex" xmlns:cx5="http://schemas.microsoft.com/office/drawing/2016/5/11/chartex" xmlns:cx6="http://schemas.microsoft.com/office/drawing/2016/5/12/chartex" xmlns:cx7="http://schemas.microsoft.com/office/drawing/2016/5/13/chartex" xmlns:cx8="http://schemas.microsoft.com/office/drawing/2016/5/14/chartex" xmlns:mc="http://schemas.openxmlformats.org/markup-compatibility/2006" xmlns:aink="http://schemas.microsoft.com/office/drawing/2016/ink" xmlns:am3d="http://schemas.microsoft.com/office/drawing/2017/model3d" xmlns:o="urn:schemas-microsoft-com:office:office" xmlns:oel="http://schemas.microsoft.com/office/2019/extlst" xmlns:r="http://schemas.openxmlformats.org/officeDocument/2006/relationships" xmlns:m="http://schemas.openxmlformats.org/officeDocument/2006/math" xmlns:v="urn:schemas-microsoft-com:vml" xmlns:wp14="http://schemas.microsoft.com/office/word/2010/wordprocessingDrawing" xmlns:wp="http://schemas.openxmlformats.org/drawingml/2006/wordprocessingDrawing" xmlns:w10="urn:schemas-microsoft-com:office:word" xmlns:w="http://schemas.openxmlformats.org/wordprocessingml/2006/main" xmlns:w14="http://schemas.microsoft.com/office/word/2010/wordml" xmlns:w15="http://schemas.microsoft.com/office/word/2012/wordml" xmlns:w16cex="http://schemas.microsoft.com/office/word/2018/wordml/cex" xmlns:w16cid="http://schemas.microsoft.com/office/word/2016/wordml/cid" xmlns:w16="http://schemas.microsoft.com/office/word/2018/wordml" xmlns:w16sdtdh="http://schemas.microsoft.com/office/word/2020/wordml/sdtdatahash" xmlns:w16se="http://schemas.microsoft.com/office/word/2015/wordml/symex" xmlns:wpg="http://schemas.microsoft.com/office/word/2010/wordprocessingGroup" xmlns:wpi="http://schemas.microsoft.com/office/word/2010/wordprocessingInk" xmlns:wne="http://schemas.microsoft.com/office/word/2006/wordml" xmlns:wps="http://schemas.microsoft.com/office/word/2010/wordprocessingShape" mc:Ignorable="w14 w15 w16se w16cid w16 w16cex w16sdtdh wp14">
   <w:abstractNum w:abstractNumId="0" w15:restartNumberingAfterBreak="0">
     <w:nsid w:val="05CC222D"/>
     <w:multiLevelType w:val="hybridMultilevel"/>
@@ -6078,59 +4308,59 @@
       </w:pPr>
     </w:lvl>
   </w:abstractNum>
-  <w:num w:numId="1">
+  <w:num w:numId="1" w16cid:durableId="1311864048">
     <w:abstractNumId w:val="7"/>
   </w:num>
-  <w:num w:numId="2">
+  <w:num w:numId="2" w16cid:durableId="1996180507">
     <w:abstractNumId w:val="6"/>
   </w:num>
-  <w:num w:numId="3">
+  <w:num w:numId="3" w16cid:durableId="626399235">
     <w:abstractNumId w:val="2"/>
   </w:num>
-  <w:num w:numId="4">
+  <w:num w:numId="4" w16cid:durableId="466551942">
     <w:abstractNumId w:val="0"/>
   </w:num>
-  <w:num w:numId="5">
+  <w:num w:numId="5" w16cid:durableId="1692955328">
     <w:abstractNumId w:val="14"/>
   </w:num>
-  <w:num w:numId="6">
+  <w:num w:numId="6" w16cid:durableId="642270196">
     <w:abstractNumId w:val="4"/>
   </w:num>
-  <w:num w:numId="7">
+  <w:num w:numId="7" w16cid:durableId="124399165">
     <w:abstractNumId w:val="13"/>
   </w:num>
-  <w:num w:numId="8">
+  <w:num w:numId="8" w16cid:durableId="936794825">
     <w:abstractNumId w:val="5"/>
   </w:num>
-  <w:num w:numId="9">
+  <w:num w:numId="9" w16cid:durableId="101926206">
     <w:abstractNumId w:val="15"/>
   </w:num>
-  <w:num w:numId="10">
+  <w:num w:numId="10" w16cid:durableId="346979630">
     <w:abstractNumId w:val="12"/>
   </w:num>
-  <w:num w:numId="11">
+  <w:num w:numId="11" w16cid:durableId="505245352">
     <w:abstractNumId w:val="8"/>
   </w:num>
-  <w:num w:numId="12">
+  <w:num w:numId="12" w16cid:durableId="2126075764">
     <w:abstractNumId w:val="11"/>
   </w:num>
-  <w:num w:numId="13">
+  <w:num w:numId="13" w16cid:durableId="2055041910">
     <w:abstractNumId w:val="9"/>
   </w:num>
-  <w:num w:numId="14">
+  <w:num w:numId="14" w16cid:durableId="429088294">
     <w:abstractNumId w:val="10"/>
   </w:num>
-  <w:num w:numId="15">
+  <w:num w:numId="15" w16cid:durableId="1463235351">
     <w:abstractNumId w:val="3"/>
   </w:num>
-  <w:num w:numId="16">
+  <w:num w:numId="16" w16cid:durableId="1231647948">
     <w:abstractNumId w:val="1"/>
   </w:num>
 </w:numbering>
 </file>
 
 <file path=word/styles.xml><?xml version="1.0" encoding="utf-8"?>
-<w:styles xmlns:mc="http://schemas.openxmlformats.org/markup-compatibility/2006" xmlns:r="http://schemas.openxmlformats.org/officeDocument/2006/relationships" xmlns:w="http://schemas.openxmlformats.org/wordprocessingml/2006/main" xmlns:w14="http://schemas.microsoft.com/office/word/2010/wordml" xmlns:w15="http://schemas.microsoft.com/office/word/2012/wordml" xmlns:w16cex="http://schemas.microsoft.com/office/word/2018/wordml/cex" xmlns:w16cid="http://schemas.microsoft.com/office/word/2016/wordml/cid" xmlns:w16="http://schemas.microsoft.com/office/word/2018/wordml" xmlns:w16se="http://schemas.microsoft.com/office/word/2015/wordml/symex" mc:Ignorable="w14 w15 w16se w16cid w16 w16cex">
+<w:styles xmlns:mc="http://schemas.openxmlformats.org/markup-compatibility/2006" xmlns:r="http://schemas.openxmlformats.org/officeDocument/2006/relationships" xmlns:w="http://schemas.openxmlformats.org/wordprocessingml/2006/main" xmlns:w14="http://schemas.microsoft.com/office/word/2010/wordml" xmlns:w15="http://schemas.microsoft.com/office/word/2012/wordml" xmlns:w16cex="http://schemas.microsoft.com/office/word/2018/wordml/cex" xmlns:w16cid="http://schemas.microsoft.com/office/word/2016/wordml/cid" xmlns:w16="http://schemas.microsoft.com/office/word/2018/wordml" xmlns:w16sdtdh="http://schemas.microsoft.com/office/word/2020/wordml/sdtdatahash" xmlns:w16se="http://schemas.microsoft.com/office/word/2015/wordml/symex" mc:Ignorable="w14 w15 w16se w16cid w16 w16cex w16sdtdh">
   <w:docDefaults>
     <w:rPrDefault>
       <w:rPr>
@@ -7084,6 +5314,15 @@
 </file>
 
 <file path=customXml/item1.xml><?xml version="1.0" encoding="utf-8"?>
+<?mso-contentType ?>
+<FormTemplates xmlns="http://schemas.microsoft.com/sharepoint/v3/contenttype/forms">
+  <Display>DocumentLibraryForm</Display>
+  <Edit>DocumentLibraryForm</Edit>
+  <New>DocumentLibraryForm</New>
+</FormTemplates>
+</file>
+
+<file path=customXml/item2.xml><?xml version="1.0" encoding="utf-8"?>
 <ct:contentTypeSchema xmlns:ct="http://schemas.microsoft.com/office/2006/metadata/contentType" xmlns:ma="http://schemas.microsoft.com/office/2006/metadata/properties/metaAttributes" ct:_="" ma:_="" ma:contentTypeName="Document" ma:contentTypeID="0x010100AE727CE4003A9841BD907CB57F1E648A" ma:contentTypeVersion="8" ma:contentTypeDescription="Create a new document." ma:contentTypeScope="" ma:versionID="2730ba67e05b17f1cc2b0709ddb2a260">
   <xsd:schema xmlns:xsd="http://www.w3.org/2001/XMLSchema" xmlns:xs="http://www.w3.org/2001/XMLSchema" xmlns:p="http://schemas.microsoft.com/office/2006/metadata/properties" xmlns:ns2="3d22724a-222b-4850-b57c-0ee7c2cb5a55" xmlns:ns3="a524ed25-5586-4ef2-952d-9c6e92cf3c8a" targetNamespace="http://schemas.microsoft.com/office/2006/metadata/properties" ma:root="true" ma:fieldsID="b3887f61521271ab245578f2311ca36b" ns2:_="" ns3:_="">
     <xsd:import namespace="3d22724a-222b-4850-b57c-0ee7c2cb5a55"/>
@@ -7279,15 +5518,6 @@
 </ct:contentTypeSchema>
 </file>
 
-<file path=customXml/item2.xml><?xml version="1.0" encoding="utf-8"?>
-<?mso-contentType ?>
-<FormTemplates xmlns="http://schemas.microsoft.com/sharepoint/v3/contenttype/forms">
-  <Display>DocumentLibraryForm</Display>
-  <Edit>DocumentLibraryForm</Edit>
-  <New>DocumentLibraryForm</New>
-</FormTemplates>
-</file>
-
 <file path=customXml/item3.xml><?xml version="1.0" encoding="utf-8"?>
 <p:properties xmlns:p="http://schemas.microsoft.com/office/2006/metadata/properties" xmlns:xsi="http://www.w3.org/2001/XMLSchema-instance" xmlns:pc="http://schemas.microsoft.com/office/infopath/2007/PartnerControls">
   <documentManagement>
@@ -7297,6 +5527,14 @@
 </file>
 
 <file path=customXml/itemProps1.xml><?xml version="1.0" encoding="utf-8"?>
+<ds:datastoreItem xmlns:ds="http://schemas.openxmlformats.org/officeDocument/2006/customXml" ds:itemID="{6A2ECE99-CBAF-40A0-9A6B-CA370DAC41BE}">
+  <ds:schemaRefs>
+    <ds:schemaRef ds:uri="http://schemas.microsoft.com/sharepoint/v3/contenttype/forms"/>
+  </ds:schemaRefs>
+</ds:datastoreItem>
+</file>
+
+<file path=customXml/itemProps2.xml><?xml version="1.0" encoding="utf-8"?>
 <ds:datastoreItem xmlns:ds="http://schemas.openxmlformats.org/officeDocument/2006/customXml" ds:itemID="{56AD3E79-2997-4487-A5C6-3108380CFAE8}">
   <ds:schemaRefs>
     <ds:schemaRef ds:uri="http://schemas.microsoft.com/office/2006/metadata/contentType"/>
@@ -7315,27 +5553,12 @@
 </ds:datastoreItem>
 </file>
 
-<file path=customXml/itemProps2.xml><?xml version="1.0" encoding="utf-8"?>
-<ds:datastoreItem xmlns:ds="http://schemas.openxmlformats.org/officeDocument/2006/customXml" ds:itemID="{6A2ECE99-CBAF-40A0-9A6B-CA370DAC41BE}">
-  <ds:schemaRefs>
-    <ds:schemaRef ds:uri="http://schemas.microsoft.com/sharepoint/v3/contenttype/forms"/>
-  </ds:schemaRefs>
-</ds:datastoreItem>
-</file>
-
 <file path=customXml/itemProps3.xml><?xml version="1.0" encoding="utf-8"?>
 <ds:datastoreItem xmlns:ds="http://schemas.openxmlformats.org/officeDocument/2006/customXml" ds:itemID="{F782E496-F5FE-4149-99EB-B8F43842A2FE}">
   <ds:schemaRefs>
-    <ds:schemaRef ds:uri="http://purl.org/dc/terms/"/>
-    <ds:schemaRef ds:uri="http://purl.org/dc/dcmitype/"/>
+    <ds:schemaRef ds:uri="http://schemas.microsoft.com/office/2006/metadata/properties"/>
+    <ds:schemaRef ds:uri="http://schemas.microsoft.com/office/infopath/2007/PartnerControls"/>
     <ds:schemaRef ds:uri="3d22724a-222b-4850-b57c-0ee7c2cb5a55"/>
-    <ds:schemaRef ds:uri="http://purl.org/dc/elements/1.1/"/>
-    <ds:schemaRef ds:uri="http://schemas.microsoft.com/office/2006/documentManagement/types"/>
-    <ds:schemaRef ds:uri="http://www.w3.org/XML/1998/namespace"/>
-    <ds:schemaRef ds:uri="http://schemas.microsoft.com/office/infopath/2007/PartnerControls"/>
-    <ds:schemaRef ds:uri="http://schemas.openxmlformats.org/package/2006/metadata/core-properties"/>
-    <ds:schemaRef ds:uri="a524ed25-5586-4ef2-952d-9c6e92cf3c8a"/>
-    <ds:schemaRef ds:uri="http://schemas.microsoft.com/office/2006/metadata/properties"/>
   </ds:schemaRefs>
 </ds:datastoreItem>
 </file>
</xml_diff>

<commit_message>
Deployment package for release of GSRS 3.0.2 public
</commit_message>
<xml_diff>
--- a/docs/Database connection requirements for our RDBMSs.docx
+++ b/docs/Database connection requirements for our RDBMSs.docx
@@ -1,6 +1,6 @@
 
 <file path=word/document.xml><?xml version="1.0" encoding="utf-8"?>
-<w:document xmlns:wpc="http://schemas.microsoft.com/office/word/2010/wordprocessingCanvas" xmlns:cx="http://schemas.microsoft.com/office/drawing/2014/chartex" xmlns:cx1="http://schemas.microsoft.com/office/drawing/2015/9/8/chartex" xmlns:cx2="http://schemas.microsoft.com/office/drawing/2015/10/21/chartex" xmlns:cx3="http://schemas.microsoft.com/office/drawing/2016/5/9/chartex" xmlns:cx4="http://schemas.microsoft.com/office/drawing/2016/5/10/chartex" xmlns:cx5="http://schemas.microsoft.com/office/drawing/2016/5/11/chartex" xmlns:cx6="http://schemas.microsoft.com/office/drawing/2016/5/12/chartex" xmlns:cx7="http://schemas.microsoft.com/office/drawing/2016/5/13/chartex" xmlns:cx8="http://schemas.microsoft.com/office/drawing/2016/5/14/chartex" xmlns:mc="http://schemas.openxmlformats.org/markup-compatibility/2006" xmlns:aink="http://schemas.microsoft.com/office/drawing/2016/ink" xmlns:am3d="http://schemas.microsoft.com/office/drawing/2017/model3d" xmlns:o="urn:schemas-microsoft-com:office:office" xmlns:oel="http://schemas.microsoft.com/office/2019/extlst" xmlns:r="http://schemas.openxmlformats.org/officeDocument/2006/relationships" xmlns:m="http://schemas.openxmlformats.org/officeDocument/2006/math" xmlns:v="urn:schemas-microsoft-com:vml" xmlns:wp14="http://schemas.microsoft.com/office/word/2010/wordprocessingDrawing" xmlns:wp="http://schemas.openxmlformats.org/drawingml/2006/wordprocessingDrawing" xmlns:w10="urn:schemas-microsoft-com:office:word" xmlns:w="http://schemas.openxmlformats.org/wordprocessingml/2006/main" xmlns:w14="http://schemas.microsoft.com/office/word/2010/wordml" xmlns:w15="http://schemas.microsoft.com/office/word/2012/wordml" xmlns:w16cex="http://schemas.microsoft.com/office/word/2018/wordml/cex" xmlns:w16cid="http://schemas.microsoft.com/office/word/2016/wordml/cid" xmlns:w16="http://schemas.microsoft.com/office/word/2018/wordml" xmlns:w16sdtdh="http://schemas.microsoft.com/office/word/2020/wordml/sdtdatahash" xmlns:w16se="http://schemas.microsoft.com/office/word/2015/wordml/symex" xmlns:wpg="http://schemas.microsoft.com/office/word/2010/wordprocessingGroup" xmlns:wpi="http://schemas.microsoft.com/office/word/2010/wordprocessingInk" xmlns:wne="http://schemas.microsoft.com/office/word/2006/wordml" xmlns:wps="http://schemas.microsoft.com/office/word/2010/wordprocessingShape" mc:Ignorable="w14 w15 w16se w16cid w16 w16cex w16sdtdh wp14">
+<w:document xmlns:wpc="http://schemas.microsoft.com/office/word/2010/wordprocessingCanvas" xmlns:cx="http://schemas.microsoft.com/office/drawing/2014/chartex" xmlns:cx1="http://schemas.microsoft.com/office/drawing/2015/9/8/chartex" xmlns:cx2="http://schemas.microsoft.com/office/drawing/2015/10/21/chartex" xmlns:cx3="http://schemas.microsoft.com/office/drawing/2016/5/9/chartex" xmlns:cx4="http://schemas.microsoft.com/office/drawing/2016/5/10/chartex" xmlns:cx5="http://schemas.microsoft.com/office/drawing/2016/5/11/chartex" xmlns:cx6="http://schemas.microsoft.com/office/drawing/2016/5/12/chartex" xmlns:cx7="http://schemas.microsoft.com/office/drawing/2016/5/13/chartex" xmlns:cx8="http://schemas.microsoft.com/office/drawing/2016/5/14/chartex" xmlns:mc="http://schemas.openxmlformats.org/markup-compatibility/2006" xmlns:aink="http://schemas.microsoft.com/office/drawing/2016/ink" xmlns:am3d="http://schemas.microsoft.com/office/drawing/2017/model3d" xmlns:o="urn:schemas-microsoft-com:office:office" xmlns:r="http://schemas.openxmlformats.org/officeDocument/2006/relationships" xmlns:m="http://schemas.openxmlformats.org/officeDocument/2006/math" xmlns:v="urn:schemas-microsoft-com:vml" xmlns:wp14="http://schemas.microsoft.com/office/word/2010/wordprocessingDrawing" xmlns:wp="http://schemas.openxmlformats.org/drawingml/2006/wordprocessingDrawing" xmlns:w10="urn:schemas-microsoft-com:office:word" xmlns:w="http://schemas.openxmlformats.org/wordprocessingml/2006/main" xmlns:w14="http://schemas.microsoft.com/office/word/2010/wordml" xmlns:w15="http://schemas.microsoft.com/office/word/2012/wordml" xmlns:w16cex="http://schemas.microsoft.com/office/word/2018/wordml/cex" xmlns:w16cid="http://schemas.microsoft.com/office/word/2016/wordml/cid" xmlns:w16="http://schemas.microsoft.com/office/word/2018/wordml" xmlns:w16sdtdh="http://schemas.microsoft.com/office/word/2020/wordml/sdtdatahash" xmlns:w16se="http://schemas.microsoft.com/office/word/2015/wordml/symex" xmlns:wpg="http://schemas.microsoft.com/office/word/2010/wordprocessingGroup" xmlns:wpi="http://schemas.microsoft.com/office/word/2010/wordprocessingInk" xmlns:wne="http://schemas.microsoft.com/office/word/2006/wordml" xmlns:wps="http://schemas.microsoft.com/office/word/2010/wordprocessingShape" mc:Ignorable="w14 w15 w16se w16cid w16 w16cex w16sdtdh wp14">
   <w:body>
     <w:p>
       <w:pPr>
@@ -13,7 +13,26 @@
     <w:p/>
     <w:p>
       <w:r>
-        <w:t>Last Updated: March 3, 2022</w:t>
+        <w:rPr>
+          <w:b/>
+          <w:bCs/>
+        </w:rPr>
+        <w:t>Last Updated:</w:t>
+      </w:r>
+      <w:r>
+        <w:t xml:space="preserve"> </w:t>
+      </w:r>
+      <w:r>
+        <w:t>August</w:t>
+      </w:r>
+      <w:r>
+        <w:t xml:space="preserve"> </w:t>
+      </w:r>
+      <w:r>
+        <w:t>1</w:t>
+      </w:r>
+      <w:r>
+        <w:t>, 2022</w:t>
       </w:r>
     </w:p>
     <w:p>
@@ -23,7 +42,15 @@
     </w:p>
     <w:p>
       <w:r>
-        <w:t>GSRS has been tested with 4 database systems: Oracle, PostGreSQL, MariaDB and MySQL.  H2 also works in a development environment.  GSRS may work with additional database systems, but the team cannot make any recommendations for additional database systems. In each of these cases described, GSRS 3.x configurations described here are intended to be compatible with equivalent databases which may have been created for a GSRS 2.x instance.</w:t>
+        <w:t xml:space="preserve">GSRS has been tested with 4 database systems: Oracle, </w:t>
+      </w:r>
+      <w:proofErr w:type="spellStart"/>
+      <w:r>
+        <w:t>PostGreSQL</w:t>
+      </w:r>
+      <w:proofErr w:type="spellEnd"/>
+      <w:r>
+        <w:t>, MariaDB and MySQL.  H2 also works in a development environment.  GSRS may work with additional database systems, but the team cannot make any recommendations for additional database systems. In each of these cases described, GSRS 3.x configurations described here are intended to be compatible with equivalent databases which may have been created for a GSRS 2.x instance.</w:t>
       </w:r>
     </w:p>
     <w:p>
@@ -50,7 +77,23 @@
         <w:t>Note:</w:t>
       </w:r>
       <w:r>
-        <w:t xml:space="preserve"> The default pom.xml files found in the gsrs3-main-deployment git repo contain all of these drivers by default.</w:t>
+        <w:t xml:space="preserve"> The default pom.xml files found in the gsrs3-main-deployment </w:t>
+      </w:r>
+      <w:proofErr w:type="spellStart"/>
+      <w:r>
+        <w:t>git</w:t>
+      </w:r>
+      <w:proofErr w:type="spellEnd"/>
+      <w:r>
+        <w:t xml:space="preserve"> repo contain </w:t>
+      </w:r>
+      <w:proofErr w:type="gramStart"/>
+      <w:r>
+        <w:t>all of</w:t>
+      </w:r>
+      <w:proofErr w:type="gramEnd"/>
+      <w:r>
+        <w:t xml:space="preserve"> these drivers by default.</w:t>
       </w:r>
     </w:p>
     <w:p>
@@ -62,7 +105,15 @@
         </w:numPr>
       </w:pPr>
       <w:r>
-        <w:t>Information for the service-specific configuration file, generally, application.conf.  The Hibernate ‘dialect’ is one key piece of information.</w:t>
+        <w:t xml:space="preserve">Information for the service-specific configuration file, generally, </w:t>
+      </w:r>
+      <w:proofErr w:type="spellStart"/>
+      <w:r>
+        <w:t>application.conf</w:t>
+      </w:r>
+      <w:proofErr w:type="spellEnd"/>
+      <w:r>
+        <w:t>.  The Hibernate ‘dialect’ is one key piece of information.</w:t>
       </w:r>
     </w:p>
     <w:p>
@@ -132,7 +183,15 @@
         <w:t>existing</w:t>
       </w:r>
       <w:r>
-        <w:t xml:space="preserve"> databases created for GSRS 2.x software. As such the property “spring.jpa.hibernate.ddl-auto” is set to “none”</w:t>
+        <w:t xml:space="preserve"> databases created for GSRS 2.x software. As such the property “</w:t>
+      </w:r>
+      <w:proofErr w:type="spellStart"/>
+      <w:r>
+        <w:t>spring.jpa.hibernate.ddl</w:t>
+      </w:r>
+      <w:proofErr w:type="spellEnd"/>
+      <w:r>
+        <w:t>-auto” is set to “none”</w:t>
       </w:r>
       <w:r>
         <w:t xml:space="preserve">, meaning that new tables will not be generated. If the intention is to generate the schema, this setting can be adjusted. </w:t>
@@ -165,18 +224,46 @@
         <w:t>some</w:t>
       </w:r>
       <w:r>
-        <w:t xml:space="preserve"> entity services, they are intended to connect to 2 or more datasources. In such cases, by convention, the “spring” prefix us used for the primary core source and another prefix is used for the specific entity datasource. For example the products service will expect settings for both “</w:t>
-      </w:r>
+        <w:t xml:space="preserve"> entity services, they are intended to connect to 2 or more </w:t>
+      </w:r>
+      <w:proofErr w:type="spellStart"/>
+      <w:r>
+        <w:t>datasources</w:t>
+      </w:r>
+      <w:proofErr w:type="spellEnd"/>
+      <w:r>
+        <w:t xml:space="preserve">. In such cases, by convention, the “spring” prefix us used for the primary core source and another prefix is used for the specific entity </w:t>
+      </w:r>
+      <w:proofErr w:type="spellStart"/>
+      <w:r>
+        <w:t>datasource</w:t>
+      </w:r>
+      <w:proofErr w:type="spellEnd"/>
+      <w:r>
+        <w:t>. For example the products service will expect settings for both “</w:t>
+      </w:r>
+      <w:proofErr w:type="spellStart"/>
+      <w:proofErr w:type="gramStart"/>
       <w:r>
         <w:rPr>
           <w:b/>
           <w:bCs/>
         </w:rPr>
-        <w:t>spring.datasource.driverClassName</w:t>
-      </w:r>
+        <w:t>spring.datasource</w:t>
+      </w:r>
+      <w:proofErr w:type="gramEnd"/>
+      <w:r>
+        <w:rPr>
+          <w:b/>
+          <w:bCs/>
+        </w:rPr>
+        <w:t>.driverClassName</w:t>
+      </w:r>
+      <w:proofErr w:type="spellEnd"/>
       <w:r>
         <w:t>” as well as “</w:t>
       </w:r>
+      <w:proofErr w:type="spellStart"/>
       <w:r>
         <w:rPr>
           <w:b/>
@@ -184,11 +271,28 @@
         </w:rPr>
         <w:t>products.datasource.driverClassName</w:t>
       </w:r>
+      <w:proofErr w:type="spellEnd"/>
       <w:r>
         <w:t>”</w:t>
       </w:r>
       <w:r>
-        <w:t xml:space="preserve"> (and every other datasource/jpa property expected).</w:t>
+        <w:t xml:space="preserve"> (and every other </w:t>
+      </w:r>
+      <w:proofErr w:type="spellStart"/>
+      <w:r>
+        <w:t>datasource</w:t>
+      </w:r>
+      <w:proofErr w:type="spellEnd"/>
+      <w:r>
+        <w:t>/</w:t>
+      </w:r>
+      <w:proofErr w:type="spellStart"/>
+      <w:r>
+        <w:t>jpa</w:t>
+      </w:r>
+      <w:proofErr w:type="spellEnd"/>
+      <w:r>
+        <w:t xml:space="preserve"> property expected).</w:t>
       </w:r>
     </w:p>
     <w:p>
@@ -200,66 +304,51 @@
         </w:numPr>
       </w:pPr>
       <w:r>
-        <w:t>When creating a new database</w:t>
-      </w:r>
-      <w:r>
-        <w:t xml:space="preserve">, indexes listed in </w:t>
-      </w:r>
-      <w:hyperlink r:id="rId8" w:history="1">
-        <w:r>
-          <w:rPr>
-            <w:rStyle w:val="Hyperlink"/>
-          </w:rPr>
-          <w:t>https://github.com/ncats/gsrs-play/tree/GSRS_DEV/conf/sql/post</w:t>
-        </w:r>
-      </w:hyperlink>
-      <w:r>
-        <w:t xml:space="preserve"> </w:t>
-      </w:r>
-      <w:r>
-        <w:t>are generated t</w:t>
-      </w:r>
-      <w:r>
-        <w:t>o improve performance</w:t>
-      </w:r>
-      <w:r>
-        <w:t xml:space="preserve">. </w:t>
-      </w:r>
-      <w:r>
-        <w:t xml:space="preserve"> </w:t>
-      </w:r>
-      <w:r>
-        <w:t xml:space="preserve">If your database was created before and does not have these indexes, you can set </w:t>
-      </w:r>
-      <w:r>
-        <w:t xml:space="preserve">the property </w:t>
+        <w:t xml:space="preserve">When </w:t>
+      </w:r>
+      <w:r>
+        <w:t>creating a new database, indexes listed in https://github.com/ncats/gsrs-play/tree/GSRS_DEV/conf/sql/post are generated</w:t>
+      </w:r>
+      <w:r>
+        <w:t xml:space="preserve"> automatically </w:t>
+      </w:r>
+      <w:r>
+        <w:t>to improve performance.</w:t>
+      </w:r>
+      <w:r>
+        <w:rPr>
+          <w:b/>
+          <w:bCs/>
+        </w:rPr>
+        <w:t xml:space="preserve"> NEW in 3.0.2:</w:t>
+      </w:r>
+      <w:r>
+        <w:t xml:space="preserve"> If your database was </w:t>
+      </w:r>
+      <w:r>
+        <w:t xml:space="preserve">already </w:t>
+      </w:r>
+      <w:r>
+        <w:t>created</w:t>
+      </w:r>
+      <w:r>
+        <w:t>,</w:t>
+      </w:r>
+      <w:r>
+        <w:t xml:space="preserve"> and does not have these indexes, you can set the </w:t>
       </w:r>
       <w:r>
         <w:lastRenderedPageBreak/>
-        <w:t>“spring.jpa.hibernate.ddl-auto” to “</w:t>
-      </w:r>
-      <w:r>
-        <w:t>update</w:t>
-      </w:r>
-      <w:r>
-        <w:t>”</w:t>
-      </w:r>
-      <w:r>
-        <w:t>, then restart the substances service to add these indexes</w:t>
-      </w:r>
-      <w:r>
-        <w:t>.</w:t>
-      </w:r>
-    </w:p>
-    <w:p>
-      <w:pPr>
-        <w:pStyle w:val="ListParagraph"/>
-      </w:pPr>
-    </w:p>
-    <w:p>
-      <w:pPr>
-        <w:pStyle w:val="ListParagraph"/>
-      </w:pPr>
+        <w:t>property “</w:t>
+      </w:r>
+      <w:proofErr w:type="spellStart"/>
+      <w:r>
+        <w:t>spring.jpa.hibernate.ddl</w:t>
+      </w:r>
+      <w:proofErr w:type="spellEnd"/>
+      <w:r>
+        <w:t>-auto” to “update”, then restart the substances service to add these indexes.</w:t>
+      </w:r>
     </w:p>
     <w:p>
       <w:pPr>
@@ -270,7 +359,15 @@
         </w:numPr>
       </w:pPr>
       <w:r>
-        <w:t>Extra steps may be necessary to configure the RDBMS to accept and properly process UTF8 encoded characters. The steps necessary to do this are beyond the scope of this document, however, for MariaDB and MySql the following SQL commands have been found to be beneficial:</w:t>
+        <w:t xml:space="preserve">Extra steps may be necessary to configure the RDBMS to accept and properly process UTF8 encoded characters. The steps necessary to do this are beyond the scope of this document, however, for MariaDB and </w:t>
+      </w:r>
+      <w:proofErr w:type="spellStart"/>
+      <w:r>
+        <w:t>MySql</w:t>
+      </w:r>
+      <w:proofErr w:type="spellEnd"/>
+      <w:r>
+        <w:t xml:space="preserve"> the following SQL commands have been found to be beneficial:</w:t>
       </w:r>
       <w:r>
         <w:br/>
@@ -305,7 +402,43 @@
                 <w:sz w:val="14"/>
                 <w:szCs w:val="14"/>
               </w:rPr>
-              <w:t>ALTER TABLE ix_ginas_name MODIFY name VARCHAR(255) CHARACTER SET utf8mb4;</w:t>
+              <w:t xml:space="preserve">ALTER TABLE </w:t>
+            </w:r>
+            <w:proofErr w:type="spellStart"/>
+            <w:r>
+              <w:rPr>
+                <w:rFonts w:ascii="Courier New" w:hAnsi="Courier New" w:cs="Courier New"/>
+                <w:sz w:val="14"/>
+                <w:szCs w:val="14"/>
+              </w:rPr>
+              <w:t>ix_ginas_name</w:t>
+            </w:r>
+            <w:proofErr w:type="spellEnd"/>
+            <w:r>
+              <w:rPr>
+                <w:rFonts w:ascii="Courier New" w:hAnsi="Courier New" w:cs="Courier New"/>
+                <w:sz w:val="14"/>
+                <w:szCs w:val="14"/>
+              </w:rPr>
+              <w:t xml:space="preserve"> MODIFY name </w:t>
+            </w:r>
+            <w:proofErr w:type="gramStart"/>
+            <w:r>
+              <w:rPr>
+                <w:rFonts w:ascii="Courier New" w:hAnsi="Courier New" w:cs="Courier New"/>
+                <w:sz w:val="14"/>
+                <w:szCs w:val="14"/>
+              </w:rPr>
+              <w:t>VARCHAR(</w:t>
+            </w:r>
+            <w:proofErr w:type="gramEnd"/>
+            <w:r>
+              <w:rPr>
+                <w:rFonts w:ascii="Courier New" w:hAnsi="Courier New" w:cs="Courier New"/>
+                <w:sz w:val="14"/>
+                <w:szCs w:val="14"/>
+              </w:rPr>
+              <w:t>255) CHARACTER SET utf8mb4;</w:t>
             </w:r>
           </w:p>
           <w:p>
@@ -322,8 +455,72 @@
                 <w:sz w:val="14"/>
                 <w:szCs w:val="14"/>
               </w:rPr>
-              <w:t>ALTER TABLE ix_ginas_name MODIFY full_name longtext CHARACTER SET utf8mb4;</w:t>
-            </w:r>
+              <w:t xml:space="preserve">ALTER TABLE </w:t>
+            </w:r>
+            <w:proofErr w:type="spellStart"/>
+            <w:r>
+              <w:rPr>
+                <w:rFonts w:ascii="Courier New" w:hAnsi="Courier New" w:cs="Courier New"/>
+                <w:sz w:val="14"/>
+                <w:szCs w:val="14"/>
+              </w:rPr>
+              <w:t>ix_ginas_name</w:t>
+            </w:r>
+            <w:proofErr w:type="spellEnd"/>
+            <w:r>
+              <w:rPr>
+                <w:rFonts w:ascii="Courier New" w:hAnsi="Courier New" w:cs="Courier New"/>
+                <w:sz w:val="14"/>
+                <w:szCs w:val="14"/>
+              </w:rPr>
+              <w:t xml:space="preserve"> MODIFY </w:t>
+            </w:r>
+            <w:proofErr w:type="spellStart"/>
+            <w:r>
+              <w:rPr>
+                <w:rFonts w:ascii="Courier New" w:hAnsi="Courier New" w:cs="Courier New"/>
+                <w:sz w:val="14"/>
+                <w:szCs w:val="14"/>
+              </w:rPr>
+              <w:t>full_name</w:t>
+            </w:r>
+            <w:proofErr w:type="spellEnd"/>
+            <w:r>
+              <w:rPr>
+                <w:rFonts w:ascii="Courier New" w:hAnsi="Courier New" w:cs="Courier New"/>
+                <w:sz w:val="14"/>
+                <w:szCs w:val="14"/>
+              </w:rPr>
+              <w:t xml:space="preserve"> </w:t>
+            </w:r>
+            <w:proofErr w:type="spellStart"/>
+            <w:r>
+              <w:rPr>
+                <w:rFonts w:ascii="Courier New" w:hAnsi="Courier New" w:cs="Courier New"/>
+                <w:sz w:val="14"/>
+                <w:szCs w:val="14"/>
+              </w:rPr>
+              <w:t>longtext</w:t>
+            </w:r>
+            <w:proofErr w:type="spellEnd"/>
+            <w:r>
+              <w:rPr>
+                <w:rFonts w:ascii="Courier New" w:hAnsi="Courier New" w:cs="Courier New"/>
+                <w:sz w:val="14"/>
+                <w:szCs w:val="14"/>
+              </w:rPr>
+              <w:t xml:space="preserve"> CHARACTER SET </w:t>
+            </w:r>
+            <w:proofErr w:type="gramStart"/>
+            <w:r>
+              <w:rPr>
+                <w:rFonts w:ascii="Courier New" w:hAnsi="Courier New" w:cs="Courier New"/>
+                <w:sz w:val="14"/>
+                <w:szCs w:val="14"/>
+              </w:rPr>
+              <w:t>utf8mb4;</w:t>
+            </w:r>
+            <w:proofErr w:type="gramEnd"/>
           </w:p>
           <w:p>
             <w:pPr>
@@ -339,7 +536,43 @@
                 <w:sz w:val="14"/>
                 <w:szCs w:val="14"/>
               </w:rPr>
-              <w:t>ALTER TABLE ix_ginas_code MODIFY code VARCHAR(255) CHARACTER SET utf8mb4;</w:t>
+              <w:t xml:space="preserve">ALTER TABLE </w:t>
+            </w:r>
+            <w:proofErr w:type="spellStart"/>
+            <w:r>
+              <w:rPr>
+                <w:rFonts w:ascii="Courier New" w:hAnsi="Courier New" w:cs="Courier New"/>
+                <w:sz w:val="14"/>
+                <w:szCs w:val="14"/>
+              </w:rPr>
+              <w:t>ix_ginas_code</w:t>
+            </w:r>
+            <w:proofErr w:type="spellEnd"/>
+            <w:r>
+              <w:rPr>
+                <w:rFonts w:ascii="Courier New" w:hAnsi="Courier New" w:cs="Courier New"/>
+                <w:sz w:val="14"/>
+                <w:szCs w:val="14"/>
+              </w:rPr>
+              <w:t xml:space="preserve"> MODIFY code </w:t>
+            </w:r>
+            <w:proofErr w:type="gramStart"/>
+            <w:r>
+              <w:rPr>
+                <w:rFonts w:ascii="Courier New" w:hAnsi="Courier New" w:cs="Courier New"/>
+                <w:sz w:val="14"/>
+                <w:szCs w:val="14"/>
+              </w:rPr>
+              <w:t>VARCHAR(</w:t>
+            </w:r>
+            <w:proofErr w:type="gramEnd"/>
+            <w:r>
+              <w:rPr>
+                <w:rFonts w:ascii="Courier New" w:hAnsi="Courier New" w:cs="Courier New"/>
+                <w:sz w:val="14"/>
+                <w:szCs w:val="14"/>
+              </w:rPr>
+              <w:t>255) CHARACTER SET utf8mb4;</w:t>
             </w:r>
           </w:p>
           <w:p>
@@ -356,7 +589,61 @@
                 <w:sz w:val="14"/>
                 <w:szCs w:val="14"/>
               </w:rPr>
-              <w:t>ALTER TABLE ix_ginas_amount MODIFY non_numeric_value VARCHAR(255) CHARACTER SET utf8mb4;</w:t>
+              <w:t xml:space="preserve">ALTER TABLE </w:t>
+            </w:r>
+            <w:proofErr w:type="spellStart"/>
+            <w:r>
+              <w:rPr>
+                <w:rFonts w:ascii="Courier New" w:hAnsi="Courier New" w:cs="Courier New"/>
+                <w:sz w:val="14"/>
+                <w:szCs w:val="14"/>
+              </w:rPr>
+              <w:t>ix_ginas_amount</w:t>
+            </w:r>
+            <w:proofErr w:type="spellEnd"/>
+            <w:r>
+              <w:rPr>
+                <w:rFonts w:ascii="Courier New" w:hAnsi="Courier New" w:cs="Courier New"/>
+                <w:sz w:val="14"/>
+                <w:szCs w:val="14"/>
+              </w:rPr>
+              <w:t xml:space="preserve"> MODIFY </w:t>
+            </w:r>
+            <w:proofErr w:type="spellStart"/>
+            <w:r>
+              <w:rPr>
+                <w:rFonts w:ascii="Courier New" w:hAnsi="Courier New" w:cs="Courier New"/>
+                <w:sz w:val="14"/>
+                <w:szCs w:val="14"/>
+              </w:rPr>
+              <w:t>non_numeric_value</w:t>
+            </w:r>
+            <w:proofErr w:type="spellEnd"/>
+            <w:r>
+              <w:rPr>
+                <w:rFonts w:ascii="Courier New" w:hAnsi="Courier New" w:cs="Courier New"/>
+                <w:sz w:val="14"/>
+                <w:szCs w:val="14"/>
+              </w:rPr>
+              <w:t xml:space="preserve"> </w:t>
+            </w:r>
+            <w:proofErr w:type="gramStart"/>
+            <w:r>
+              <w:rPr>
+                <w:rFonts w:ascii="Courier New" w:hAnsi="Courier New" w:cs="Courier New"/>
+                <w:sz w:val="14"/>
+                <w:szCs w:val="14"/>
+              </w:rPr>
+              <w:t>VARCHAR(</w:t>
+            </w:r>
+            <w:proofErr w:type="gramEnd"/>
+            <w:r>
+              <w:rPr>
+                <w:rFonts w:ascii="Courier New" w:hAnsi="Courier New" w:cs="Courier New"/>
+                <w:sz w:val="14"/>
+                <w:szCs w:val="14"/>
+              </w:rPr>
+              <w:t>255) CHARACTER SET utf8mb4;</w:t>
             </w:r>
           </w:p>
           <w:p>
@@ -373,23 +660,25 @@
                 <w:sz w:val="14"/>
                 <w:szCs w:val="14"/>
               </w:rPr>
-              <w:t xml:space="preserve">ALTER TABLE ix_ginas_amount MODIFY </w:t>
-            </w:r>
+              <w:t xml:space="preserve">ALTER TABLE </w:t>
+            </w:r>
+            <w:proofErr w:type="spellStart"/>
             <w:r>
               <w:rPr>
                 <w:rFonts w:ascii="Courier New" w:hAnsi="Courier New" w:cs="Courier New"/>
                 <w:sz w:val="14"/>
                 <w:szCs w:val="14"/>
               </w:rPr>
-              <w:t>units</w:t>
-            </w:r>
+              <w:t>ix_ginas_amount</w:t>
+            </w:r>
+            <w:proofErr w:type="spellEnd"/>
             <w:r>
               <w:rPr>
                 <w:rFonts w:ascii="Courier New" w:hAnsi="Courier New" w:cs="Courier New"/>
                 <w:sz w:val="14"/>
                 <w:szCs w:val="14"/>
               </w:rPr>
-              <w:t xml:space="preserve"> VARCHAR(255) CHARACTER SET utf8mb4;</w:t>
+              <w:t xml:space="preserve"> MODIFY </w:t>
             </w:r>
             <w:r>
               <w:rPr>
@@ -397,7 +686,7 @@
                 <w:sz w:val="14"/>
                 <w:szCs w:val="14"/>
               </w:rPr>
-              <w:br/>
+              <w:t>units</w:t>
             </w:r>
             <w:r>
               <w:rPr>
@@ -405,23 +694,25 @@
                 <w:sz w:val="14"/>
                 <w:szCs w:val="14"/>
               </w:rPr>
-              <w:t>ALTER TABLE ix_ginas_vocabulary_term MODIFY value</w:t>
-            </w:r>
+              <w:t xml:space="preserve"> </w:t>
+            </w:r>
+            <w:proofErr w:type="gramStart"/>
             <w:r>
               <w:rPr>
                 <w:rFonts w:ascii="Courier New" w:hAnsi="Courier New" w:cs="Courier New"/>
                 <w:sz w:val="14"/>
                 <w:szCs w:val="14"/>
               </w:rPr>
-              <w:t xml:space="preserve"> </w:t>
-            </w:r>
+              <w:t>VARCHAR(</w:t>
+            </w:r>
+            <w:proofErr w:type="gramEnd"/>
             <w:r>
               <w:rPr>
                 <w:rFonts w:ascii="Courier New" w:hAnsi="Courier New" w:cs="Courier New"/>
                 <w:sz w:val="14"/>
                 <w:szCs w:val="14"/>
               </w:rPr>
-              <w:t>VARCHAR(</w:t>
+              <w:t>255) CHARACTER SET utf8mb4;</w:t>
             </w:r>
             <w:r>
               <w:rPr>
@@ -429,7 +720,7 @@
                 <w:sz w:val="14"/>
                 <w:szCs w:val="14"/>
               </w:rPr>
-              <w:t>1000</w:t>
+              <w:br/>
             </w:r>
             <w:r>
               <w:rPr>
@@ -437,23 +728,25 @@
                 <w:sz w:val="14"/>
                 <w:szCs w:val="14"/>
               </w:rPr>
-              <w:t>) CHARACTER SET utf8mb4;</w:t>
-            </w:r>
+              <w:t xml:space="preserve">ALTER TABLE </w:t>
+            </w:r>
+            <w:proofErr w:type="spellStart"/>
             <w:r>
               <w:rPr>
                 <w:rFonts w:ascii="Courier New" w:hAnsi="Courier New" w:cs="Courier New"/>
                 <w:sz w:val="14"/>
                 <w:szCs w:val="14"/>
               </w:rPr>
-              <w:t xml:space="preserve"> </w:t>
-            </w:r>
+              <w:t>ix_ginas_vocabulary_term</w:t>
+            </w:r>
+            <w:proofErr w:type="spellEnd"/>
             <w:r>
               <w:rPr>
                 <w:rFonts w:ascii="Courier New" w:hAnsi="Courier New" w:cs="Courier New"/>
                 <w:sz w:val="14"/>
                 <w:szCs w:val="14"/>
               </w:rPr>
-              <w:br/>
+              <w:t xml:space="preserve"> MODIFY value</w:t>
             </w:r>
             <w:r>
               <w:rPr>
@@ -461,7 +754,7 @@
                 <w:sz w:val="14"/>
                 <w:szCs w:val="14"/>
               </w:rPr>
-              <w:t xml:space="preserve">ALTER TABLE ix_ginas_vocabulary_term MODIFY </w:t>
+              <w:t xml:space="preserve"> </w:t>
             </w:r>
             <w:r>
               <w:rPr>
@@ -469,7 +762,7 @@
                 <w:sz w:val="14"/>
                 <w:szCs w:val="14"/>
               </w:rPr>
-              <w:t xml:space="preserve">display </w:t>
+              <w:t>VARCHAR(</w:t>
             </w:r>
             <w:r>
               <w:rPr>
@@ -477,7 +770,7 @@
                 <w:sz w:val="14"/>
                 <w:szCs w:val="14"/>
               </w:rPr>
-              <w:t>VARCHAR(</w:t>
+              <w:t>1000</w:t>
             </w:r>
             <w:r>
               <w:rPr>
@@ -485,7 +778,7 @@
                 <w:sz w:val="14"/>
                 <w:szCs w:val="14"/>
               </w:rPr>
-              <w:t>1000</w:t>
+              <w:t>) CHARACTER SET utf8mb4;</w:t>
             </w:r>
             <w:r>
               <w:rPr>
@@ -493,7 +786,7 @@
                 <w:sz w:val="14"/>
                 <w:szCs w:val="14"/>
               </w:rPr>
-              <w:t>) CHARACTER SET utf8mb4;</w:t>
+              <w:t xml:space="preserve"> </w:t>
             </w:r>
             <w:r>
               <w:rPr>
@@ -509,23 +802,25 @@
                 <w:sz w:val="14"/>
                 <w:szCs w:val="14"/>
               </w:rPr>
-              <w:t xml:space="preserve">ALTER TABLE ix_ginas_vocabulary_term MODIFY </w:t>
-            </w:r>
+              <w:t xml:space="preserve">ALTER TABLE </w:t>
+            </w:r>
+            <w:proofErr w:type="spellStart"/>
             <w:r>
               <w:rPr>
                 <w:rFonts w:ascii="Courier New" w:hAnsi="Courier New" w:cs="Courier New"/>
                 <w:sz w:val="14"/>
                 <w:szCs w:val="14"/>
               </w:rPr>
-              <w:t xml:space="preserve">description </w:t>
-            </w:r>
+              <w:t>ix_ginas_vocabulary_term</w:t>
+            </w:r>
+            <w:proofErr w:type="spellEnd"/>
             <w:r>
               <w:rPr>
                 <w:rFonts w:ascii="Courier New" w:hAnsi="Courier New" w:cs="Courier New"/>
                 <w:sz w:val="14"/>
                 <w:szCs w:val="14"/>
               </w:rPr>
-              <w:t>VARCHAR(</w:t>
+              <w:t xml:space="preserve"> MODIFY </w:t>
             </w:r>
             <w:r>
               <w:rPr>
@@ -533,7 +828,7 @@
                 <w:sz w:val="14"/>
                 <w:szCs w:val="14"/>
               </w:rPr>
-              <w:t>1000</w:t>
+              <w:t xml:space="preserve">display </w:t>
             </w:r>
             <w:r>
               <w:rPr>
@@ -541,7 +836,7 @@
                 <w:sz w:val="14"/>
                 <w:szCs w:val="14"/>
               </w:rPr>
-              <w:t>) CHARACTER SET utf8mb4;</w:t>
+              <w:t>VARCHAR(</w:t>
             </w:r>
             <w:r>
               <w:rPr>
@@ -549,7 +844,7 @@
                 <w:sz w:val="14"/>
                 <w:szCs w:val="14"/>
               </w:rPr>
-              <w:br/>
+              <w:t>1000</w:t>
             </w:r>
             <w:r>
               <w:rPr>
@@ -557,7 +852,125 @@
                 <w:sz w:val="14"/>
                 <w:szCs w:val="14"/>
               </w:rPr>
-              <w:t>ALTER TABLE ix_ginas_reference MODIFY citation longtext CHARACTER SET utf8mb4;</w:t>
+              <w:t>) CHARACTER SET utf8mb4;</w:t>
+            </w:r>
+            <w:r>
+              <w:rPr>
+                <w:rFonts w:ascii="Courier New" w:hAnsi="Courier New" w:cs="Courier New"/>
+                <w:sz w:val="14"/>
+                <w:szCs w:val="14"/>
+              </w:rPr>
+              <w:br/>
+            </w:r>
+            <w:r>
+              <w:rPr>
+                <w:rFonts w:ascii="Courier New" w:hAnsi="Courier New" w:cs="Courier New"/>
+                <w:sz w:val="14"/>
+                <w:szCs w:val="14"/>
+              </w:rPr>
+              <w:t xml:space="preserve">ALTER TABLE </w:t>
+            </w:r>
+            <w:proofErr w:type="spellStart"/>
+            <w:r>
+              <w:rPr>
+                <w:rFonts w:ascii="Courier New" w:hAnsi="Courier New" w:cs="Courier New"/>
+                <w:sz w:val="14"/>
+                <w:szCs w:val="14"/>
+              </w:rPr>
+              <w:t>ix_ginas_vocabulary_term</w:t>
+            </w:r>
+            <w:proofErr w:type="spellEnd"/>
+            <w:r>
+              <w:rPr>
+                <w:rFonts w:ascii="Courier New" w:hAnsi="Courier New" w:cs="Courier New"/>
+                <w:sz w:val="14"/>
+                <w:szCs w:val="14"/>
+              </w:rPr>
+              <w:t xml:space="preserve"> MODIFY </w:t>
+            </w:r>
+            <w:r>
+              <w:rPr>
+                <w:rFonts w:ascii="Courier New" w:hAnsi="Courier New" w:cs="Courier New"/>
+                <w:sz w:val="14"/>
+                <w:szCs w:val="14"/>
+              </w:rPr>
+              <w:t xml:space="preserve">description </w:t>
+            </w:r>
+            <w:r>
+              <w:rPr>
+                <w:rFonts w:ascii="Courier New" w:hAnsi="Courier New" w:cs="Courier New"/>
+                <w:sz w:val="14"/>
+                <w:szCs w:val="14"/>
+              </w:rPr>
+              <w:t>VARCHAR(</w:t>
+            </w:r>
+            <w:r>
+              <w:rPr>
+                <w:rFonts w:ascii="Courier New" w:hAnsi="Courier New" w:cs="Courier New"/>
+                <w:sz w:val="14"/>
+                <w:szCs w:val="14"/>
+              </w:rPr>
+              <w:t>1000</w:t>
+            </w:r>
+            <w:r>
+              <w:rPr>
+                <w:rFonts w:ascii="Courier New" w:hAnsi="Courier New" w:cs="Courier New"/>
+                <w:sz w:val="14"/>
+                <w:szCs w:val="14"/>
+              </w:rPr>
+              <w:t>) CHARACTER SET utf8mb4;</w:t>
+            </w:r>
+            <w:r>
+              <w:rPr>
+                <w:rFonts w:ascii="Courier New" w:hAnsi="Courier New" w:cs="Courier New"/>
+                <w:sz w:val="14"/>
+                <w:szCs w:val="14"/>
+              </w:rPr>
+              <w:br/>
+            </w:r>
+            <w:r>
+              <w:rPr>
+                <w:rFonts w:ascii="Courier New" w:hAnsi="Courier New" w:cs="Courier New"/>
+                <w:sz w:val="14"/>
+                <w:szCs w:val="14"/>
+              </w:rPr>
+              <w:t xml:space="preserve">ALTER TABLE </w:t>
+            </w:r>
+            <w:proofErr w:type="spellStart"/>
+            <w:r>
+              <w:rPr>
+                <w:rFonts w:ascii="Courier New" w:hAnsi="Courier New" w:cs="Courier New"/>
+                <w:sz w:val="14"/>
+                <w:szCs w:val="14"/>
+              </w:rPr>
+              <w:t>ix_ginas_reference</w:t>
+            </w:r>
+            <w:proofErr w:type="spellEnd"/>
+            <w:r>
+              <w:rPr>
+                <w:rFonts w:ascii="Courier New" w:hAnsi="Courier New" w:cs="Courier New"/>
+                <w:sz w:val="14"/>
+                <w:szCs w:val="14"/>
+              </w:rPr>
+              <w:t xml:space="preserve"> MODIFY citation </w:t>
+            </w:r>
+            <w:proofErr w:type="spellStart"/>
+            <w:r>
+              <w:rPr>
+                <w:rFonts w:ascii="Courier New" w:hAnsi="Courier New" w:cs="Courier New"/>
+                <w:sz w:val="14"/>
+                <w:szCs w:val="14"/>
+              </w:rPr>
+              <w:t>longtext</w:t>
+            </w:r>
+            <w:proofErr w:type="spellEnd"/>
+            <w:r>
+              <w:rPr>
+                <w:rFonts w:ascii="Courier New" w:hAnsi="Courier New" w:cs="Courier New"/>
+                <w:sz w:val="14"/>
+                <w:szCs w:val="14"/>
+              </w:rPr>
+              <w:t xml:space="preserve"> CHARACTER SET utf8mb4;</w:t>
             </w:r>
           </w:p>
           <w:p>
@@ -567,7 +980,43 @@
                 <w:sz w:val="14"/>
                 <w:szCs w:val="14"/>
               </w:rPr>
-              <w:t>ALTER TABLE ix_ginas_note MODIFY note longtext CHARACTER SET utf8mb4;</w:t>
+              <w:t xml:space="preserve">ALTER TABLE </w:t>
+            </w:r>
+            <w:proofErr w:type="spellStart"/>
+            <w:r>
+              <w:rPr>
+                <w:rFonts w:ascii="Courier New" w:hAnsi="Courier New" w:cs="Courier New"/>
+                <w:sz w:val="14"/>
+                <w:szCs w:val="14"/>
+              </w:rPr>
+              <w:t>ix_ginas_note</w:t>
+            </w:r>
+            <w:proofErr w:type="spellEnd"/>
+            <w:r>
+              <w:rPr>
+                <w:rFonts w:ascii="Courier New" w:hAnsi="Courier New" w:cs="Courier New"/>
+                <w:sz w:val="14"/>
+                <w:szCs w:val="14"/>
+              </w:rPr>
+              <w:t xml:space="preserve"> MODIFY note </w:t>
+            </w:r>
+            <w:proofErr w:type="spellStart"/>
+            <w:r>
+              <w:rPr>
+                <w:rFonts w:ascii="Courier New" w:hAnsi="Courier New" w:cs="Courier New"/>
+                <w:sz w:val="14"/>
+                <w:szCs w:val="14"/>
+              </w:rPr>
+              <w:t>longtext</w:t>
+            </w:r>
+            <w:proofErr w:type="spellEnd"/>
+            <w:r>
+              <w:rPr>
+                <w:rFonts w:ascii="Courier New" w:hAnsi="Courier New" w:cs="Courier New"/>
+                <w:sz w:val="14"/>
+                <w:szCs w:val="14"/>
+              </w:rPr>
+              <w:t xml:space="preserve"> CHARACTER SET utf8mb4;</w:t>
             </w:r>
           </w:p>
         </w:tc>
@@ -656,7 +1105,79 @@
                 <w:sz w:val="19"/>
                 <w:szCs w:val="19"/>
               </w:rPr>
-              <w:t xml:space="preserve">    &lt;groupId&gt;com.oracle.database.jdbc&lt;/groupId&gt; </w:t>
+              <w:t xml:space="preserve">    </w:t>
+            </w:r>
+            <w:proofErr w:type="gramStart"/>
+            <w:r>
+              <w:rPr>
+                <w:rFonts w:ascii="Courier New" w:eastAsia="Courier New" w:hAnsi="Courier New" w:cs="Courier New"/>
+                <w:sz w:val="19"/>
+                <w:szCs w:val="19"/>
+              </w:rPr>
+              <w:t>&lt;</w:t>
+            </w:r>
+            <w:proofErr w:type="spellStart"/>
+            <w:r>
+              <w:rPr>
+                <w:rFonts w:ascii="Courier New" w:eastAsia="Courier New" w:hAnsi="Courier New" w:cs="Courier New"/>
+                <w:sz w:val="19"/>
+                <w:szCs w:val="19"/>
+              </w:rPr>
+              <w:t>groupId</w:t>
+            </w:r>
+            <w:proofErr w:type="spellEnd"/>
+            <w:r>
+              <w:rPr>
+                <w:rFonts w:ascii="Courier New" w:eastAsia="Courier New" w:hAnsi="Courier New" w:cs="Courier New"/>
+                <w:sz w:val="19"/>
+                <w:szCs w:val="19"/>
+              </w:rPr>
+              <w:t>&gt;</w:t>
+            </w:r>
+            <w:proofErr w:type="spellStart"/>
+            <w:r>
+              <w:rPr>
+                <w:rFonts w:ascii="Courier New" w:eastAsia="Courier New" w:hAnsi="Courier New" w:cs="Courier New"/>
+                <w:sz w:val="19"/>
+                <w:szCs w:val="19"/>
+              </w:rPr>
+              <w:t>com.oracle.database</w:t>
+            </w:r>
+            <w:proofErr w:type="gramEnd"/>
+            <w:r>
+              <w:rPr>
+                <w:rFonts w:ascii="Courier New" w:eastAsia="Courier New" w:hAnsi="Courier New" w:cs="Courier New"/>
+                <w:sz w:val="19"/>
+                <w:szCs w:val="19"/>
+              </w:rPr>
+              <w:t>.jdbc</w:t>
+            </w:r>
+            <w:proofErr w:type="spellEnd"/>
+            <w:r>
+              <w:rPr>
+                <w:rFonts w:ascii="Courier New" w:eastAsia="Courier New" w:hAnsi="Courier New" w:cs="Courier New"/>
+                <w:sz w:val="19"/>
+                <w:szCs w:val="19"/>
+              </w:rPr>
+              <w:t>&lt;/</w:t>
+            </w:r>
+            <w:proofErr w:type="spellStart"/>
+            <w:r>
+              <w:rPr>
+                <w:rFonts w:ascii="Courier New" w:eastAsia="Courier New" w:hAnsi="Courier New" w:cs="Courier New"/>
+                <w:sz w:val="19"/>
+                <w:szCs w:val="19"/>
+              </w:rPr>
+              <w:t>groupId</w:t>
+            </w:r>
+            <w:proofErr w:type="spellEnd"/>
+            <w:r>
+              <w:rPr>
+                <w:rFonts w:ascii="Courier New" w:eastAsia="Courier New" w:hAnsi="Courier New" w:cs="Courier New"/>
+                <w:sz w:val="19"/>
+                <w:szCs w:val="19"/>
+              </w:rPr>
+              <w:t xml:space="preserve">&gt; </w:t>
             </w:r>
           </w:p>
           <w:p>
@@ -674,7 +1195,43 @@
                 <w:sz w:val="19"/>
                 <w:szCs w:val="19"/>
               </w:rPr>
-              <w:t xml:space="preserve">    &lt;artifactId&gt;ojdbc8&lt;/artifactId&gt; </w:t>
+              <w:t xml:space="preserve">    &lt;</w:t>
+            </w:r>
+            <w:proofErr w:type="spellStart"/>
+            <w:r>
+              <w:rPr>
+                <w:rFonts w:ascii="Courier New" w:eastAsia="Courier New" w:hAnsi="Courier New" w:cs="Courier New"/>
+                <w:sz w:val="19"/>
+                <w:szCs w:val="19"/>
+              </w:rPr>
+              <w:t>artifactId</w:t>
+            </w:r>
+            <w:proofErr w:type="spellEnd"/>
+            <w:r>
+              <w:rPr>
+                <w:rFonts w:ascii="Courier New" w:eastAsia="Courier New" w:hAnsi="Courier New" w:cs="Courier New"/>
+                <w:sz w:val="19"/>
+                <w:szCs w:val="19"/>
+              </w:rPr>
+              <w:t>&gt;ojdbc8&lt;/</w:t>
+            </w:r>
+            <w:proofErr w:type="spellStart"/>
+            <w:r>
+              <w:rPr>
+                <w:rFonts w:ascii="Courier New" w:eastAsia="Courier New" w:hAnsi="Courier New" w:cs="Courier New"/>
+                <w:sz w:val="19"/>
+                <w:szCs w:val="19"/>
+              </w:rPr>
+              <w:t>artifactId</w:t>
+            </w:r>
+            <w:proofErr w:type="spellEnd"/>
+            <w:r>
+              <w:rPr>
+                <w:rFonts w:ascii="Courier New" w:eastAsia="Courier New" w:hAnsi="Courier New" w:cs="Courier New"/>
+                <w:sz w:val="19"/>
+                <w:szCs w:val="19"/>
+              </w:rPr>
+              <w:t xml:space="preserve">&gt; </w:t>
             </w:r>
           </w:p>
           <w:p>
@@ -744,12 +1301,21 @@
           <w:iCs/>
         </w:rPr>
       </w:pPr>
+      <w:proofErr w:type="gramStart"/>
       <w:r>
         <w:rPr>
           <w:i/>
           <w:iCs/>
         </w:rPr>
-        <w:t>spring.jpa.database-platform=org.hibernate.dialect.Oracle10gDialect</w:t>
+        <w:t>spring.jpa.database</w:t>
+      </w:r>
+      <w:proofErr w:type="gramEnd"/>
+      <w:r>
+        <w:rPr>
+          <w:i/>
+          <w:iCs/>
+        </w:rPr>
+        <w:t>-platform=org.hibernate.dialect.Oracle10gDialect</w:t>
       </w:r>
     </w:p>
     <w:p>
@@ -768,12 +1334,21 @@
           <w:iCs/>
         </w:rPr>
       </w:pPr>
+      <w:proofErr w:type="gramStart"/>
       <w:r>
         <w:rPr>
           <w:i/>
           <w:iCs/>
         </w:rPr>
-        <w:t>spring.jpa.database-platform=org.hibernate.dialect.Oracle12cDialect</w:t>
+        <w:t>spring.jpa.database</w:t>
+      </w:r>
+      <w:proofErr w:type="gramEnd"/>
+      <w:r>
+        <w:rPr>
+          <w:i/>
+          <w:iCs/>
+        </w:rPr>
+        <w:t>-platform=org.hibernate.dialect.Oracle12cDialect</w:t>
       </w:r>
     </w:p>
     <w:p>
@@ -845,6 +1420,8 @@
                 <w:szCs w:val="16"/>
               </w:rPr>
             </w:pPr>
+            <w:proofErr w:type="spellStart"/>
+            <w:proofErr w:type="gramStart"/>
             <w:r>
               <w:rPr>
                 <w:rStyle w:val="spellingerror"/>
@@ -852,8 +1429,19 @@
                 <w:sz w:val="16"/>
                 <w:szCs w:val="16"/>
               </w:rPr>
-              <w:t>spring.datasource.driverClassName</w:t>
-            </w:r>
+              <w:t>spring.datasource</w:t>
+            </w:r>
+            <w:proofErr w:type="gramEnd"/>
+            <w:r>
+              <w:rPr>
+                <w:rStyle w:val="spellingerror"/>
+                <w:rFonts w:ascii="Courier New" w:eastAsiaTheme="majorEastAsia" w:hAnsi="Courier New" w:cs="Courier New"/>
+                <w:sz w:val="16"/>
+                <w:szCs w:val="16"/>
+              </w:rPr>
+              <w:t>.driverClassName</w:t>
+            </w:r>
+            <w:proofErr w:type="spellEnd"/>
             <w:r>
               <w:rPr>
                 <w:rStyle w:val="normaltextrun"/>
@@ -861,7 +1449,27 @@
                 <w:sz w:val="16"/>
                 <w:szCs w:val="16"/>
               </w:rPr>
-              <w:t>="oracle.jdbc.OracleDriver"</w:t>
+              <w:t>="</w:t>
+            </w:r>
+            <w:proofErr w:type="spellStart"/>
+            <w:r>
+              <w:rPr>
+                <w:rStyle w:val="normaltextrun"/>
+                <w:rFonts w:ascii="Courier New" w:hAnsi="Courier New" w:cs="Courier New"/>
+                <w:sz w:val="16"/>
+                <w:szCs w:val="16"/>
+              </w:rPr>
+              <w:t>oracle.jdbc.OracleDriver</w:t>
+            </w:r>
+            <w:proofErr w:type="spellEnd"/>
+            <w:r>
+              <w:rPr>
+                <w:rStyle w:val="normaltextrun"/>
+                <w:rFonts w:ascii="Courier New" w:hAnsi="Courier New" w:cs="Courier New"/>
+                <w:sz w:val="16"/>
+                <w:szCs w:val="16"/>
+              </w:rPr>
+              <w:t>"</w:t>
             </w:r>
             <w:r>
               <w:rPr>
@@ -891,7 +1499,27 @@
                 <w:sz w:val="16"/>
                 <w:szCs w:val="16"/>
               </w:rPr>
-              <w:t>spring.datasource.url="jdbc:oracle:thin:@//example.com:1532/SUBS"</w:t>
+              <w:t>spring.datasource.url="</w:t>
+            </w:r>
+            <w:proofErr w:type="gramStart"/>
+            <w:r>
+              <w:rPr>
+                <w:rStyle w:val="normaltextrun"/>
+                <w:rFonts w:ascii="Courier New" w:hAnsi="Courier New" w:cs="Courier New"/>
+                <w:sz w:val="16"/>
+                <w:szCs w:val="16"/>
+              </w:rPr>
+              <w:t>jdbc:oracle</w:t>
+            </w:r>
+            <w:proofErr w:type="gramEnd"/>
+            <w:r>
+              <w:rPr>
+                <w:rStyle w:val="normaltextrun"/>
+                <w:rFonts w:ascii="Courier New" w:hAnsi="Courier New" w:cs="Courier New"/>
+                <w:sz w:val="16"/>
+                <w:szCs w:val="16"/>
+              </w:rPr>
+              <w:t>:thin:@//example.com:1532/SUBS"</w:t>
             </w:r>
           </w:p>
           <w:p>
@@ -905,6 +1533,8 @@
                 <w:szCs w:val="16"/>
               </w:rPr>
             </w:pPr>
+            <w:proofErr w:type="spellStart"/>
+            <w:proofErr w:type="gramStart"/>
             <w:r>
               <w:rPr>
                 <w:rStyle w:val="spellingerror"/>
@@ -912,8 +1542,19 @@
                 <w:sz w:val="16"/>
                 <w:szCs w:val="16"/>
               </w:rPr>
-              <w:t>spring.datasource.username</w:t>
-            </w:r>
+              <w:t>spring.datasource</w:t>
+            </w:r>
+            <w:proofErr w:type="gramEnd"/>
+            <w:r>
+              <w:rPr>
+                <w:rStyle w:val="spellingerror"/>
+                <w:rFonts w:ascii="Courier New" w:eastAsiaTheme="majorEastAsia" w:hAnsi="Courier New" w:cs="Courier New"/>
+                <w:sz w:val="16"/>
+                <w:szCs w:val="16"/>
+              </w:rPr>
+              <w:t>.username</w:t>
+            </w:r>
+            <w:proofErr w:type="spellEnd"/>
             <w:r>
               <w:rPr>
                 <w:rStyle w:val="normaltextrun"/>
@@ -945,6 +1586,8 @@
                 <w:szCs w:val="16"/>
               </w:rPr>
             </w:pPr>
+            <w:proofErr w:type="spellStart"/>
+            <w:proofErr w:type="gramStart"/>
             <w:r>
               <w:rPr>
                 <w:rStyle w:val="spellingerror"/>
@@ -952,8 +1595,19 @@
                 <w:sz w:val="16"/>
                 <w:szCs w:val="16"/>
               </w:rPr>
-              <w:t>spring.datasource.password</w:t>
-            </w:r>
+              <w:t>spring.datasource</w:t>
+            </w:r>
+            <w:proofErr w:type="gramEnd"/>
+            <w:r>
+              <w:rPr>
+                <w:rStyle w:val="spellingerror"/>
+                <w:rFonts w:ascii="Courier New" w:eastAsiaTheme="majorEastAsia" w:hAnsi="Courier New" w:cs="Courier New"/>
+                <w:sz w:val="16"/>
+                <w:szCs w:val="16"/>
+              </w:rPr>
+              <w:t>.password</w:t>
+            </w:r>
+            <w:proofErr w:type="spellEnd"/>
             <w:r>
               <w:rPr>
                 <w:rStyle w:val="normaltextrun"/>
@@ -984,13 +1638,23 @@
                 <w:szCs w:val="18"/>
               </w:rPr>
             </w:pPr>
-            <w:r>
-              <w:rPr>
-                <w:rFonts w:ascii="Courier New" w:hAnsi="Courier New" w:cs="Courier New"/>
-                <w:sz w:val="16"/>
-                <w:szCs w:val="16"/>
-              </w:rPr>
-              <w:t>spring.jpa.database-platform=org.hibernate.dialect.Oracle10gDialect</w:t>
+            <w:proofErr w:type="gramStart"/>
+            <w:r>
+              <w:rPr>
+                <w:rFonts w:ascii="Courier New" w:hAnsi="Courier New" w:cs="Courier New"/>
+                <w:sz w:val="16"/>
+                <w:szCs w:val="16"/>
+              </w:rPr>
+              <w:t>spring.jpa.database</w:t>
+            </w:r>
+            <w:proofErr w:type="gramEnd"/>
+            <w:r>
+              <w:rPr>
+                <w:rFonts w:ascii="Courier New" w:hAnsi="Courier New" w:cs="Courier New"/>
+                <w:sz w:val="16"/>
+                <w:szCs w:val="16"/>
+              </w:rPr>
+              <w:t>-platform=org.hibernate.dialect.Oracle10gDialect</w:t>
             </w:r>
             <w:r>
               <w:rPr>
@@ -999,7 +1663,24 @@
                 <w:szCs w:val="16"/>
               </w:rPr>
               <w:br/>
-              <w:t>spring.jpa.hibernate.ddl-auto=</w:t>
+            </w:r>
+            <w:proofErr w:type="spellStart"/>
+            <w:r>
+              <w:rPr>
+                <w:rFonts w:ascii="Courier New" w:hAnsi="Courier New" w:cs="Courier New"/>
+                <w:sz w:val="16"/>
+                <w:szCs w:val="16"/>
+              </w:rPr>
+              <w:t>spring.jpa.hibernate.ddl</w:t>
+            </w:r>
+            <w:proofErr w:type="spellEnd"/>
+            <w:r>
+              <w:rPr>
+                <w:rFonts w:ascii="Courier New" w:hAnsi="Courier New" w:cs="Courier New"/>
+                <w:sz w:val="16"/>
+                <w:szCs w:val="16"/>
+              </w:rPr>
+              <w:t>-auto=</w:t>
             </w:r>
             <w:r>
               <w:rPr>
@@ -1018,10 +1699,16 @@
       <w:pPr>
         <w:pStyle w:val="Heading1"/>
       </w:pPr>
-      <w:r>
-        <w:lastRenderedPageBreak/>
+    </w:p>
+    <w:p>
+      <w:pPr>
+        <w:pStyle w:val="Heading1"/>
+      </w:pPr>
+      <w:proofErr w:type="spellStart"/>
+      <w:r>
         <w:t>PostGreSQL</w:t>
       </w:r>
+      <w:proofErr w:type="spellEnd"/>
     </w:p>
     <w:p>
       <w:pPr>
@@ -1092,7 +1779,61 @@
                 <w:sz w:val="19"/>
                 <w:szCs w:val="19"/>
               </w:rPr>
-              <w:t xml:space="preserve">    &lt;groupId&gt;org.postgresql&lt;/groupId&gt; </w:t>
+              <w:t xml:space="preserve">    &lt;</w:t>
+            </w:r>
+            <w:proofErr w:type="spellStart"/>
+            <w:r>
+              <w:rPr>
+                <w:rFonts w:ascii="Courier New" w:eastAsia="Courier New" w:hAnsi="Courier New" w:cs="Courier New"/>
+                <w:sz w:val="19"/>
+                <w:szCs w:val="19"/>
+              </w:rPr>
+              <w:t>groupId</w:t>
+            </w:r>
+            <w:proofErr w:type="spellEnd"/>
+            <w:r>
+              <w:rPr>
+                <w:rFonts w:ascii="Courier New" w:eastAsia="Courier New" w:hAnsi="Courier New" w:cs="Courier New"/>
+                <w:sz w:val="19"/>
+                <w:szCs w:val="19"/>
+              </w:rPr>
+              <w:t>&gt;</w:t>
+            </w:r>
+            <w:proofErr w:type="spellStart"/>
+            <w:r>
+              <w:rPr>
+                <w:rFonts w:ascii="Courier New" w:eastAsia="Courier New" w:hAnsi="Courier New" w:cs="Courier New"/>
+                <w:sz w:val="19"/>
+                <w:szCs w:val="19"/>
+              </w:rPr>
+              <w:t>org.postgresql</w:t>
+            </w:r>
+            <w:proofErr w:type="spellEnd"/>
+            <w:r>
+              <w:rPr>
+                <w:rFonts w:ascii="Courier New" w:eastAsia="Courier New" w:hAnsi="Courier New" w:cs="Courier New"/>
+                <w:sz w:val="19"/>
+                <w:szCs w:val="19"/>
+              </w:rPr>
+              <w:t>&lt;/</w:t>
+            </w:r>
+            <w:proofErr w:type="spellStart"/>
+            <w:r>
+              <w:rPr>
+                <w:rFonts w:ascii="Courier New" w:eastAsia="Courier New" w:hAnsi="Courier New" w:cs="Courier New"/>
+                <w:sz w:val="19"/>
+                <w:szCs w:val="19"/>
+              </w:rPr>
+              <w:t>groupId</w:t>
+            </w:r>
+            <w:proofErr w:type="spellEnd"/>
+            <w:r>
+              <w:rPr>
+                <w:rFonts w:ascii="Courier New" w:eastAsia="Courier New" w:hAnsi="Courier New" w:cs="Courier New"/>
+                <w:sz w:val="19"/>
+                <w:szCs w:val="19"/>
+              </w:rPr>
+              <w:t xml:space="preserve">&gt; </w:t>
             </w:r>
           </w:p>
           <w:p>
@@ -1110,7 +1851,61 @@
                 <w:sz w:val="19"/>
                 <w:szCs w:val="19"/>
               </w:rPr>
-              <w:t xml:space="preserve">    &lt;artifactId&gt;postgresql&lt;/artifactId&gt; </w:t>
+              <w:t xml:space="preserve">    &lt;</w:t>
+            </w:r>
+            <w:proofErr w:type="spellStart"/>
+            <w:r>
+              <w:rPr>
+                <w:rFonts w:ascii="Courier New" w:eastAsia="Courier New" w:hAnsi="Courier New" w:cs="Courier New"/>
+                <w:sz w:val="19"/>
+                <w:szCs w:val="19"/>
+              </w:rPr>
+              <w:t>artifactId</w:t>
+            </w:r>
+            <w:proofErr w:type="spellEnd"/>
+            <w:r>
+              <w:rPr>
+                <w:rFonts w:ascii="Courier New" w:eastAsia="Courier New" w:hAnsi="Courier New" w:cs="Courier New"/>
+                <w:sz w:val="19"/>
+                <w:szCs w:val="19"/>
+              </w:rPr>
+              <w:t>&gt;</w:t>
+            </w:r>
+            <w:proofErr w:type="spellStart"/>
+            <w:r>
+              <w:rPr>
+                <w:rFonts w:ascii="Courier New" w:eastAsia="Courier New" w:hAnsi="Courier New" w:cs="Courier New"/>
+                <w:sz w:val="19"/>
+                <w:szCs w:val="19"/>
+              </w:rPr>
+              <w:t>postgresql</w:t>
+            </w:r>
+            <w:proofErr w:type="spellEnd"/>
+            <w:r>
+              <w:rPr>
+                <w:rFonts w:ascii="Courier New" w:eastAsia="Courier New" w:hAnsi="Courier New" w:cs="Courier New"/>
+                <w:sz w:val="19"/>
+                <w:szCs w:val="19"/>
+              </w:rPr>
+              <w:t>&lt;/</w:t>
+            </w:r>
+            <w:proofErr w:type="spellStart"/>
+            <w:r>
+              <w:rPr>
+                <w:rFonts w:ascii="Courier New" w:eastAsia="Courier New" w:hAnsi="Courier New" w:cs="Courier New"/>
+                <w:sz w:val="19"/>
+                <w:szCs w:val="19"/>
+              </w:rPr>
+              <w:t>artifactId</w:t>
+            </w:r>
+            <w:proofErr w:type="spellEnd"/>
+            <w:r>
+              <w:rPr>
+                <w:rFonts w:ascii="Courier New" w:eastAsia="Courier New" w:hAnsi="Courier New" w:cs="Courier New"/>
+                <w:sz w:val="19"/>
+                <w:szCs w:val="19"/>
+              </w:rPr>
+              <w:t xml:space="preserve">&gt; </w:t>
             </w:r>
           </w:p>
           <w:p>
@@ -1199,8 +1994,23 @@
               <w:ind w:left="0"/>
             </w:pPr>
             <w:r>
-              <w:t xml:space="preserve">    spring.jpa.database-platform = gsrs.repository.sql.dialect.GSRSPostgreSQLDialectCustom</w:t>
-            </w:r>
+              <w:t xml:space="preserve">    </w:t>
+            </w:r>
+            <w:proofErr w:type="spellStart"/>
+            <w:proofErr w:type="gramStart"/>
+            <w:r>
+              <w:t>spring.jpa.database</w:t>
+            </w:r>
+            <w:proofErr w:type="spellEnd"/>
+            <w:proofErr w:type="gramEnd"/>
+            <w:r>
+              <w:t xml:space="preserve">-platform = </w:t>
+            </w:r>
+            <w:proofErr w:type="spellStart"/>
+            <w:r>
+              <w:t>gsrs.repository.sql.dialect.GSRSPostgreSQLDialectCustom</w:t>
+            </w:r>
+            <w:proofErr w:type="spellEnd"/>
           </w:p>
         </w:tc>
       </w:tr>
@@ -1286,6 +2096,8 @@
                 <w:szCs w:val="16"/>
               </w:rPr>
             </w:pPr>
+            <w:proofErr w:type="spellStart"/>
+            <w:proofErr w:type="gramStart"/>
             <w:r>
               <w:rPr>
                 <w:rStyle w:val="spellingerror"/>
@@ -1293,8 +2105,19 @@
                 <w:sz w:val="16"/>
                 <w:szCs w:val="16"/>
               </w:rPr>
-              <w:t>spring.datasource.driverClassName</w:t>
-            </w:r>
+              <w:t>spring.datasource</w:t>
+            </w:r>
+            <w:proofErr w:type="gramEnd"/>
+            <w:r>
+              <w:rPr>
+                <w:rStyle w:val="spellingerror"/>
+                <w:rFonts w:ascii="Courier New" w:eastAsiaTheme="majorEastAsia" w:hAnsi="Courier New" w:cs="Courier New"/>
+                <w:sz w:val="16"/>
+                <w:szCs w:val="16"/>
+              </w:rPr>
+              <w:t>.driverClassName</w:t>
+            </w:r>
+            <w:proofErr w:type="spellEnd"/>
             <w:r>
               <w:rPr>
                 <w:rStyle w:val="normaltextrun"/>
@@ -1311,6 +2134,7 @@
               </w:rPr>
               <w:t xml:space="preserve"> </w:t>
             </w:r>
+            <w:proofErr w:type="spellStart"/>
             <w:r>
               <w:rPr>
                 <w:rStyle w:val="normaltextrun"/>
@@ -1318,7 +2142,17 @@
                 <w:sz w:val="16"/>
                 <w:szCs w:val="16"/>
               </w:rPr>
-              <w:t>org.postgresql.Driver"</w:t>
+              <w:t>org.postgresql.Driver</w:t>
+            </w:r>
+            <w:proofErr w:type="spellEnd"/>
+            <w:r>
+              <w:rPr>
+                <w:rStyle w:val="normaltextrun"/>
+                <w:rFonts w:ascii="Courier New" w:hAnsi="Courier New" w:cs="Courier New"/>
+                <w:sz w:val="16"/>
+                <w:szCs w:val="16"/>
+              </w:rPr>
+              <w:t>"</w:t>
             </w:r>
             <w:r>
               <w:rPr>
@@ -1348,7 +2182,27 @@
                 <w:sz w:val="16"/>
                 <w:szCs w:val="16"/>
               </w:rPr>
-              <w:t>spring.datasource.url="jdbc:</w:t>
+              <w:t>spring.datasource.url="</w:t>
+            </w:r>
+            <w:proofErr w:type="spellStart"/>
+            <w:r>
+              <w:rPr>
+                <w:rStyle w:val="normaltextrun"/>
+                <w:rFonts w:ascii="Courier New" w:hAnsi="Courier New" w:cs="Courier New"/>
+                <w:sz w:val="16"/>
+                <w:szCs w:val="16"/>
+              </w:rPr>
+              <w:t>jdbc</w:t>
+            </w:r>
+            <w:proofErr w:type="spellEnd"/>
+            <w:r>
+              <w:rPr>
+                <w:rStyle w:val="normaltextrun"/>
+                <w:rFonts w:ascii="Courier New" w:hAnsi="Courier New" w:cs="Courier New"/>
+                <w:sz w:val="16"/>
+                <w:szCs w:val="16"/>
+              </w:rPr>
+              <w:t>:</w:t>
             </w:r>
             <w:r>
               <w:rPr>
@@ -1378,6 +2232,8 @@
                 <w:szCs w:val="16"/>
               </w:rPr>
             </w:pPr>
+            <w:proofErr w:type="spellStart"/>
+            <w:proofErr w:type="gramStart"/>
             <w:r>
               <w:rPr>
                 <w:rStyle w:val="spellingerror"/>
@@ -1385,8 +2241,19 @@
                 <w:sz w:val="16"/>
                 <w:szCs w:val="16"/>
               </w:rPr>
-              <w:t>spring.datasource.username</w:t>
-            </w:r>
+              <w:t>spring.datasource</w:t>
+            </w:r>
+            <w:proofErr w:type="gramEnd"/>
+            <w:r>
+              <w:rPr>
+                <w:rStyle w:val="spellingerror"/>
+                <w:rFonts w:ascii="Courier New" w:eastAsiaTheme="majorEastAsia" w:hAnsi="Courier New" w:cs="Courier New"/>
+                <w:sz w:val="16"/>
+                <w:szCs w:val="16"/>
+              </w:rPr>
+              <w:t>.username</w:t>
+            </w:r>
+            <w:proofErr w:type="spellEnd"/>
             <w:r>
               <w:rPr>
                 <w:rStyle w:val="normaltextrun"/>
@@ -1418,6 +2285,8 @@
                 <w:szCs w:val="16"/>
               </w:rPr>
             </w:pPr>
+            <w:proofErr w:type="spellStart"/>
+            <w:proofErr w:type="gramStart"/>
             <w:r>
               <w:rPr>
                 <w:rStyle w:val="spellingerror"/>
@@ -1425,8 +2294,19 @@
                 <w:sz w:val="16"/>
                 <w:szCs w:val="16"/>
               </w:rPr>
-              <w:t>spring.datasource.password</w:t>
-            </w:r>
+              <w:t>spring.datasource</w:t>
+            </w:r>
+            <w:proofErr w:type="gramEnd"/>
+            <w:r>
+              <w:rPr>
+                <w:rStyle w:val="spellingerror"/>
+                <w:rFonts w:ascii="Courier New" w:eastAsiaTheme="majorEastAsia" w:hAnsi="Courier New" w:cs="Courier New"/>
+                <w:sz w:val="16"/>
+                <w:szCs w:val="16"/>
+              </w:rPr>
+              <w:t>.password</w:t>
+            </w:r>
+            <w:proofErr w:type="spellEnd"/>
             <w:r>
               <w:rPr>
                 <w:rStyle w:val="normaltextrun"/>
@@ -1457,13 +2337,23 @@
                 <w:szCs w:val="18"/>
               </w:rPr>
             </w:pPr>
-            <w:r>
-              <w:rPr>
-                <w:rFonts w:ascii="Courier New" w:hAnsi="Courier New" w:cs="Courier New"/>
-                <w:sz w:val="16"/>
-                <w:szCs w:val="16"/>
-              </w:rPr>
-              <w:t>spring.jpa.database-platform=gsrs.repository.sql.dialect.GSRSPostgreSQLDialectCustom</w:t>
+            <w:proofErr w:type="gramStart"/>
+            <w:r>
+              <w:rPr>
+                <w:rFonts w:ascii="Courier New" w:hAnsi="Courier New" w:cs="Courier New"/>
+                <w:sz w:val="16"/>
+                <w:szCs w:val="16"/>
+              </w:rPr>
+              <w:t>spring.jpa.database</w:t>
+            </w:r>
+            <w:proofErr w:type="gramEnd"/>
+            <w:r>
+              <w:rPr>
+                <w:rFonts w:ascii="Courier New" w:hAnsi="Courier New" w:cs="Courier New"/>
+                <w:sz w:val="16"/>
+                <w:szCs w:val="16"/>
+              </w:rPr>
+              <w:t>-platform=gsrs.repository.sql.dialect.GSRSPostgreSQLDialectCustom</w:t>
             </w:r>
             <w:r>
               <w:rPr>
@@ -1480,7 +2370,24 @@
                 <w:szCs w:val="16"/>
               </w:rPr>
               <w:br/>
-              <w:t>spring.jpa.hibernate.ddl-auto=</w:t>
+            </w:r>
+            <w:proofErr w:type="spellStart"/>
+            <w:r>
+              <w:rPr>
+                <w:rFonts w:ascii="Courier New" w:hAnsi="Courier New" w:cs="Courier New"/>
+                <w:sz w:val="16"/>
+                <w:szCs w:val="16"/>
+              </w:rPr>
+              <w:t>spring.jpa.hibernate.ddl</w:t>
+            </w:r>
+            <w:proofErr w:type="spellEnd"/>
+            <w:r>
+              <w:rPr>
+                <w:rFonts w:ascii="Courier New" w:hAnsi="Courier New" w:cs="Courier New"/>
+                <w:sz w:val="16"/>
+                <w:szCs w:val="16"/>
+              </w:rPr>
+              <w:t>-auto=</w:t>
             </w:r>
             <w:r>
               <w:rPr>
@@ -1494,6 +2401,30 @@
         </w:tc>
       </w:tr>
     </w:tbl>
+    <w:p/>
+    <w:p>
+      <w:r>
+        <w:rPr>
+          <w:b/>
+          <w:bCs/>
+        </w:rPr>
+        <w:t xml:space="preserve">Note from 3.0.2: </w:t>
+      </w:r>
+      <w:r>
+        <w:t xml:space="preserve">The dialect for </w:t>
+      </w:r>
+      <w:proofErr w:type="spellStart"/>
+      <w:r>
+        <w:t>postgresql</w:t>
+      </w:r>
+      <w:proofErr w:type="spellEnd"/>
+      <w:r>
+        <w:t xml:space="preserve"> that is used by GSRS was modified in 3.0.2 to handle large objects differently. This makes the new dialect compatible with 2.X-based database schemes, but those databases formed from 3.0 and 3.0.1 dialects would need to be adjusted. </w:t>
+      </w:r>
+      <w:r>
+        <w:t>Some adjustments to some columns may needed for a database formed in 3.0.1 or 3.0.0.</w:t>
+      </w:r>
+    </w:p>
     <w:p/>
     <w:p>
       <w:pPr>
@@ -1572,7 +2503,71 @@
                 <w:sz w:val="19"/>
                 <w:szCs w:val="19"/>
               </w:rPr>
-              <w:t xml:space="preserve">       &lt;groupId&gt;org.mariadb.jdbc&lt;/groupId&gt;</w:t>
+              <w:t xml:space="preserve">       </w:t>
+            </w:r>
+            <w:proofErr w:type="gramStart"/>
+            <w:r>
+              <w:rPr>
+                <w:rFonts w:ascii="Courier New" w:eastAsia="Courier New" w:hAnsi="Courier New" w:cs="Courier New"/>
+                <w:sz w:val="19"/>
+                <w:szCs w:val="19"/>
+              </w:rPr>
+              <w:t>&lt;</w:t>
+            </w:r>
+            <w:proofErr w:type="spellStart"/>
+            <w:r>
+              <w:rPr>
+                <w:rFonts w:ascii="Courier New" w:eastAsia="Courier New" w:hAnsi="Courier New" w:cs="Courier New"/>
+                <w:sz w:val="19"/>
+                <w:szCs w:val="19"/>
+              </w:rPr>
+              <w:t>groupId</w:t>
+            </w:r>
+            <w:proofErr w:type="spellEnd"/>
+            <w:r>
+              <w:rPr>
+                <w:rFonts w:ascii="Courier New" w:eastAsia="Courier New" w:hAnsi="Courier New" w:cs="Courier New"/>
+                <w:sz w:val="19"/>
+                <w:szCs w:val="19"/>
+              </w:rPr>
+              <w:t>&gt;</w:t>
+            </w:r>
+            <w:proofErr w:type="spellStart"/>
+            <w:r>
+              <w:rPr>
+                <w:rFonts w:ascii="Courier New" w:eastAsia="Courier New" w:hAnsi="Courier New" w:cs="Courier New"/>
+                <w:sz w:val="19"/>
+                <w:szCs w:val="19"/>
+              </w:rPr>
+              <w:t>org.mariadb.jdbc</w:t>
+            </w:r>
+            <w:proofErr w:type="spellEnd"/>
+            <w:proofErr w:type="gramEnd"/>
+            <w:r>
+              <w:rPr>
+                <w:rFonts w:ascii="Courier New" w:eastAsia="Courier New" w:hAnsi="Courier New" w:cs="Courier New"/>
+                <w:sz w:val="19"/>
+                <w:szCs w:val="19"/>
+              </w:rPr>
+              <w:t>&lt;/</w:t>
+            </w:r>
+            <w:proofErr w:type="spellStart"/>
+            <w:r>
+              <w:rPr>
+                <w:rFonts w:ascii="Courier New" w:eastAsia="Courier New" w:hAnsi="Courier New" w:cs="Courier New"/>
+                <w:sz w:val="19"/>
+                <w:szCs w:val="19"/>
+              </w:rPr>
+              <w:t>groupId</w:t>
+            </w:r>
+            <w:proofErr w:type="spellEnd"/>
+            <w:r>
+              <w:rPr>
+                <w:rFonts w:ascii="Courier New" w:eastAsia="Courier New" w:hAnsi="Courier New" w:cs="Courier New"/>
+                <w:sz w:val="19"/>
+                <w:szCs w:val="19"/>
+              </w:rPr>
+              <w:t>&gt;</w:t>
             </w:r>
           </w:p>
           <w:p>
@@ -1590,7 +2585,61 @@
                 <w:sz w:val="19"/>
                 <w:szCs w:val="19"/>
               </w:rPr>
-              <w:t xml:space="preserve">       &lt;artifactId&gt;mariadb-java-client&lt;/artifactId&gt;</w:t>
+              <w:t xml:space="preserve">       &lt;</w:t>
+            </w:r>
+            <w:proofErr w:type="spellStart"/>
+            <w:r>
+              <w:rPr>
+                <w:rFonts w:ascii="Courier New" w:eastAsia="Courier New" w:hAnsi="Courier New" w:cs="Courier New"/>
+                <w:sz w:val="19"/>
+                <w:szCs w:val="19"/>
+              </w:rPr>
+              <w:t>artifactId</w:t>
+            </w:r>
+            <w:proofErr w:type="spellEnd"/>
+            <w:r>
+              <w:rPr>
+                <w:rFonts w:ascii="Courier New" w:eastAsia="Courier New" w:hAnsi="Courier New" w:cs="Courier New"/>
+                <w:sz w:val="19"/>
+                <w:szCs w:val="19"/>
+              </w:rPr>
+              <w:t>&gt;</w:t>
+            </w:r>
+            <w:proofErr w:type="spellStart"/>
+            <w:r>
+              <w:rPr>
+                <w:rFonts w:ascii="Courier New" w:eastAsia="Courier New" w:hAnsi="Courier New" w:cs="Courier New"/>
+                <w:sz w:val="19"/>
+                <w:szCs w:val="19"/>
+              </w:rPr>
+              <w:t>mariadb</w:t>
+            </w:r>
+            <w:proofErr w:type="spellEnd"/>
+            <w:r>
+              <w:rPr>
+                <w:rFonts w:ascii="Courier New" w:eastAsia="Courier New" w:hAnsi="Courier New" w:cs="Courier New"/>
+                <w:sz w:val="19"/>
+                <w:szCs w:val="19"/>
+              </w:rPr>
+              <w:t>-java-client&lt;/</w:t>
+            </w:r>
+            <w:proofErr w:type="spellStart"/>
+            <w:r>
+              <w:rPr>
+                <w:rFonts w:ascii="Courier New" w:eastAsia="Courier New" w:hAnsi="Courier New" w:cs="Courier New"/>
+                <w:sz w:val="19"/>
+                <w:szCs w:val="19"/>
+              </w:rPr>
+              <w:t>artifactId</w:t>
+            </w:r>
+            <w:proofErr w:type="spellEnd"/>
+            <w:r>
+              <w:rPr>
+                <w:rFonts w:ascii="Courier New" w:eastAsia="Courier New" w:hAnsi="Courier New" w:cs="Courier New"/>
+                <w:sz w:val="19"/>
+                <w:szCs w:val="19"/>
+              </w:rPr>
+              <w:t>&gt;</w:t>
             </w:r>
           </w:p>
           <w:p>
@@ -1684,7 +2733,16 @@
         <w:pStyle w:val="ListParagraph"/>
       </w:pPr>
       <w:r>
-        <w:t>An extra line in the database configuration section of application.conf is necessary to be compatible with a GSRS 2.x database:</w:t>
+        <w:lastRenderedPageBreak/>
+        <w:t xml:space="preserve">An extra line in the database configuration section of </w:t>
+      </w:r>
+      <w:proofErr w:type="spellStart"/>
+      <w:r>
+        <w:t>application.conf</w:t>
+      </w:r>
+      <w:proofErr w:type="spellEnd"/>
+      <w:r>
+        <w:t xml:space="preserve"> is necessary to be compatible with a GSRS 2.x database:</w:t>
       </w:r>
     </w:p>
     <w:tbl>
@@ -1712,13 +2770,23 @@
                 <w:szCs w:val="19"/>
               </w:rPr>
             </w:pPr>
-            <w:r>
-              <w:rPr>
-                <w:rFonts w:ascii="Courier New" w:eastAsia="Courier New" w:hAnsi="Courier New" w:cs="Courier New"/>
-                <w:sz w:val="19"/>
-                <w:szCs w:val="19"/>
-              </w:rPr>
-              <w:t>spring.jpa.hibernate.use-new-id-generator-mappings=false</w:t>
+            <w:proofErr w:type="spellStart"/>
+            <w:r>
+              <w:rPr>
+                <w:rFonts w:ascii="Courier New" w:eastAsia="Courier New" w:hAnsi="Courier New" w:cs="Courier New"/>
+                <w:sz w:val="19"/>
+                <w:szCs w:val="19"/>
+              </w:rPr>
+              <w:t>spring.jpa.hibernate.use</w:t>
+            </w:r>
+            <w:proofErr w:type="spellEnd"/>
+            <w:r>
+              <w:rPr>
+                <w:rFonts w:ascii="Courier New" w:eastAsia="Courier New" w:hAnsi="Courier New" w:cs="Courier New"/>
+                <w:sz w:val="19"/>
+                <w:szCs w:val="19"/>
+              </w:rPr>
+              <w:t>-new-id-generator-mappings=false</w:t>
             </w:r>
           </w:p>
         </w:tc>
@@ -1766,6 +2834,8 @@
                 <w:szCs w:val="16"/>
               </w:rPr>
             </w:pPr>
+            <w:proofErr w:type="spellStart"/>
+            <w:proofErr w:type="gramStart"/>
             <w:r>
               <w:rPr>
                 <w:rStyle w:val="spellingerror"/>
@@ -1773,8 +2843,19 @@
                 <w:sz w:val="16"/>
                 <w:szCs w:val="16"/>
               </w:rPr>
-              <w:t>spring.datasource.driverClassName</w:t>
-            </w:r>
+              <w:t>spring.datasource</w:t>
+            </w:r>
+            <w:proofErr w:type="gramEnd"/>
+            <w:r>
+              <w:rPr>
+                <w:rStyle w:val="spellingerror"/>
+                <w:rFonts w:ascii="Courier New" w:eastAsiaTheme="majorEastAsia" w:hAnsi="Courier New" w:cs="Courier New"/>
+                <w:sz w:val="16"/>
+                <w:szCs w:val="16"/>
+              </w:rPr>
+              <w:t>.driverClassName</w:t>
+            </w:r>
+            <w:proofErr w:type="spellEnd"/>
             <w:r>
               <w:rPr>
                 <w:rStyle w:val="normaltextrun"/>
@@ -1782,7 +2863,27 @@
                 <w:sz w:val="16"/>
                 <w:szCs w:val="16"/>
               </w:rPr>
-              <w:t>="org.mariadb.jdbc.Driver"</w:t>
+              <w:t>="</w:t>
+            </w:r>
+            <w:proofErr w:type="spellStart"/>
+            <w:r>
+              <w:rPr>
+                <w:rStyle w:val="normaltextrun"/>
+                <w:rFonts w:ascii="Courier New" w:hAnsi="Courier New" w:cs="Courier New"/>
+                <w:sz w:val="16"/>
+                <w:szCs w:val="16"/>
+              </w:rPr>
+              <w:t>org.mariadb.jdbc.Driver</w:t>
+            </w:r>
+            <w:proofErr w:type="spellEnd"/>
+            <w:r>
+              <w:rPr>
+                <w:rStyle w:val="normaltextrun"/>
+                <w:rFonts w:ascii="Courier New" w:hAnsi="Courier New" w:cs="Courier New"/>
+                <w:sz w:val="16"/>
+                <w:szCs w:val="16"/>
+              </w:rPr>
+              <w:t>"</w:t>
             </w:r>
             <w:r>
               <w:rPr>
@@ -1812,7 +2913,38 @@
                 <w:sz w:val="16"/>
                 <w:szCs w:val="16"/>
               </w:rPr>
-              <w:t>spring.datasource.url="jdbc:mariadb://example.com:3306/SUBS"</w:t>
+              <w:t>spring.datasource.url="</w:t>
+            </w:r>
+            <w:proofErr w:type="spellStart"/>
+            <w:proofErr w:type="gramStart"/>
+            <w:r>
+              <w:rPr>
+                <w:rStyle w:val="normaltextrun"/>
+                <w:rFonts w:ascii="Courier New" w:hAnsi="Courier New" w:cs="Courier New"/>
+                <w:sz w:val="16"/>
+                <w:szCs w:val="16"/>
+              </w:rPr>
+              <w:t>jdbc:mariadb</w:t>
+            </w:r>
+            <w:proofErr w:type="spellEnd"/>
+            <w:r>
+              <w:rPr>
+                <w:rStyle w:val="normaltextrun"/>
+                <w:rFonts w:ascii="Courier New" w:hAnsi="Courier New" w:cs="Courier New"/>
+                <w:sz w:val="16"/>
+                <w:szCs w:val="16"/>
+              </w:rPr>
+              <w:t>://example.com:3306/SUBS</w:t>
+            </w:r>
+            <w:proofErr w:type="gramEnd"/>
+            <w:r>
+              <w:rPr>
+                <w:rStyle w:val="normaltextrun"/>
+                <w:rFonts w:ascii="Courier New" w:hAnsi="Courier New" w:cs="Courier New"/>
+                <w:sz w:val="16"/>
+                <w:szCs w:val="16"/>
+              </w:rPr>
+              <w:t>"</w:t>
             </w:r>
           </w:p>
           <w:p>
@@ -1826,6 +2958,8 @@
                 <w:szCs w:val="16"/>
               </w:rPr>
             </w:pPr>
+            <w:proofErr w:type="spellStart"/>
+            <w:proofErr w:type="gramStart"/>
             <w:r>
               <w:rPr>
                 <w:rStyle w:val="spellingerror"/>
@@ -1833,8 +2967,19 @@
                 <w:sz w:val="16"/>
                 <w:szCs w:val="16"/>
               </w:rPr>
-              <w:t>spring.datasource.username</w:t>
-            </w:r>
+              <w:t>spring.datasource</w:t>
+            </w:r>
+            <w:proofErr w:type="gramEnd"/>
+            <w:r>
+              <w:rPr>
+                <w:rStyle w:val="spellingerror"/>
+                <w:rFonts w:ascii="Courier New" w:eastAsiaTheme="majorEastAsia" w:hAnsi="Courier New" w:cs="Courier New"/>
+                <w:sz w:val="16"/>
+                <w:szCs w:val="16"/>
+              </w:rPr>
+              <w:t>.username</w:t>
+            </w:r>
+            <w:proofErr w:type="spellEnd"/>
             <w:r>
               <w:rPr>
                 <w:rStyle w:val="normaltextrun"/>
@@ -1865,6 +3010,8 @@
                 <w:szCs w:val="18"/>
               </w:rPr>
             </w:pPr>
+            <w:proofErr w:type="spellStart"/>
+            <w:proofErr w:type="gramStart"/>
             <w:r>
               <w:rPr>
                 <w:rStyle w:val="spellingerror"/>
@@ -1872,8 +3019,19 @@
                 <w:sz w:val="16"/>
                 <w:szCs w:val="16"/>
               </w:rPr>
-              <w:t>spring.datasource.password</w:t>
-            </w:r>
+              <w:t>spring.datasource</w:t>
+            </w:r>
+            <w:proofErr w:type="gramEnd"/>
+            <w:r>
+              <w:rPr>
+                <w:rStyle w:val="spellingerror"/>
+                <w:rFonts w:ascii="Courier New" w:eastAsiaTheme="majorEastAsia" w:hAnsi="Courier New" w:cs="Courier New"/>
+                <w:sz w:val="16"/>
+                <w:szCs w:val="16"/>
+              </w:rPr>
+              <w:t>.password</w:t>
+            </w:r>
+            <w:proofErr w:type="spellEnd"/>
             <w:r>
               <w:rPr>
                 <w:rStyle w:val="normaltextrun"/>
@@ -1908,13 +3066,23 @@
               </w:rPr>
               <w:br/>
             </w:r>
-            <w:r>
-              <w:rPr>
-                <w:rFonts w:ascii="Courier New" w:eastAsia="Courier New" w:hAnsi="Courier New" w:cs="Courier New"/>
-                <w:sz w:val="16"/>
-                <w:szCs w:val="16"/>
-              </w:rPr>
-              <w:t>spring.jpa.hibernate.use-new-id-generator-mappings=false</w:t>
+            <w:proofErr w:type="spellStart"/>
+            <w:r>
+              <w:rPr>
+                <w:rFonts w:ascii="Courier New" w:eastAsia="Courier New" w:hAnsi="Courier New" w:cs="Courier New"/>
+                <w:sz w:val="16"/>
+                <w:szCs w:val="16"/>
+              </w:rPr>
+              <w:t>spring.jpa.hibernate.use</w:t>
+            </w:r>
+            <w:proofErr w:type="spellEnd"/>
+            <w:r>
+              <w:rPr>
+                <w:rFonts w:ascii="Courier New" w:eastAsia="Courier New" w:hAnsi="Courier New" w:cs="Courier New"/>
+                <w:sz w:val="16"/>
+                <w:szCs w:val="16"/>
+              </w:rPr>
+              <w:t>-new-id-generator-mappings=false</w:t>
             </w:r>
             <w:r>
               <w:rPr>
@@ -1931,7 +3099,24 @@
                 <w:szCs w:val="16"/>
               </w:rPr>
               <w:br/>
-              <w:t>spring.jpa.hibernate.ddl-auto=</w:t>
+            </w:r>
+            <w:proofErr w:type="spellStart"/>
+            <w:r>
+              <w:rPr>
+                <w:rFonts w:ascii="Courier New" w:hAnsi="Courier New" w:cs="Courier New"/>
+                <w:sz w:val="16"/>
+                <w:szCs w:val="16"/>
+              </w:rPr>
+              <w:t>spring.jpa.hibernate.ddl</w:t>
+            </w:r>
+            <w:proofErr w:type="spellEnd"/>
+            <w:r>
+              <w:rPr>
+                <w:rFonts w:ascii="Courier New" w:hAnsi="Courier New" w:cs="Courier New"/>
+                <w:sz w:val="16"/>
+                <w:szCs w:val="16"/>
+              </w:rPr>
+              <w:t>-auto=</w:t>
             </w:r>
             <w:r>
               <w:rPr>
@@ -2023,7 +3208,61 @@
                 <w:sz w:val="19"/>
                 <w:szCs w:val="19"/>
               </w:rPr>
-              <w:t xml:space="preserve">    &lt;groupId&gt;mysql&lt;/groupId&gt;</w:t>
+              <w:t xml:space="preserve">    &lt;</w:t>
+            </w:r>
+            <w:proofErr w:type="spellStart"/>
+            <w:r>
+              <w:rPr>
+                <w:rFonts w:ascii="Courier New" w:eastAsia="Courier New" w:hAnsi="Courier New" w:cs="Courier New"/>
+                <w:sz w:val="19"/>
+                <w:szCs w:val="19"/>
+              </w:rPr>
+              <w:t>groupId</w:t>
+            </w:r>
+            <w:proofErr w:type="spellEnd"/>
+            <w:r>
+              <w:rPr>
+                <w:rFonts w:ascii="Courier New" w:eastAsia="Courier New" w:hAnsi="Courier New" w:cs="Courier New"/>
+                <w:sz w:val="19"/>
+                <w:szCs w:val="19"/>
+              </w:rPr>
+              <w:t>&gt;</w:t>
+            </w:r>
+            <w:proofErr w:type="spellStart"/>
+            <w:r>
+              <w:rPr>
+                <w:rFonts w:ascii="Courier New" w:eastAsia="Courier New" w:hAnsi="Courier New" w:cs="Courier New"/>
+                <w:sz w:val="19"/>
+                <w:szCs w:val="19"/>
+              </w:rPr>
+              <w:t>mysql</w:t>
+            </w:r>
+            <w:proofErr w:type="spellEnd"/>
+            <w:r>
+              <w:rPr>
+                <w:rFonts w:ascii="Courier New" w:eastAsia="Courier New" w:hAnsi="Courier New" w:cs="Courier New"/>
+                <w:sz w:val="19"/>
+                <w:szCs w:val="19"/>
+              </w:rPr>
+              <w:t>&lt;/</w:t>
+            </w:r>
+            <w:proofErr w:type="spellStart"/>
+            <w:r>
+              <w:rPr>
+                <w:rFonts w:ascii="Courier New" w:eastAsia="Courier New" w:hAnsi="Courier New" w:cs="Courier New"/>
+                <w:sz w:val="19"/>
+                <w:szCs w:val="19"/>
+              </w:rPr>
+              <w:t>groupId</w:t>
+            </w:r>
+            <w:proofErr w:type="spellEnd"/>
+            <w:r>
+              <w:rPr>
+                <w:rFonts w:ascii="Courier New" w:eastAsia="Courier New" w:hAnsi="Courier New" w:cs="Courier New"/>
+                <w:sz w:val="19"/>
+                <w:szCs w:val="19"/>
+              </w:rPr>
+              <w:t>&gt;</w:t>
             </w:r>
           </w:p>
           <w:p>
@@ -2041,7 +3280,61 @@
                 <w:sz w:val="19"/>
                 <w:szCs w:val="19"/>
               </w:rPr>
-              <w:t xml:space="preserve">    &lt;artifactId&gt;mysql-connector-java&lt;/artifactId&gt;</w:t>
+              <w:t xml:space="preserve">    &lt;</w:t>
+            </w:r>
+            <w:proofErr w:type="spellStart"/>
+            <w:r>
+              <w:rPr>
+                <w:rFonts w:ascii="Courier New" w:eastAsia="Courier New" w:hAnsi="Courier New" w:cs="Courier New"/>
+                <w:sz w:val="19"/>
+                <w:szCs w:val="19"/>
+              </w:rPr>
+              <w:t>artifactId</w:t>
+            </w:r>
+            <w:proofErr w:type="spellEnd"/>
+            <w:r>
+              <w:rPr>
+                <w:rFonts w:ascii="Courier New" w:eastAsia="Courier New" w:hAnsi="Courier New" w:cs="Courier New"/>
+                <w:sz w:val="19"/>
+                <w:szCs w:val="19"/>
+              </w:rPr>
+              <w:t>&gt;</w:t>
+            </w:r>
+            <w:proofErr w:type="spellStart"/>
+            <w:r>
+              <w:rPr>
+                <w:rFonts w:ascii="Courier New" w:eastAsia="Courier New" w:hAnsi="Courier New" w:cs="Courier New"/>
+                <w:sz w:val="19"/>
+                <w:szCs w:val="19"/>
+              </w:rPr>
+              <w:t>mysql</w:t>
+            </w:r>
+            <w:proofErr w:type="spellEnd"/>
+            <w:r>
+              <w:rPr>
+                <w:rFonts w:ascii="Courier New" w:eastAsia="Courier New" w:hAnsi="Courier New" w:cs="Courier New"/>
+                <w:sz w:val="19"/>
+                <w:szCs w:val="19"/>
+              </w:rPr>
+              <w:t>-connector-java&lt;/</w:t>
+            </w:r>
+            <w:proofErr w:type="spellStart"/>
+            <w:r>
+              <w:rPr>
+                <w:rFonts w:ascii="Courier New" w:eastAsia="Courier New" w:hAnsi="Courier New" w:cs="Courier New"/>
+                <w:sz w:val="19"/>
+                <w:szCs w:val="19"/>
+              </w:rPr>
+              <w:t>artifactId</w:t>
+            </w:r>
+            <w:proofErr w:type="spellEnd"/>
+            <w:r>
+              <w:rPr>
+                <w:rFonts w:ascii="Courier New" w:eastAsia="Courier New" w:hAnsi="Courier New" w:cs="Courier New"/>
+                <w:sz w:val="19"/>
+                <w:szCs w:val="19"/>
+              </w:rPr>
+              <w:t>&gt;</w:t>
             </w:r>
           </w:p>
           <w:p>
@@ -2088,7 +3381,15 @@
         <w:pStyle w:val="ListParagraph"/>
       </w:pPr>
       <w:r>
-        <w:t>Note: this is version-specific. (Database version 8.0.22 worked with JDBC driver v. 8.0.22, not with 5.1.33)</w:t>
+        <w:t xml:space="preserve">Note: this is </w:t>
+      </w:r>
+      <w:proofErr w:type="gramStart"/>
+      <w:r>
+        <w:t>version-specific</w:t>
+      </w:r>
+      <w:proofErr w:type="gramEnd"/>
+      <w:r>
+        <w:t>. (Database version 8.0.22 worked with JDBC driver v. 8.0.22, not with 5.1.33)</w:t>
       </w:r>
     </w:p>
     <w:p>
@@ -2132,8 +3433,13 @@
             <w:r>
               <w:t xml:space="preserve">    </w:t>
             </w:r>
-            <w:r>
-              <w:t>spring.jpa.properties.hibernate.dialect=org.hibernate.dialect.MySQL8Dialect</w:t>
+            <w:proofErr w:type="gramStart"/>
+            <w:r>
+              <w:t>spring.jpa.properties</w:t>
+            </w:r>
+            <w:proofErr w:type="gramEnd"/>
+            <w:r>
+              <w:t>.hibernate.dialect=org.hibernate.dialect.MySQL8Dialect</w:t>
             </w:r>
           </w:p>
         </w:tc>
@@ -2177,7 +3483,15 @@
       </w:pPr>
       <w:r>
         <w:br/>
-        <w:t>An extra line in the database configuration section of application.conf is necessary to be compatible with a GSRS 2.x database:</w:t>
+        <w:t xml:space="preserve">An extra line in the database configuration section of </w:t>
+      </w:r>
+      <w:proofErr w:type="spellStart"/>
+      <w:r>
+        <w:t>application.conf</w:t>
+      </w:r>
+      <w:proofErr w:type="spellEnd"/>
+      <w:r>
+        <w:t xml:space="preserve"> is necessary to be compatible with a GSRS 2.x database:</w:t>
       </w:r>
     </w:p>
     <w:tbl>
@@ -2205,13 +3519,23 @@
                 <w:szCs w:val="19"/>
               </w:rPr>
             </w:pPr>
-            <w:r>
-              <w:rPr>
-                <w:rFonts w:ascii="Courier New" w:eastAsia="Courier New" w:hAnsi="Courier New" w:cs="Courier New"/>
-                <w:sz w:val="19"/>
-                <w:szCs w:val="19"/>
-              </w:rPr>
-              <w:t>spring.jpa.hibernate.use-new-id-generator-mappings=false</w:t>
+            <w:proofErr w:type="spellStart"/>
+            <w:r>
+              <w:rPr>
+                <w:rFonts w:ascii="Courier New" w:eastAsia="Courier New" w:hAnsi="Courier New" w:cs="Courier New"/>
+                <w:sz w:val="19"/>
+                <w:szCs w:val="19"/>
+              </w:rPr>
+              <w:t>spring.jpa.hibernate.use</w:t>
+            </w:r>
+            <w:proofErr w:type="spellEnd"/>
+            <w:r>
+              <w:rPr>
+                <w:rFonts w:ascii="Courier New" w:eastAsia="Courier New" w:hAnsi="Courier New" w:cs="Courier New"/>
+                <w:sz w:val="19"/>
+                <w:szCs w:val="19"/>
+              </w:rPr>
+              <w:t>-new-id-generator-mappings=false</w:t>
             </w:r>
           </w:p>
         </w:tc>
@@ -2227,7 +3551,15 @@
         <w:pStyle w:val="ListParagraph"/>
       </w:pPr>
       <w:r>
-        <w:t xml:space="preserve">Also, while not necessary when using a 2.x database, creating a new database with ddl-auto settings may result in failures with this version of MySQL. GSRS developers have found that running the following SQL directly fixes this issue. The main change below from the generated schema is the change in length for description to be 400 instead of 4000. </w:t>
+        <w:t xml:space="preserve">Also, while not necessary when using a 2.x database, creating a new database with </w:t>
+      </w:r>
+      <w:proofErr w:type="spellStart"/>
+      <w:r>
+        <w:t>ddl</w:t>
+      </w:r>
+      <w:proofErr w:type="spellEnd"/>
+      <w:r>
+        <w:t xml:space="preserve">-auto settings may result in failures with this version of MySQL. GSRS developers have found that running the following SQL directly fixes this issue. The main change below from the generated schema is the change in length for description to be 400 instead of 4000. </w:t>
       </w:r>
     </w:p>
     <w:tbl>
@@ -2261,7 +3593,43 @@
                 <w:sz w:val="19"/>
                 <w:szCs w:val="19"/>
               </w:rPr>
-              <w:t xml:space="preserve">create table ix_ginas_vocabulary_term (DTYPE varchar(31) not null, </w:t>
+              <w:t xml:space="preserve">create table </w:t>
+            </w:r>
+            <w:proofErr w:type="spellStart"/>
+            <w:r>
+              <w:rPr>
+                <w:rFonts w:ascii="Courier New" w:eastAsia="Courier New" w:hAnsi="Courier New" w:cs="Courier New"/>
+                <w:sz w:val="19"/>
+                <w:szCs w:val="19"/>
+              </w:rPr>
+              <w:t>ix_ginas_vocabulary_term</w:t>
+            </w:r>
+            <w:proofErr w:type="spellEnd"/>
+            <w:r>
+              <w:rPr>
+                <w:rFonts w:ascii="Courier New" w:eastAsia="Courier New" w:hAnsi="Courier New" w:cs="Courier New"/>
+                <w:sz w:val="19"/>
+                <w:szCs w:val="19"/>
+              </w:rPr>
+              <w:t xml:space="preserve"> (DTYPE </w:t>
+            </w:r>
+            <w:proofErr w:type="gramStart"/>
+            <w:r>
+              <w:rPr>
+                <w:rFonts w:ascii="Courier New" w:eastAsia="Courier New" w:hAnsi="Courier New" w:cs="Courier New"/>
+                <w:sz w:val="19"/>
+                <w:szCs w:val="19"/>
+              </w:rPr>
+              <w:t>varchar(</w:t>
+            </w:r>
+            <w:proofErr w:type="gramEnd"/>
+            <w:r>
+              <w:rPr>
+                <w:rFonts w:ascii="Courier New" w:eastAsia="Courier New" w:hAnsi="Courier New" w:cs="Courier New"/>
+                <w:sz w:val="19"/>
+                <w:szCs w:val="19"/>
+              </w:rPr>
+              <w:t xml:space="preserve">31) not null, </w:t>
             </w:r>
           </w:p>
           <w:p>
@@ -2279,7 +3647,25 @@
                 <w:sz w:val="19"/>
                 <w:szCs w:val="19"/>
               </w:rPr>
-              <w:t xml:space="preserve">id bigint not null, </w:t>
+              <w:t xml:space="preserve">id </w:t>
+            </w:r>
+            <w:proofErr w:type="spellStart"/>
+            <w:r>
+              <w:rPr>
+                <w:rFonts w:ascii="Courier New" w:eastAsia="Courier New" w:hAnsi="Courier New" w:cs="Courier New"/>
+                <w:sz w:val="19"/>
+                <w:szCs w:val="19"/>
+              </w:rPr>
+              <w:t>bigint</w:t>
+            </w:r>
+            <w:proofErr w:type="spellEnd"/>
+            <w:r>
+              <w:rPr>
+                <w:rFonts w:ascii="Courier New" w:eastAsia="Courier New" w:hAnsi="Courier New" w:cs="Courier New"/>
+                <w:sz w:val="19"/>
+                <w:szCs w:val="19"/>
+              </w:rPr>
+              <w:t xml:space="preserve"> not null, </w:t>
             </w:r>
           </w:p>
           <w:p>
@@ -2297,7 +3683,25 @@
                 <w:sz w:val="19"/>
                 <w:szCs w:val="19"/>
               </w:rPr>
-              <w:t xml:space="preserve">created datetime(6), </w:t>
+              <w:t xml:space="preserve">created </w:t>
+            </w:r>
+            <w:proofErr w:type="gramStart"/>
+            <w:r>
+              <w:rPr>
+                <w:rFonts w:ascii="Courier New" w:eastAsia="Courier New" w:hAnsi="Courier New" w:cs="Courier New"/>
+                <w:sz w:val="19"/>
+                <w:szCs w:val="19"/>
+              </w:rPr>
+              <w:t>datetime(</w:t>
+            </w:r>
+            <w:proofErr w:type="gramEnd"/>
+            <w:r>
+              <w:rPr>
+                <w:rFonts w:ascii="Courier New" w:eastAsia="Courier New" w:hAnsi="Courier New" w:cs="Courier New"/>
+                <w:sz w:val="19"/>
+                <w:szCs w:val="19"/>
+              </w:rPr>
+              <w:t xml:space="preserve">6), </w:t>
             </w:r>
           </w:p>
           <w:p>
@@ -2333,7 +3737,25 @@
                 <w:sz w:val="19"/>
                 <w:szCs w:val="19"/>
               </w:rPr>
-              <w:t xml:space="preserve">modified datetime(6), </w:t>
+              <w:t xml:space="preserve">modified </w:t>
+            </w:r>
+            <w:proofErr w:type="gramStart"/>
+            <w:r>
+              <w:rPr>
+                <w:rFonts w:ascii="Courier New" w:eastAsia="Courier New" w:hAnsi="Courier New" w:cs="Courier New"/>
+                <w:sz w:val="19"/>
+                <w:szCs w:val="19"/>
+              </w:rPr>
+              <w:t>datetime(</w:t>
+            </w:r>
+            <w:proofErr w:type="gramEnd"/>
+            <w:r>
+              <w:rPr>
+                <w:rFonts w:ascii="Courier New" w:eastAsia="Courier New" w:hAnsi="Courier New" w:cs="Courier New"/>
+                <w:sz w:val="19"/>
+                <w:szCs w:val="19"/>
+              </w:rPr>
+              <w:t xml:space="preserve">6), </w:t>
             </w:r>
           </w:p>
           <w:p>
@@ -2351,7 +3773,25 @@
                 <w:sz w:val="19"/>
                 <w:szCs w:val="19"/>
               </w:rPr>
-              <w:t xml:space="preserve">version bigint, </w:t>
+              <w:t xml:space="preserve">version </w:t>
+            </w:r>
+            <w:proofErr w:type="spellStart"/>
+            <w:r>
+              <w:rPr>
+                <w:rFonts w:ascii="Courier New" w:eastAsia="Courier New" w:hAnsi="Courier New" w:cs="Courier New"/>
+                <w:sz w:val="19"/>
+                <w:szCs w:val="19"/>
+              </w:rPr>
+              <w:t>bigint</w:t>
+            </w:r>
+            <w:proofErr w:type="spellEnd"/>
+            <w:r>
+              <w:rPr>
+                <w:rFonts w:ascii="Courier New" w:eastAsia="Courier New" w:hAnsi="Courier New" w:cs="Courier New"/>
+                <w:sz w:val="19"/>
+                <w:szCs w:val="19"/>
+              </w:rPr>
+              <w:t xml:space="preserve">, </w:t>
             </w:r>
           </w:p>
           <w:p>
@@ -2369,7 +3809,25 @@
                 <w:sz w:val="19"/>
                 <w:szCs w:val="19"/>
               </w:rPr>
-              <w:t xml:space="preserve">description varchar(400), </w:t>
+              <w:t xml:space="preserve">description </w:t>
+            </w:r>
+            <w:proofErr w:type="gramStart"/>
+            <w:r>
+              <w:rPr>
+                <w:rFonts w:ascii="Courier New" w:eastAsia="Courier New" w:hAnsi="Courier New" w:cs="Courier New"/>
+                <w:sz w:val="19"/>
+                <w:szCs w:val="19"/>
+              </w:rPr>
+              <w:t>varchar(</w:t>
+            </w:r>
+            <w:proofErr w:type="gramEnd"/>
+            <w:r>
+              <w:rPr>
+                <w:rFonts w:ascii="Courier New" w:eastAsia="Courier New" w:hAnsi="Courier New" w:cs="Courier New"/>
+                <w:sz w:val="19"/>
+                <w:szCs w:val="19"/>
+              </w:rPr>
+              <w:t xml:space="preserve">400), </w:t>
             </w:r>
           </w:p>
           <w:p>
@@ -2387,7 +3845,25 @@
                 <w:sz w:val="19"/>
                 <w:szCs w:val="19"/>
               </w:rPr>
-              <w:t xml:space="preserve">display varchar(400), </w:t>
+              <w:t xml:space="preserve">display </w:t>
+            </w:r>
+            <w:proofErr w:type="gramStart"/>
+            <w:r>
+              <w:rPr>
+                <w:rFonts w:ascii="Courier New" w:eastAsia="Courier New" w:hAnsi="Courier New" w:cs="Courier New"/>
+                <w:sz w:val="19"/>
+                <w:szCs w:val="19"/>
+              </w:rPr>
+              <w:t>varchar(</w:t>
+            </w:r>
+            <w:proofErr w:type="gramEnd"/>
+            <w:r>
+              <w:rPr>
+                <w:rFonts w:ascii="Courier New" w:eastAsia="Courier New" w:hAnsi="Courier New" w:cs="Courier New"/>
+                <w:sz w:val="19"/>
+                <w:szCs w:val="19"/>
+              </w:rPr>
+              <w:t xml:space="preserve">400), </w:t>
             </w:r>
           </w:p>
           <w:p>
@@ -2405,7 +3881,25 @@
                 <w:sz w:val="19"/>
                 <w:szCs w:val="19"/>
               </w:rPr>
-              <w:t xml:space="preserve">filters longtext, </w:t>
+              <w:t xml:space="preserve">filters </w:t>
+            </w:r>
+            <w:proofErr w:type="spellStart"/>
+            <w:r>
+              <w:rPr>
+                <w:rFonts w:ascii="Courier New" w:eastAsia="Courier New" w:hAnsi="Courier New" w:cs="Courier New"/>
+                <w:sz w:val="19"/>
+                <w:szCs w:val="19"/>
+              </w:rPr>
+              <w:t>longtext</w:t>
+            </w:r>
+            <w:proofErr w:type="spellEnd"/>
+            <w:r>
+              <w:rPr>
+                <w:rFonts w:ascii="Courier New" w:eastAsia="Courier New" w:hAnsi="Courier New" w:cs="Courier New"/>
+                <w:sz w:val="19"/>
+                <w:szCs w:val="19"/>
+              </w:rPr>
+              <w:t xml:space="preserve">, </w:t>
             </w:r>
           </w:p>
           <w:p>
@@ -2441,7 +3935,25 @@
                 <w:sz w:val="19"/>
                 <w:szCs w:val="19"/>
               </w:rPr>
-              <w:t xml:space="preserve">origin varchar(255), </w:t>
+              <w:t xml:space="preserve">origin </w:t>
+            </w:r>
+            <w:proofErr w:type="gramStart"/>
+            <w:r>
+              <w:rPr>
+                <w:rFonts w:ascii="Courier New" w:eastAsia="Courier New" w:hAnsi="Courier New" w:cs="Courier New"/>
+                <w:sz w:val="19"/>
+                <w:szCs w:val="19"/>
+              </w:rPr>
+              <w:t>varchar(</w:t>
+            </w:r>
+            <w:proofErr w:type="gramEnd"/>
+            <w:r>
+              <w:rPr>
+                <w:rFonts w:ascii="Courier New" w:eastAsia="Courier New" w:hAnsi="Courier New" w:cs="Courier New"/>
+                <w:sz w:val="19"/>
+                <w:szCs w:val="19"/>
+              </w:rPr>
+              <w:t xml:space="preserve">255), </w:t>
             </w:r>
           </w:p>
           <w:p>
@@ -2459,7 +3971,26 @@
                 <w:sz w:val="19"/>
                 <w:szCs w:val="19"/>
               </w:rPr>
-              <w:t xml:space="preserve">regex varchar(400), </w:t>
+              <w:lastRenderedPageBreak/>
+              <w:t xml:space="preserve">regex </w:t>
+            </w:r>
+            <w:proofErr w:type="gramStart"/>
+            <w:r>
+              <w:rPr>
+                <w:rFonts w:ascii="Courier New" w:eastAsia="Courier New" w:hAnsi="Courier New" w:cs="Courier New"/>
+                <w:sz w:val="19"/>
+                <w:szCs w:val="19"/>
+              </w:rPr>
+              <w:t>varchar(</w:t>
+            </w:r>
+            <w:proofErr w:type="gramEnd"/>
+            <w:r>
+              <w:rPr>
+                <w:rFonts w:ascii="Courier New" w:eastAsia="Courier New" w:hAnsi="Courier New" w:cs="Courier New"/>
+                <w:sz w:val="19"/>
+                <w:szCs w:val="19"/>
+              </w:rPr>
+              <w:t xml:space="preserve">400), </w:t>
             </w:r>
           </w:p>
           <w:p>
@@ -2495,7 +4026,25 @@
                 <w:sz w:val="19"/>
                 <w:szCs w:val="19"/>
               </w:rPr>
-              <w:t xml:space="preserve">value varchar(400), </w:t>
+              <w:t xml:space="preserve">value </w:t>
+            </w:r>
+            <w:proofErr w:type="gramStart"/>
+            <w:r>
+              <w:rPr>
+                <w:rFonts w:ascii="Courier New" w:eastAsia="Courier New" w:hAnsi="Courier New" w:cs="Courier New"/>
+                <w:sz w:val="19"/>
+                <w:szCs w:val="19"/>
+              </w:rPr>
+              <w:t>varchar(</w:t>
+            </w:r>
+            <w:proofErr w:type="gramEnd"/>
+            <w:r>
+              <w:rPr>
+                <w:rFonts w:ascii="Courier New" w:eastAsia="Courier New" w:hAnsi="Courier New" w:cs="Courier New"/>
+                <w:sz w:val="19"/>
+                <w:szCs w:val="19"/>
+              </w:rPr>
+              <w:t xml:space="preserve">400), </w:t>
             </w:r>
           </w:p>
           <w:p>
@@ -2507,13 +4056,41 @@
                 <w:szCs w:val="19"/>
               </w:rPr>
             </w:pPr>
-            <w:r>
-              <w:rPr>
-                <w:rFonts w:ascii="Courier New" w:eastAsia="Courier New" w:hAnsi="Courier New" w:cs="Courier New"/>
-                <w:sz w:val="19"/>
-                <w:szCs w:val="19"/>
-              </w:rPr>
-              <w:t xml:space="preserve">system_category varchar(255), </w:t>
+            <w:proofErr w:type="spellStart"/>
+            <w:r>
+              <w:rPr>
+                <w:rFonts w:ascii="Courier New" w:eastAsia="Courier New" w:hAnsi="Courier New" w:cs="Courier New"/>
+                <w:sz w:val="19"/>
+                <w:szCs w:val="19"/>
+              </w:rPr>
+              <w:t>system_category</w:t>
+            </w:r>
+            <w:proofErr w:type="spellEnd"/>
+            <w:r>
+              <w:rPr>
+                <w:rFonts w:ascii="Courier New" w:eastAsia="Courier New" w:hAnsi="Courier New" w:cs="Courier New"/>
+                <w:sz w:val="19"/>
+                <w:szCs w:val="19"/>
+              </w:rPr>
+              <w:t xml:space="preserve"> </w:t>
+            </w:r>
+            <w:proofErr w:type="gramStart"/>
+            <w:r>
+              <w:rPr>
+                <w:rFonts w:ascii="Courier New" w:eastAsia="Courier New" w:hAnsi="Courier New" w:cs="Courier New"/>
+                <w:sz w:val="19"/>
+                <w:szCs w:val="19"/>
+              </w:rPr>
+              <w:t>varchar(</w:t>
+            </w:r>
+            <w:proofErr w:type="gramEnd"/>
+            <w:r>
+              <w:rPr>
+                <w:rFonts w:ascii="Courier New" w:eastAsia="Courier New" w:hAnsi="Courier New" w:cs="Courier New"/>
+                <w:sz w:val="19"/>
+                <w:szCs w:val="19"/>
+              </w:rPr>
+              <w:t xml:space="preserve">255), </w:t>
             </w:r>
           </w:p>
           <w:p>
@@ -2525,13 +4102,41 @@
                 <w:szCs w:val="19"/>
               </w:rPr>
             </w:pPr>
-            <w:r>
-              <w:rPr>
-                <w:rFonts w:ascii="Courier New" w:eastAsia="Courier New" w:hAnsi="Courier New" w:cs="Courier New"/>
-                <w:sz w:val="19"/>
-                <w:szCs w:val="19"/>
-              </w:rPr>
-              <w:t xml:space="preserve">fragment_structure varchar(255), </w:t>
+            <w:proofErr w:type="spellStart"/>
+            <w:r>
+              <w:rPr>
+                <w:rFonts w:ascii="Courier New" w:eastAsia="Courier New" w:hAnsi="Courier New" w:cs="Courier New"/>
+                <w:sz w:val="19"/>
+                <w:szCs w:val="19"/>
+              </w:rPr>
+              <w:t>fragment_structure</w:t>
+            </w:r>
+            <w:proofErr w:type="spellEnd"/>
+            <w:r>
+              <w:rPr>
+                <w:rFonts w:ascii="Courier New" w:eastAsia="Courier New" w:hAnsi="Courier New" w:cs="Courier New"/>
+                <w:sz w:val="19"/>
+                <w:szCs w:val="19"/>
+              </w:rPr>
+              <w:t xml:space="preserve"> </w:t>
+            </w:r>
+            <w:proofErr w:type="gramStart"/>
+            <w:r>
+              <w:rPr>
+                <w:rFonts w:ascii="Courier New" w:eastAsia="Courier New" w:hAnsi="Courier New" w:cs="Courier New"/>
+                <w:sz w:val="19"/>
+                <w:szCs w:val="19"/>
+              </w:rPr>
+              <w:t>varchar(</w:t>
+            </w:r>
+            <w:proofErr w:type="gramEnd"/>
+            <w:r>
+              <w:rPr>
+                <w:rFonts w:ascii="Courier New" w:eastAsia="Courier New" w:hAnsi="Courier New" w:cs="Courier New"/>
+                <w:sz w:val="19"/>
+                <w:szCs w:val="19"/>
+              </w:rPr>
+              <w:t xml:space="preserve">255), </w:t>
             </w:r>
           </w:p>
           <w:p>
@@ -2543,13 +4148,41 @@
                 <w:szCs w:val="19"/>
               </w:rPr>
             </w:pPr>
-            <w:r>
-              <w:rPr>
-                <w:rFonts w:ascii="Courier New" w:eastAsia="Courier New" w:hAnsi="Courier New" w:cs="Courier New"/>
-                <w:sz w:val="19"/>
-                <w:szCs w:val="19"/>
-              </w:rPr>
-              <w:t xml:space="preserve">simplified_structure varchar(255), </w:t>
+            <w:proofErr w:type="spellStart"/>
+            <w:r>
+              <w:rPr>
+                <w:rFonts w:ascii="Courier New" w:eastAsia="Courier New" w:hAnsi="Courier New" w:cs="Courier New"/>
+                <w:sz w:val="19"/>
+                <w:szCs w:val="19"/>
+              </w:rPr>
+              <w:t>simplified_structure</w:t>
+            </w:r>
+            <w:proofErr w:type="spellEnd"/>
+            <w:r>
+              <w:rPr>
+                <w:rFonts w:ascii="Courier New" w:eastAsia="Courier New" w:hAnsi="Courier New" w:cs="Courier New"/>
+                <w:sz w:val="19"/>
+                <w:szCs w:val="19"/>
+              </w:rPr>
+              <w:t xml:space="preserve"> </w:t>
+            </w:r>
+            <w:proofErr w:type="gramStart"/>
+            <w:r>
+              <w:rPr>
+                <w:rFonts w:ascii="Courier New" w:eastAsia="Courier New" w:hAnsi="Courier New" w:cs="Courier New"/>
+                <w:sz w:val="19"/>
+                <w:szCs w:val="19"/>
+              </w:rPr>
+              <w:t>varchar(</w:t>
+            </w:r>
+            <w:proofErr w:type="gramEnd"/>
+            <w:r>
+              <w:rPr>
+                <w:rFonts w:ascii="Courier New" w:eastAsia="Courier New" w:hAnsi="Courier New" w:cs="Courier New"/>
+                <w:sz w:val="19"/>
+                <w:szCs w:val="19"/>
+              </w:rPr>
+              <w:t xml:space="preserve">255), </w:t>
             </w:r>
           </w:p>
           <w:p>
@@ -2561,13 +4194,41 @@
                 <w:szCs w:val="19"/>
               </w:rPr>
             </w:pPr>
-            <w:r>
-              <w:rPr>
-                <w:rFonts w:ascii="Courier New" w:eastAsia="Courier New" w:hAnsi="Courier New" w:cs="Courier New"/>
-                <w:sz w:val="19"/>
-                <w:szCs w:val="19"/>
-              </w:rPr>
-              <w:t xml:space="preserve">namespace_id bigint, </w:t>
+            <w:proofErr w:type="spellStart"/>
+            <w:r>
+              <w:rPr>
+                <w:rFonts w:ascii="Courier New" w:eastAsia="Courier New" w:hAnsi="Courier New" w:cs="Courier New"/>
+                <w:sz w:val="19"/>
+                <w:szCs w:val="19"/>
+              </w:rPr>
+              <w:t>namespace_id</w:t>
+            </w:r>
+            <w:proofErr w:type="spellEnd"/>
+            <w:r>
+              <w:rPr>
+                <w:rFonts w:ascii="Courier New" w:eastAsia="Courier New" w:hAnsi="Courier New" w:cs="Courier New"/>
+                <w:sz w:val="19"/>
+                <w:szCs w:val="19"/>
+              </w:rPr>
+              <w:t xml:space="preserve"> </w:t>
+            </w:r>
+            <w:proofErr w:type="spellStart"/>
+            <w:r>
+              <w:rPr>
+                <w:rFonts w:ascii="Courier New" w:eastAsia="Courier New" w:hAnsi="Courier New" w:cs="Courier New"/>
+                <w:sz w:val="19"/>
+                <w:szCs w:val="19"/>
+              </w:rPr>
+              <w:t>bigint</w:t>
+            </w:r>
+            <w:proofErr w:type="spellEnd"/>
+            <w:r>
+              <w:rPr>
+                <w:rFonts w:ascii="Courier New" w:eastAsia="Courier New" w:hAnsi="Courier New" w:cs="Courier New"/>
+                <w:sz w:val="19"/>
+                <w:szCs w:val="19"/>
+              </w:rPr>
+              <w:t xml:space="preserve">, </w:t>
             </w:r>
           </w:p>
           <w:p>
@@ -2579,13 +4240,41 @@
                 <w:szCs w:val="19"/>
               </w:rPr>
             </w:pPr>
-            <w:r>
-              <w:rPr>
-                <w:rFonts w:ascii="Courier New" w:eastAsia="Courier New" w:hAnsi="Courier New" w:cs="Courier New"/>
-                <w:sz w:val="19"/>
-                <w:szCs w:val="19"/>
-              </w:rPr>
-              <w:t xml:space="preserve">owner_id bigint, </w:t>
+            <w:proofErr w:type="spellStart"/>
+            <w:r>
+              <w:rPr>
+                <w:rFonts w:ascii="Courier New" w:eastAsia="Courier New" w:hAnsi="Courier New" w:cs="Courier New"/>
+                <w:sz w:val="19"/>
+                <w:szCs w:val="19"/>
+              </w:rPr>
+              <w:t>owner_id</w:t>
+            </w:r>
+            <w:proofErr w:type="spellEnd"/>
+            <w:r>
+              <w:rPr>
+                <w:rFonts w:ascii="Courier New" w:eastAsia="Courier New" w:hAnsi="Courier New" w:cs="Courier New"/>
+                <w:sz w:val="19"/>
+                <w:szCs w:val="19"/>
+              </w:rPr>
+              <w:t xml:space="preserve"> </w:t>
+            </w:r>
+            <w:proofErr w:type="spellStart"/>
+            <w:r>
+              <w:rPr>
+                <w:rFonts w:ascii="Courier New" w:eastAsia="Courier New" w:hAnsi="Courier New" w:cs="Courier New"/>
+                <w:sz w:val="19"/>
+                <w:szCs w:val="19"/>
+              </w:rPr>
+              <w:t>bigint</w:t>
+            </w:r>
+            <w:proofErr w:type="spellEnd"/>
+            <w:r>
+              <w:rPr>
+                <w:rFonts w:ascii="Courier New" w:eastAsia="Courier New" w:hAnsi="Courier New" w:cs="Courier New"/>
+                <w:sz w:val="19"/>
+                <w:szCs w:val="19"/>
+              </w:rPr>
+              <w:t xml:space="preserve">, </w:t>
             </w:r>
           </w:p>
           <w:p>
@@ -2603,7 +4292,25 @@
                 <w:sz w:val="19"/>
                 <w:szCs w:val="19"/>
               </w:rPr>
-              <w:t>primary key (id)) engine=InnoDB;</w:t>
+              <w:t>primary key (id)) engine=</w:t>
+            </w:r>
+            <w:proofErr w:type="spellStart"/>
+            <w:r>
+              <w:rPr>
+                <w:rFonts w:ascii="Courier New" w:eastAsia="Courier New" w:hAnsi="Courier New" w:cs="Courier New"/>
+                <w:sz w:val="19"/>
+                <w:szCs w:val="19"/>
+              </w:rPr>
+              <w:t>InnoDB</w:t>
+            </w:r>
+            <w:proofErr w:type="spellEnd"/>
+            <w:r>
+              <w:rPr>
+                <w:rFonts w:ascii="Courier New" w:eastAsia="Courier New" w:hAnsi="Courier New" w:cs="Courier New"/>
+                <w:sz w:val="19"/>
+                <w:szCs w:val="19"/>
+              </w:rPr>
+              <w:t>;</w:t>
             </w:r>
           </w:p>
         </w:tc>
@@ -2618,6 +4325,7 @@
         </w:numPr>
       </w:pPr>
       <w:r>
+        <w:lastRenderedPageBreak/>
         <w:t>Example configuration</w:t>
       </w:r>
     </w:p>
@@ -2651,6 +4359,8 @@
                 <w:szCs w:val="16"/>
               </w:rPr>
             </w:pPr>
+            <w:proofErr w:type="spellStart"/>
+            <w:proofErr w:type="gramStart"/>
             <w:r>
               <w:rPr>
                 <w:rStyle w:val="spellingerror"/>
@@ -2658,9 +4368,9 @@
                 <w:sz w:val="16"/>
                 <w:szCs w:val="16"/>
               </w:rPr>
-              <w:lastRenderedPageBreak/>
-              <w:t>spring.datasource.</w:t>
-            </w:r>
+              <w:t>spring.datasource</w:t>
+            </w:r>
+            <w:proofErr w:type="gramEnd"/>
             <w:r>
               <w:rPr>
                 <w:rStyle w:val="spellingerror"/>
@@ -2668,8 +4378,18 @@
                 <w:sz w:val="16"/>
                 <w:szCs w:val="16"/>
               </w:rPr>
+              <w:t>.</w:t>
+            </w:r>
+            <w:r>
+              <w:rPr>
+                <w:rStyle w:val="spellingerror"/>
+                <w:rFonts w:ascii="Courier New" w:eastAsiaTheme="majorEastAsia" w:hAnsi="Courier New" w:cs="Courier New"/>
+                <w:sz w:val="16"/>
+                <w:szCs w:val="16"/>
+              </w:rPr>
               <w:t>driverClassName</w:t>
             </w:r>
+            <w:proofErr w:type="spellEnd"/>
             <w:r>
               <w:rPr>
                 <w:rStyle w:val="normaltextrun"/>
@@ -2677,7 +4397,27 @@
                 <w:sz w:val="16"/>
                 <w:szCs w:val="16"/>
               </w:rPr>
-              <w:t>="com.mysql.jdbc.Driver"</w:t>
+              <w:t>="</w:t>
+            </w:r>
+            <w:proofErr w:type="spellStart"/>
+            <w:r>
+              <w:rPr>
+                <w:rStyle w:val="normaltextrun"/>
+                <w:rFonts w:ascii="Courier New" w:hAnsi="Courier New" w:cs="Courier New"/>
+                <w:sz w:val="16"/>
+                <w:szCs w:val="16"/>
+              </w:rPr>
+              <w:t>com.mysql.jdbc.Driver</w:t>
+            </w:r>
+            <w:proofErr w:type="spellEnd"/>
+            <w:r>
+              <w:rPr>
+                <w:rStyle w:val="normaltextrun"/>
+                <w:rFonts w:ascii="Courier New" w:hAnsi="Courier New" w:cs="Courier New"/>
+                <w:sz w:val="16"/>
+                <w:szCs w:val="16"/>
+              </w:rPr>
+              <w:t>"</w:t>
             </w:r>
             <w:r>
               <w:rPr>
@@ -2707,8 +4447,10 @@
                 <w:sz w:val="16"/>
                 <w:szCs w:val="16"/>
               </w:rPr>
-              <w:t>spring.datasource.url="jdbc:</w:t>
-            </w:r>
+              <w:t>spring.datasource.url="</w:t>
+            </w:r>
+            <w:proofErr w:type="spellStart"/>
+            <w:proofErr w:type="gramStart"/>
             <w:r>
               <w:rPr>
                 <w:rStyle w:val="normaltextrun"/>
@@ -2716,8 +4458,18 @@
                 <w:sz w:val="16"/>
                 <w:szCs w:val="16"/>
               </w:rPr>
+              <w:t>jdbc:</w:t>
+            </w:r>
+            <w:r>
+              <w:rPr>
+                <w:rStyle w:val="normaltextrun"/>
+                <w:rFonts w:ascii="Courier New" w:hAnsi="Courier New" w:cs="Courier New"/>
+                <w:sz w:val="16"/>
+                <w:szCs w:val="16"/>
+              </w:rPr>
               <w:t>mysql</w:t>
             </w:r>
+            <w:proofErr w:type="spellEnd"/>
             <w:r>
               <w:rPr>
                 <w:rStyle w:val="normaltextrun"/>
@@ -2725,7 +4477,17 @@
                 <w:sz w:val="16"/>
                 <w:szCs w:val="16"/>
               </w:rPr>
-              <w:t>://example.com:3306/SUBS"</w:t>
+              <w:t>://example.com:3306/SUBS</w:t>
+            </w:r>
+            <w:proofErr w:type="gramEnd"/>
+            <w:r>
+              <w:rPr>
+                <w:rStyle w:val="normaltextrun"/>
+                <w:rFonts w:ascii="Courier New" w:hAnsi="Courier New" w:cs="Courier New"/>
+                <w:sz w:val="16"/>
+                <w:szCs w:val="16"/>
+              </w:rPr>
+              <w:t>"</w:t>
             </w:r>
           </w:p>
           <w:p>
@@ -2739,6 +4501,8 @@
                 <w:szCs w:val="16"/>
               </w:rPr>
             </w:pPr>
+            <w:proofErr w:type="spellStart"/>
+            <w:proofErr w:type="gramStart"/>
             <w:r>
               <w:rPr>
                 <w:rStyle w:val="spellingerror"/>
@@ -2746,8 +4510,19 @@
                 <w:sz w:val="16"/>
                 <w:szCs w:val="16"/>
               </w:rPr>
-              <w:t>spring.datasource.username</w:t>
-            </w:r>
+              <w:t>spring.datasource</w:t>
+            </w:r>
+            <w:proofErr w:type="gramEnd"/>
+            <w:r>
+              <w:rPr>
+                <w:rStyle w:val="spellingerror"/>
+                <w:rFonts w:ascii="Courier New" w:eastAsiaTheme="majorEastAsia" w:hAnsi="Courier New" w:cs="Courier New"/>
+                <w:sz w:val="16"/>
+                <w:szCs w:val="16"/>
+              </w:rPr>
+              <w:t>.username</w:t>
+            </w:r>
+            <w:proofErr w:type="spellEnd"/>
             <w:r>
               <w:rPr>
                 <w:rStyle w:val="normaltextrun"/>
@@ -2778,6 +4553,8 @@
                 <w:szCs w:val="18"/>
               </w:rPr>
             </w:pPr>
+            <w:proofErr w:type="spellStart"/>
+            <w:proofErr w:type="gramStart"/>
             <w:r>
               <w:rPr>
                 <w:rStyle w:val="spellingerror"/>
@@ -2785,8 +4562,19 @@
                 <w:sz w:val="16"/>
                 <w:szCs w:val="16"/>
               </w:rPr>
-              <w:t>spring.datasource.password</w:t>
-            </w:r>
+              <w:t>spring.datasource</w:t>
+            </w:r>
+            <w:proofErr w:type="gramEnd"/>
+            <w:r>
+              <w:rPr>
+                <w:rStyle w:val="spellingerror"/>
+                <w:rFonts w:ascii="Courier New" w:eastAsiaTheme="majorEastAsia" w:hAnsi="Courier New" w:cs="Courier New"/>
+                <w:sz w:val="16"/>
+                <w:szCs w:val="16"/>
+              </w:rPr>
+              <w:t>.password</w:t>
+            </w:r>
+            <w:proofErr w:type="spellEnd"/>
             <w:r>
               <w:rPr>
                 <w:rStyle w:val="normaltextrun"/>
@@ -2821,13 +4609,23 @@
               </w:rPr>
               <w:br/>
             </w:r>
-            <w:r>
-              <w:rPr>
-                <w:rFonts w:ascii="Courier New" w:eastAsia="Courier New" w:hAnsi="Courier New" w:cs="Courier New"/>
-                <w:sz w:val="16"/>
-                <w:szCs w:val="16"/>
-              </w:rPr>
-              <w:t>spring.jpa.hibernate.use-new-id-generator-mappings=false</w:t>
+            <w:proofErr w:type="spellStart"/>
+            <w:r>
+              <w:rPr>
+                <w:rFonts w:ascii="Courier New" w:eastAsia="Courier New" w:hAnsi="Courier New" w:cs="Courier New"/>
+                <w:sz w:val="16"/>
+                <w:szCs w:val="16"/>
+              </w:rPr>
+              <w:t>spring.jpa.hibernate.use</w:t>
+            </w:r>
+            <w:proofErr w:type="spellEnd"/>
+            <w:r>
+              <w:rPr>
+                <w:rFonts w:ascii="Courier New" w:eastAsia="Courier New" w:hAnsi="Courier New" w:cs="Courier New"/>
+                <w:sz w:val="16"/>
+                <w:szCs w:val="16"/>
+              </w:rPr>
+              <w:t>-new-id-generator-mappings=false</w:t>
             </w:r>
             <w:r>
               <w:rPr>
@@ -2844,7 +4642,24 @@
                 <w:szCs w:val="16"/>
               </w:rPr>
               <w:br/>
-              <w:t>spring.jpa.hibernate.ddl-auto=</w:t>
+            </w:r>
+            <w:proofErr w:type="spellStart"/>
+            <w:r>
+              <w:rPr>
+                <w:rFonts w:ascii="Courier New" w:hAnsi="Courier New" w:cs="Courier New"/>
+                <w:sz w:val="16"/>
+                <w:szCs w:val="16"/>
+              </w:rPr>
+              <w:t>spring.jpa.hibernate.ddl</w:t>
+            </w:r>
+            <w:proofErr w:type="spellEnd"/>
+            <w:r>
+              <w:rPr>
+                <w:rFonts w:ascii="Courier New" w:hAnsi="Courier New" w:cs="Courier New"/>
+                <w:sz w:val="16"/>
+                <w:szCs w:val="16"/>
+              </w:rPr>
+              <w:t>-auto=</w:t>
             </w:r>
             <w:r>
               <w:rPr>
@@ -2870,7 +4685,7 @@
 </file>
 
 <file path=word/numbering.xml><?xml version="1.0" encoding="utf-8"?>
-<w:numbering xmlns:wpc="http://schemas.microsoft.com/office/word/2010/wordprocessingCanvas" xmlns:cx="http://schemas.microsoft.com/office/drawing/2014/chartex" xmlns:cx1="http://schemas.microsoft.com/office/drawing/2015/9/8/chartex" xmlns:cx2="http://schemas.microsoft.com/office/drawing/2015/10/21/chartex" xmlns:cx3="http://schemas.microsoft.com/office/drawing/2016/5/9/chartex" xmlns:cx4="http://schemas.microsoft.com/office/drawing/2016/5/10/chartex" xmlns:cx5="http://schemas.microsoft.com/office/drawing/2016/5/11/chartex" xmlns:cx6="http://schemas.microsoft.com/office/drawing/2016/5/12/chartex" xmlns:cx7="http://schemas.microsoft.com/office/drawing/2016/5/13/chartex" xmlns:cx8="http://schemas.microsoft.com/office/drawing/2016/5/14/chartex" xmlns:mc="http://schemas.openxmlformats.org/markup-compatibility/2006" xmlns:aink="http://schemas.microsoft.com/office/drawing/2016/ink" xmlns:am3d="http://schemas.microsoft.com/office/drawing/2017/model3d" xmlns:o="urn:schemas-microsoft-com:office:office" xmlns:oel="http://schemas.microsoft.com/office/2019/extlst" xmlns:r="http://schemas.openxmlformats.org/officeDocument/2006/relationships" xmlns:m="http://schemas.openxmlformats.org/officeDocument/2006/math" xmlns:v="urn:schemas-microsoft-com:vml" xmlns:wp14="http://schemas.microsoft.com/office/word/2010/wordprocessingDrawing" xmlns:wp="http://schemas.openxmlformats.org/drawingml/2006/wordprocessingDrawing" xmlns:w10="urn:schemas-microsoft-com:office:word" xmlns:w="http://schemas.openxmlformats.org/wordprocessingml/2006/main" xmlns:w14="http://schemas.microsoft.com/office/word/2010/wordml" xmlns:w15="http://schemas.microsoft.com/office/word/2012/wordml" xmlns:w16cex="http://schemas.microsoft.com/office/word/2018/wordml/cex" xmlns:w16cid="http://schemas.microsoft.com/office/word/2016/wordml/cid" xmlns:w16="http://schemas.microsoft.com/office/word/2018/wordml" xmlns:w16sdtdh="http://schemas.microsoft.com/office/word/2020/wordml/sdtdatahash" xmlns:w16se="http://schemas.microsoft.com/office/word/2015/wordml/symex" xmlns:wpg="http://schemas.microsoft.com/office/word/2010/wordprocessingGroup" xmlns:wpi="http://schemas.microsoft.com/office/word/2010/wordprocessingInk" xmlns:wne="http://schemas.microsoft.com/office/word/2006/wordml" xmlns:wps="http://schemas.microsoft.com/office/word/2010/wordprocessingShape" mc:Ignorable="w14 w15 w16se w16cid w16 w16cex w16sdtdh wp14">
+<w:numbering xmlns:wpc="http://schemas.microsoft.com/office/word/2010/wordprocessingCanvas" xmlns:cx="http://schemas.microsoft.com/office/drawing/2014/chartex" xmlns:cx1="http://schemas.microsoft.com/office/drawing/2015/9/8/chartex" xmlns:cx2="http://schemas.microsoft.com/office/drawing/2015/10/21/chartex" xmlns:cx3="http://schemas.microsoft.com/office/drawing/2016/5/9/chartex" xmlns:cx4="http://schemas.microsoft.com/office/drawing/2016/5/10/chartex" xmlns:cx5="http://schemas.microsoft.com/office/drawing/2016/5/11/chartex" xmlns:cx6="http://schemas.microsoft.com/office/drawing/2016/5/12/chartex" xmlns:cx7="http://schemas.microsoft.com/office/drawing/2016/5/13/chartex" xmlns:cx8="http://schemas.microsoft.com/office/drawing/2016/5/14/chartex" xmlns:mc="http://schemas.openxmlformats.org/markup-compatibility/2006" xmlns:aink="http://schemas.microsoft.com/office/drawing/2016/ink" xmlns:am3d="http://schemas.microsoft.com/office/drawing/2017/model3d" xmlns:o="urn:schemas-microsoft-com:office:office" xmlns:r="http://schemas.openxmlformats.org/officeDocument/2006/relationships" xmlns:m="http://schemas.openxmlformats.org/officeDocument/2006/math" xmlns:v="urn:schemas-microsoft-com:vml" xmlns:wp14="http://schemas.microsoft.com/office/word/2010/wordprocessingDrawing" xmlns:wp="http://schemas.openxmlformats.org/drawingml/2006/wordprocessingDrawing" xmlns:w10="urn:schemas-microsoft-com:office:word" xmlns:w="http://schemas.openxmlformats.org/wordprocessingml/2006/main" xmlns:w14="http://schemas.microsoft.com/office/word/2010/wordml" xmlns:w15="http://schemas.microsoft.com/office/word/2012/wordml" xmlns:w16cex="http://schemas.microsoft.com/office/word/2018/wordml/cex" xmlns:w16cid="http://schemas.microsoft.com/office/word/2016/wordml/cid" xmlns:w16="http://schemas.microsoft.com/office/word/2018/wordml" xmlns:w16sdtdh="http://schemas.microsoft.com/office/word/2020/wordml/sdtdatahash" xmlns:w16se="http://schemas.microsoft.com/office/word/2015/wordml/symex" xmlns:wpg="http://schemas.microsoft.com/office/word/2010/wordprocessingGroup" xmlns:wpi="http://schemas.microsoft.com/office/word/2010/wordprocessingInk" xmlns:wne="http://schemas.microsoft.com/office/word/2006/wordml" xmlns:wps="http://schemas.microsoft.com/office/word/2010/wordprocessingShape" mc:Ignorable="w14 w15 w16se w16cid w16 w16cex w16sdtdh wp14">
   <w:abstractNum w:abstractNumId="0" w15:restartNumberingAfterBreak="0">
     <w:nsid w:val="05CC222D"/>
     <w:multiLevelType w:val="hybridMultilevel"/>
@@ -4308,52 +6123,52 @@
       </w:pPr>
     </w:lvl>
   </w:abstractNum>
-  <w:num w:numId="1" w16cid:durableId="1311864048">
+  <w:num w:numId="1">
     <w:abstractNumId w:val="7"/>
   </w:num>
-  <w:num w:numId="2" w16cid:durableId="1996180507">
+  <w:num w:numId="2">
     <w:abstractNumId w:val="6"/>
   </w:num>
-  <w:num w:numId="3" w16cid:durableId="626399235">
+  <w:num w:numId="3">
     <w:abstractNumId w:val="2"/>
   </w:num>
-  <w:num w:numId="4" w16cid:durableId="466551942">
+  <w:num w:numId="4">
     <w:abstractNumId w:val="0"/>
   </w:num>
-  <w:num w:numId="5" w16cid:durableId="1692955328">
+  <w:num w:numId="5">
     <w:abstractNumId w:val="14"/>
   </w:num>
-  <w:num w:numId="6" w16cid:durableId="642270196">
+  <w:num w:numId="6">
     <w:abstractNumId w:val="4"/>
   </w:num>
-  <w:num w:numId="7" w16cid:durableId="124399165">
+  <w:num w:numId="7">
     <w:abstractNumId w:val="13"/>
   </w:num>
-  <w:num w:numId="8" w16cid:durableId="936794825">
+  <w:num w:numId="8">
     <w:abstractNumId w:val="5"/>
   </w:num>
-  <w:num w:numId="9" w16cid:durableId="101926206">
+  <w:num w:numId="9">
     <w:abstractNumId w:val="15"/>
   </w:num>
-  <w:num w:numId="10" w16cid:durableId="346979630">
+  <w:num w:numId="10">
     <w:abstractNumId w:val="12"/>
   </w:num>
-  <w:num w:numId="11" w16cid:durableId="505245352">
+  <w:num w:numId="11">
     <w:abstractNumId w:val="8"/>
   </w:num>
-  <w:num w:numId="12" w16cid:durableId="2126075764">
+  <w:num w:numId="12">
     <w:abstractNumId w:val="11"/>
   </w:num>
-  <w:num w:numId="13" w16cid:durableId="2055041910">
+  <w:num w:numId="13">
     <w:abstractNumId w:val="9"/>
   </w:num>
-  <w:num w:numId="14" w16cid:durableId="429088294">
+  <w:num w:numId="14">
     <w:abstractNumId w:val="10"/>
   </w:num>
-  <w:num w:numId="15" w16cid:durableId="1463235351">
+  <w:num w:numId="15">
     <w:abstractNumId w:val="3"/>
   </w:num>
-  <w:num w:numId="16" w16cid:durableId="1231647948">
+  <w:num w:numId="16">
     <w:abstractNumId w:val="1"/>
   </w:num>
 </w:numbering>
@@ -5314,15 +7129,6 @@
 </file>
 
 <file path=customXml/item1.xml><?xml version="1.0" encoding="utf-8"?>
-<?mso-contentType ?>
-<FormTemplates xmlns="http://schemas.microsoft.com/sharepoint/v3/contenttype/forms">
-  <Display>DocumentLibraryForm</Display>
-  <Edit>DocumentLibraryForm</Edit>
-  <New>DocumentLibraryForm</New>
-</FormTemplates>
-</file>
-
-<file path=customXml/item2.xml><?xml version="1.0" encoding="utf-8"?>
 <ct:contentTypeSchema xmlns:ct="http://schemas.microsoft.com/office/2006/metadata/contentType" xmlns:ma="http://schemas.microsoft.com/office/2006/metadata/properties/metaAttributes" ct:_="" ma:_="" ma:contentTypeName="Document" ma:contentTypeID="0x010100AE727CE4003A9841BD907CB57F1E648A" ma:contentTypeVersion="8" ma:contentTypeDescription="Create a new document." ma:contentTypeScope="" ma:versionID="2730ba67e05b17f1cc2b0709ddb2a260">
   <xsd:schema xmlns:xsd="http://www.w3.org/2001/XMLSchema" xmlns:xs="http://www.w3.org/2001/XMLSchema" xmlns:p="http://schemas.microsoft.com/office/2006/metadata/properties" xmlns:ns2="3d22724a-222b-4850-b57c-0ee7c2cb5a55" xmlns:ns3="a524ed25-5586-4ef2-952d-9c6e92cf3c8a" targetNamespace="http://schemas.microsoft.com/office/2006/metadata/properties" ma:root="true" ma:fieldsID="b3887f61521271ab245578f2311ca36b" ns2:_="" ns3:_="">
     <xsd:import namespace="3d22724a-222b-4850-b57c-0ee7c2cb5a55"/>
@@ -5518,7 +7324,7 @@
 </ct:contentTypeSchema>
 </file>
 
-<file path=customXml/item3.xml><?xml version="1.0" encoding="utf-8"?>
+<file path=customXml/item2.xml><?xml version="1.0" encoding="utf-8"?>
 <p:properties xmlns:p="http://schemas.microsoft.com/office/2006/metadata/properties" xmlns:xsi="http://www.w3.org/2001/XMLSchema-instance" xmlns:pc="http://schemas.microsoft.com/office/infopath/2007/PartnerControls">
   <documentManagement>
     <Release xmlns="3d22724a-222b-4850-b57c-0ee7c2cb5a55">General</Release>
@@ -5526,15 +7332,16 @@
 </p:properties>
 </file>
 
-<file path=customXml/itemProps1.xml><?xml version="1.0" encoding="utf-8"?>
-<ds:datastoreItem xmlns:ds="http://schemas.openxmlformats.org/officeDocument/2006/customXml" ds:itemID="{6A2ECE99-CBAF-40A0-9A6B-CA370DAC41BE}">
-  <ds:schemaRefs>
-    <ds:schemaRef ds:uri="http://schemas.microsoft.com/sharepoint/v3/contenttype/forms"/>
-  </ds:schemaRefs>
-</ds:datastoreItem>
+<file path=customXml/item3.xml><?xml version="1.0" encoding="utf-8"?>
+<?mso-contentType ?>
+<FormTemplates xmlns="http://schemas.microsoft.com/sharepoint/v3/contenttype/forms">
+  <Display>DocumentLibraryForm</Display>
+  <Edit>DocumentLibraryForm</Edit>
+  <New>DocumentLibraryForm</New>
+</FormTemplates>
 </file>
 
-<file path=customXml/itemProps2.xml><?xml version="1.0" encoding="utf-8"?>
+<file path=customXml/itemProps1.xml><?xml version="1.0" encoding="utf-8"?>
 <ds:datastoreItem xmlns:ds="http://schemas.openxmlformats.org/officeDocument/2006/customXml" ds:itemID="{56AD3E79-2997-4487-A5C6-3108380CFAE8}">
   <ds:schemaRefs>
     <ds:schemaRef ds:uri="http://schemas.microsoft.com/office/2006/metadata/contentType"/>
@@ -5553,7 +7360,7 @@
 </ds:datastoreItem>
 </file>
 
-<file path=customXml/itemProps3.xml><?xml version="1.0" encoding="utf-8"?>
+<file path=customXml/itemProps2.xml><?xml version="1.0" encoding="utf-8"?>
 <ds:datastoreItem xmlns:ds="http://schemas.openxmlformats.org/officeDocument/2006/customXml" ds:itemID="{F782E496-F5FE-4149-99EB-B8F43842A2FE}">
   <ds:schemaRefs>
     <ds:schemaRef ds:uri="http://schemas.microsoft.com/office/2006/metadata/properties"/>
@@ -5561,4 +7368,12 @@
     <ds:schemaRef ds:uri="3d22724a-222b-4850-b57c-0ee7c2cb5a55"/>
   </ds:schemaRefs>
 </ds:datastoreItem>
+</file>
+
+<file path=customXml/itemProps3.xml><?xml version="1.0" encoding="utf-8"?>
+<ds:datastoreItem xmlns:ds="http://schemas.openxmlformats.org/officeDocument/2006/customXml" ds:itemID="{6A2ECE99-CBAF-40A0-9A6B-CA370DAC41BE}">
+  <ds:schemaRefs>
+    <ds:schemaRef ds:uri="http://schemas.microsoft.com/sharepoint/v3/contenttype/forms"/>
+  </ds:schemaRefs>
+</ds:datastoreItem>
 </file>
</xml_diff>

<commit_message>
modify database connection requirments file
</commit_message>
<xml_diff>
--- a/docs/Database connection requirements for our RDBMSs.docx
+++ b/docs/Database connection requirements for our RDBMSs.docx
@@ -1,6 +1,6 @@
 
 <file path=word/document.xml><?xml version="1.0" encoding="utf-8"?>
-<w:document xmlns:wpc="http://schemas.microsoft.com/office/word/2010/wordprocessingCanvas" xmlns:cx="http://schemas.microsoft.com/office/drawing/2014/chartex" xmlns:cx1="http://schemas.microsoft.com/office/drawing/2015/9/8/chartex" xmlns:cx2="http://schemas.microsoft.com/office/drawing/2015/10/21/chartex" xmlns:cx3="http://schemas.microsoft.com/office/drawing/2016/5/9/chartex" xmlns:cx4="http://schemas.microsoft.com/office/drawing/2016/5/10/chartex" xmlns:cx5="http://schemas.microsoft.com/office/drawing/2016/5/11/chartex" xmlns:cx6="http://schemas.microsoft.com/office/drawing/2016/5/12/chartex" xmlns:cx7="http://schemas.microsoft.com/office/drawing/2016/5/13/chartex" xmlns:cx8="http://schemas.microsoft.com/office/drawing/2016/5/14/chartex" xmlns:mc="http://schemas.openxmlformats.org/markup-compatibility/2006" xmlns:aink="http://schemas.microsoft.com/office/drawing/2016/ink" xmlns:am3d="http://schemas.microsoft.com/office/drawing/2017/model3d" xmlns:o="urn:schemas-microsoft-com:office:office" xmlns:r="http://schemas.openxmlformats.org/officeDocument/2006/relationships" xmlns:m="http://schemas.openxmlformats.org/officeDocument/2006/math" xmlns:v="urn:schemas-microsoft-com:vml" xmlns:wp14="http://schemas.microsoft.com/office/word/2010/wordprocessingDrawing" xmlns:wp="http://schemas.openxmlformats.org/drawingml/2006/wordprocessingDrawing" xmlns:w10="urn:schemas-microsoft-com:office:word" xmlns:w="http://schemas.openxmlformats.org/wordprocessingml/2006/main" xmlns:w14="http://schemas.microsoft.com/office/word/2010/wordml" xmlns:w15="http://schemas.microsoft.com/office/word/2012/wordml" xmlns:w16cex="http://schemas.microsoft.com/office/word/2018/wordml/cex" xmlns:w16cid="http://schemas.microsoft.com/office/word/2016/wordml/cid" xmlns:w16="http://schemas.microsoft.com/office/word/2018/wordml" xmlns:w16sdtdh="http://schemas.microsoft.com/office/word/2020/wordml/sdtdatahash" xmlns:w16se="http://schemas.microsoft.com/office/word/2015/wordml/symex" xmlns:wpg="http://schemas.microsoft.com/office/word/2010/wordprocessingGroup" xmlns:wpi="http://schemas.microsoft.com/office/word/2010/wordprocessingInk" xmlns:wne="http://schemas.microsoft.com/office/word/2006/wordml" xmlns:wps="http://schemas.microsoft.com/office/word/2010/wordprocessingShape" mc:Ignorable="w14 w15 w16se w16cid w16 w16cex w16sdtdh wp14">
+<w:document xmlns:wpc="http://schemas.microsoft.com/office/word/2010/wordprocessingCanvas" xmlns:cx="http://schemas.microsoft.com/office/drawing/2014/chartex" xmlns:cx1="http://schemas.microsoft.com/office/drawing/2015/9/8/chartex" xmlns:cx2="http://schemas.microsoft.com/office/drawing/2015/10/21/chartex" xmlns:cx3="http://schemas.microsoft.com/office/drawing/2016/5/9/chartex" xmlns:cx4="http://schemas.microsoft.com/office/drawing/2016/5/10/chartex" xmlns:cx5="http://schemas.microsoft.com/office/drawing/2016/5/11/chartex" xmlns:cx6="http://schemas.microsoft.com/office/drawing/2016/5/12/chartex" xmlns:cx7="http://schemas.microsoft.com/office/drawing/2016/5/13/chartex" xmlns:cx8="http://schemas.microsoft.com/office/drawing/2016/5/14/chartex" xmlns:mc="http://schemas.openxmlformats.org/markup-compatibility/2006" xmlns:aink="http://schemas.microsoft.com/office/drawing/2016/ink" xmlns:am3d="http://schemas.microsoft.com/office/drawing/2017/model3d" xmlns:o="urn:schemas-microsoft-com:office:office" xmlns:oel="http://schemas.microsoft.com/office/2019/extlst" xmlns:r="http://schemas.openxmlformats.org/officeDocument/2006/relationships" xmlns:m="http://schemas.openxmlformats.org/officeDocument/2006/math" xmlns:v="urn:schemas-microsoft-com:vml" xmlns:wp14="http://schemas.microsoft.com/office/word/2010/wordprocessingDrawing" xmlns:wp="http://schemas.openxmlformats.org/drawingml/2006/wordprocessingDrawing" xmlns:w10="urn:schemas-microsoft-com:office:word" xmlns:w="http://schemas.openxmlformats.org/wordprocessingml/2006/main" xmlns:w14="http://schemas.microsoft.com/office/word/2010/wordml" xmlns:w15="http://schemas.microsoft.com/office/word/2012/wordml" xmlns:w16cex="http://schemas.microsoft.com/office/word/2018/wordml/cex" xmlns:w16cid="http://schemas.microsoft.com/office/word/2016/wordml/cid" xmlns:w16="http://schemas.microsoft.com/office/word/2018/wordml" xmlns:w16sdtdh="http://schemas.microsoft.com/office/word/2020/wordml/sdtdatahash" xmlns:w16se="http://schemas.microsoft.com/office/word/2015/wordml/symex" xmlns:wpg="http://schemas.microsoft.com/office/word/2010/wordprocessingGroup" xmlns:wpi="http://schemas.microsoft.com/office/word/2010/wordprocessingInk" xmlns:wne="http://schemas.microsoft.com/office/word/2006/wordml" xmlns:wps="http://schemas.microsoft.com/office/word/2010/wordprocessingShape" mc:Ignorable="w14 w15 w16se w16cid w16 w16cex w16sdtdh wp14">
   <w:body>
     <w:p>
       <w:pPr>
@@ -32,6 +32,9 @@
         <w:t>1</w:t>
       </w:r>
       <w:r>
+        <w:t>9</w:t>
+      </w:r>
+      <w:r>
         <w:t>, 2022</w:t>
       </w:r>
     </w:p>
@@ -85,15 +88,7 @@
       </w:r>
       <w:proofErr w:type="spellEnd"/>
       <w:r>
-        <w:t xml:space="preserve"> repo contain </w:t>
-      </w:r>
-      <w:proofErr w:type="gramStart"/>
-      <w:r>
-        <w:t>all of</w:t>
-      </w:r>
-      <w:proofErr w:type="gramEnd"/>
-      <w:r>
-        <w:t xml:space="preserve"> these drivers by default.</w:t>
+        <w:t xml:space="preserve"> repo contain all of these drivers by default.</w:t>
       </w:r>
     </w:p>
     <w:p>
@@ -243,21 +238,12 @@
         <w:t>. For example the products service will expect settings for both “</w:t>
       </w:r>
       <w:proofErr w:type="spellStart"/>
-      <w:proofErr w:type="gramStart"/>
       <w:r>
         <w:rPr>
           <w:b/>
           <w:bCs/>
         </w:rPr>
-        <w:t>spring.datasource</w:t>
-      </w:r>
-      <w:proofErr w:type="gramEnd"/>
-      <w:r>
-        <w:rPr>
-          <w:b/>
-          <w:bCs/>
-        </w:rPr>
-        <w:t>.driverClassName</w:t>
+        <w:t>spring.datasource.driverClassName</w:t>
       </w:r>
       <w:proofErr w:type="spellEnd"/>
       <w:r>
@@ -420,25 +406,7 @@
                 <w:sz w:val="14"/>
                 <w:szCs w:val="14"/>
               </w:rPr>
-              <w:t xml:space="preserve"> MODIFY name </w:t>
-            </w:r>
-            <w:proofErr w:type="gramStart"/>
-            <w:r>
-              <w:rPr>
-                <w:rFonts w:ascii="Courier New" w:hAnsi="Courier New" w:cs="Courier New"/>
-                <w:sz w:val="14"/>
-                <w:szCs w:val="14"/>
-              </w:rPr>
-              <w:t>VARCHAR(</w:t>
-            </w:r>
-            <w:proofErr w:type="gramEnd"/>
-            <w:r>
-              <w:rPr>
-                <w:rFonts w:ascii="Courier New" w:hAnsi="Courier New" w:cs="Courier New"/>
-                <w:sz w:val="14"/>
-                <w:szCs w:val="14"/>
-              </w:rPr>
-              <w:t>255) CHARACTER SET utf8mb4;</w:t>
+              <w:t xml:space="preserve"> MODIFY name VARCHAR(255) CHARACTER SET utf8mb4;</w:t>
             </w:r>
           </w:p>
           <w:p>
@@ -509,18 +477,8 @@
                 <w:sz w:val="14"/>
                 <w:szCs w:val="14"/>
               </w:rPr>
-              <w:t xml:space="preserve"> CHARACTER SET </w:t>
-            </w:r>
-            <w:proofErr w:type="gramStart"/>
-            <w:r>
-              <w:rPr>
-                <w:rFonts w:ascii="Courier New" w:hAnsi="Courier New" w:cs="Courier New"/>
-                <w:sz w:val="14"/>
-                <w:szCs w:val="14"/>
-              </w:rPr>
-              <w:t>utf8mb4;</w:t>
-            </w:r>
-            <w:proofErr w:type="gramEnd"/>
+              <w:t xml:space="preserve"> CHARACTER SET utf8mb4;</w:t>
+            </w:r>
           </w:p>
           <w:p>
             <w:pPr>
@@ -554,25 +512,7 @@
                 <w:sz w:val="14"/>
                 <w:szCs w:val="14"/>
               </w:rPr>
-              <w:t xml:space="preserve"> MODIFY code </w:t>
-            </w:r>
-            <w:proofErr w:type="gramStart"/>
-            <w:r>
-              <w:rPr>
-                <w:rFonts w:ascii="Courier New" w:hAnsi="Courier New" w:cs="Courier New"/>
-                <w:sz w:val="14"/>
-                <w:szCs w:val="14"/>
-              </w:rPr>
-              <w:t>VARCHAR(</w:t>
-            </w:r>
-            <w:proofErr w:type="gramEnd"/>
-            <w:r>
-              <w:rPr>
-                <w:rFonts w:ascii="Courier New" w:hAnsi="Courier New" w:cs="Courier New"/>
-                <w:sz w:val="14"/>
-                <w:szCs w:val="14"/>
-              </w:rPr>
-              <w:t>255) CHARACTER SET utf8mb4;</w:t>
+              <w:t xml:space="preserve"> MODIFY code VARCHAR(255) CHARACTER SET utf8mb4;</w:t>
             </w:r>
           </w:p>
           <w:p>
@@ -625,25 +565,7 @@
                 <w:sz w:val="14"/>
                 <w:szCs w:val="14"/>
               </w:rPr>
-              <w:t xml:space="preserve"> </w:t>
-            </w:r>
-            <w:proofErr w:type="gramStart"/>
-            <w:r>
-              <w:rPr>
-                <w:rFonts w:ascii="Courier New" w:hAnsi="Courier New" w:cs="Courier New"/>
-                <w:sz w:val="14"/>
-                <w:szCs w:val="14"/>
-              </w:rPr>
-              <w:t>VARCHAR(</w:t>
-            </w:r>
-            <w:proofErr w:type="gramEnd"/>
-            <w:r>
-              <w:rPr>
-                <w:rFonts w:ascii="Courier New" w:hAnsi="Courier New" w:cs="Courier New"/>
-                <w:sz w:val="14"/>
-                <w:szCs w:val="14"/>
-              </w:rPr>
-              <w:t>255) CHARACTER SET utf8mb4;</w:t>
+              <w:t xml:space="preserve"> VARCHAR(255) CHARACTER SET utf8mb4;</w:t>
             </w:r>
           </w:p>
           <w:p>
@@ -694,25 +616,7 @@
                 <w:sz w:val="14"/>
                 <w:szCs w:val="14"/>
               </w:rPr>
-              <w:t xml:space="preserve"> </w:t>
-            </w:r>
-            <w:proofErr w:type="gramStart"/>
-            <w:r>
-              <w:rPr>
-                <w:rFonts w:ascii="Courier New" w:hAnsi="Courier New" w:cs="Courier New"/>
-                <w:sz w:val="14"/>
-                <w:szCs w:val="14"/>
-              </w:rPr>
-              <w:t>VARCHAR(</w:t>
-            </w:r>
-            <w:proofErr w:type="gramEnd"/>
-            <w:r>
-              <w:rPr>
-                <w:rFonts w:ascii="Courier New" w:hAnsi="Courier New" w:cs="Courier New"/>
-                <w:sz w:val="14"/>
-                <w:szCs w:val="14"/>
-              </w:rPr>
-              <w:t>255) CHARACTER SET utf8mb4;</w:t>
+              <w:t xml:space="preserve"> VARCHAR(255) CHARACTER SET utf8mb4;</w:t>
             </w:r>
             <w:r>
               <w:rPr>
@@ -1022,11 +926,6 @@
         </w:tc>
       </w:tr>
     </w:tbl>
-    <w:p>
-      <w:pPr>
-        <w:pStyle w:val="ListParagraph"/>
-      </w:pPr>
-    </w:p>
     <w:p/>
     <w:p>
       <w:pPr>
@@ -1105,16 +1004,7 @@
                 <w:sz w:val="19"/>
                 <w:szCs w:val="19"/>
               </w:rPr>
-              <w:t xml:space="preserve">    </w:t>
-            </w:r>
-            <w:proofErr w:type="gramStart"/>
-            <w:r>
-              <w:rPr>
-                <w:rFonts w:ascii="Courier New" w:eastAsia="Courier New" w:hAnsi="Courier New" w:cs="Courier New"/>
-                <w:sz w:val="19"/>
-                <w:szCs w:val="19"/>
-              </w:rPr>
-              <w:t>&lt;</w:t>
+              <w:t xml:space="preserve">    &lt;</w:t>
             </w:r>
             <w:proofErr w:type="spellStart"/>
             <w:r>
@@ -1141,16 +1031,7 @@
                 <w:sz w:val="19"/>
                 <w:szCs w:val="19"/>
               </w:rPr>
-              <w:t>com.oracle.database</w:t>
-            </w:r>
-            <w:proofErr w:type="gramEnd"/>
-            <w:r>
-              <w:rPr>
-                <w:rFonts w:ascii="Courier New" w:eastAsia="Courier New" w:hAnsi="Courier New" w:cs="Courier New"/>
-                <w:sz w:val="19"/>
-                <w:szCs w:val="19"/>
-              </w:rPr>
-              <w:t>.jdbc</w:t>
+              <w:t>com.oracle.database.jdbc</w:t>
             </w:r>
             <w:proofErr w:type="spellEnd"/>
             <w:r>
@@ -1301,21 +1182,12 @@
           <w:iCs/>
         </w:rPr>
       </w:pPr>
-      <w:proofErr w:type="gramStart"/>
       <w:r>
         <w:rPr>
           <w:i/>
           <w:iCs/>
         </w:rPr>
-        <w:t>spring.jpa.database</w:t>
-      </w:r>
-      <w:proofErr w:type="gramEnd"/>
-      <w:r>
-        <w:rPr>
-          <w:i/>
-          <w:iCs/>
-        </w:rPr>
-        <w:t>-platform=org.hibernate.dialect.Oracle10gDialect</w:t>
+        <w:t>spring.jpa.database-platform=org.hibernate.dialect.Oracle10gDialect</w:t>
       </w:r>
     </w:p>
     <w:p>
@@ -1334,21 +1206,12 @@
           <w:iCs/>
         </w:rPr>
       </w:pPr>
-      <w:proofErr w:type="gramStart"/>
       <w:r>
         <w:rPr>
           <w:i/>
           <w:iCs/>
         </w:rPr>
-        <w:t>spring.jpa.database</w:t>
-      </w:r>
-      <w:proofErr w:type="gramEnd"/>
-      <w:r>
-        <w:rPr>
-          <w:i/>
-          <w:iCs/>
-        </w:rPr>
-        <w:t>-platform=org.hibernate.dialect.Oracle12cDialect</w:t>
+        <w:t>spring.jpa.database-platform=org.hibernate.dialect.Oracle12cDialect</w:t>
       </w:r>
     </w:p>
     <w:p>
@@ -1421,7 +1284,6 @@
               </w:rPr>
             </w:pPr>
             <w:proofErr w:type="spellStart"/>
-            <w:proofErr w:type="gramStart"/>
             <w:r>
               <w:rPr>
                 <w:rStyle w:val="spellingerror"/>
@@ -1429,17 +1291,7 @@
                 <w:sz w:val="16"/>
                 <w:szCs w:val="16"/>
               </w:rPr>
-              <w:t>spring.datasource</w:t>
-            </w:r>
-            <w:proofErr w:type="gramEnd"/>
-            <w:r>
-              <w:rPr>
-                <w:rStyle w:val="spellingerror"/>
-                <w:rFonts w:ascii="Courier New" w:eastAsiaTheme="majorEastAsia" w:hAnsi="Courier New" w:cs="Courier New"/>
-                <w:sz w:val="16"/>
-                <w:szCs w:val="16"/>
-              </w:rPr>
-              <w:t>.driverClassName</w:t>
+              <w:t>spring.datasource.driverClassName</w:t>
             </w:r>
             <w:proofErr w:type="spellEnd"/>
             <w:r>
@@ -1499,27 +1351,7 @@
                 <w:sz w:val="16"/>
                 <w:szCs w:val="16"/>
               </w:rPr>
-              <w:t>spring.datasource.url="</w:t>
-            </w:r>
-            <w:proofErr w:type="gramStart"/>
-            <w:r>
-              <w:rPr>
-                <w:rStyle w:val="normaltextrun"/>
-                <w:rFonts w:ascii="Courier New" w:hAnsi="Courier New" w:cs="Courier New"/>
-                <w:sz w:val="16"/>
-                <w:szCs w:val="16"/>
-              </w:rPr>
-              <w:t>jdbc:oracle</w:t>
-            </w:r>
-            <w:proofErr w:type="gramEnd"/>
-            <w:r>
-              <w:rPr>
-                <w:rStyle w:val="normaltextrun"/>
-                <w:rFonts w:ascii="Courier New" w:hAnsi="Courier New" w:cs="Courier New"/>
-                <w:sz w:val="16"/>
-                <w:szCs w:val="16"/>
-              </w:rPr>
-              <w:t>:thin:@//example.com:1532/SUBS"</w:t>
+              <w:t>spring.datasource.url="jdbc:oracle:thin:@//example.com:1532/SUBS"</w:t>
             </w:r>
           </w:p>
           <w:p>
@@ -1534,7 +1366,6 @@
               </w:rPr>
             </w:pPr>
             <w:proofErr w:type="spellStart"/>
-            <w:proofErr w:type="gramStart"/>
             <w:r>
               <w:rPr>
                 <w:rStyle w:val="spellingerror"/>
@@ -1542,17 +1373,7 @@
                 <w:sz w:val="16"/>
                 <w:szCs w:val="16"/>
               </w:rPr>
-              <w:t>spring.datasource</w:t>
-            </w:r>
-            <w:proofErr w:type="gramEnd"/>
-            <w:r>
-              <w:rPr>
-                <w:rStyle w:val="spellingerror"/>
-                <w:rFonts w:ascii="Courier New" w:eastAsiaTheme="majorEastAsia" w:hAnsi="Courier New" w:cs="Courier New"/>
-                <w:sz w:val="16"/>
-                <w:szCs w:val="16"/>
-              </w:rPr>
-              <w:t>.username</w:t>
+              <w:t>spring.datasource.username</w:t>
             </w:r>
             <w:proofErr w:type="spellEnd"/>
             <w:r>
@@ -1587,7 +1408,6 @@
               </w:rPr>
             </w:pPr>
             <w:proofErr w:type="spellStart"/>
-            <w:proofErr w:type="gramStart"/>
             <w:r>
               <w:rPr>
                 <w:rStyle w:val="spellingerror"/>
@@ -1595,17 +1415,7 @@
                 <w:sz w:val="16"/>
                 <w:szCs w:val="16"/>
               </w:rPr>
-              <w:t>spring.datasource</w:t>
-            </w:r>
-            <w:proofErr w:type="gramEnd"/>
-            <w:r>
-              <w:rPr>
-                <w:rStyle w:val="spellingerror"/>
-                <w:rFonts w:ascii="Courier New" w:eastAsiaTheme="majorEastAsia" w:hAnsi="Courier New" w:cs="Courier New"/>
-                <w:sz w:val="16"/>
-                <w:szCs w:val="16"/>
-              </w:rPr>
-              <w:t>.password</w:t>
+              <w:t>spring.datasource.password</w:t>
             </w:r>
             <w:proofErr w:type="spellEnd"/>
             <w:r>
@@ -1638,23 +1448,13 @@
                 <w:szCs w:val="18"/>
               </w:rPr>
             </w:pPr>
-            <w:proofErr w:type="gramStart"/>
-            <w:r>
-              <w:rPr>
-                <w:rFonts w:ascii="Courier New" w:hAnsi="Courier New" w:cs="Courier New"/>
-                <w:sz w:val="16"/>
-                <w:szCs w:val="16"/>
-              </w:rPr>
-              <w:t>spring.jpa.database</w:t>
-            </w:r>
-            <w:proofErr w:type="gramEnd"/>
-            <w:r>
-              <w:rPr>
-                <w:rFonts w:ascii="Courier New" w:hAnsi="Courier New" w:cs="Courier New"/>
-                <w:sz w:val="16"/>
-                <w:szCs w:val="16"/>
-              </w:rPr>
-              <w:t>-platform=org.hibernate.dialect.Oracle10gDialect</w:t>
+            <w:r>
+              <w:rPr>
+                <w:rFonts w:ascii="Courier New" w:hAnsi="Courier New" w:cs="Courier New"/>
+                <w:sz w:val="16"/>
+                <w:szCs w:val="16"/>
+              </w:rPr>
+              <w:t>spring.jpa.database-platform=org.hibernate.dialect.Oracle10gDialect</w:t>
             </w:r>
             <w:r>
               <w:rPr>
@@ -1697,15 +1497,111 @@
     <w:p/>
     <w:p>
       <w:pPr>
-        <w:pStyle w:val="Heading1"/>
-      </w:pPr>
+        <w:tabs>
+          <w:tab w:val="left" w:pos="916"/>
+          <w:tab w:val="left" w:pos="1832"/>
+          <w:tab w:val="left" w:pos="2748"/>
+          <w:tab w:val="left" w:pos="3664"/>
+          <w:tab w:val="left" w:pos="4580"/>
+          <w:tab w:val="left" w:pos="5496"/>
+          <w:tab w:val="left" w:pos="6412"/>
+          <w:tab w:val="left" w:pos="7328"/>
+          <w:tab w:val="left" w:pos="8244"/>
+          <w:tab w:val="left" w:pos="9160"/>
+          <w:tab w:val="left" w:pos="10076"/>
+          <w:tab w:val="left" w:pos="10992"/>
+          <w:tab w:val="left" w:pos="11908"/>
+          <w:tab w:val="left" w:pos="12824"/>
+          <w:tab w:val="left" w:pos="13740"/>
+          <w:tab w:val="left" w:pos="14656"/>
+        </w:tabs>
+        <w:spacing w:before="60" w:after="60" w:line="240" w:lineRule="auto"/>
+        <w:rPr>
+          <w:rFonts w:ascii="Consolas" w:eastAsia="Times New Roman" w:hAnsi="Consolas" w:cs="Courier New"/>
+          <w:color w:val="1D1C1D"/>
+          <w:sz w:val="18"/>
+          <w:szCs w:val="18"/>
+        </w:rPr>
+      </w:pPr>
+      <w:r>
+        <w:rPr>
+          <w:b/>
+          <w:bCs/>
+        </w:rPr>
+        <w:t xml:space="preserve">Note from 3.0.2:  </w:t>
+      </w:r>
+      <w:r>
+        <w:rPr>
+          <w:rFonts w:ascii="Consolas" w:eastAsia="Times New Roman" w:hAnsi="Consolas" w:cs="Courier New"/>
+          <w:color w:val="1D1C1D"/>
+          <w:sz w:val="18"/>
+          <w:szCs w:val="18"/>
+        </w:rPr>
+        <w:t xml:space="preserve">When using GSRS with a newly-created Oracle database generated with GSRS 3.x, you must run the SQL script at </w:t>
+      </w:r>
     </w:p>
     <w:p>
       <w:pPr>
+        <w:pStyle w:val="HTMLPreformatted"/>
+        <w:spacing w:before="60" w:after="60"/>
+        <w:rPr>
+          <w:rFonts w:ascii="Consolas" w:hAnsi="Consolas"/>
+          <w:color w:val="1D1C1D"/>
+          <w:sz w:val="18"/>
+          <w:szCs w:val="18"/>
+        </w:rPr>
+      </w:pPr>
+      <w:hyperlink r:id="rId8" w:history="1">
+        <w:r>
+          <w:rPr>
+            <w:rStyle w:val="Hyperlink"/>
+            <w:rFonts w:ascii="Consolas" w:hAnsi="Consolas"/>
+            <w:sz w:val="18"/>
+            <w:szCs w:val="18"/>
+          </w:rPr>
+          <w:t>https://github.com/ncats/gsrs3-main-deployment/tree/main/substances/scriptForOracle</w:t>
+        </w:r>
+      </w:hyperlink>
+    </w:p>
+    <w:p>
+      <w:pPr>
+        <w:tabs>
+          <w:tab w:val="left" w:pos="916"/>
+          <w:tab w:val="left" w:pos="1832"/>
+          <w:tab w:val="left" w:pos="2748"/>
+          <w:tab w:val="left" w:pos="3664"/>
+          <w:tab w:val="left" w:pos="4580"/>
+          <w:tab w:val="left" w:pos="5496"/>
+          <w:tab w:val="left" w:pos="6412"/>
+          <w:tab w:val="left" w:pos="7328"/>
+          <w:tab w:val="left" w:pos="8244"/>
+          <w:tab w:val="left" w:pos="9160"/>
+          <w:tab w:val="left" w:pos="10076"/>
+          <w:tab w:val="left" w:pos="10992"/>
+          <w:tab w:val="left" w:pos="11908"/>
+          <w:tab w:val="left" w:pos="12824"/>
+          <w:tab w:val="left" w:pos="13740"/>
+          <w:tab w:val="left" w:pos="14656"/>
+        </w:tabs>
+        <w:spacing w:before="60" w:after="60" w:line="240" w:lineRule="auto"/>
+      </w:pPr>
+      <w:r>
+        <w:rPr>
+          <w:rFonts w:ascii="Consolas" w:eastAsia="Times New Roman" w:hAnsi="Consolas" w:cs="Courier New"/>
+          <w:color w:val="1D1C1D"/>
+          <w:sz w:val="18"/>
+          <w:szCs w:val="18"/>
+        </w:rPr>
+        <w:t>before loading data.</w:t>
+      </w:r>
+    </w:p>
+    <w:p>
+      <w:pPr>
         <w:pStyle w:val="Heading1"/>
       </w:pPr>
       <w:proofErr w:type="spellStart"/>
       <w:r>
+        <w:lastRenderedPageBreak/>
         <w:t>PostGreSQL</w:t>
       </w:r>
       <w:proofErr w:type="spellEnd"/>
@@ -1997,12 +1893,10 @@
               <w:t xml:space="preserve">    </w:t>
             </w:r>
             <w:proofErr w:type="spellStart"/>
-            <w:proofErr w:type="gramStart"/>
             <w:r>
               <w:t>spring.jpa.database</w:t>
             </w:r>
             <w:proofErr w:type="spellEnd"/>
-            <w:proofErr w:type="gramEnd"/>
             <w:r>
               <w:t xml:space="preserve">-platform = </w:t>
             </w:r>
@@ -2097,7 +1991,6 @@
               </w:rPr>
             </w:pPr>
             <w:proofErr w:type="spellStart"/>
-            <w:proofErr w:type="gramStart"/>
             <w:r>
               <w:rPr>
                 <w:rStyle w:val="spellingerror"/>
@@ -2105,17 +1998,7 @@
                 <w:sz w:val="16"/>
                 <w:szCs w:val="16"/>
               </w:rPr>
-              <w:t>spring.datasource</w:t>
-            </w:r>
-            <w:proofErr w:type="gramEnd"/>
-            <w:r>
-              <w:rPr>
-                <w:rStyle w:val="spellingerror"/>
-                <w:rFonts w:ascii="Courier New" w:eastAsiaTheme="majorEastAsia" w:hAnsi="Courier New" w:cs="Courier New"/>
-                <w:sz w:val="16"/>
-                <w:szCs w:val="16"/>
-              </w:rPr>
-              <w:t>.driverClassName</w:t>
+              <w:t>spring.datasource.driverClassName</w:t>
             </w:r>
             <w:proofErr w:type="spellEnd"/>
             <w:r>
@@ -2233,7 +2116,6 @@
               </w:rPr>
             </w:pPr>
             <w:proofErr w:type="spellStart"/>
-            <w:proofErr w:type="gramStart"/>
             <w:r>
               <w:rPr>
                 <w:rStyle w:val="spellingerror"/>
@@ -2241,17 +2123,7 @@
                 <w:sz w:val="16"/>
                 <w:szCs w:val="16"/>
               </w:rPr>
-              <w:t>spring.datasource</w:t>
-            </w:r>
-            <w:proofErr w:type="gramEnd"/>
-            <w:r>
-              <w:rPr>
-                <w:rStyle w:val="spellingerror"/>
-                <w:rFonts w:ascii="Courier New" w:eastAsiaTheme="majorEastAsia" w:hAnsi="Courier New" w:cs="Courier New"/>
-                <w:sz w:val="16"/>
-                <w:szCs w:val="16"/>
-              </w:rPr>
-              <w:t>.username</w:t>
+              <w:t>spring.datasource.username</w:t>
             </w:r>
             <w:proofErr w:type="spellEnd"/>
             <w:r>
@@ -2286,7 +2158,6 @@
               </w:rPr>
             </w:pPr>
             <w:proofErr w:type="spellStart"/>
-            <w:proofErr w:type="gramStart"/>
             <w:r>
               <w:rPr>
                 <w:rStyle w:val="spellingerror"/>
@@ -2294,17 +2165,7 @@
                 <w:sz w:val="16"/>
                 <w:szCs w:val="16"/>
               </w:rPr>
-              <w:t>spring.datasource</w:t>
-            </w:r>
-            <w:proofErr w:type="gramEnd"/>
-            <w:r>
-              <w:rPr>
-                <w:rStyle w:val="spellingerror"/>
-                <w:rFonts w:ascii="Courier New" w:eastAsiaTheme="majorEastAsia" w:hAnsi="Courier New" w:cs="Courier New"/>
-                <w:sz w:val="16"/>
-                <w:szCs w:val="16"/>
-              </w:rPr>
-              <w:t>.password</w:t>
+              <w:t>spring.datasource.password</w:t>
             </w:r>
             <w:proofErr w:type="spellEnd"/>
             <w:r>
@@ -2337,23 +2198,13 @@
                 <w:szCs w:val="18"/>
               </w:rPr>
             </w:pPr>
-            <w:proofErr w:type="gramStart"/>
-            <w:r>
-              <w:rPr>
-                <w:rFonts w:ascii="Courier New" w:hAnsi="Courier New" w:cs="Courier New"/>
-                <w:sz w:val="16"/>
-                <w:szCs w:val="16"/>
-              </w:rPr>
-              <w:t>spring.jpa.database</w:t>
-            </w:r>
-            <w:proofErr w:type="gramEnd"/>
-            <w:r>
-              <w:rPr>
-                <w:rFonts w:ascii="Courier New" w:hAnsi="Courier New" w:cs="Courier New"/>
-                <w:sz w:val="16"/>
-                <w:szCs w:val="16"/>
-              </w:rPr>
-              <w:t>-platform=gsrs.repository.sql.dialect.GSRSPostgreSQLDialectCustom</w:t>
+            <w:r>
+              <w:rPr>
+                <w:rFonts w:ascii="Courier New" w:hAnsi="Courier New" w:cs="Courier New"/>
+                <w:sz w:val="16"/>
+                <w:szCs w:val="16"/>
+              </w:rPr>
+              <w:t>spring.jpa.database-platform=gsrs.repository.sql.dialect.GSRSPostgreSQLDialectCustom</w:t>
             </w:r>
             <w:r>
               <w:rPr>
@@ -2503,16 +2354,7 @@
                 <w:sz w:val="19"/>
                 <w:szCs w:val="19"/>
               </w:rPr>
-              <w:t xml:space="preserve">       </w:t>
-            </w:r>
-            <w:proofErr w:type="gramStart"/>
-            <w:r>
-              <w:rPr>
-                <w:rFonts w:ascii="Courier New" w:eastAsia="Courier New" w:hAnsi="Courier New" w:cs="Courier New"/>
-                <w:sz w:val="19"/>
-                <w:szCs w:val="19"/>
-              </w:rPr>
-              <w:t>&lt;</w:t>
+              <w:t xml:space="preserve">       &lt;</w:t>
             </w:r>
             <w:proofErr w:type="spellStart"/>
             <w:r>
@@ -2542,7 +2384,6 @@
               <w:t>org.mariadb.jdbc</w:t>
             </w:r>
             <w:proofErr w:type="spellEnd"/>
-            <w:proofErr w:type="gramEnd"/>
             <w:r>
               <w:rPr>
                 <w:rFonts w:ascii="Courier New" w:eastAsia="Courier New" w:hAnsi="Courier New" w:cs="Courier New"/>
@@ -2733,7 +2574,6 @@
         <w:pStyle w:val="ListParagraph"/>
       </w:pPr>
       <w:r>
-        <w:lastRenderedPageBreak/>
         <w:t xml:space="preserve">An extra line in the database configuration section of </w:t>
       </w:r>
       <w:proofErr w:type="spellStart"/>
@@ -2777,6 +2617,7 @@
                 <w:sz w:val="19"/>
                 <w:szCs w:val="19"/>
               </w:rPr>
+              <w:lastRenderedPageBreak/>
               <w:t>spring.jpa.hibernate.use</w:t>
             </w:r>
             <w:proofErr w:type="spellEnd"/>
@@ -2835,7 +2676,6 @@
               </w:rPr>
             </w:pPr>
             <w:proofErr w:type="spellStart"/>
-            <w:proofErr w:type="gramStart"/>
             <w:r>
               <w:rPr>
                 <w:rStyle w:val="spellingerror"/>
@@ -2843,17 +2683,7 @@
                 <w:sz w:val="16"/>
                 <w:szCs w:val="16"/>
               </w:rPr>
-              <w:t>spring.datasource</w:t>
-            </w:r>
-            <w:proofErr w:type="gramEnd"/>
-            <w:r>
-              <w:rPr>
-                <w:rStyle w:val="spellingerror"/>
-                <w:rFonts w:ascii="Courier New" w:eastAsiaTheme="majorEastAsia" w:hAnsi="Courier New" w:cs="Courier New"/>
-                <w:sz w:val="16"/>
-                <w:szCs w:val="16"/>
-              </w:rPr>
-              <w:t>.driverClassName</w:t>
+              <w:t>spring.datasource.driverClassName</w:t>
             </w:r>
             <w:proofErr w:type="spellEnd"/>
             <w:r>
@@ -2916,7 +2746,6 @@
               <w:t>spring.datasource.url="</w:t>
             </w:r>
             <w:proofErr w:type="spellStart"/>
-            <w:proofErr w:type="gramStart"/>
             <w:r>
               <w:rPr>
                 <w:rStyle w:val="normaltextrun"/>
@@ -2934,17 +2763,7 @@
                 <w:sz w:val="16"/>
                 <w:szCs w:val="16"/>
               </w:rPr>
-              <w:t>://example.com:3306/SUBS</w:t>
-            </w:r>
-            <w:proofErr w:type="gramEnd"/>
-            <w:r>
-              <w:rPr>
-                <w:rStyle w:val="normaltextrun"/>
-                <w:rFonts w:ascii="Courier New" w:hAnsi="Courier New" w:cs="Courier New"/>
-                <w:sz w:val="16"/>
-                <w:szCs w:val="16"/>
-              </w:rPr>
-              <w:t>"</w:t>
+              <w:t>://example.com:3306/SUBS"</w:t>
             </w:r>
           </w:p>
           <w:p>
@@ -2959,7 +2778,6 @@
               </w:rPr>
             </w:pPr>
             <w:proofErr w:type="spellStart"/>
-            <w:proofErr w:type="gramStart"/>
             <w:r>
               <w:rPr>
                 <w:rStyle w:val="spellingerror"/>
@@ -2967,17 +2785,7 @@
                 <w:sz w:val="16"/>
                 <w:szCs w:val="16"/>
               </w:rPr>
-              <w:t>spring.datasource</w:t>
-            </w:r>
-            <w:proofErr w:type="gramEnd"/>
-            <w:r>
-              <w:rPr>
-                <w:rStyle w:val="spellingerror"/>
-                <w:rFonts w:ascii="Courier New" w:eastAsiaTheme="majorEastAsia" w:hAnsi="Courier New" w:cs="Courier New"/>
-                <w:sz w:val="16"/>
-                <w:szCs w:val="16"/>
-              </w:rPr>
-              <w:t>.username</w:t>
+              <w:t>spring.datasource.username</w:t>
             </w:r>
             <w:proofErr w:type="spellEnd"/>
             <w:r>
@@ -3011,7 +2819,6 @@
               </w:rPr>
             </w:pPr>
             <w:proofErr w:type="spellStart"/>
-            <w:proofErr w:type="gramStart"/>
             <w:r>
               <w:rPr>
                 <w:rStyle w:val="spellingerror"/>
@@ -3019,17 +2826,7 @@
                 <w:sz w:val="16"/>
                 <w:szCs w:val="16"/>
               </w:rPr>
-              <w:t>spring.datasource</w:t>
-            </w:r>
-            <w:proofErr w:type="gramEnd"/>
-            <w:r>
-              <w:rPr>
-                <w:rStyle w:val="spellingerror"/>
-                <w:rFonts w:ascii="Courier New" w:eastAsiaTheme="majorEastAsia" w:hAnsi="Courier New" w:cs="Courier New"/>
-                <w:sz w:val="16"/>
-                <w:szCs w:val="16"/>
-              </w:rPr>
-              <w:t>.password</w:t>
+              <w:t>spring.datasource.password</w:t>
             </w:r>
             <w:proofErr w:type="spellEnd"/>
             <w:r>
@@ -3381,15 +3178,7 @@
         <w:pStyle w:val="ListParagraph"/>
       </w:pPr>
       <w:r>
-        <w:t xml:space="preserve">Note: this is </w:t>
-      </w:r>
-      <w:proofErr w:type="gramStart"/>
-      <w:r>
-        <w:t>version-specific</w:t>
-      </w:r>
-      <w:proofErr w:type="gramEnd"/>
-      <w:r>
-        <w:t>. (Database version 8.0.22 worked with JDBC driver v. 8.0.22, not with 5.1.33)</w:t>
+        <w:t>Note: this is version-specific. (Database version 8.0.22 worked with JDBC driver v. 8.0.22, not with 5.1.33)</w:t>
       </w:r>
     </w:p>
     <w:p>
@@ -3433,13 +3222,8 @@
             <w:r>
               <w:t xml:space="preserve">    </w:t>
             </w:r>
-            <w:proofErr w:type="gramStart"/>
-            <w:r>
-              <w:t>spring.jpa.properties</w:t>
-            </w:r>
-            <w:proofErr w:type="gramEnd"/>
-            <w:r>
-              <w:t>.hibernate.dialect=org.hibernate.dialect.MySQL8Dialect</w:t>
+            <w:r>
+              <w:t>spring.jpa.properties.hibernate.dialect=org.hibernate.dialect.MySQL8Dialect</w:t>
             </w:r>
           </w:p>
         </w:tc>
@@ -3611,25 +3395,7 @@
                 <w:sz w:val="19"/>
                 <w:szCs w:val="19"/>
               </w:rPr>
-              <w:t xml:space="preserve"> (DTYPE </w:t>
-            </w:r>
-            <w:proofErr w:type="gramStart"/>
-            <w:r>
-              <w:rPr>
-                <w:rFonts w:ascii="Courier New" w:eastAsia="Courier New" w:hAnsi="Courier New" w:cs="Courier New"/>
-                <w:sz w:val="19"/>
-                <w:szCs w:val="19"/>
-              </w:rPr>
-              <w:t>varchar(</w:t>
-            </w:r>
-            <w:proofErr w:type="gramEnd"/>
-            <w:r>
-              <w:rPr>
-                <w:rFonts w:ascii="Courier New" w:eastAsia="Courier New" w:hAnsi="Courier New" w:cs="Courier New"/>
-                <w:sz w:val="19"/>
-                <w:szCs w:val="19"/>
-              </w:rPr>
-              <w:t xml:space="preserve">31) not null, </w:t>
+              <w:t xml:space="preserve"> (DTYPE varchar(31) not null, </w:t>
             </w:r>
           </w:p>
           <w:p>
@@ -3683,25 +3449,7 @@
                 <w:sz w:val="19"/>
                 <w:szCs w:val="19"/>
               </w:rPr>
-              <w:t xml:space="preserve">created </w:t>
-            </w:r>
-            <w:proofErr w:type="gramStart"/>
-            <w:r>
-              <w:rPr>
-                <w:rFonts w:ascii="Courier New" w:eastAsia="Courier New" w:hAnsi="Courier New" w:cs="Courier New"/>
-                <w:sz w:val="19"/>
-                <w:szCs w:val="19"/>
-              </w:rPr>
-              <w:t>datetime(</w:t>
-            </w:r>
-            <w:proofErr w:type="gramEnd"/>
-            <w:r>
-              <w:rPr>
-                <w:rFonts w:ascii="Courier New" w:eastAsia="Courier New" w:hAnsi="Courier New" w:cs="Courier New"/>
-                <w:sz w:val="19"/>
-                <w:szCs w:val="19"/>
-              </w:rPr>
-              <w:t xml:space="preserve">6), </w:t>
+              <w:t xml:space="preserve">created datetime(6), </w:t>
             </w:r>
           </w:p>
           <w:p>
@@ -3737,25 +3485,7 @@
                 <w:sz w:val="19"/>
                 <w:szCs w:val="19"/>
               </w:rPr>
-              <w:t xml:space="preserve">modified </w:t>
-            </w:r>
-            <w:proofErr w:type="gramStart"/>
-            <w:r>
-              <w:rPr>
-                <w:rFonts w:ascii="Courier New" w:eastAsia="Courier New" w:hAnsi="Courier New" w:cs="Courier New"/>
-                <w:sz w:val="19"/>
-                <w:szCs w:val="19"/>
-              </w:rPr>
-              <w:t>datetime(</w:t>
-            </w:r>
-            <w:proofErr w:type="gramEnd"/>
-            <w:r>
-              <w:rPr>
-                <w:rFonts w:ascii="Courier New" w:eastAsia="Courier New" w:hAnsi="Courier New" w:cs="Courier New"/>
-                <w:sz w:val="19"/>
-                <w:szCs w:val="19"/>
-              </w:rPr>
-              <w:t xml:space="preserve">6), </w:t>
+              <w:t xml:space="preserve">modified datetime(6), </w:t>
             </w:r>
           </w:p>
           <w:p>
@@ -3809,25 +3539,7 @@
                 <w:sz w:val="19"/>
                 <w:szCs w:val="19"/>
               </w:rPr>
-              <w:t xml:space="preserve">description </w:t>
-            </w:r>
-            <w:proofErr w:type="gramStart"/>
-            <w:r>
-              <w:rPr>
-                <w:rFonts w:ascii="Courier New" w:eastAsia="Courier New" w:hAnsi="Courier New" w:cs="Courier New"/>
-                <w:sz w:val="19"/>
-                <w:szCs w:val="19"/>
-              </w:rPr>
-              <w:t>varchar(</w:t>
-            </w:r>
-            <w:proofErr w:type="gramEnd"/>
-            <w:r>
-              <w:rPr>
-                <w:rFonts w:ascii="Courier New" w:eastAsia="Courier New" w:hAnsi="Courier New" w:cs="Courier New"/>
-                <w:sz w:val="19"/>
-                <w:szCs w:val="19"/>
-              </w:rPr>
-              <w:t xml:space="preserve">400), </w:t>
+              <w:t xml:space="preserve">description varchar(400), </w:t>
             </w:r>
           </w:p>
           <w:p>
@@ -3845,25 +3557,7 @@
                 <w:sz w:val="19"/>
                 <w:szCs w:val="19"/>
               </w:rPr>
-              <w:t xml:space="preserve">display </w:t>
-            </w:r>
-            <w:proofErr w:type="gramStart"/>
-            <w:r>
-              <w:rPr>
-                <w:rFonts w:ascii="Courier New" w:eastAsia="Courier New" w:hAnsi="Courier New" w:cs="Courier New"/>
-                <w:sz w:val="19"/>
-                <w:szCs w:val="19"/>
-              </w:rPr>
-              <w:t>varchar(</w:t>
-            </w:r>
-            <w:proofErr w:type="gramEnd"/>
-            <w:r>
-              <w:rPr>
-                <w:rFonts w:ascii="Courier New" w:eastAsia="Courier New" w:hAnsi="Courier New" w:cs="Courier New"/>
-                <w:sz w:val="19"/>
-                <w:szCs w:val="19"/>
-              </w:rPr>
-              <w:t xml:space="preserve">400), </w:t>
+              <w:t xml:space="preserve">display varchar(400), </w:t>
             </w:r>
           </w:p>
           <w:p>
@@ -3935,25 +3629,7 @@
                 <w:sz w:val="19"/>
                 <w:szCs w:val="19"/>
               </w:rPr>
-              <w:t xml:space="preserve">origin </w:t>
-            </w:r>
-            <w:proofErr w:type="gramStart"/>
-            <w:r>
-              <w:rPr>
-                <w:rFonts w:ascii="Courier New" w:eastAsia="Courier New" w:hAnsi="Courier New" w:cs="Courier New"/>
-                <w:sz w:val="19"/>
-                <w:szCs w:val="19"/>
-              </w:rPr>
-              <w:t>varchar(</w:t>
-            </w:r>
-            <w:proofErr w:type="gramEnd"/>
-            <w:r>
-              <w:rPr>
-                <w:rFonts w:ascii="Courier New" w:eastAsia="Courier New" w:hAnsi="Courier New" w:cs="Courier New"/>
-                <w:sz w:val="19"/>
-                <w:szCs w:val="19"/>
-              </w:rPr>
-              <w:t xml:space="preserve">255), </w:t>
+              <w:t xml:space="preserve">origin varchar(255), </w:t>
             </w:r>
           </w:p>
           <w:p>
@@ -3971,26 +3647,7 @@
                 <w:sz w:val="19"/>
                 <w:szCs w:val="19"/>
               </w:rPr>
-              <w:lastRenderedPageBreak/>
-              <w:t xml:space="preserve">regex </w:t>
-            </w:r>
-            <w:proofErr w:type="gramStart"/>
-            <w:r>
-              <w:rPr>
-                <w:rFonts w:ascii="Courier New" w:eastAsia="Courier New" w:hAnsi="Courier New" w:cs="Courier New"/>
-                <w:sz w:val="19"/>
-                <w:szCs w:val="19"/>
-              </w:rPr>
-              <w:t>varchar(</w:t>
-            </w:r>
-            <w:proofErr w:type="gramEnd"/>
-            <w:r>
-              <w:rPr>
-                <w:rFonts w:ascii="Courier New" w:eastAsia="Courier New" w:hAnsi="Courier New" w:cs="Courier New"/>
-                <w:sz w:val="19"/>
-                <w:szCs w:val="19"/>
-              </w:rPr>
-              <w:t xml:space="preserve">400), </w:t>
+              <w:t xml:space="preserve">regex varchar(400), </w:t>
             </w:r>
           </w:p>
           <w:p>
@@ -4026,25 +3683,7 @@
                 <w:sz w:val="19"/>
                 <w:szCs w:val="19"/>
               </w:rPr>
-              <w:t xml:space="preserve">value </w:t>
-            </w:r>
-            <w:proofErr w:type="gramStart"/>
-            <w:r>
-              <w:rPr>
-                <w:rFonts w:ascii="Courier New" w:eastAsia="Courier New" w:hAnsi="Courier New" w:cs="Courier New"/>
-                <w:sz w:val="19"/>
-                <w:szCs w:val="19"/>
-              </w:rPr>
-              <w:t>varchar(</w:t>
-            </w:r>
-            <w:proofErr w:type="gramEnd"/>
-            <w:r>
-              <w:rPr>
-                <w:rFonts w:ascii="Courier New" w:eastAsia="Courier New" w:hAnsi="Courier New" w:cs="Courier New"/>
-                <w:sz w:val="19"/>
-                <w:szCs w:val="19"/>
-              </w:rPr>
-              <w:t xml:space="preserve">400), </w:t>
+              <w:t xml:space="preserve">value varchar(400), </w:t>
             </w:r>
           </w:p>
           <w:p>
@@ -4063,6 +3702,7 @@
                 <w:sz w:val="19"/>
                 <w:szCs w:val="19"/>
               </w:rPr>
+              <w:lastRenderedPageBreak/>
               <w:t>system_category</w:t>
             </w:r>
             <w:proofErr w:type="spellEnd"/>
@@ -4072,25 +3712,7 @@
                 <w:sz w:val="19"/>
                 <w:szCs w:val="19"/>
               </w:rPr>
-              <w:t xml:space="preserve"> </w:t>
-            </w:r>
-            <w:proofErr w:type="gramStart"/>
-            <w:r>
-              <w:rPr>
-                <w:rFonts w:ascii="Courier New" w:eastAsia="Courier New" w:hAnsi="Courier New" w:cs="Courier New"/>
-                <w:sz w:val="19"/>
-                <w:szCs w:val="19"/>
-              </w:rPr>
-              <w:t>varchar(</w:t>
-            </w:r>
-            <w:proofErr w:type="gramEnd"/>
-            <w:r>
-              <w:rPr>
-                <w:rFonts w:ascii="Courier New" w:eastAsia="Courier New" w:hAnsi="Courier New" w:cs="Courier New"/>
-                <w:sz w:val="19"/>
-                <w:szCs w:val="19"/>
-              </w:rPr>
-              <w:t xml:space="preserve">255), </w:t>
+              <w:t xml:space="preserve"> varchar(255), </w:t>
             </w:r>
           </w:p>
           <w:p>
@@ -4118,25 +3740,7 @@
                 <w:sz w:val="19"/>
                 <w:szCs w:val="19"/>
               </w:rPr>
-              <w:t xml:space="preserve"> </w:t>
-            </w:r>
-            <w:proofErr w:type="gramStart"/>
-            <w:r>
-              <w:rPr>
-                <w:rFonts w:ascii="Courier New" w:eastAsia="Courier New" w:hAnsi="Courier New" w:cs="Courier New"/>
-                <w:sz w:val="19"/>
-                <w:szCs w:val="19"/>
-              </w:rPr>
-              <w:t>varchar(</w:t>
-            </w:r>
-            <w:proofErr w:type="gramEnd"/>
-            <w:r>
-              <w:rPr>
-                <w:rFonts w:ascii="Courier New" w:eastAsia="Courier New" w:hAnsi="Courier New" w:cs="Courier New"/>
-                <w:sz w:val="19"/>
-                <w:szCs w:val="19"/>
-              </w:rPr>
-              <w:t xml:space="preserve">255), </w:t>
+              <w:t xml:space="preserve"> varchar(255), </w:t>
             </w:r>
           </w:p>
           <w:p>
@@ -4164,25 +3768,7 @@
                 <w:sz w:val="19"/>
                 <w:szCs w:val="19"/>
               </w:rPr>
-              <w:t xml:space="preserve"> </w:t>
-            </w:r>
-            <w:proofErr w:type="gramStart"/>
-            <w:r>
-              <w:rPr>
-                <w:rFonts w:ascii="Courier New" w:eastAsia="Courier New" w:hAnsi="Courier New" w:cs="Courier New"/>
-                <w:sz w:val="19"/>
-                <w:szCs w:val="19"/>
-              </w:rPr>
-              <w:t>varchar(</w:t>
-            </w:r>
-            <w:proofErr w:type="gramEnd"/>
-            <w:r>
-              <w:rPr>
-                <w:rFonts w:ascii="Courier New" w:eastAsia="Courier New" w:hAnsi="Courier New" w:cs="Courier New"/>
-                <w:sz w:val="19"/>
-                <w:szCs w:val="19"/>
-              </w:rPr>
-              <w:t xml:space="preserve">255), </w:t>
+              <w:t xml:space="preserve"> varchar(255), </w:t>
             </w:r>
           </w:p>
           <w:p>
@@ -4360,7 +3946,6 @@
               </w:rPr>
             </w:pPr>
             <w:proofErr w:type="spellStart"/>
-            <w:proofErr w:type="gramStart"/>
             <w:r>
               <w:rPr>
                 <w:rStyle w:val="spellingerror"/>
@@ -4368,17 +3953,7 @@
                 <w:sz w:val="16"/>
                 <w:szCs w:val="16"/>
               </w:rPr>
-              <w:t>spring.datasource</w:t>
-            </w:r>
-            <w:proofErr w:type="gramEnd"/>
-            <w:r>
-              <w:rPr>
-                <w:rStyle w:val="spellingerror"/>
-                <w:rFonts w:ascii="Courier New" w:eastAsiaTheme="majorEastAsia" w:hAnsi="Courier New" w:cs="Courier New"/>
-                <w:sz w:val="16"/>
-                <w:szCs w:val="16"/>
-              </w:rPr>
-              <w:t>.</w:t>
+              <w:t>spring.datasource.</w:t>
             </w:r>
             <w:r>
               <w:rPr>
@@ -4450,7 +4025,6 @@
               <w:t>spring.datasource.url="</w:t>
             </w:r>
             <w:proofErr w:type="spellStart"/>
-            <w:proofErr w:type="gramStart"/>
             <w:r>
               <w:rPr>
                 <w:rStyle w:val="normaltextrun"/>
@@ -4477,17 +4051,7 @@
                 <w:sz w:val="16"/>
                 <w:szCs w:val="16"/>
               </w:rPr>
-              <w:t>://example.com:3306/SUBS</w:t>
-            </w:r>
-            <w:proofErr w:type="gramEnd"/>
-            <w:r>
-              <w:rPr>
-                <w:rStyle w:val="normaltextrun"/>
-                <w:rFonts w:ascii="Courier New" w:hAnsi="Courier New" w:cs="Courier New"/>
-                <w:sz w:val="16"/>
-                <w:szCs w:val="16"/>
-              </w:rPr>
-              <w:t>"</w:t>
+              <w:t>://example.com:3306/SUBS"</w:t>
             </w:r>
           </w:p>
           <w:p>
@@ -4502,7 +4066,6 @@
               </w:rPr>
             </w:pPr>
             <w:proofErr w:type="spellStart"/>
-            <w:proofErr w:type="gramStart"/>
             <w:r>
               <w:rPr>
                 <w:rStyle w:val="spellingerror"/>
@@ -4510,17 +4073,7 @@
                 <w:sz w:val="16"/>
                 <w:szCs w:val="16"/>
               </w:rPr>
-              <w:t>spring.datasource</w:t>
-            </w:r>
-            <w:proofErr w:type="gramEnd"/>
-            <w:r>
-              <w:rPr>
-                <w:rStyle w:val="spellingerror"/>
-                <w:rFonts w:ascii="Courier New" w:eastAsiaTheme="majorEastAsia" w:hAnsi="Courier New" w:cs="Courier New"/>
-                <w:sz w:val="16"/>
-                <w:szCs w:val="16"/>
-              </w:rPr>
-              <w:t>.username</w:t>
+              <w:t>spring.datasource.username</w:t>
             </w:r>
             <w:proofErr w:type="spellEnd"/>
             <w:r>
@@ -4554,7 +4107,6 @@
               </w:rPr>
             </w:pPr>
             <w:proofErr w:type="spellStart"/>
-            <w:proofErr w:type="gramStart"/>
             <w:r>
               <w:rPr>
                 <w:rStyle w:val="spellingerror"/>
@@ -4562,17 +4114,7 @@
                 <w:sz w:val="16"/>
                 <w:szCs w:val="16"/>
               </w:rPr>
-              <w:t>spring.datasource</w:t>
-            </w:r>
-            <w:proofErr w:type="gramEnd"/>
-            <w:r>
-              <w:rPr>
-                <w:rStyle w:val="spellingerror"/>
-                <w:rFonts w:ascii="Courier New" w:eastAsiaTheme="majorEastAsia" w:hAnsi="Courier New" w:cs="Courier New"/>
-                <w:sz w:val="16"/>
-                <w:szCs w:val="16"/>
-              </w:rPr>
-              <w:t>.password</w:t>
+              <w:t>spring.datasource.password</w:t>
             </w:r>
             <w:proofErr w:type="spellEnd"/>
             <w:r>
@@ -4685,7 +4227,7 @@
 </file>
 
 <file path=word/numbering.xml><?xml version="1.0" encoding="utf-8"?>
-<w:numbering xmlns:wpc="http://schemas.microsoft.com/office/word/2010/wordprocessingCanvas" xmlns:cx="http://schemas.microsoft.com/office/drawing/2014/chartex" xmlns:cx1="http://schemas.microsoft.com/office/drawing/2015/9/8/chartex" xmlns:cx2="http://schemas.microsoft.com/office/drawing/2015/10/21/chartex" xmlns:cx3="http://schemas.microsoft.com/office/drawing/2016/5/9/chartex" xmlns:cx4="http://schemas.microsoft.com/office/drawing/2016/5/10/chartex" xmlns:cx5="http://schemas.microsoft.com/office/drawing/2016/5/11/chartex" xmlns:cx6="http://schemas.microsoft.com/office/drawing/2016/5/12/chartex" xmlns:cx7="http://schemas.microsoft.com/office/drawing/2016/5/13/chartex" xmlns:cx8="http://schemas.microsoft.com/office/drawing/2016/5/14/chartex" xmlns:mc="http://schemas.openxmlformats.org/markup-compatibility/2006" xmlns:aink="http://schemas.microsoft.com/office/drawing/2016/ink" xmlns:am3d="http://schemas.microsoft.com/office/drawing/2017/model3d" xmlns:o="urn:schemas-microsoft-com:office:office" xmlns:r="http://schemas.openxmlformats.org/officeDocument/2006/relationships" xmlns:m="http://schemas.openxmlformats.org/officeDocument/2006/math" xmlns:v="urn:schemas-microsoft-com:vml" xmlns:wp14="http://schemas.microsoft.com/office/word/2010/wordprocessingDrawing" xmlns:wp="http://schemas.openxmlformats.org/drawingml/2006/wordprocessingDrawing" xmlns:w10="urn:schemas-microsoft-com:office:word" xmlns:w="http://schemas.openxmlformats.org/wordprocessingml/2006/main" xmlns:w14="http://schemas.microsoft.com/office/word/2010/wordml" xmlns:w15="http://schemas.microsoft.com/office/word/2012/wordml" xmlns:w16cex="http://schemas.microsoft.com/office/word/2018/wordml/cex" xmlns:w16cid="http://schemas.microsoft.com/office/word/2016/wordml/cid" xmlns:w16="http://schemas.microsoft.com/office/word/2018/wordml" xmlns:w16sdtdh="http://schemas.microsoft.com/office/word/2020/wordml/sdtdatahash" xmlns:w16se="http://schemas.microsoft.com/office/word/2015/wordml/symex" xmlns:wpg="http://schemas.microsoft.com/office/word/2010/wordprocessingGroup" xmlns:wpi="http://schemas.microsoft.com/office/word/2010/wordprocessingInk" xmlns:wne="http://schemas.microsoft.com/office/word/2006/wordml" xmlns:wps="http://schemas.microsoft.com/office/word/2010/wordprocessingShape" mc:Ignorable="w14 w15 w16se w16cid w16 w16cex w16sdtdh wp14">
+<w:numbering xmlns:wpc="http://schemas.microsoft.com/office/word/2010/wordprocessingCanvas" xmlns:cx="http://schemas.microsoft.com/office/drawing/2014/chartex" xmlns:cx1="http://schemas.microsoft.com/office/drawing/2015/9/8/chartex" xmlns:cx2="http://schemas.microsoft.com/office/drawing/2015/10/21/chartex" xmlns:cx3="http://schemas.microsoft.com/office/drawing/2016/5/9/chartex" xmlns:cx4="http://schemas.microsoft.com/office/drawing/2016/5/10/chartex" xmlns:cx5="http://schemas.microsoft.com/office/drawing/2016/5/11/chartex" xmlns:cx6="http://schemas.microsoft.com/office/drawing/2016/5/12/chartex" xmlns:cx7="http://schemas.microsoft.com/office/drawing/2016/5/13/chartex" xmlns:cx8="http://schemas.microsoft.com/office/drawing/2016/5/14/chartex" xmlns:mc="http://schemas.openxmlformats.org/markup-compatibility/2006" xmlns:aink="http://schemas.microsoft.com/office/drawing/2016/ink" xmlns:am3d="http://schemas.microsoft.com/office/drawing/2017/model3d" xmlns:o="urn:schemas-microsoft-com:office:office" xmlns:oel="http://schemas.microsoft.com/office/2019/extlst" xmlns:r="http://schemas.openxmlformats.org/officeDocument/2006/relationships" xmlns:m="http://schemas.openxmlformats.org/officeDocument/2006/math" xmlns:v="urn:schemas-microsoft-com:vml" xmlns:wp14="http://schemas.microsoft.com/office/word/2010/wordprocessingDrawing" xmlns:wp="http://schemas.openxmlformats.org/drawingml/2006/wordprocessingDrawing" xmlns:w10="urn:schemas-microsoft-com:office:word" xmlns:w="http://schemas.openxmlformats.org/wordprocessingml/2006/main" xmlns:w14="http://schemas.microsoft.com/office/word/2010/wordml" xmlns:w15="http://schemas.microsoft.com/office/word/2012/wordml" xmlns:w16cex="http://schemas.microsoft.com/office/word/2018/wordml/cex" xmlns:w16cid="http://schemas.microsoft.com/office/word/2016/wordml/cid" xmlns:w16="http://schemas.microsoft.com/office/word/2018/wordml" xmlns:w16sdtdh="http://schemas.microsoft.com/office/word/2020/wordml/sdtdatahash" xmlns:w16se="http://schemas.microsoft.com/office/word/2015/wordml/symex" xmlns:wpg="http://schemas.microsoft.com/office/word/2010/wordprocessingGroup" xmlns:wpi="http://schemas.microsoft.com/office/word/2010/wordprocessingInk" xmlns:wne="http://schemas.microsoft.com/office/word/2006/wordml" xmlns:wps="http://schemas.microsoft.com/office/word/2010/wordprocessingShape" mc:Ignorable="w14 w15 w16se w16cid w16 w16cex w16sdtdh wp14">
   <w:abstractNum w:abstractNumId="0" w15:restartNumberingAfterBreak="0">
     <w:nsid w:val="05CC222D"/>
     <w:multiLevelType w:val="hybridMultilevel"/>
@@ -5388,6 +4930,92 @@
     </w:lvl>
   </w:abstractNum>
   <w:abstractNum w:abstractNumId="8" w15:restartNumberingAfterBreak="0">
+    <w:nsid w:val="2CFC0960"/>
+    <w:multiLevelType w:val="hybridMultilevel"/>
+    <w:tmpl w:val="13AE4118"/>
+    <w:lvl w:ilvl="0" w:tplc="FFFFFFFF">
+      <w:start w:val="1"/>
+      <w:numFmt w:val="decimal"/>
+      <w:lvlText w:val="%1."/>
+      <w:lvlJc w:val="left"/>
+      <w:pPr>
+        <w:ind w:left="720" w:hanging="360"/>
+      </w:pPr>
+    </w:lvl>
+    <w:lvl w:ilvl="1" w:tplc="FFFFFFFF" w:tentative="1">
+      <w:start w:val="1"/>
+      <w:numFmt w:val="lowerLetter"/>
+      <w:lvlText w:val="%2."/>
+      <w:lvlJc w:val="left"/>
+      <w:pPr>
+        <w:ind w:left="1440" w:hanging="360"/>
+      </w:pPr>
+    </w:lvl>
+    <w:lvl w:ilvl="2" w:tplc="FFFFFFFF" w:tentative="1">
+      <w:start w:val="1"/>
+      <w:numFmt w:val="lowerRoman"/>
+      <w:lvlText w:val="%3."/>
+      <w:lvlJc w:val="right"/>
+      <w:pPr>
+        <w:ind w:left="2160" w:hanging="180"/>
+      </w:pPr>
+    </w:lvl>
+    <w:lvl w:ilvl="3" w:tplc="FFFFFFFF" w:tentative="1">
+      <w:start w:val="1"/>
+      <w:numFmt w:val="decimal"/>
+      <w:lvlText w:val="%4."/>
+      <w:lvlJc w:val="left"/>
+      <w:pPr>
+        <w:ind w:left="2880" w:hanging="360"/>
+      </w:pPr>
+    </w:lvl>
+    <w:lvl w:ilvl="4" w:tplc="FFFFFFFF" w:tentative="1">
+      <w:start w:val="1"/>
+      <w:numFmt w:val="lowerLetter"/>
+      <w:lvlText w:val="%5."/>
+      <w:lvlJc w:val="left"/>
+      <w:pPr>
+        <w:ind w:left="3600" w:hanging="360"/>
+      </w:pPr>
+    </w:lvl>
+    <w:lvl w:ilvl="5" w:tplc="FFFFFFFF" w:tentative="1">
+      <w:start w:val="1"/>
+      <w:numFmt w:val="lowerRoman"/>
+      <w:lvlText w:val="%6."/>
+      <w:lvlJc w:val="right"/>
+      <w:pPr>
+        <w:ind w:left="4320" w:hanging="180"/>
+      </w:pPr>
+    </w:lvl>
+    <w:lvl w:ilvl="6" w:tplc="FFFFFFFF" w:tentative="1">
+      <w:start w:val="1"/>
+      <w:numFmt w:val="decimal"/>
+      <w:lvlText w:val="%7."/>
+      <w:lvlJc w:val="left"/>
+      <w:pPr>
+        <w:ind w:left="5040" w:hanging="360"/>
+      </w:pPr>
+    </w:lvl>
+    <w:lvl w:ilvl="7" w:tplc="FFFFFFFF" w:tentative="1">
+      <w:start w:val="1"/>
+      <w:numFmt w:val="lowerLetter"/>
+      <w:lvlText w:val="%8."/>
+      <w:lvlJc w:val="left"/>
+      <w:pPr>
+        <w:ind w:left="5760" w:hanging="360"/>
+      </w:pPr>
+    </w:lvl>
+    <w:lvl w:ilvl="8" w:tplc="FFFFFFFF" w:tentative="1">
+      <w:start w:val="1"/>
+      <w:numFmt w:val="lowerRoman"/>
+      <w:lvlText w:val="%9."/>
+      <w:lvlJc w:val="right"/>
+      <w:pPr>
+        <w:ind w:left="6480" w:hanging="180"/>
+      </w:pPr>
+    </w:lvl>
+  </w:abstractNum>
+  <w:abstractNum w:abstractNumId="9" w15:restartNumberingAfterBreak="0">
     <w:nsid w:val="38F010E4"/>
     <w:multiLevelType w:val="hybridMultilevel"/>
     <w:tmpl w:val="54CEF634"/>
@@ -5476,7 +5104,7 @@
       </w:pPr>
     </w:lvl>
   </w:abstractNum>
-  <w:abstractNum w:abstractNumId="9" w15:restartNumberingAfterBreak="0">
+  <w:abstractNum w:abstractNumId="10" w15:restartNumberingAfterBreak="0">
     <w:nsid w:val="39AF1EB7"/>
     <w:multiLevelType w:val="hybridMultilevel"/>
     <w:tmpl w:val="9BEE693C"/>
@@ -5565,7 +5193,7 @@
       </w:pPr>
     </w:lvl>
   </w:abstractNum>
-  <w:abstractNum w:abstractNumId="10" w15:restartNumberingAfterBreak="0">
+  <w:abstractNum w:abstractNumId="11" w15:restartNumberingAfterBreak="0">
     <w:nsid w:val="3C181C2E"/>
     <w:multiLevelType w:val="hybridMultilevel"/>
     <w:tmpl w:val="9BEE693C"/>
@@ -5654,7 +5282,7 @@
       </w:pPr>
     </w:lvl>
   </w:abstractNum>
-  <w:abstractNum w:abstractNumId="11" w15:restartNumberingAfterBreak="0">
+  <w:abstractNum w:abstractNumId="12" w15:restartNumberingAfterBreak="0">
     <w:nsid w:val="444A039E"/>
     <w:multiLevelType w:val="hybridMultilevel"/>
     <w:tmpl w:val="91D89EA4"/>
@@ -5743,7 +5371,7 @@
       </w:pPr>
     </w:lvl>
   </w:abstractNum>
-  <w:abstractNum w:abstractNumId="12" w15:restartNumberingAfterBreak="0">
+  <w:abstractNum w:abstractNumId="13" w15:restartNumberingAfterBreak="0">
     <w:nsid w:val="509072C6"/>
     <w:multiLevelType w:val="hybridMultilevel"/>
     <w:tmpl w:val="FDD689A0"/>
@@ -5832,7 +5460,7 @@
       </w:pPr>
     </w:lvl>
   </w:abstractNum>
-  <w:abstractNum w:abstractNumId="13" w15:restartNumberingAfterBreak="0">
+  <w:abstractNum w:abstractNumId="14" w15:restartNumberingAfterBreak="0">
     <w:nsid w:val="5CF6144B"/>
     <w:multiLevelType w:val="hybridMultilevel"/>
     <w:tmpl w:val="5AFE3A92"/>
@@ -5921,7 +5549,7 @@
       </w:pPr>
     </w:lvl>
   </w:abstractNum>
-  <w:abstractNum w:abstractNumId="14" w15:restartNumberingAfterBreak="0">
+  <w:abstractNum w:abstractNumId="15" w15:restartNumberingAfterBreak="0">
     <w:nsid w:val="6E854397"/>
     <w:multiLevelType w:val="hybridMultilevel"/>
     <w:tmpl w:val="4FA85C38"/>
@@ -6034,7 +5662,7 @@
       </w:rPr>
     </w:lvl>
   </w:abstractNum>
-  <w:abstractNum w:abstractNumId="15" w15:restartNumberingAfterBreak="0">
+  <w:abstractNum w:abstractNumId="16" w15:restartNumberingAfterBreak="0">
     <w:nsid w:val="72F5665F"/>
     <w:multiLevelType w:val="hybridMultilevel"/>
     <w:tmpl w:val="51081A8E"/>
@@ -6123,53 +5751,56 @@
       </w:pPr>
     </w:lvl>
   </w:abstractNum>
-  <w:num w:numId="1">
+  <w:num w:numId="1" w16cid:durableId="1861624470">
     <w:abstractNumId w:val="7"/>
   </w:num>
-  <w:num w:numId="2">
+  <w:num w:numId="2" w16cid:durableId="57411338">
     <w:abstractNumId w:val="6"/>
   </w:num>
-  <w:num w:numId="3">
+  <w:num w:numId="3" w16cid:durableId="38626242">
     <w:abstractNumId w:val="2"/>
   </w:num>
-  <w:num w:numId="4">
+  <w:num w:numId="4" w16cid:durableId="1344211699">
     <w:abstractNumId w:val="0"/>
   </w:num>
-  <w:num w:numId="5">
+  <w:num w:numId="5" w16cid:durableId="1748914971">
+    <w:abstractNumId w:val="15"/>
+  </w:num>
+  <w:num w:numId="6" w16cid:durableId="1270813015">
+    <w:abstractNumId w:val="4"/>
+  </w:num>
+  <w:num w:numId="7" w16cid:durableId="1616523575">
     <w:abstractNumId w:val="14"/>
   </w:num>
-  <w:num w:numId="6">
-    <w:abstractNumId w:val="4"/>
+  <w:num w:numId="8" w16cid:durableId="279455260">
+    <w:abstractNumId w:val="5"/>
   </w:num>
-  <w:num w:numId="7">
+  <w:num w:numId="9" w16cid:durableId="1121997238">
+    <w:abstractNumId w:val="16"/>
+  </w:num>
+  <w:num w:numId="10" w16cid:durableId="220555985">
     <w:abstractNumId w:val="13"/>
   </w:num>
-  <w:num w:numId="8">
-    <w:abstractNumId w:val="5"/>
+  <w:num w:numId="11" w16cid:durableId="1340232341">
+    <w:abstractNumId w:val="9"/>
   </w:num>
-  <w:num w:numId="9">
-    <w:abstractNumId w:val="15"/>
-  </w:num>
-  <w:num w:numId="10">
+  <w:num w:numId="12" w16cid:durableId="1478231374">
     <w:abstractNumId w:val="12"/>
   </w:num>
-  <w:num w:numId="11">
-    <w:abstractNumId w:val="8"/>
+  <w:num w:numId="13" w16cid:durableId="612133417">
+    <w:abstractNumId w:val="10"/>
   </w:num>
-  <w:num w:numId="12">
+  <w:num w:numId="14" w16cid:durableId="385253274">
     <w:abstractNumId w:val="11"/>
   </w:num>
-  <w:num w:numId="13">
-    <w:abstractNumId w:val="9"/>
-  </w:num>
-  <w:num w:numId="14">
-    <w:abstractNumId w:val="10"/>
-  </w:num>
-  <w:num w:numId="15">
+  <w:num w:numId="15" w16cid:durableId="1865630580">
     <w:abstractNumId w:val="3"/>
   </w:num>
-  <w:num w:numId="16">
+  <w:num w:numId="16" w16cid:durableId="1727870020">
     <w:abstractNumId w:val="1"/>
+  </w:num>
+  <w:num w:numId="17" w16cid:durableId="1246455031">
+    <w:abstractNumId w:val="8"/>
   </w:num>
 </w:numbering>
 </file>
@@ -6830,6 +6461,54 @@
       <w:u w:val="single"/>
     </w:rPr>
   </w:style>
+  <w:style w:type="paragraph" w:styleId="HTMLPreformatted">
+    <w:name w:val="HTML Preformatted"/>
+    <w:basedOn w:val="Normal"/>
+    <w:link w:val="HTMLPreformattedChar"/>
+    <w:uiPriority w:val="99"/>
+    <w:semiHidden/>
+    <w:unhideWhenUsed/>
+    <w:rsid w:val="005D1FCD"/>
+    <w:pPr>
+      <w:tabs>
+        <w:tab w:val="left" w:pos="916"/>
+        <w:tab w:val="left" w:pos="1832"/>
+        <w:tab w:val="left" w:pos="2748"/>
+        <w:tab w:val="left" w:pos="3664"/>
+        <w:tab w:val="left" w:pos="4580"/>
+        <w:tab w:val="left" w:pos="5496"/>
+        <w:tab w:val="left" w:pos="6412"/>
+        <w:tab w:val="left" w:pos="7328"/>
+        <w:tab w:val="left" w:pos="8244"/>
+        <w:tab w:val="left" w:pos="9160"/>
+        <w:tab w:val="left" w:pos="10076"/>
+        <w:tab w:val="left" w:pos="10992"/>
+        <w:tab w:val="left" w:pos="11908"/>
+        <w:tab w:val="left" w:pos="12824"/>
+        <w:tab w:val="left" w:pos="13740"/>
+        <w:tab w:val="left" w:pos="14656"/>
+      </w:tabs>
+      <w:spacing w:after="0" w:line="240" w:lineRule="auto"/>
+    </w:pPr>
+    <w:rPr>
+      <w:rFonts w:ascii="Courier New" w:eastAsia="Times New Roman" w:hAnsi="Courier New" w:cs="Courier New"/>
+      <w:sz w:val="20"/>
+      <w:szCs w:val="20"/>
+    </w:rPr>
+  </w:style>
+  <w:style w:type="character" w:customStyle="1" w:styleId="HTMLPreformattedChar">
+    <w:name w:val="HTML Preformatted Char"/>
+    <w:basedOn w:val="DefaultParagraphFont"/>
+    <w:link w:val="HTMLPreformatted"/>
+    <w:uiPriority w:val="99"/>
+    <w:semiHidden/>
+    <w:rsid w:val="005D1FCD"/>
+    <w:rPr>
+      <w:rFonts w:ascii="Courier New" w:eastAsia="Times New Roman" w:hAnsi="Courier New" w:cs="Courier New"/>
+      <w:sz w:val="20"/>
+      <w:szCs w:val="20"/>
+    </w:rPr>
+  </w:style>
 </w:styles>
 </file>
 
@@ -7129,6 +6808,23 @@
 </file>
 
 <file path=customXml/item1.xml><?xml version="1.0" encoding="utf-8"?>
+<?mso-contentType ?>
+<FormTemplates xmlns="http://schemas.microsoft.com/sharepoint/v3/contenttype/forms">
+  <Display>DocumentLibraryForm</Display>
+  <Edit>DocumentLibraryForm</Edit>
+  <New>DocumentLibraryForm</New>
+</FormTemplates>
+</file>
+
+<file path=customXml/item2.xml><?xml version="1.0" encoding="utf-8"?>
+<p:properties xmlns:p="http://schemas.microsoft.com/office/2006/metadata/properties" xmlns:xsi="http://www.w3.org/2001/XMLSchema-instance" xmlns:pc="http://schemas.microsoft.com/office/infopath/2007/PartnerControls">
+  <documentManagement>
+    <Release xmlns="3d22724a-222b-4850-b57c-0ee7c2cb5a55">General</Release>
+  </documentManagement>
+</p:properties>
+</file>
+
+<file path=customXml/item3.xml><?xml version="1.0" encoding="utf-8"?>
 <ct:contentTypeSchema xmlns:ct="http://schemas.microsoft.com/office/2006/metadata/contentType" xmlns:ma="http://schemas.microsoft.com/office/2006/metadata/properties/metaAttributes" ct:_="" ma:_="" ma:contentTypeName="Document" ma:contentTypeID="0x010100AE727CE4003A9841BD907CB57F1E648A" ma:contentTypeVersion="8" ma:contentTypeDescription="Create a new document." ma:contentTypeScope="" ma:versionID="2730ba67e05b17f1cc2b0709ddb2a260">
   <xsd:schema xmlns:xsd="http://www.w3.org/2001/XMLSchema" xmlns:xs="http://www.w3.org/2001/XMLSchema" xmlns:p="http://schemas.microsoft.com/office/2006/metadata/properties" xmlns:ns2="3d22724a-222b-4850-b57c-0ee7c2cb5a55" xmlns:ns3="a524ed25-5586-4ef2-952d-9c6e92cf3c8a" targetNamespace="http://schemas.microsoft.com/office/2006/metadata/properties" ma:root="true" ma:fieldsID="b3887f61521271ab245578f2311ca36b" ns2:_="" ns3:_="">
     <xsd:import namespace="3d22724a-222b-4850-b57c-0ee7c2cb5a55"/>
@@ -7324,24 +7020,25 @@
 </ct:contentTypeSchema>
 </file>
 
-<file path=customXml/item2.xml><?xml version="1.0" encoding="utf-8"?>
-<p:properties xmlns:p="http://schemas.microsoft.com/office/2006/metadata/properties" xmlns:xsi="http://www.w3.org/2001/XMLSchema-instance" xmlns:pc="http://schemas.microsoft.com/office/infopath/2007/PartnerControls">
-  <documentManagement>
-    <Release xmlns="3d22724a-222b-4850-b57c-0ee7c2cb5a55">General</Release>
-  </documentManagement>
-</p:properties>
+<file path=customXml/itemProps1.xml><?xml version="1.0" encoding="utf-8"?>
+<ds:datastoreItem xmlns:ds="http://schemas.openxmlformats.org/officeDocument/2006/customXml" ds:itemID="{6A2ECE99-CBAF-40A0-9A6B-CA370DAC41BE}">
+  <ds:schemaRefs>
+    <ds:schemaRef ds:uri="http://schemas.microsoft.com/sharepoint/v3/contenttype/forms"/>
+  </ds:schemaRefs>
+</ds:datastoreItem>
 </file>
 
-<file path=customXml/item3.xml><?xml version="1.0" encoding="utf-8"?>
-<?mso-contentType ?>
-<FormTemplates xmlns="http://schemas.microsoft.com/sharepoint/v3/contenttype/forms">
-  <Display>DocumentLibraryForm</Display>
-  <Edit>DocumentLibraryForm</Edit>
-  <New>DocumentLibraryForm</New>
-</FormTemplates>
+<file path=customXml/itemProps2.xml><?xml version="1.0" encoding="utf-8"?>
+<ds:datastoreItem xmlns:ds="http://schemas.openxmlformats.org/officeDocument/2006/customXml" ds:itemID="{F782E496-F5FE-4149-99EB-B8F43842A2FE}">
+  <ds:schemaRefs>
+    <ds:schemaRef ds:uri="http://schemas.microsoft.com/office/2006/metadata/properties"/>
+    <ds:schemaRef ds:uri="http://schemas.microsoft.com/office/infopath/2007/PartnerControls"/>
+    <ds:schemaRef ds:uri="3d22724a-222b-4850-b57c-0ee7c2cb5a55"/>
+  </ds:schemaRefs>
+</ds:datastoreItem>
 </file>
 
-<file path=customXml/itemProps1.xml><?xml version="1.0" encoding="utf-8"?>
+<file path=customXml/itemProps3.xml><?xml version="1.0" encoding="utf-8"?>
 <ds:datastoreItem xmlns:ds="http://schemas.openxmlformats.org/officeDocument/2006/customXml" ds:itemID="{56AD3E79-2997-4487-A5C6-3108380CFAE8}">
   <ds:schemaRefs>
     <ds:schemaRef ds:uri="http://schemas.microsoft.com/office/2006/metadata/contentType"/>
@@ -7358,22 +7055,4 @@
     <ds:schemaRef ds:uri="http://schemas.microsoft.com/internal/obd"/>
   </ds:schemaRefs>
 </ds:datastoreItem>
-</file>
-
-<file path=customXml/itemProps2.xml><?xml version="1.0" encoding="utf-8"?>
-<ds:datastoreItem xmlns:ds="http://schemas.openxmlformats.org/officeDocument/2006/customXml" ds:itemID="{F782E496-F5FE-4149-99EB-B8F43842A2FE}">
-  <ds:schemaRefs>
-    <ds:schemaRef ds:uri="http://schemas.microsoft.com/office/2006/metadata/properties"/>
-    <ds:schemaRef ds:uri="http://schemas.microsoft.com/office/infopath/2007/PartnerControls"/>
-    <ds:schemaRef ds:uri="3d22724a-222b-4850-b57c-0ee7c2cb5a55"/>
-  </ds:schemaRefs>
-</ds:datastoreItem>
-</file>
-
-<file path=customXml/itemProps3.xml><?xml version="1.0" encoding="utf-8"?>
-<ds:datastoreItem xmlns:ds="http://schemas.openxmlformats.org/officeDocument/2006/customXml" ds:itemID="{6A2ECE99-CBAF-40A0-9A6B-CA370DAC41BE}">
-  <ds:schemaRefs>
-    <ds:schemaRef ds:uri="http://schemas.microsoft.com/sharepoint/v3/contenttype/forms"/>
-  </ds:schemaRefs>
-</ds:datastoreItem>
 </file>
</xml_diff>

<commit_message>
gsrs 3.1 update for release
</commit_message>
<xml_diff>
--- a/docs/Database connection requirements for our RDBMSs.docx
+++ b/docs/Database connection requirements for our RDBMSs.docx
@@ -3,12 +3,19 @@
 <w:document xmlns:wpc="http://schemas.microsoft.com/office/word/2010/wordprocessingCanvas" xmlns:cx="http://schemas.microsoft.com/office/drawing/2014/chartex" xmlns:cx1="http://schemas.microsoft.com/office/drawing/2015/9/8/chartex" xmlns:cx2="http://schemas.microsoft.com/office/drawing/2015/10/21/chartex" xmlns:cx3="http://schemas.microsoft.com/office/drawing/2016/5/9/chartex" xmlns:cx4="http://schemas.microsoft.com/office/drawing/2016/5/10/chartex" xmlns:cx5="http://schemas.microsoft.com/office/drawing/2016/5/11/chartex" xmlns:cx6="http://schemas.microsoft.com/office/drawing/2016/5/12/chartex" xmlns:cx7="http://schemas.microsoft.com/office/drawing/2016/5/13/chartex" xmlns:cx8="http://schemas.microsoft.com/office/drawing/2016/5/14/chartex" xmlns:mc="http://schemas.openxmlformats.org/markup-compatibility/2006" xmlns:aink="http://schemas.microsoft.com/office/drawing/2016/ink" xmlns:am3d="http://schemas.microsoft.com/office/drawing/2017/model3d" xmlns:o="urn:schemas-microsoft-com:office:office" xmlns:oel="http://schemas.microsoft.com/office/2019/extlst" xmlns:r="http://schemas.openxmlformats.org/officeDocument/2006/relationships" xmlns:m="http://schemas.openxmlformats.org/officeDocument/2006/math" xmlns:v="urn:schemas-microsoft-com:vml" xmlns:wp14="http://schemas.microsoft.com/office/word/2010/wordprocessingDrawing" xmlns:wp="http://schemas.openxmlformats.org/drawingml/2006/wordprocessingDrawing" xmlns:w10="urn:schemas-microsoft-com:office:word" xmlns:w="http://schemas.openxmlformats.org/wordprocessingml/2006/main" xmlns:w14="http://schemas.microsoft.com/office/word/2010/wordml" xmlns:w15="http://schemas.microsoft.com/office/word/2012/wordml" xmlns:w16cex="http://schemas.microsoft.com/office/word/2018/wordml/cex" xmlns:w16cid="http://schemas.microsoft.com/office/word/2016/wordml/cid" xmlns:w16="http://schemas.microsoft.com/office/word/2018/wordml" xmlns:w16sdtdh="http://schemas.microsoft.com/office/word/2020/wordml/sdtdatahash" xmlns:w16se="http://schemas.microsoft.com/office/word/2015/wordml/symex" xmlns:wpg="http://schemas.microsoft.com/office/word/2010/wordprocessingGroup" xmlns:wpi="http://schemas.microsoft.com/office/word/2010/wordprocessingInk" xmlns:wne="http://schemas.microsoft.com/office/word/2006/wordml" xmlns:wps="http://schemas.microsoft.com/office/word/2010/wordprocessingShape" mc:Ignorable="w14 w15 w16se w16cid w16 w16cex w16sdtdh wp14">
   <w:body>
     <w:p>
-      <w:r>
+      <w:pPr>
         <w:rPr>
           <w:rFonts w:ascii="Calibri Light" w:eastAsia="Calibri Light" w:hAnsi="Calibri Light" w:cs="Calibri Light"/>
           <w:sz w:val="56"/>
           <w:szCs w:val="56"/>
         </w:rPr>
+      </w:pPr>
+      <w:r>
+        <w:rPr>
+          <w:rFonts w:ascii="Calibri Light" w:eastAsia="Calibri Light" w:hAnsi="Calibri Light" w:cs="Calibri Light"/>
+          <w:sz w:val="56"/>
+          <w:szCs w:val="56"/>
+        </w:rPr>
         <w:t>Database connection requirements for our RDBMSs</w:t>
       </w:r>
     </w:p>
@@ -24,9 +31,6 @@
       </w:r>
     </w:p>
     <w:p>
-      <w:pPr>
-        <w:spacing w:line="257" w:lineRule="auto"/>
-      </w:pPr>
       <w:r>
         <w:rPr>
           <w:rFonts w:ascii="Calibri" w:eastAsia="Calibri" w:hAnsi="Calibri" w:cs="Calibri"/>
@@ -39,7 +43,43 @@
         <w:rPr>
           <w:rFonts w:ascii="Calibri" w:eastAsia="Calibri" w:hAnsi="Calibri" w:cs="Calibri"/>
         </w:rPr>
-        <w:t xml:space="preserve"> August 19, 2022</w:t>
+        <w:t xml:space="preserve"> </w:t>
+      </w:r>
+      <w:r>
+        <w:rPr>
+          <w:rFonts w:ascii="Calibri" w:eastAsia="Calibri" w:hAnsi="Calibri" w:cs="Calibri"/>
+        </w:rPr>
+        <w:t>October</w:t>
+      </w:r>
+      <w:r>
+        <w:rPr>
+          <w:rFonts w:ascii="Calibri" w:eastAsia="Calibri" w:hAnsi="Calibri" w:cs="Calibri"/>
+        </w:rPr>
+        <w:t xml:space="preserve"> </w:t>
+      </w:r>
+      <w:r>
+        <w:rPr>
+          <w:rFonts w:ascii="Calibri" w:eastAsia="Calibri" w:hAnsi="Calibri" w:cs="Calibri"/>
+        </w:rPr>
+        <w:t>30</w:t>
+      </w:r>
+      <w:r>
+        <w:rPr>
+          <w:rFonts w:ascii="Calibri" w:eastAsia="Calibri" w:hAnsi="Calibri" w:cs="Calibri"/>
+        </w:rPr>
+        <w:t xml:space="preserve">, </w:t>
+      </w:r>
+      <w:r>
+        <w:rPr>
+          <w:rFonts w:ascii="Calibri" w:eastAsia="Calibri" w:hAnsi="Calibri" w:cs="Calibri"/>
+        </w:rPr>
+        <w:t>202</w:t>
+      </w:r>
+      <w:r>
+        <w:rPr>
+          <w:rFonts w:ascii="Calibri" w:eastAsia="Calibri" w:hAnsi="Calibri" w:cs="Calibri"/>
+        </w:rPr>
+        <w:t>3</w:t>
       </w:r>
     </w:p>
     <w:p>
@@ -273,7 +313,19 @@
         <w:rPr>
           <w:rFonts w:ascii="Calibri" w:eastAsia="Calibri" w:hAnsi="Calibri" w:cs="Calibri"/>
         </w:rPr>
-        <w:t xml:space="preserve"> databases created for GSRS 2.x software. As such the property “</w:t>
+        <w:t xml:space="preserve"> databases created for GSRS 2.x </w:t>
+      </w:r>
+      <w:r>
+        <w:rPr>
+          <w:rFonts w:ascii="Calibri" w:eastAsia="Calibri" w:hAnsi="Calibri" w:cs="Calibri"/>
+        </w:rPr>
+        <w:t xml:space="preserve">and 3.x </w:t>
+      </w:r>
+      <w:r>
+        <w:rPr>
+          <w:rFonts w:ascii="Calibri" w:eastAsia="Calibri" w:hAnsi="Calibri" w:cs="Calibri"/>
+        </w:rPr>
+        <w:t>software. As such the property “</w:t>
       </w:r>
       <w:proofErr w:type="spellStart"/>
       <w:r>
@@ -314,7 +366,19 @@
         <w:rPr>
           <w:rFonts w:ascii="Calibri" w:eastAsia="Calibri" w:hAnsi="Calibri" w:cs="Calibri"/>
         </w:rPr>
-        <w:t xml:space="preserve">All syntax examples shown below starts with “spring” for the configuration settings. This is the default path for the default database. However, for </w:t>
+        <w:t xml:space="preserve">All syntax examples shown below </w:t>
+      </w:r>
+      <w:r>
+        <w:rPr>
+          <w:rFonts w:ascii="Calibri" w:eastAsia="Calibri" w:hAnsi="Calibri" w:cs="Calibri"/>
+        </w:rPr>
+        <w:t>start</w:t>
+      </w:r>
+      <w:r>
+        <w:rPr>
+          <w:rFonts w:ascii="Calibri" w:eastAsia="Calibri" w:hAnsi="Calibri" w:cs="Calibri"/>
+        </w:rPr>
+        <w:t xml:space="preserve"> with “spring” for the configuration settings. This is the default path for the default database. However, for </w:t>
       </w:r>
       <w:r>
         <w:rPr>
@@ -331,6 +395,7 @@
         <w:t xml:space="preserve"> entity services, they are intended to connect to 2 or more </w:t>
       </w:r>
       <w:proofErr w:type="spellStart"/>
+      <w:proofErr w:type="gramStart"/>
       <w:r>
         <w:rPr>
           <w:rFonts w:ascii="Calibri" w:eastAsia="Calibri" w:hAnsi="Calibri" w:cs="Calibri"/>
@@ -338,11 +403,24 @@
         <w:t>datasources</w:t>
       </w:r>
       <w:proofErr w:type="spellEnd"/>
-      <w:r>
-        <w:rPr>
-          <w:rFonts w:ascii="Calibri" w:eastAsia="Calibri" w:hAnsi="Calibri" w:cs="Calibri"/>
-        </w:rPr>
-        <w:t xml:space="preserve">. In such cases, by convention, the “spring” prefix us used for the primary core source and another prefix is used for the specific entity </w:t>
+      <w:proofErr w:type="gramEnd"/>
+      <w:r>
+        <w:rPr>
+          <w:rFonts w:ascii="Calibri" w:eastAsia="Calibri" w:hAnsi="Calibri" w:cs="Calibri"/>
+        </w:rPr>
+        <w:t xml:space="preserve">. In such cases, by convention, the “spring” prefix </w:t>
+      </w:r>
+      <w:r>
+        <w:rPr>
+          <w:rFonts w:ascii="Calibri" w:eastAsia="Calibri" w:hAnsi="Calibri" w:cs="Calibri"/>
+        </w:rPr>
+        <w:t>is</w:t>
+      </w:r>
+      <w:r>
+        <w:rPr>
+          <w:rFonts w:ascii="Calibri" w:eastAsia="Calibri" w:hAnsi="Calibri" w:cs="Calibri"/>
+        </w:rPr>
+        <w:t xml:space="preserve"> used for the primary core source and another prefix is used for the specific entity </w:t>
       </w:r>
       <w:proofErr w:type="spellStart"/>
       <w:r>
@@ -505,8 +583,367 @@
           <w:numId w:val="5"/>
         </w:numPr>
         <w:rPr>
+          <w:rFonts w:ascii="Calibri" w:eastAsia="Calibri" w:hAnsi="Calibri" w:cs="Calibri"/>
+        </w:rPr>
+      </w:pPr>
+      <w:r>
+        <w:rPr>
           <w:rFonts w:eastAsiaTheme="minorEastAsia"/>
         </w:rPr>
+        <w:t xml:space="preserve">To start from zero and create a </w:t>
+      </w:r>
+      <w:r>
+        <w:rPr>
+          <w:rFonts w:eastAsiaTheme="minorEastAsia"/>
+          <w:b/>
+          <w:bCs/>
+        </w:rPr>
+        <w:t xml:space="preserve">completely new </w:t>
+      </w:r>
+      <w:r>
+        <w:rPr>
+          <w:rFonts w:eastAsiaTheme="minorEastAsia"/>
+        </w:rPr>
+        <w:t xml:space="preserve">database from scratch, </w:t>
+      </w:r>
+      <w:r>
+        <w:rPr>
+          <w:rFonts w:eastAsiaTheme="minorEastAsia"/>
+        </w:rPr>
+        <w:t xml:space="preserve">create the new </w:t>
+      </w:r>
+      <w:r>
+        <w:rPr>
+          <w:rFonts w:eastAsiaTheme="minorEastAsia"/>
+        </w:rPr>
+        <w:t xml:space="preserve">empty </w:t>
+      </w:r>
+      <w:r>
+        <w:rPr>
+          <w:rFonts w:eastAsiaTheme="minorEastAsia"/>
+        </w:rPr>
+        <w:t xml:space="preserve">database </w:t>
+      </w:r>
+      <w:r>
+        <w:rPr>
+          <w:rFonts w:eastAsiaTheme="minorEastAsia"/>
+        </w:rPr>
+        <w:t xml:space="preserve">with no tables </w:t>
+      </w:r>
+      <w:r>
+        <w:rPr>
+          <w:rFonts w:eastAsiaTheme="minorEastAsia"/>
+        </w:rPr>
+        <w:t>in your DBMS</w:t>
+      </w:r>
+      <w:r>
+        <w:rPr>
+          <w:rFonts w:eastAsiaTheme="minorEastAsia"/>
+        </w:rPr>
+        <w:t xml:space="preserve"> with a create statement. </w:t>
+      </w:r>
+      <w:r>
+        <w:rPr>
+          <w:rFonts w:eastAsiaTheme="minorEastAsia"/>
+        </w:rPr>
+        <w:t xml:space="preserve"> Make sure to use </w:t>
+      </w:r>
+      <w:r>
+        <w:rPr>
+          <w:rFonts w:ascii="Calibri" w:eastAsia="Calibri" w:hAnsi="Calibri" w:cs="Calibri"/>
+        </w:rPr>
+        <w:t xml:space="preserve">UTF8 mb4 as the default for character set and collation.  Then, in </w:t>
+      </w:r>
+      <w:proofErr w:type="gramStart"/>
+      <w:r>
+        <w:rPr>
+          <w:rFonts w:ascii="Calibri" w:eastAsia="Calibri" w:hAnsi="Calibri" w:cs="Calibri"/>
+        </w:rPr>
+        <w:t xml:space="preserve">your </w:t>
+      </w:r>
+      <w:r>
+        <w:rPr>
+          <w:rFonts w:ascii="Calibri" w:eastAsia="Calibri" w:hAnsi="Calibri" w:cs="Calibri"/>
+        </w:rPr>
+        <w:t xml:space="preserve"> microservice</w:t>
+      </w:r>
+      <w:proofErr w:type="gramEnd"/>
+      <w:r>
+        <w:rPr>
+          <w:rFonts w:ascii="Calibri" w:eastAsia="Calibri" w:hAnsi="Calibri" w:cs="Calibri"/>
+        </w:rPr>
+        <w:t xml:space="preserve"> </w:t>
+      </w:r>
+      <w:proofErr w:type="spellStart"/>
+      <w:r>
+        <w:rPr>
+          <w:rFonts w:ascii="Calibri" w:eastAsia="Calibri" w:hAnsi="Calibri" w:cs="Calibri"/>
+        </w:rPr>
+        <w:t>application.conf</w:t>
+      </w:r>
+      <w:proofErr w:type="spellEnd"/>
+      <w:r>
+        <w:rPr>
+          <w:rFonts w:ascii="Calibri" w:eastAsia="Calibri" w:hAnsi="Calibri" w:cs="Calibri"/>
+        </w:rPr>
+        <w:t xml:space="preserve"> file</w:t>
+      </w:r>
+      <w:r>
+        <w:rPr>
+          <w:rFonts w:ascii="Calibri" w:eastAsia="Calibri" w:hAnsi="Calibri" w:cs="Calibri"/>
+        </w:rPr>
+        <w:t>,</w:t>
+      </w:r>
+      <w:r>
+        <w:rPr>
+          <w:rFonts w:ascii="Calibri" w:eastAsia="Calibri" w:hAnsi="Calibri" w:cs="Calibri"/>
+        </w:rPr>
+        <w:t xml:space="preserve"> </w:t>
+      </w:r>
+      <w:r>
+        <w:rPr>
+          <w:rFonts w:ascii="Calibri" w:eastAsia="Calibri" w:hAnsi="Calibri" w:cs="Calibri"/>
+        </w:rPr>
+        <w:t>set</w:t>
+      </w:r>
+      <w:r>
+        <w:rPr>
+          <w:rFonts w:ascii="Calibri" w:eastAsia="Calibri" w:hAnsi="Calibri" w:cs="Calibri"/>
+        </w:rPr>
+        <w:t>,</w:t>
+      </w:r>
+      <w:r>
+        <w:rPr>
+          <w:rFonts w:ascii="Calibri" w:eastAsia="Calibri" w:hAnsi="Calibri" w:cs="Calibri"/>
+        </w:rPr>
+        <w:t xml:space="preserve"> for example, </w:t>
+      </w:r>
+      <w:proofErr w:type="spellStart"/>
+      <w:r>
+        <w:rPr>
+          <w:rFonts w:ascii="Calibri" w:eastAsia="Calibri" w:hAnsi="Calibri" w:cs="Calibri"/>
+        </w:rPr>
+        <w:t>spring.jpa.hibernate.ddl</w:t>
+      </w:r>
+      <w:proofErr w:type="spellEnd"/>
+      <w:r>
+        <w:rPr>
+          <w:rFonts w:ascii="Calibri" w:eastAsia="Calibri" w:hAnsi="Calibri" w:cs="Calibri"/>
+        </w:rPr>
+        <w:t>-auto=</w:t>
+      </w:r>
+      <w:r>
+        <w:rPr>
+          <w:rFonts w:ascii="Calibri" w:eastAsia="Calibri" w:hAnsi="Calibri" w:cs="Calibri"/>
+          <w:b/>
+          <w:bCs/>
+        </w:rPr>
+        <w:t xml:space="preserve">create </w:t>
+      </w:r>
+      <w:r>
+        <w:rPr>
+          <w:rFonts w:ascii="Calibri" w:eastAsia="Calibri" w:hAnsi="Calibri" w:cs="Calibri"/>
+        </w:rPr>
+        <w:t xml:space="preserve">and </w:t>
+      </w:r>
+      <w:proofErr w:type="spellStart"/>
+      <w:r>
+        <w:rPr>
+          <w:rFonts w:ascii="Calibri" w:eastAsia="Calibri" w:hAnsi="Calibri" w:cs="Calibri"/>
+        </w:rPr>
+        <w:t>spring.jpa.generate-ddl</w:t>
+      </w:r>
+      <w:proofErr w:type="spellEnd"/>
+      <w:r>
+        <w:rPr>
+          <w:rFonts w:ascii="Calibri" w:eastAsia="Calibri" w:hAnsi="Calibri" w:cs="Calibri"/>
+        </w:rPr>
+        <w:t>=</w:t>
+      </w:r>
+      <w:r>
+        <w:rPr>
+          <w:rFonts w:ascii="Calibri" w:eastAsia="Calibri" w:hAnsi="Calibri" w:cs="Calibri"/>
+          <w:b/>
+          <w:bCs/>
+        </w:rPr>
+        <w:t xml:space="preserve">true.  </w:t>
+      </w:r>
+      <w:r>
+        <w:rPr>
+          <w:rFonts w:ascii="Calibri" w:eastAsia="Calibri" w:hAnsi="Calibri" w:cs="Calibri"/>
+        </w:rPr>
+        <w:t xml:space="preserve">Run your microservice for the </w:t>
+      </w:r>
+      <w:r>
+        <w:rPr>
+          <w:rFonts w:ascii="Calibri" w:eastAsia="Calibri" w:hAnsi="Calibri" w:cs="Calibri"/>
+          <w:b/>
+          <w:bCs/>
+        </w:rPr>
+        <w:t>fir</w:t>
+      </w:r>
+      <w:r>
+        <w:rPr>
+          <w:rFonts w:ascii="Calibri" w:eastAsia="Calibri" w:hAnsi="Calibri" w:cs="Calibri"/>
+          <w:b/>
+          <w:bCs/>
+        </w:rPr>
+        <w:t xml:space="preserve">st time </w:t>
+      </w:r>
+      <w:r>
+        <w:rPr>
+          <w:rFonts w:ascii="Calibri" w:eastAsia="Calibri" w:hAnsi="Calibri" w:cs="Calibri"/>
+        </w:rPr>
+        <w:t>with these setting</w:t>
+      </w:r>
+      <w:r>
+        <w:rPr>
+          <w:rFonts w:ascii="Calibri" w:eastAsia="Calibri" w:hAnsi="Calibri" w:cs="Calibri"/>
+        </w:rPr>
+        <w:t>s</w:t>
+      </w:r>
+      <w:r>
+        <w:rPr>
+          <w:rFonts w:ascii="Calibri" w:eastAsia="Calibri" w:hAnsi="Calibri" w:cs="Calibri"/>
+        </w:rPr>
+        <w:t>. When your database has been created</w:t>
+      </w:r>
+      <w:r>
+        <w:rPr>
+          <w:rFonts w:ascii="Calibri" w:eastAsia="Calibri" w:hAnsi="Calibri" w:cs="Calibri"/>
+        </w:rPr>
+        <w:t xml:space="preserve">, </w:t>
+      </w:r>
+      <w:r>
+        <w:rPr>
+          <w:rFonts w:ascii="Calibri" w:eastAsia="Calibri" w:hAnsi="Calibri" w:cs="Calibri"/>
+        </w:rPr>
+        <w:t xml:space="preserve">go back and </w:t>
+      </w:r>
+      <w:r>
+        <w:rPr>
+          <w:rFonts w:ascii="Calibri" w:eastAsia="Calibri" w:hAnsi="Calibri" w:cs="Calibri"/>
+        </w:rPr>
+        <w:t xml:space="preserve">set </w:t>
+      </w:r>
+      <w:proofErr w:type="spellStart"/>
+      <w:r>
+        <w:rPr>
+          <w:rFonts w:ascii="Calibri" w:eastAsia="Calibri" w:hAnsi="Calibri" w:cs="Calibri"/>
+        </w:rPr>
+        <w:t>spring.jpa.hibernate.ddl</w:t>
+      </w:r>
+      <w:proofErr w:type="spellEnd"/>
+      <w:r>
+        <w:rPr>
+          <w:rFonts w:ascii="Calibri" w:eastAsia="Calibri" w:hAnsi="Calibri" w:cs="Calibri"/>
+        </w:rPr>
+        <w:t>-auto=</w:t>
+      </w:r>
+      <w:proofErr w:type="spellStart"/>
+      <w:r>
+        <w:rPr>
+          <w:rFonts w:ascii="Calibri" w:eastAsia="Calibri" w:hAnsi="Calibri" w:cs="Calibri"/>
+        </w:rPr>
+        <w:t>none|update</w:t>
+      </w:r>
+      <w:proofErr w:type="spellEnd"/>
+      <w:r>
+        <w:rPr>
+          <w:rFonts w:ascii="Calibri" w:eastAsia="Calibri" w:hAnsi="Calibri" w:cs="Calibri"/>
+        </w:rPr>
+        <w:t xml:space="preserve"> depending on</w:t>
+      </w:r>
+      <w:r>
+        <w:rPr>
+          <w:rFonts w:ascii="Calibri" w:eastAsia="Calibri" w:hAnsi="Calibri" w:cs="Calibri"/>
+        </w:rPr>
+        <w:t xml:space="preserve"> your needs</w:t>
+      </w:r>
+      <w:r>
+        <w:rPr>
+          <w:rFonts w:ascii="Calibri" w:eastAsia="Calibri" w:hAnsi="Calibri" w:cs="Calibri"/>
+        </w:rPr>
+        <w:t>;</w:t>
+      </w:r>
+      <w:r>
+        <w:rPr>
+          <w:rFonts w:ascii="Calibri" w:eastAsia="Calibri" w:hAnsi="Calibri" w:cs="Calibri"/>
+        </w:rPr>
+        <w:t xml:space="preserve"> </w:t>
+      </w:r>
+      <w:r>
+        <w:rPr>
+          <w:rFonts w:ascii="Calibri" w:eastAsia="Calibri" w:hAnsi="Calibri" w:cs="Calibri"/>
+        </w:rPr>
+        <w:t xml:space="preserve">and </w:t>
+      </w:r>
+      <w:proofErr w:type="spellStart"/>
+      <w:proofErr w:type="gramStart"/>
+      <w:r>
+        <w:rPr>
+          <w:rFonts w:ascii="Calibri" w:eastAsia="Calibri" w:hAnsi="Calibri" w:cs="Calibri"/>
+        </w:rPr>
+        <w:t>spring.jpa.generate</w:t>
+      </w:r>
+      <w:proofErr w:type="gramEnd"/>
+      <w:r>
+        <w:rPr>
+          <w:rFonts w:ascii="Calibri" w:eastAsia="Calibri" w:hAnsi="Calibri" w:cs="Calibri"/>
+        </w:rPr>
+        <w:t>-ddl</w:t>
+      </w:r>
+      <w:proofErr w:type="spellEnd"/>
+      <w:r>
+        <w:rPr>
+          <w:rFonts w:ascii="Calibri" w:eastAsia="Calibri" w:hAnsi="Calibri" w:cs="Calibri"/>
+        </w:rPr>
+        <w:t>=false</w:t>
+      </w:r>
+      <w:r>
+        <w:rPr>
+          <w:rFonts w:ascii="Calibri" w:eastAsia="Calibri" w:hAnsi="Calibri" w:cs="Calibri"/>
+        </w:rPr>
+        <w:t>.</w:t>
+      </w:r>
+      <w:r>
+        <w:rPr>
+          <w:rFonts w:ascii="Calibri" w:eastAsia="Calibri" w:hAnsi="Calibri" w:cs="Calibri"/>
+        </w:rPr>
+        <w:t xml:space="preserve"> </w:t>
+      </w:r>
+      <w:r>
+        <w:rPr>
+          <w:rFonts w:ascii="Calibri" w:eastAsia="Calibri" w:hAnsi="Calibri" w:cs="Calibri"/>
+        </w:rPr>
+        <w:t xml:space="preserve"> </w:t>
+      </w:r>
+      <w:r>
+        <w:rPr>
+          <w:rFonts w:ascii="Calibri" w:eastAsia="Calibri" w:hAnsi="Calibri" w:cs="Calibri"/>
+          <w:b/>
+          <w:bCs/>
+          <w:color w:val="FF0000"/>
+        </w:rPr>
+        <w:t xml:space="preserve">If you don’t reset these values, your database will be overwritten next time you run your microservice.  </w:t>
+      </w:r>
+      <w:r>
+        <w:rPr>
+          <w:rFonts w:ascii="Calibri" w:eastAsia="Calibri" w:hAnsi="Calibri" w:cs="Calibri"/>
+        </w:rPr>
+        <w:t xml:space="preserve"> </w:t>
+      </w:r>
+    </w:p>
+    <w:p>
+      <w:pPr>
+        <w:pStyle w:val="ListParagraph"/>
+        <w:numPr>
+          <w:ilvl w:val="0"/>
+          <w:numId w:val="5"/>
+        </w:numPr>
+        <w:rPr>
+          <w:rFonts w:eastAsiaTheme="minorEastAsia"/>
+        </w:rPr>
       </w:pPr>
       <w:r>
         <w:rPr>
@@ -526,7 +963,13 @@
         <w:rPr>
           <w:rFonts w:ascii="Calibri" w:eastAsia="Calibri" w:hAnsi="Calibri" w:cs="Calibri"/>
         </w:rPr>
-        <w:t xml:space="preserve"> the following SQL commands have been found to be beneficial:</w:t>
+        <w:t xml:space="preserve"> the following SQL commands have been found to be beneficial</w:t>
+      </w:r>
+      <w:r>
+        <w:rPr>
+          <w:rFonts w:ascii="Calibri" w:eastAsia="Calibri" w:hAnsi="Calibri" w:cs="Calibri"/>
+        </w:rPr>
+        <w:t>.</w:t>
       </w:r>
     </w:p>
     <w:tbl>
@@ -552,13 +995,71 @@
             </w:tcBorders>
           </w:tcPr>
           <w:p>
-            <w:r>
-              <w:rPr>
-                <w:rFonts w:ascii="Courier New" w:eastAsia="Courier New" w:hAnsi="Courier New" w:cs="Courier New"/>
-                <w:sz w:val="14"/>
-                <w:szCs w:val="14"/>
-              </w:rPr>
-              <w:t xml:space="preserve">ALTER TABLE </w:t>
+            <w:pPr>
+              <w:rPr>
+                <w:rFonts w:ascii="Courier New" w:eastAsia="Courier New" w:hAnsi="Courier New" w:cs="Courier New"/>
+                <w:sz w:val="14"/>
+                <w:szCs w:val="14"/>
+              </w:rPr>
+            </w:pPr>
+            <w:r>
+              <w:rPr>
+                <w:rFonts w:ascii="Courier New" w:eastAsia="Courier New" w:hAnsi="Courier New" w:cs="Courier New"/>
+                <w:sz w:val="14"/>
+                <w:szCs w:val="14"/>
+              </w:rPr>
+              <w:t># When creating the database</w:t>
+            </w:r>
+            <w:r>
+              <w:rPr>
+                <w:rFonts w:ascii="Courier New" w:eastAsia="Courier New" w:hAnsi="Courier New" w:cs="Courier New"/>
+                <w:sz w:val="14"/>
+                <w:szCs w:val="14"/>
+              </w:rPr>
+              <w:t>,</w:t>
+            </w:r>
+            <w:r>
+              <w:rPr>
+                <w:rFonts w:ascii="Courier New" w:eastAsia="Courier New" w:hAnsi="Courier New" w:cs="Courier New"/>
+                <w:sz w:val="14"/>
+                <w:szCs w:val="14"/>
+              </w:rPr>
+              <w:t xml:space="preserve"> set </w:t>
+            </w:r>
+            <w:r>
+              <w:rPr>
+                <w:rFonts w:ascii="Courier New" w:eastAsia="Courier New" w:hAnsi="Courier New" w:cs="Courier New"/>
+                <w:sz w:val="14"/>
+                <w:szCs w:val="14"/>
+              </w:rPr>
+              <w:t xml:space="preserve">the database character set and collation </w:t>
+            </w:r>
+            <w:r>
+              <w:rPr>
+                <w:rFonts w:ascii="Courier New" w:eastAsia="Courier New" w:hAnsi="Courier New" w:cs="Courier New"/>
+                <w:sz w:val="14"/>
+                <w:szCs w:val="14"/>
+              </w:rPr>
+              <w:t>defaults</w:t>
+            </w:r>
+            <w:r>
+              <w:rPr>
+                <w:rFonts w:ascii="Courier New" w:eastAsia="Courier New" w:hAnsi="Courier New" w:cs="Courier New"/>
+                <w:sz w:val="14"/>
+                <w:szCs w:val="14"/>
+              </w:rPr>
+              <w:t>.</w:t>
+            </w:r>
+            <w:r>
+              <w:br/>
+            </w:r>
+            <w:r>
+              <w:rPr>
+                <w:rFonts w:ascii="Courier New" w:eastAsia="Courier New" w:hAnsi="Courier New" w:cs="Courier New"/>
+                <w:sz w:val="14"/>
+                <w:szCs w:val="14"/>
+              </w:rPr>
+              <w:t xml:space="preserve">CREATE DATABASE </w:t>
             </w:r>
             <w:proofErr w:type="spellStart"/>
             <w:r>
@@ -567,7 +1068,23 @@
                 <w:sz w:val="14"/>
                 <w:szCs w:val="14"/>
               </w:rPr>
-              <w:t>ix_ginas_name</w:t>
+              <w:t>db</w:t>
+            </w:r>
+            <w:r>
+              <w:rPr>
+                <w:rFonts w:ascii="Courier New" w:eastAsia="Courier New" w:hAnsi="Courier New" w:cs="Courier New"/>
+                <w:sz w:val="14"/>
+                <w:szCs w:val="14"/>
+              </w:rPr>
+              <w:t>_</w:t>
+            </w:r>
+            <w:r>
+              <w:rPr>
+                <w:rFonts w:ascii="Courier New" w:eastAsia="Courier New" w:hAnsi="Courier New" w:cs="Courier New"/>
+                <w:sz w:val="14"/>
+                <w:szCs w:val="14"/>
+              </w:rPr>
+              <w:t>name</w:t>
             </w:r>
             <w:proofErr w:type="spellEnd"/>
             <w:r>
@@ -576,7 +1093,7 @@
                 <w:sz w:val="14"/>
                 <w:szCs w:val="14"/>
               </w:rPr>
-              <w:t xml:space="preserve"> MODIFY name </w:t>
+              <w:t xml:space="preserve"> CHARACTER SET utf8mb4 COLLATE utf8mb4_unicode_</w:t>
             </w:r>
             <w:proofErr w:type="gramStart"/>
             <w:r>
@@ -585,93 +1102,219 @@
                 <w:sz w:val="14"/>
                 <w:szCs w:val="14"/>
               </w:rPr>
-              <w:t>VARCHAR(</w:t>
-            </w:r>
-            <w:proofErr w:type="gramEnd"/>
-            <w:r>
-              <w:rPr>
-                <w:rFonts w:ascii="Courier New" w:eastAsia="Courier New" w:hAnsi="Courier New" w:cs="Courier New"/>
-                <w:sz w:val="14"/>
-                <w:szCs w:val="14"/>
-              </w:rPr>
-              <w:t>255) CHARACTER SET utf8mb4;</w:t>
-            </w:r>
-          </w:p>
-          <w:p>
-            <w:r>
-              <w:rPr>
-                <w:rFonts w:ascii="Courier New" w:eastAsia="Courier New" w:hAnsi="Courier New" w:cs="Courier New"/>
-                <w:sz w:val="14"/>
-                <w:szCs w:val="14"/>
-              </w:rPr>
-              <w:t xml:space="preserve">ALTER TABLE </w:t>
-            </w:r>
-            <w:proofErr w:type="spellStart"/>
-            <w:r>
-              <w:rPr>
-                <w:rFonts w:ascii="Courier New" w:eastAsia="Courier New" w:hAnsi="Courier New" w:cs="Courier New"/>
-                <w:sz w:val="14"/>
-                <w:szCs w:val="14"/>
-              </w:rPr>
-              <w:t>ix_ginas_name</w:t>
-            </w:r>
-            <w:proofErr w:type="spellEnd"/>
-            <w:r>
-              <w:rPr>
-                <w:rFonts w:ascii="Courier New" w:eastAsia="Courier New" w:hAnsi="Courier New" w:cs="Courier New"/>
-                <w:sz w:val="14"/>
-                <w:szCs w:val="14"/>
-              </w:rPr>
-              <w:t xml:space="preserve"> MODIFY </w:t>
-            </w:r>
-            <w:proofErr w:type="spellStart"/>
-            <w:r>
-              <w:rPr>
-                <w:rFonts w:ascii="Courier New" w:eastAsia="Courier New" w:hAnsi="Courier New" w:cs="Courier New"/>
-                <w:sz w:val="14"/>
-                <w:szCs w:val="14"/>
-              </w:rPr>
-              <w:t>full_name</w:t>
-            </w:r>
-            <w:proofErr w:type="spellEnd"/>
-            <w:r>
-              <w:rPr>
-                <w:rFonts w:ascii="Courier New" w:eastAsia="Courier New" w:hAnsi="Courier New" w:cs="Courier New"/>
-                <w:sz w:val="14"/>
-                <w:szCs w:val="14"/>
-              </w:rPr>
-              <w:t xml:space="preserve"> </w:t>
-            </w:r>
-            <w:proofErr w:type="spellStart"/>
-            <w:r>
-              <w:rPr>
-                <w:rFonts w:ascii="Courier New" w:eastAsia="Courier New" w:hAnsi="Courier New" w:cs="Courier New"/>
-                <w:sz w:val="14"/>
-                <w:szCs w:val="14"/>
-              </w:rPr>
-              <w:t>longtext</w:t>
-            </w:r>
-            <w:proofErr w:type="spellEnd"/>
-            <w:r>
-              <w:rPr>
-                <w:rFonts w:ascii="Courier New" w:eastAsia="Courier New" w:hAnsi="Courier New" w:cs="Courier New"/>
-                <w:sz w:val="14"/>
-                <w:szCs w:val="14"/>
-              </w:rPr>
-              <w:t xml:space="preserve"> CHARACTER SET </w:t>
-            </w:r>
-            <w:proofErr w:type="gramStart"/>
-            <w:r>
-              <w:rPr>
-                <w:rFonts w:ascii="Courier New" w:eastAsia="Courier New" w:hAnsi="Courier New" w:cs="Courier New"/>
-                <w:sz w:val="14"/>
-                <w:szCs w:val="14"/>
-              </w:rPr>
-              <w:t>utf8mb4;</w:t>
+              <w:t>ci;</w:t>
             </w:r>
             <w:proofErr w:type="gramEnd"/>
           </w:p>
           <w:p>
+            <w:pPr>
+              <w:rPr>
+                <w:rFonts w:ascii="Courier New" w:eastAsia="Courier New" w:hAnsi="Courier New" w:cs="Courier New"/>
+                <w:sz w:val="14"/>
+                <w:szCs w:val="14"/>
+              </w:rPr>
+            </w:pPr>
+            <w:r>
+              <w:br/>
+            </w:r>
+            <w:r>
+              <w:rPr>
+                <w:rFonts w:ascii="Courier New" w:eastAsia="Courier New" w:hAnsi="Courier New" w:cs="Courier New"/>
+                <w:sz w:val="14"/>
+                <w:szCs w:val="14"/>
+              </w:rPr>
+              <w:t xml:space="preserve"># </w:t>
+            </w:r>
+            <w:r>
+              <w:rPr>
+                <w:rFonts w:ascii="Courier New" w:eastAsia="Courier New" w:hAnsi="Courier New" w:cs="Courier New"/>
+                <w:sz w:val="14"/>
+                <w:szCs w:val="14"/>
+              </w:rPr>
+              <w:t>S</w:t>
+            </w:r>
+            <w:r>
+              <w:rPr>
+                <w:rFonts w:ascii="Courier New" w:eastAsia="Courier New" w:hAnsi="Courier New" w:cs="Courier New"/>
+                <w:sz w:val="14"/>
+                <w:szCs w:val="14"/>
+              </w:rPr>
+              <w:t xml:space="preserve">et the character set </w:t>
+            </w:r>
+            <w:r>
+              <w:rPr>
+                <w:rFonts w:ascii="Courier New" w:eastAsia="Courier New" w:hAnsi="Courier New" w:cs="Courier New"/>
+                <w:sz w:val="14"/>
+                <w:szCs w:val="14"/>
+              </w:rPr>
+              <w:t xml:space="preserve">on </w:t>
+            </w:r>
+            <w:r>
+              <w:rPr>
+                <w:rFonts w:ascii="Courier New" w:eastAsia="Courier New" w:hAnsi="Courier New" w:cs="Courier New"/>
+                <w:sz w:val="14"/>
+                <w:szCs w:val="14"/>
+              </w:rPr>
+              <w:t>these important fields</w:t>
+            </w:r>
+            <w:r>
+              <w:rPr>
+                <w:rFonts w:ascii="Courier New" w:eastAsia="Courier New" w:hAnsi="Courier New" w:cs="Courier New"/>
+                <w:sz w:val="14"/>
+                <w:szCs w:val="14"/>
+              </w:rPr>
+              <w:t xml:space="preserve">. </w:t>
+            </w:r>
+            <w:r>
+              <w:rPr>
+                <w:rFonts w:ascii="Courier New" w:eastAsia="Courier New" w:hAnsi="Courier New" w:cs="Courier New"/>
+                <w:b/>
+                <w:bCs/>
+                <w:sz w:val="14"/>
+                <w:szCs w:val="14"/>
+              </w:rPr>
+              <w:t xml:space="preserve">SHOULD WE ALSO </w:t>
+            </w:r>
+            <w:r>
+              <w:rPr>
+                <w:rFonts w:ascii="Courier New" w:eastAsia="Courier New" w:hAnsi="Courier New" w:cs="Courier New"/>
+                <w:b/>
+                <w:bCs/>
+                <w:sz w:val="14"/>
+                <w:szCs w:val="14"/>
+              </w:rPr>
+              <w:t>SPECIFY COLLATION?</w:t>
+            </w:r>
+            <w:r>
+              <w:rPr>
+                <w:rFonts w:ascii="Courier New" w:eastAsia="Courier New" w:hAnsi="Courier New" w:cs="Courier New"/>
+                <w:sz w:val="14"/>
+                <w:szCs w:val="14"/>
+              </w:rPr>
+              <w:t xml:space="preserve"> </w:t>
+            </w:r>
+          </w:p>
+          <w:p>
+            <w:r>
+              <w:rPr>
+                <w:rFonts w:ascii="Courier New" w:eastAsia="Courier New" w:hAnsi="Courier New" w:cs="Courier New"/>
+                <w:sz w:val="14"/>
+                <w:szCs w:val="14"/>
+              </w:rPr>
+              <w:t xml:space="preserve">ALTER TABLE </w:t>
+            </w:r>
+            <w:proofErr w:type="spellStart"/>
+            <w:r>
+              <w:rPr>
+                <w:rFonts w:ascii="Courier New" w:eastAsia="Courier New" w:hAnsi="Courier New" w:cs="Courier New"/>
+                <w:sz w:val="14"/>
+                <w:szCs w:val="14"/>
+              </w:rPr>
+              <w:t>ix_ginas_name</w:t>
+            </w:r>
+            <w:proofErr w:type="spellEnd"/>
+            <w:r>
+              <w:rPr>
+                <w:rFonts w:ascii="Courier New" w:eastAsia="Courier New" w:hAnsi="Courier New" w:cs="Courier New"/>
+                <w:sz w:val="14"/>
+                <w:szCs w:val="14"/>
+              </w:rPr>
+              <w:t xml:space="preserve"> MODIFY name </w:t>
+            </w:r>
+            <w:proofErr w:type="gramStart"/>
+            <w:r>
+              <w:rPr>
+                <w:rFonts w:ascii="Courier New" w:eastAsia="Courier New" w:hAnsi="Courier New" w:cs="Courier New"/>
+                <w:sz w:val="14"/>
+                <w:szCs w:val="14"/>
+              </w:rPr>
+              <w:t>VARCHAR(</w:t>
+            </w:r>
+            <w:proofErr w:type="gramEnd"/>
+            <w:r>
+              <w:rPr>
+                <w:rFonts w:ascii="Courier New" w:eastAsia="Courier New" w:hAnsi="Courier New" w:cs="Courier New"/>
+                <w:sz w:val="14"/>
+                <w:szCs w:val="14"/>
+              </w:rPr>
+              <w:t>255) CHARACTER SET utf8mb4;</w:t>
+            </w:r>
+          </w:p>
+          <w:p>
+            <w:r>
+              <w:rPr>
+                <w:rFonts w:ascii="Courier New" w:eastAsia="Courier New" w:hAnsi="Courier New" w:cs="Courier New"/>
+                <w:sz w:val="14"/>
+                <w:szCs w:val="14"/>
+              </w:rPr>
+              <w:t xml:space="preserve">ALTER TABLE </w:t>
+            </w:r>
+            <w:proofErr w:type="spellStart"/>
+            <w:r>
+              <w:rPr>
+                <w:rFonts w:ascii="Courier New" w:eastAsia="Courier New" w:hAnsi="Courier New" w:cs="Courier New"/>
+                <w:sz w:val="14"/>
+                <w:szCs w:val="14"/>
+              </w:rPr>
+              <w:t>ix_ginas_name</w:t>
+            </w:r>
+            <w:proofErr w:type="spellEnd"/>
+            <w:r>
+              <w:rPr>
+                <w:rFonts w:ascii="Courier New" w:eastAsia="Courier New" w:hAnsi="Courier New" w:cs="Courier New"/>
+                <w:sz w:val="14"/>
+                <w:szCs w:val="14"/>
+              </w:rPr>
+              <w:t xml:space="preserve"> MODIFY </w:t>
+            </w:r>
+            <w:proofErr w:type="spellStart"/>
+            <w:r>
+              <w:rPr>
+                <w:rFonts w:ascii="Courier New" w:eastAsia="Courier New" w:hAnsi="Courier New" w:cs="Courier New"/>
+                <w:sz w:val="14"/>
+                <w:szCs w:val="14"/>
+              </w:rPr>
+              <w:t>full_name</w:t>
+            </w:r>
+            <w:proofErr w:type="spellEnd"/>
+            <w:r>
+              <w:rPr>
+                <w:rFonts w:ascii="Courier New" w:eastAsia="Courier New" w:hAnsi="Courier New" w:cs="Courier New"/>
+                <w:sz w:val="14"/>
+                <w:szCs w:val="14"/>
+              </w:rPr>
+              <w:t xml:space="preserve"> </w:t>
+            </w:r>
+            <w:proofErr w:type="spellStart"/>
+            <w:r>
+              <w:rPr>
+                <w:rFonts w:ascii="Courier New" w:eastAsia="Courier New" w:hAnsi="Courier New" w:cs="Courier New"/>
+                <w:sz w:val="14"/>
+                <w:szCs w:val="14"/>
+              </w:rPr>
+              <w:t>longtext</w:t>
+            </w:r>
+            <w:proofErr w:type="spellEnd"/>
+            <w:r>
+              <w:rPr>
+                <w:rFonts w:ascii="Courier New" w:eastAsia="Courier New" w:hAnsi="Courier New" w:cs="Courier New"/>
+                <w:sz w:val="14"/>
+                <w:szCs w:val="14"/>
+              </w:rPr>
+              <w:t xml:space="preserve"> CHARACTER SET </w:t>
+            </w:r>
+            <w:proofErr w:type="gramStart"/>
+            <w:r>
+              <w:rPr>
+                <w:rFonts w:ascii="Courier New" w:eastAsia="Courier New" w:hAnsi="Courier New" w:cs="Courier New"/>
+                <w:sz w:val="14"/>
+                <w:szCs w:val="14"/>
+              </w:rPr>
+              <w:t>utf8mb4;</w:t>
+            </w:r>
+            <w:proofErr w:type="gramEnd"/>
+          </w:p>
+          <w:p>
             <w:r>
               <w:rPr>
                 <w:rFonts w:ascii="Courier New" w:eastAsia="Courier New" w:hAnsi="Courier New" w:cs="Courier New"/>
@@ -969,6 +1612,13 @@
             </w:r>
           </w:p>
           <w:p>
+            <w:pPr>
+              <w:rPr>
+                <w:rFonts w:ascii="Courier New" w:eastAsia="Courier New" w:hAnsi="Courier New" w:cs="Courier New"/>
+                <w:sz w:val="14"/>
+                <w:szCs w:val="14"/>
+              </w:rPr>
+            </w:pPr>
             <w:r>
               <w:rPr>
                 <w:rFonts w:ascii="Courier New" w:eastAsia="Courier New" w:hAnsi="Courier New" w:cs="Courier New"/>
@@ -1013,45 +1663,624 @@
               </w:rPr>
               <w:t xml:space="preserve"> CHARACTER SET utf8mb4;</w:t>
             </w:r>
+            <w:r>
+              <w:br/>
+            </w:r>
+            <w:r>
+              <w:br/>
+            </w:r>
+            <w:r>
+              <w:br/>
+            </w:r>
+            <w:r>
+              <w:rPr>
+                <w:rFonts w:ascii="Courier New" w:eastAsia="Courier New" w:hAnsi="Courier New" w:cs="Courier New"/>
+                <w:sz w:val="14"/>
+                <w:szCs w:val="14"/>
+              </w:rPr>
+              <w:t xml:space="preserve"># </w:t>
+            </w:r>
+            <w:r>
+              <w:rPr>
+                <w:rFonts w:ascii="Courier New" w:eastAsia="Courier New" w:hAnsi="Courier New" w:cs="Courier New"/>
+                <w:sz w:val="14"/>
+                <w:szCs w:val="14"/>
+              </w:rPr>
+              <w:t xml:space="preserve">Helpful commands for </w:t>
+            </w:r>
+            <w:r>
+              <w:rPr>
+                <w:rFonts w:ascii="Courier New" w:eastAsia="Courier New" w:hAnsi="Courier New" w:cs="Courier New"/>
+                <w:sz w:val="14"/>
+                <w:szCs w:val="14"/>
+              </w:rPr>
+              <w:t>troubleshoot</w:t>
+            </w:r>
+            <w:r>
+              <w:rPr>
+                <w:rFonts w:ascii="Courier New" w:eastAsia="Courier New" w:hAnsi="Courier New" w:cs="Courier New"/>
+                <w:sz w:val="14"/>
+                <w:szCs w:val="14"/>
+              </w:rPr>
+              <w:t>ing</w:t>
+            </w:r>
+            <w:r>
+              <w:rPr>
+                <w:rFonts w:ascii="Courier New" w:eastAsia="Courier New" w:hAnsi="Courier New" w:cs="Courier New"/>
+                <w:sz w:val="14"/>
+                <w:szCs w:val="14"/>
+              </w:rPr>
+              <w:t xml:space="preserve"> </w:t>
+            </w:r>
+            <w:r>
+              <w:rPr>
+                <w:rFonts w:ascii="Courier New" w:eastAsia="Courier New" w:hAnsi="Courier New" w:cs="Courier New"/>
+                <w:sz w:val="14"/>
+                <w:szCs w:val="14"/>
+              </w:rPr>
+              <w:t>character set issues</w:t>
+            </w:r>
+            <w:r>
+              <w:rPr>
+                <w:rFonts w:ascii="Courier New" w:eastAsia="Courier New" w:hAnsi="Courier New" w:cs="Courier New"/>
+                <w:sz w:val="14"/>
+                <w:szCs w:val="14"/>
+              </w:rPr>
+              <w:t>:</w:t>
+            </w:r>
+            <w:r>
+              <w:br/>
+            </w:r>
+            <w:r>
+              <w:br/>
+            </w:r>
+            <w:r>
+              <w:rPr>
+                <w:rFonts w:ascii="Courier New" w:eastAsia="Courier New" w:hAnsi="Courier New" w:cs="Courier New"/>
+                <w:sz w:val="14"/>
+                <w:szCs w:val="14"/>
+              </w:rPr>
+              <w:t xml:space="preserve">USE </w:t>
+            </w:r>
+            <w:proofErr w:type="spellStart"/>
+            <w:r>
+              <w:rPr>
+                <w:rFonts w:ascii="Courier New" w:eastAsia="Courier New" w:hAnsi="Courier New" w:cs="Courier New"/>
+                <w:sz w:val="14"/>
+                <w:szCs w:val="14"/>
+              </w:rPr>
+              <w:t>db_</w:t>
+            </w:r>
+            <w:proofErr w:type="gramStart"/>
+            <w:r>
+              <w:rPr>
+                <w:rFonts w:ascii="Courier New" w:eastAsia="Courier New" w:hAnsi="Courier New" w:cs="Courier New"/>
+                <w:sz w:val="14"/>
+                <w:szCs w:val="14"/>
+              </w:rPr>
+              <w:t>name</w:t>
+            </w:r>
+            <w:proofErr w:type="spellEnd"/>
+            <w:r>
+              <w:rPr>
+                <w:rFonts w:ascii="Courier New" w:eastAsia="Courier New" w:hAnsi="Courier New" w:cs="Courier New"/>
+                <w:sz w:val="14"/>
+                <w:szCs w:val="14"/>
+              </w:rPr>
+              <w:t>;</w:t>
+            </w:r>
+            <w:proofErr w:type="gramEnd"/>
+          </w:p>
+          <w:p>
+            <w:r>
+              <w:rPr>
+                <w:rFonts w:ascii="Courier New" w:eastAsia="Courier New" w:hAnsi="Courier New" w:cs="Courier New"/>
+                <w:sz w:val="14"/>
+                <w:szCs w:val="14"/>
+              </w:rPr>
+              <w:t>SHOW VARIABLES LIKE '%</w:t>
+            </w:r>
+            <w:proofErr w:type="spellStart"/>
+            <w:r>
+              <w:rPr>
+                <w:rFonts w:ascii="Courier New" w:eastAsia="Courier New" w:hAnsi="Courier New" w:cs="Courier New"/>
+                <w:sz w:val="14"/>
+                <w:szCs w:val="14"/>
+              </w:rPr>
+              <w:t>character_set</w:t>
+            </w:r>
+            <w:proofErr w:type="spellEnd"/>
+            <w:r>
+              <w:rPr>
+                <w:rFonts w:ascii="Courier New" w:eastAsia="Courier New" w:hAnsi="Courier New" w:cs="Courier New"/>
+                <w:sz w:val="14"/>
+                <w:szCs w:val="14"/>
+              </w:rPr>
+              <w:t>%</w:t>
+            </w:r>
+            <w:proofErr w:type="gramStart"/>
+            <w:r>
+              <w:rPr>
+                <w:rFonts w:ascii="Courier New" w:eastAsia="Courier New" w:hAnsi="Courier New" w:cs="Courier New"/>
+                <w:sz w:val="14"/>
+                <w:szCs w:val="14"/>
+              </w:rPr>
+              <w:t>';</w:t>
+            </w:r>
+            <w:proofErr w:type="gramEnd"/>
+          </w:p>
+          <w:p>
+            <w:pPr>
+              <w:rPr>
+                <w:rFonts w:ascii="Courier New" w:eastAsia="Courier New" w:hAnsi="Courier New" w:cs="Courier New"/>
+                <w:sz w:val="14"/>
+                <w:szCs w:val="14"/>
+              </w:rPr>
+            </w:pPr>
+          </w:p>
+          <w:p>
+            <w:r>
+              <w:rPr>
+                <w:rFonts w:ascii="Courier New" w:eastAsia="Courier New" w:hAnsi="Courier New" w:cs="Courier New"/>
+                <w:sz w:val="14"/>
+                <w:szCs w:val="14"/>
+              </w:rPr>
+              <w:t xml:space="preserve">USE </w:t>
+            </w:r>
+            <w:proofErr w:type="spellStart"/>
+            <w:r>
+              <w:rPr>
+                <w:rFonts w:ascii="Courier New" w:eastAsia="Courier New" w:hAnsi="Courier New" w:cs="Courier New"/>
+                <w:sz w:val="14"/>
+                <w:szCs w:val="14"/>
+              </w:rPr>
+              <w:t>db_</w:t>
+            </w:r>
+            <w:proofErr w:type="gramStart"/>
+            <w:r>
+              <w:rPr>
+                <w:rFonts w:ascii="Courier New" w:eastAsia="Courier New" w:hAnsi="Courier New" w:cs="Courier New"/>
+                <w:sz w:val="14"/>
+                <w:szCs w:val="14"/>
+              </w:rPr>
+              <w:t>name</w:t>
+            </w:r>
+            <w:proofErr w:type="spellEnd"/>
+            <w:r>
+              <w:rPr>
+                <w:rFonts w:ascii="Courier New" w:eastAsia="Courier New" w:hAnsi="Courier New" w:cs="Courier New"/>
+                <w:sz w:val="14"/>
+                <w:szCs w:val="14"/>
+              </w:rPr>
+              <w:t>;</w:t>
+            </w:r>
+            <w:proofErr w:type="gramEnd"/>
+          </w:p>
+          <w:p>
+            <w:r>
+              <w:rPr>
+                <w:rFonts w:ascii="Courier New" w:eastAsia="Courier New" w:hAnsi="Courier New" w:cs="Courier New"/>
+                <w:sz w:val="14"/>
+                <w:szCs w:val="14"/>
+              </w:rPr>
+              <w:t>SELECT @@character_set_database, @@collation_</w:t>
+            </w:r>
+            <w:proofErr w:type="gramStart"/>
+            <w:r>
+              <w:rPr>
+                <w:rFonts w:ascii="Courier New" w:eastAsia="Courier New" w:hAnsi="Courier New" w:cs="Courier New"/>
+                <w:sz w:val="14"/>
+                <w:szCs w:val="14"/>
+              </w:rPr>
+              <w:t>database;</w:t>
+            </w:r>
+            <w:proofErr w:type="gramEnd"/>
+          </w:p>
+          <w:p>
+            <w:pPr>
+              <w:rPr>
+                <w:rFonts w:ascii="Courier New" w:eastAsia="Courier New" w:hAnsi="Courier New" w:cs="Courier New"/>
+                <w:sz w:val="14"/>
+                <w:szCs w:val="14"/>
+              </w:rPr>
+            </w:pPr>
+          </w:p>
+          <w:p>
+            <w:pPr>
+              <w:rPr>
+                <w:rFonts w:ascii="Courier New" w:eastAsia="Courier New" w:hAnsi="Courier New" w:cs="Courier New"/>
+                <w:sz w:val="14"/>
+                <w:szCs w:val="14"/>
+              </w:rPr>
+            </w:pPr>
+            <w:r>
+              <w:rPr>
+                <w:rFonts w:ascii="Courier New" w:eastAsia="Courier New" w:hAnsi="Courier New" w:cs="Courier New"/>
+                <w:sz w:val="14"/>
+                <w:szCs w:val="14"/>
+              </w:rPr>
+              <w:t>SELECT DEFAULT_CHARACTER_SET_NAME, DEFAULT_COLLATION_NAME FROM INFORMATION_SCHEMA.SCHEMATA WHERE SCHEMA_NAME = '</w:t>
+            </w:r>
+            <w:proofErr w:type="spellStart"/>
+            <w:r>
+              <w:rPr>
+                <w:rFonts w:ascii="Courier New" w:eastAsia="Courier New" w:hAnsi="Courier New" w:cs="Courier New"/>
+                <w:sz w:val="14"/>
+                <w:szCs w:val="14"/>
+              </w:rPr>
+              <w:t>db_name</w:t>
+            </w:r>
+            <w:proofErr w:type="spellEnd"/>
+            <w:r>
+              <w:rPr>
+                <w:rFonts w:ascii="Courier New" w:eastAsia="Courier New" w:hAnsi="Courier New" w:cs="Courier New"/>
+                <w:sz w:val="14"/>
+                <w:szCs w:val="14"/>
+              </w:rPr>
+              <w:t>';</w:t>
+            </w:r>
+            <w:r>
+              <w:br/>
+            </w:r>
+            <w:r>
+              <w:br/>
+            </w:r>
+            <w:r>
+              <w:rPr>
+                <w:rFonts w:ascii="Courier New" w:eastAsia="Courier New" w:hAnsi="Courier New" w:cs="Courier New"/>
+                <w:sz w:val="14"/>
+                <w:szCs w:val="14"/>
+              </w:rPr>
+              <w:t xml:space="preserve"># The way you connect </w:t>
+            </w:r>
+            <w:r>
+              <w:rPr>
+                <w:rFonts w:ascii="Courier New" w:eastAsia="Courier New" w:hAnsi="Courier New" w:cs="Courier New"/>
+                <w:sz w:val="14"/>
+                <w:szCs w:val="14"/>
+              </w:rPr>
+              <w:t>with a</w:t>
+            </w:r>
+            <w:r>
+              <w:rPr>
+                <w:rFonts w:ascii="Courier New" w:eastAsia="Courier New" w:hAnsi="Courier New" w:cs="Courier New"/>
+                <w:sz w:val="14"/>
+                <w:szCs w:val="14"/>
+              </w:rPr>
+              <w:t xml:space="preserve"> </w:t>
+            </w:r>
+            <w:r>
+              <w:rPr>
+                <w:rFonts w:ascii="Courier New" w:eastAsia="Courier New" w:hAnsi="Courier New" w:cs="Courier New"/>
+                <w:sz w:val="14"/>
+                <w:szCs w:val="14"/>
+              </w:rPr>
+              <w:t>local c</w:t>
+            </w:r>
+            <w:r>
+              <w:rPr>
+                <w:rFonts w:ascii="Courier New" w:eastAsia="Courier New" w:hAnsi="Courier New" w:cs="Courier New"/>
+                <w:sz w:val="14"/>
+                <w:szCs w:val="14"/>
+              </w:rPr>
+              <w:t xml:space="preserve">ommand line </w:t>
+            </w:r>
+            <w:r>
+              <w:rPr>
+                <w:rFonts w:ascii="Courier New" w:eastAsia="Courier New" w:hAnsi="Courier New" w:cs="Courier New"/>
+                <w:sz w:val="14"/>
+                <w:szCs w:val="14"/>
+              </w:rPr>
+              <w:t xml:space="preserve">client </w:t>
+            </w:r>
+            <w:r>
+              <w:rPr>
+                <w:rFonts w:ascii="Courier New" w:eastAsia="Courier New" w:hAnsi="Courier New" w:cs="Courier New"/>
+                <w:sz w:val="14"/>
+                <w:szCs w:val="14"/>
+              </w:rPr>
+              <w:t xml:space="preserve">to the </w:t>
+            </w:r>
+            <w:proofErr w:type="spellStart"/>
+            <w:r>
+              <w:rPr>
+                <w:rFonts w:ascii="Courier New" w:eastAsia="Courier New" w:hAnsi="Courier New" w:cs="Courier New"/>
+                <w:sz w:val="14"/>
+                <w:szCs w:val="14"/>
+              </w:rPr>
+              <w:t>gsrs</w:t>
+            </w:r>
+            <w:proofErr w:type="spellEnd"/>
+            <w:r>
+              <w:rPr>
+                <w:rFonts w:ascii="Courier New" w:eastAsia="Courier New" w:hAnsi="Courier New" w:cs="Courier New"/>
+                <w:sz w:val="14"/>
+                <w:szCs w:val="14"/>
+              </w:rPr>
+              <w:t xml:space="preserve"> database may also be important. </w:t>
+            </w:r>
+            <w:r>
+              <w:rPr>
+                <w:rFonts w:ascii="Courier New" w:eastAsia="Courier New" w:hAnsi="Courier New" w:cs="Courier New"/>
+                <w:sz w:val="14"/>
+                <w:szCs w:val="14"/>
+              </w:rPr>
+              <w:t xml:space="preserve">On the server where you run the </w:t>
+            </w:r>
+            <w:proofErr w:type="spellStart"/>
+            <w:r>
+              <w:rPr>
+                <w:rFonts w:ascii="Courier New" w:eastAsia="Courier New" w:hAnsi="Courier New" w:cs="Courier New"/>
+                <w:sz w:val="14"/>
+                <w:szCs w:val="14"/>
+              </w:rPr>
+              <w:t>M</w:t>
+            </w:r>
+            <w:r>
+              <w:rPr>
+                <w:rFonts w:ascii="Courier New" w:eastAsia="Courier New" w:hAnsi="Courier New" w:cs="Courier New"/>
+                <w:sz w:val="14"/>
+                <w:szCs w:val="14"/>
+              </w:rPr>
+              <w:t>ysql</w:t>
+            </w:r>
+            <w:proofErr w:type="spellEnd"/>
+            <w:r>
+              <w:rPr>
+                <w:rFonts w:ascii="Courier New" w:eastAsia="Courier New" w:hAnsi="Courier New" w:cs="Courier New"/>
+                <w:sz w:val="14"/>
+                <w:szCs w:val="14"/>
+              </w:rPr>
+              <w:t xml:space="preserve"> </w:t>
+            </w:r>
+            <w:r>
+              <w:rPr>
+                <w:rFonts w:ascii="Courier New" w:eastAsia="Courier New" w:hAnsi="Courier New" w:cs="Courier New"/>
+                <w:b/>
+                <w:bCs/>
+                <w:sz w:val="14"/>
+                <w:szCs w:val="14"/>
+              </w:rPr>
+              <w:t>client</w:t>
+            </w:r>
+            <w:r>
+              <w:rPr>
+                <w:rFonts w:ascii="Courier New" w:eastAsia="Courier New" w:hAnsi="Courier New" w:cs="Courier New"/>
+                <w:sz w:val="14"/>
+                <w:szCs w:val="14"/>
+              </w:rPr>
+              <w:t xml:space="preserve">, put this in the </w:t>
+            </w:r>
+            <w:proofErr w:type="spellStart"/>
+            <w:r>
+              <w:rPr>
+                <w:rFonts w:ascii="Courier New" w:eastAsia="Courier New" w:hAnsi="Courier New" w:cs="Courier New"/>
+                <w:sz w:val="14"/>
+                <w:szCs w:val="14"/>
+              </w:rPr>
+              <w:t>M</w:t>
+            </w:r>
+            <w:r>
+              <w:rPr>
+                <w:rFonts w:ascii="Courier New" w:eastAsia="Courier New" w:hAnsi="Courier New" w:cs="Courier New"/>
+                <w:sz w:val="14"/>
+                <w:szCs w:val="14"/>
+              </w:rPr>
+              <w:t>ysql</w:t>
+            </w:r>
+            <w:proofErr w:type="spellEnd"/>
+            <w:r>
+              <w:rPr>
+                <w:rFonts w:ascii="Courier New" w:eastAsia="Courier New" w:hAnsi="Courier New" w:cs="Courier New"/>
+                <w:sz w:val="14"/>
+                <w:szCs w:val="14"/>
+              </w:rPr>
+              <w:t xml:space="preserve"> program’s </w:t>
+            </w:r>
+            <w:r>
+              <w:rPr>
+                <w:rFonts w:ascii="Courier New" w:eastAsia="Courier New" w:hAnsi="Courier New" w:cs="Courier New"/>
+                <w:sz w:val="14"/>
+                <w:szCs w:val="14"/>
+              </w:rPr>
+              <w:t>config</w:t>
+            </w:r>
+            <w:r>
+              <w:rPr>
+                <w:rFonts w:ascii="Courier New" w:eastAsia="Courier New" w:hAnsi="Courier New" w:cs="Courier New"/>
+                <w:sz w:val="14"/>
+                <w:szCs w:val="14"/>
+              </w:rPr>
+              <w:t xml:space="preserve"> to</w:t>
+            </w:r>
+            <w:r>
+              <w:rPr>
+                <w:rFonts w:ascii="Courier New" w:eastAsia="Courier New" w:hAnsi="Courier New" w:cs="Courier New"/>
+                <w:sz w:val="14"/>
+                <w:szCs w:val="14"/>
+              </w:rPr>
+              <w:t xml:space="preserve"> </w:t>
+            </w:r>
+            <w:r>
+              <w:rPr>
+                <w:rFonts w:ascii="Courier New" w:eastAsia="Courier New" w:hAnsi="Courier New" w:cs="Courier New"/>
+                <w:sz w:val="14"/>
+                <w:szCs w:val="14"/>
+              </w:rPr>
+              <w:t>m</w:t>
+            </w:r>
+            <w:r>
+              <w:rPr>
+                <w:rFonts w:ascii="Courier New" w:eastAsia="Courier New" w:hAnsi="Courier New" w:cs="Courier New"/>
+                <w:sz w:val="14"/>
+                <w:szCs w:val="14"/>
+              </w:rPr>
+              <w:t xml:space="preserve">ake the client use utf8 as a default. </w:t>
+            </w:r>
+          </w:p>
+          <w:p>
+            <w:pPr>
+              <w:rPr>
+                <w:rFonts w:ascii="Courier New" w:eastAsia="Courier New" w:hAnsi="Courier New" w:cs="Courier New"/>
+                <w:sz w:val="14"/>
+                <w:szCs w:val="14"/>
+              </w:rPr>
+            </w:pPr>
+            <w:r>
+              <w:rPr>
+                <w:rFonts w:ascii="Courier New" w:eastAsia="Courier New" w:hAnsi="Courier New" w:cs="Courier New"/>
+                <w:sz w:val="14"/>
+                <w:szCs w:val="14"/>
+              </w:rPr>
+              <w:t>default-character-set=utf8</w:t>
+            </w:r>
+            <w:r>
+              <w:br/>
+            </w:r>
+          </w:p>
+          <w:p>
+            <w:pPr>
+              <w:spacing w:line="259" w:lineRule="auto"/>
+              <w:rPr>
+                <w:rFonts w:ascii="Courier New" w:eastAsia="Courier New" w:hAnsi="Courier New" w:cs="Courier New"/>
+                <w:sz w:val="14"/>
+                <w:szCs w:val="14"/>
+              </w:rPr>
+            </w:pPr>
+            <w:r>
+              <w:rPr>
+                <w:rFonts w:ascii="Courier New" w:eastAsia="Courier New" w:hAnsi="Courier New" w:cs="Courier New"/>
+                <w:sz w:val="14"/>
+                <w:szCs w:val="14"/>
+              </w:rPr>
+              <w:t># Adding UTF</w:t>
+            </w:r>
+            <w:r>
+              <w:rPr>
+                <w:rFonts w:ascii="Courier New" w:eastAsia="Courier New" w:hAnsi="Courier New" w:cs="Courier New"/>
+                <w:sz w:val="14"/>
+                <w:szCs w:val="14"/>
+              </w:rPr>
+              <w:t>-</w:t>
+            </w:r>
+            <w:r>
+              <w:rPr>
+                <w:rFonts w:ascii="Courier New" w:eastAsia="Courier New" w:hAnsi="Courier New" w:cs="Courier New"/>
+                <w:sz w:val="14"/>
+                <w:szCs w:val="14"/>
+              </w:rPr>
+              <w:t>8 to the JDBC connection string may also help</w:t>
+            </w:r>
+            <w:r>
+              <w:rPr>
+                <w:rFonts w:ascii="Courier New" w:eastAsia="Courier New" w:hAnsi="Courier New" w:cs="Courier New"/>
+                <w:sz w:val="14"/>
+                <w:szCs w:val="14"/>
+              </w:rPr>
+              <w:t>.</w:t>
+            </w:r>
+            <w:r>
+              <w:rPr>
+                <w:rFonts w:ascii="Courier New" w:eastAsia="Courier New" w:hAnsi="Courier New" w:cs="Courier New"/>
+                <w:sz w:val="14"/>
+                <w:szCs w:val="14"/>
+              </w:rPr>
+              <w:t xml:space="preserve"> </w:t>
+            </w:r>
+            <w:r>
+              <w:rPr>
+                <w:rFonts w:ascii="Courier New" w:eastAsia="Courier New" w:hAnsi="Courier New" w:cs="Courier New"/>
+                <w:sz w:val="14"/>
+                <w:szCs w:val="14"/>
+              </w:rPr>
+              <w:t xml:space="preserve">It helped in </w:t>
+            </w:r>
+            <w:r>
+              <w:rPr>
+                <w:rFonts w:ascii="Courier New" w:eastAsia="Courier New" w:hAnsi="Courier New" w:cs="Courier New"/>
+                <w:sz w:val="14"/>
+                <w:szCs w:val="14"/>
+              </w:rPr>
+              <w:t>GSRS 2.</w:t>
+            </w:r>
+            <w:r>
+              <w:rPr>
+                <w:rFonts w:ascii="Courier New" w:eastAsia="Courier New" w:hAnsi="Courier New" w:cs="Courier New"/>
+                <w:sz w:val="14"/>
+                <w:szCs w:val="14"/>
+              </w:rPr>
+              <w:t>x. This is the syntax for 2.x</w:t>
+            </w:r>
+            <w:r>
+              <w:br/>
+            </w:r>
+            <w:r>
+              <w:rPr>
+                <w:rFonts w:ascii="Courier New" w:eastAsia="Courier New" w:hAnsi="Courier New" w:cs="Courier New"/>
+                <w:sz w:val="14"/>
+                <w:szCs w:val="14"/>
+              </w:rPr>
+              <w:t>db.default.url="</w:t>
+            </w:r>
+            <w:proofErr w:type="gramStart"/>
+            <w:r>
+              <w:rPr>
+                <w:rFonts w:ascii="Courier New" w:eastAsia="Courier New" w:hAnsi="Courier New" w:cs="Courier New"/>
+                <w:sz w:val="14"/>
+                <w:szCs w:val="14"/>
+              </w:rPr>
+              <w:t>jdbc:mysql://xyz.com:3306/ginas_tmp?characterEncoding=UTF-8</w:t>
+            </w:r>
+            <w:proofErr w:type="gramEnd"/>
+            <w:r>
+              <w:rPr>
+                <w:rFonts w:ascii="Courier New" w:eastAsia="Courier New" w:hAnsi="Courier New" w:cs="Courier New"/>
+                <w:sz w:val="14"/>
+                <w:szCs w:val="14"/>
+              </w:rPr>
+              <w:t>"</w:t>
+            </w:r>
+          </w:p>
+          <w:p>
+            <w:pPr>
+              <w:rPr>
+                <w:rFonts w:ascii="Courier New" w:eastAsia="Courier New" w:hAnsi="Courier New" w:cs="Courier New"/>
+                <w:sz w:val="14"/>
+                <w:szCs w:val="14"/>
+              </w:rPr>
+            </w:pPr>
           </w:p>
         </w:tc>
       </w:tr>
     </w:tbl>
     <w:p>
       <w:pPr>
-        <w:rPr>
-          <w:rFonts w:ascii="Calibri" w:eastAsia="Calibri" w:hAnsi="Calibri" w:cs="Calibri"/>
-        </w:rPr>
-      </w:pPr>
-      <w:r>
-        <w:rPr>
-          <w:rFonts w:ascii="Calibri" w:eastAsia="Calibri" w:hAnsi="Calibri" w:cs="Calibri"/>
-        </w:rPr>
-        <w:t xml:space="preserve">    </w:t>
-      </w:r>
-      <w:r>
-        <w:rPr>
-          <w:rFonts w:ascii="Calibri" w:eastAsia="Calibri" w:hAnsi="Calibri" w:cs="Calibri"/>
-        </w:rPr>
-        <w:t xml:space="preserve">  </w:t>
-      </w:r>
-      <w:r>
-        <w:rPr>
-          <w:rFonts w:ascii="Calibri" w:eastAsia="Calibri" w:hAnsi="Calibri" w:cs="Calibri"/>
-        </w:rPr>
-        <w:t xml:space="preserve">5.    </w:t>
-      </w:r>
-      <w:r>
-        <w:rPr>
-          <w:rFonts w:ascii="Calibri" w:eastAsia="Calibri" w:hAnsi="Calibri" w:cs="Calibri"/>
-        </w:rPr>
-        <w:t xml:space="preserve"> </w:t>
-      </w:r>
-      <w:r>
-        <w:rPr>
-          <w:rFonts w:ascii="Calibri" w:eastAsia="Calibri" w:hAnsi="Calibri" w:cs="Calibri"/>
-        </w:rPr>
-        <w:t xml:space="preserve">There are some common configuration settings for data source that can be used to fine-tune </w:t>
+        <w:pStyle w:val="ListParagraph"/>
+        <w:numPr>
+          <w:ilvl w:val="0"/>
+          <w:numId w:val="5"/>
+        </w:numPr>
+        <w:rPr>
+          <w:rFonts w:ascii="Calibri" w:eastAsia="Calibri" w:hAnsi="Calibri" w:cs="Calibri"/>
+        </w:rPr>
+      </w:pPr>
+      <w:r>
+        <w:rPr>
+          <w:rFonts w:ascii="Calibri" w:eastAsia="Calibri" w:hAnsi="Calibri" w:cs="Calibri"/>
+        </w:rPr>
+        <w:t xml:space="preserve">There are some common configuration settings for </w:t>
+      </w:r>
+      <w:r>
+        <w:rPr>
+          <w:rFonts w:ascii="Calibri" w:eastAsia="Calibri" w:hAnsi="Calibri" w:cs="Calibri"/>
+        </w:rPr>
+        <w:t xml:space="preserve">the </w:t>
+      </w:r>
+      <w:r>
+        <w:rPr>
+          <w:rFonts w:ascii="Calibri" w:eastAsia="Calibri" w:hAnsi="Calibri" w:cs="Calibri"/>
+        </w:rPr>
+        <w:t xml:space="preserve">data source that can be used to fine-tune </w:t>
       </w:r>
       <w:r>
         <w:tab/>
@@ -1105,12 +2334,15 @@
           <w:rFonts w:ascii="Calibri" w:eastAsia="Calibri" w:hAnsi="Calibri" w:cs="Calibri"/>
         </w:rPr>
         <w:t xml:space="preserve"> the numbers to fit your application.</w:t>
+      </w:r>
+      <w:r>
+        <w:tab/>
       </w:r>
     </w:p>
     <w:tbl>
       <w:tblPr>
         <w:tblStyle w:val="TableGrid"/>
-        <w:tblpPr w:leftFromText="180" w:rightFromText="180" w:vertAnchor="text" w:horzAnchor="margin" w:tblpXSpec="right" w:tblpY="-37"/>
+        <w:tblpPr w:leftFromText="180" w:rightFromText="180" w:vertAnchor="text" w:horzAnchor="margin" w:tblpXSpec="right" w:tblpY="855"/>
         <w:tblW w:w="8635" w:type="dxa"/>
         <w:tblLayout w:type="fixed"/>
         <w:tblLook w:val="06A0" w:firstRow="1" w:lastRow="0" w:firstColumn="1" w:lastColumn="0" w:noHBand="1" w:noVBand="1"/>
@@ -1137,6 +2369,7 @@
             <w:proofErr w:type="spellStart"/>
             <w:proofErr w:type="gramStart"/>
             <w:r>
+              <w:lastRenderedPageBreak/>
               <w:t>spring.datasource</w:t>
             </w:r>
             <w:proofErr w:type="gramEnd"/>
@@ -1219,6 +2452,121 @@
           <w:rFonts w:ascii="Calibri" w:eastAsia="Calibri" w:hAnsi="Calibri" w:cs="Calibri"/>
         </w:rPr>
         <w:t xml:space="preserve"> </w:t>
+      </w:r>
+      <w:r>
+        <w:br/>
+      </w:r>
+      <w:r>
+        <w:tab/>
+      </w:r>
+    </w:p>
+    <w:p>
+      <w:pPr>
+        <w:pStyle w:val="Heading1"/>
+        <w:rPr>
+          <w:rFonts w:ascii="Calibri Light" w:eastAsia="Calibri Light" w:hAnsi="Calibri Light" w:cs="Calibri Light"/>
+        </w:rPr>
+      </w:pPr>
+    </w:p>
+    <w:p>
+      <w:pPr>
+        <w:pStyle w:val="Heading1"/>
+        <w:rPr>
+          <w:rFonts w:ascii="Calibri Light" w:eastAsia="Calibri Light" w:hAnsi="Calibri Light" w:cs="Calibri Light"/>
+        </w:rPr>
+      </w:pPr>
+    </w:p>
+    <w:p>
+      <w:pPr>
+        <w:pStyle w:val="ListParagraph"/>
+        <w:numPr>
+          <w:ilvl w:val="0"/>
+          <w:numId w:val="5"/>
+        </w:numPr>
+      </w:pPr>
+      <w:r>
+        <w:rPr>
+          <w:b/>
+          <w:bCs/>
+          <w:color w:val="FF0000"/>
+        </w:rPr>
+        <w:t>NOTE from GSRS 3.1</w:t>
+      </w:r>
+      <w:r>
+        <w:t xml:space="preserve">: </w:t>
+      </w:r>
+      <w:r>
+        <w:t xml:space="preserve">Database schema changes </w:t>
+      </w:r>
+      <w:r>
+        <w:t xml:space="preserve">are introduced in GSRS3.1. Please check the </w:t>
+      </w:r>
+      <w:r>
+        <w:t>R</w:t>
+      </w:r>
+      <w:r>
+        <w:t>EADME file</w:t>
+      </w:r>
+      <w:r>
+        <w:t xml:space="preserve"> and</w:t>
+      </w:r>
+      <w:r>
+        <w:t xml:space="preserve"> </w:t>
+      </w:r>
+      <w:r>
+        <w:t>scripts in</w:t>
+      </w:r>
+      <w:r>
+        <w:t xml:space="preserve"> </w:t>
+      </w:r>
+      <w:proofErr w:type="gramStart"/>
+      <w:r>
+        <w:t>the</w:t>
+      </w:r>
+      <w:r>
+        <w:t xml:space="preserve"> </w:t>
+      </w:r>
+      <w:r>
+        <w:rPr>
+          <w:b/>
+          <w:bCs/>
+          <w:i/>
+          <w:iCs/>
+        </w:rPr>
+        <w:t>.</w:t>
+      </w:r>
+      <w:proofErr w:type="gramEnd"/>
+      <w:r>
+        <w:rPr>
+          <w:b/>
+          <w:bCs/>
+          <w:i/>
+          <w:iCs/>
+        </w:rPr>
+        <w:t>/substances/database/</w:t>
+      </w:r>
+      <w:proofErr w:type="spellStart"/>
+      <w:r>
+        <w:rPr>
+          <w:b/>
+          <w:bCs/>
+          <w:i/>
+          <w:iCs/>
+        </w:rPr>
+        <w:t>sql</w:t>
+      </w:r>
+      <w:proofErr w:type="spellEnd"/>
+      <w:r>
+        <w:rPr>
+          <w:b/>
+          <w:bCs/>
+          <w:i/>
+          <w:iCs/>
+        </w:rPr>
+        <w:t>/${your database flavor}/GSRS_3.1</w:t>
+      </w:r>
+      <w:r>
+        <w:t xml:space="preserve"> folder.</w:t>
       </w:r>
     </w:p>
     <w:p>
@@ -1564,7 +2912,15 @@
           <w:i/>
           <w:iCs/>
         </w:rPr>
-        <w:t>none needed</w:t>
+        <w:t xml:space="preserve">none </w:t>
+      </w:r>
+      <w:r>
+        <w:rPr>
+          <w:rFonts w:ascii="Calibri" w:eastAsia="Calibri" w:hAnsi="Calibri" w:cs="Calibri"/>
+          <w:i/>
+          <w:iCs/>
+        </w:rPr>
+        <w:t>needed.</w:t>
       </w:r>
     </w:p>
     <w:p>
@@ -1767,7 +3123,6 @@
                 <w:sz w:val="16"/>
                 <w:szCs w:val="16"/>
               </w:rPr>
-              <w:lastRenderedPageBreak/>
               <w:t>spring.jpa.database</w:t>
             </w:r>
             <w:proofErr w:type="gramEnd"/>
@@ -1812,7 +3167,6 @@
         <w:rPr>
           <w:rFonts w:ascii="Calibri" w:eastAsia="Calibri" w:hAnsi="Calibri" w:cs="Calibri"/>
         </w:rPr>
-        <w:lastRenderedPageBreak/>
         <w:t xml:space="preserve"> </w:t>
       </w:r>
     </w:p>
@@ -1961,6 +3315,7 @@
         <w:rPr>
           <w:rFonts w:ascii="Calibri" w:eastAsia="Calibri" w:hAnsi="Calibri" w:cs="Calibri"/>
         </w:rPr>
+        <w:lastRenderedPageBreak/>
         <w:t>This goes into the pom.xml file:</w:t>
       </w:r>
     </w:p>
@@ -2284,7 +3639,15 @@
           <w:i/>
           <w:iCs/>
         </w:rPr>
-        <w:t>none needed</w:t>
+        <w:t xml:space="preserve">none </w:t>
+      </w:r>
+      <w:r>
+        <w:rPr>
+          <w:rFonts w:ascii="Calibri" w:eastAsia="Calibri" w:hAnsi="Calibri" w:cs="Calibri"/>
+          <w:i/>
+          <w:iCs/>
+        </w:rPr>
+        <w:t>needed.</w:t>
       </w:r>
     </w:p>
     <w:p>
@@ -2575,7 +3938,21 @@
         <w:rPr>
           <w:rFonts w:ascii="Calibri" w:eastAsia="Calibri" w:hAnsi="Calibri" w:cs="Calibri"/>
         </w:rPr>
-        <w:t xml:space="preserve"> that is used by GSRS was modified in 3.0.2 to handle large objects differently. This makes the new dialect compatible with 2.X-based database schemes, but those databases formed from 3.0 and 3.0.1 dialects would need to be adjusted. Some adjustments to some columns may needed for a database formed in 3.0.1 or 3.0.0. </w:t>
+        <w:t xml:space="preserve"> that is used by GSRS was modified in 3.0.2 to handle large objects differently. This makes the new dialect compatible with 2.X-based database schemes, but those databases formed from 3.0 and 3.0.1 dialects would need to be adjusted. Some adjustments to some columns may </w:t>
+      </w:r>
+      <w:proofErr w:type="gramStart"/>
+      <w:r>
+        <w:rPr>
+          <w:rFonts w:ascii="Calibri" w:eastAsia="Calibri" w:hAnsi="Calibri" w:cs="Calibri"/>
+        </w:rPr>
+        <w:t>needed</w:t>
+      </w:r>
+      <w:proofErr w:type="gramEnd"/>
+      <w:r>
+        <w:rPr>
+          <w:rFonts w:ascii="Calibri" w:eastAsia="Calibri" w:hAnsi="Calibri" w:cs="Calibri"/>
+        </w:rPr>
+        <w:t xml:space="preserve"> for a database formed in 3.0.1 or 3.0.0. </w:t>
       </w:r>
     </w:p>
     <w:p>
@@ -2647,7 +4024,6 @@
                 <w:sz w:val="19"/>
                 <w:szCs w:val="19"/>
               </w:rPr>
-              <w:lastRenderedPageBreak/>
               <w:t xml:space="preserve">   &lt;dependency&gt;</w:t>
             </w:r>
           </w:p>
@@ -3000,6 +4376,7 @@
                 <w:sz w:val="16"/>
                 <w:szCs w:val="16"/>
               </w:rPr>
+              <w:lastRenderedPageBreak/>
               <w:t>spring.datasource</w:t>
             </w:r>
             <w:proofErr w:type="gramEnd"/>
@@ -3623,7 +5000,6 @@
                 <w:sz w:val="19"/>
                 <w:szCs w:val="19"/>
               </w:rPr>
-              <w:lastRenderedPageBreak/>
               <w:t>spring.jpa.hibernate.use</w:t>
             </w:r>
             <w:proofErr w:type="spellEnd"/>
@@ -3966,6 +5342,7 @@
                 <w:sz w:val="19"/>
                 <w:szCs w:val="19"/>
               </w:rPr>
+              <w:lastRenderedPageBreak/>
               <w:t xml:space="preserve">origin </w:t>
             </w:r>
             <w:proofErr w:type="gramStart"/>
@@ -4289,6 +5666,7 @@
         <w:rPr>
           <w:rFonts w:ascii="Calibri" w:eastAsia="Calibri" w:hAnsi="Calibri" w:cs="Calibri"/>
         </w:rPr>
+        <w:lastRenderedPageBreak/>
         <w:t>Example configuration</w:t>
       </w:r>
     </w:p>
@@ -7207,6 +8585,11 @@
       <w:u w:val="single"/>
     </w:rPr>
   </w:style>
+  <w:style w:type="character" w:customStyle="1" w:styleId="pl-token">
+    <w:name w:val="pl-token"/>
+    <w:basedOn w:val="DefaultParagraphFont"/>
+    <w:rsid w:val="002225F5"/>
+  </w:style>
 </w:styles>
 </file>
 
@@ -7506,8 +8889,25 @@
 </file>
 
 <file path=customXml/item1.xml><?xml version="1.0" encoding="utf-8"?>
-<ct:contentTypeSchema xmlns:ct="http://schemas.microsoft.com/office/2006/metadata/contentType" xmlns:ma="http://schemas.microsoft.com/office/2006/metadata/properties/metaAttributes" ct:_="" ma:_="" ma:contentTypeName="Document" ma:contentTypeID="0x010100AE727CE4003A9841BD907CB57F1E648A" ma:contentTypeVersion="8" ma:contentTypeDescription="Create a new document." ma:contentTypeScope="" ma:versionID="2730ba67e05b17f1cc2b0709ddb2a260">
-  <xsd:schema xmlns:xsd="http://www.w3.org/2001/XMLSchema" xmlns:xs="http://www.w3.org/2001/XMLSchema" xmlns:p="http://schemas.microsoft.com/office/2006/metadata/properties" xmlns:ns2="3d22724a-222b-4850-b57c-0ee7c2cb5a55" xmlns:ns3="a524ed25-5586-4ef2-952d-9c6e92cf3c8a" targetNamespace="http://schemas.microsoft.com/office/2006/metadata/properties" ma:root="true" ma:fieldsID="b3887f61521271ab245578f2311ca36b" ns2:_="" ns3:_="">
+<?mso-contentType ?>
+<FormTemplates xmlns="http://schemas.microsoft.com/sharepoint/v3/contenttype/forms">
+  <Display>DocumentLibraryForm</Display>
+  <Edit>DocumentLibraryForm</Edit>
+  <New>DocumentLibraryForm</New>
+</FormTemplates>
+</file>
+
+<file path=customXml/item2.xml><?xml version="1.0" encoding="utf-8"?>
+<p:properties xmlns:p="http://schemas.microsoft.com/office/2006/metadata/properties" xmlns:xsi="http://www.w3.org/2001/XMLSchema-instance" xmlns:pc="http://schemas.microsoft.com/office/infopath/2007/PartnerControls">
+  <documentManagement>
+    <Release xmlns="3d22724a-222b-4850-b57c-0ee7c2cb5a55">General</Release>
+  </documentManagement>
+</p:properties>
+</file>
+
+<file path=customXml/item3.xml><?xml version="1.0" encoding="utf-8"?>
+<ct:contentTypeSchema xmlns:ct="http://schemas.microsoft.com/office/2006/metadata/contentType" xmlns:ma="http://schemas.microsoft.com/office/2006/metadata/properties/metaAttributes" ct:_="" ma:_="" ma:contentTypeName="Document" ma:contentTypeID="0x010100AE727CE4003A9841BD907CB57F1E648A" ma:contentTypeVersion="11" ma:contentTypeDescription="Create a new document." ma:contentTypeScope="" ma:versionID="092df388f777c9d14513722884c96454">
+  <xsd:schema xmlns:xsd="http://www.w3.org/2001/XMLSchema" xmlns:xs="http://www.w3.org/2001/XMLSchema" xmlns:p="http://schemas.microsoft.com/office/2006/metadata/properties" xmlns:ns2="3d22724a-222b-4850-b57c-0ee7c2cb5a55" xmlns:ns3="a524ed25-5586-4ef2-952d-9c6e92cf3c8a" targetNamespace="http://schemas.microsoft.com/office/2006/metadata/properties" ma:root="true" ma:fieldsID="099a79b750bf63e76ca3cf6790a3a376" ns2:_="" ns3:_="">
     <xsd:import namespace="3d22724a-222b-4850-b57c-0ee7c2cb5a55"/>
     <xsd:import namespace="a524ed25-5586-4ef2-952d-9c6e92cf3c8a"/>
     <xsd:element name="properties">
@@ -7524,6 +8924,9 @@
                 <xsd:element ref="ns2:Release" minOccurs="0"/>
                 <xsd:element ref="ns2:MediaLengthInSeconds" minOccurs="0"/>
                 <xsd:element ref="ns2:MediaServiceAutoTags" minOccurs="0"/>
+                <xsd:element ref="ns2:MediaServiceObjectDetectorVersions" minOccurs="0"/>
+                <xsd:element ref="ns2:MediaServiceGenerationTime" minOccurs="0"/>
+                <xsd:element ref="ns2:MediaServiceEventHashCode" minOccurs="0"/>
               </xsd:all>
             </xsd:complexType>
           </xsd:element>
@@ -7567,6 +8970,21 @@
       </xsd:simpleType>
     </xsd:element>
     <xsd:element name="MediaServiceAutoTags" ma:index="15" nillable="true" ma:displayName="Tags" ma:internalName="MediaServiceAutoTags" ma:readOnly="true">
+      <xsd:simpleType>
+        <xsd:restriction base="dms:Text"/>
+      </xsd:simpleType>
+    </xsd:element>
+    <xsd:element name="MediaServiceObjectDetectorVersions" ma:index="16" nillable="true" ma:displayName="MediaServiceObjectDetectorVersions" ma:hidden="true" ma:indexed="true" ma:internalName="MediaServiceObjectDetectorVersions" ma:readOnly="true">
+      <xsd:simpleType>
+        <xsd:restriction base="dms:Text"/>
+      </xsd:simpleType>
+    </xsd:element>
+    <xsd:element name="MediaServiceGenerationTime" ma:index="17" nillable="true" ma:displayName="MediaServiceGenerationTime" ma:hidden="true" ma:internalName="MediaServiceGenerationTime" ma:readOnly="true">
+      <xsd:simpleType>
+        <xsd:restriction base="dms:Text"/>
+      </xsd:simpleType>
+    </xsd:element>
+    <xsd:element name="MediaServiceEventHashCode" ma:index="18" nillable="true" ma:displayName="MediaServiceEventHashCode" ma:hidden="true" ma:internalName="MediaServiceEventHashCode" ma:readOnly="true">
       <xsd:simpleType>
         <xsd:restriction base="dms:Text"/>
       </xsd:simpleType>
@@ -7701,25 +9119,33 @@
 </ct:contentTypeSchema>
 </file>
 
-<file path=customXml/item2.xml><?xml version="1.0" encoding="utf-8"?>
-<?mso-contentType ?>
-<FormTemplates xmlns="http://schemas.microsoft.com/sharepoint/v3/contenttype/forms">
-  <Display>DocumentLibraryForm</Display>
-  <Edit>DocumentLibraryForm</Edit>
-  <New>DocumentLibraryForm</New>
-</FormTemplates>
+<file path=customXml/itemProps1.xml><?xml version="1.0" encoding="utf-8"?>
+<ds:datastoreItem xmlns:ds="http://schemas.openxmlformats.org/officeDocument/2006/customXml" ds:itemID="{6A2ECE99-CBAF-40A0-9A6B-CA370DAC41BE}">
+  <ds:schemaRefs>
+    <ds:schemaRef ds:uri="http://schemas.microsoft.com/sharepoint/v3/contenttype/forms"/>
+  </ds:schemaRefs>
+</ds:datastoreItem>
 </file>
 
-<file path=customXml/item3.xml><?xml version="1.0" encoding="utf-8"?>
-<p:properties xmlns:p="http://schemas.microsoft.com/office/2006/metadata/properties" xmlns:xsi="http://www.w3.org/2001/XMLSchema-instance" xmlns:pc="http://schemas.microsoft.com/office/infopath/2007/PartnerControls">
-  <documentManagement>
-    <Release xmlns="3d22724a-222b-4850-b57c-0ee7c2cb5a55">General</Release>
-  </documentManagement>
-</p:properties>
+<file path=customXml/itemProps2.xml><?xml version="1.0" encoding="utf-8"?>
+<ds:datastoreItem xmlns:ds="http://schemas.openxmlformats.org/officeDocument/2006/customXml" ds:itemID="{F782E496-F5FE-4149-99EB-B8F43842A2FE}">
+  <ds:schemaRefs>
+    <ds:schemaRef ds:uri="3d22724a-222b-4850-b57c-0ee7c2cb5a55"/>
+    <ds:schemaRef ds:uri="http://purl.org/dc/terms/"/>
+    <ds:schemaRef ds:uri="http://schemas.openxmlformats.org/package/2006/metadata/core-properties"/>
+    <ds:schemaRef ds:uri="http://purl.org/dc/dcmitype/"/>
+    <ds:schemaRef ds:uri="http://schemas.microsoft.com/office/infopath/2007/PartnerControls"/>
+    <ds:schemaRef ds:uri="http://purl.org/dc/elements/1.1/"/>
+    <ds:schemaRef ds:uri="http://schemas.microsoft.com/office/2006/documentManagement/types"/>
+    <ds:schemaRef ds:uri="a524ed25-5586-4ef2-952d-9c6e92cf3c8a"/>
+    <ds:schemaRef ds:uri="http://schemas.microsoft.com/office/2006/metadata/properties"/>
+    <ds:schemaRef ds:uri="http://www.w3.org/XML/1998/namespace"/>
+  </ds:schemaRefs>
+</ds:datastoreItem>
 </file>
 
-<file path=customXml/itemProps1.xml><?xml version="1.0" encoding="utf-8"?>
-<ds:datastoreItem xmlns:ds="http://schemas.openxmlformats.org/officeDocument/2006/customXml" ds:itemID="{56AD3E79-2997-4487-A5C6-3108380CFAE8}">
+<file path=customXml/itemProps3.xml><?xml version="1.0" encoding="utf-8"?>
+<ds:datastoreItem xmlns:ds="http://schemas.openxmlformats.org/officeDocument/2006/customXml" ds:itemID="{FC10656F-23D0-47EB-BEBC-F086B8EDBD78}">
   <ds:schemaRefs>
     <ds:schemaRef ds:uri="http://schemas.microsoft.com/office/2006/metadata/contentType"/>
     <ds:schemaRef ds:uri="http://schemas.microsoft.com/office/2006/metadata/properties/metaAttributes"/>
@@ -7737,20 +9163,8 @@
 </ds:datastoreItem>
 </file>
 
-<file path=customXml/itemProps2.xml><?xml version="1.0" encoding="utf-8"?>
-<ds:datastoreItem xmlns:ds="http://schemas.openxmlformats.org/officeDocument/2006/customXml" ds:itemID="{6A2ECE99-CBAF-40A0-9A6B-CA370DAC41BE}">
-  <ds:schemaRefs>
-    <ds:schemaRef ds:uri="http://schemas.microsoft.com/sharepoint/v3/contenttype/forms"/>
-  </ds:schemaRefs>
-</ds:datastoreItem>
-</file>
-
-<file path=customXml/itemProps3.xml><?xml version="1.0" encoding="utf-8"?>
-<ds:datastoreItem xmlns:ds="http://schemas.openxmlformats.org/officeDocument/2006/customXml" ds:itemID="{F782E496-F5FE-4149-99EB-B8F43842A2FE}">
-  <ds:schemaRefs>
-    <ds:schemaRef ds:uri="http://schemas.microsoft.com/office/2006/metadata/properties"/>
-    <ds:schemaRef ds:uri="http://schemas.microsoft.com/office/infopath/2007/PartnerControls"/>
-    <ds:schemaRef ds:uri="3d22724a-222b-4850-b57c-0ee7c2cb5a55"/>
-  </ds:schemaRefs>
-</ds:datastoreItem>
+<file path=docMetadata/LabelInfo.xml><?xml version="1.0" encoding="utf-8"?>
+<clbl:labelList xmlns:clbl="http://schemas.microsoft.com/office/2020/mipLabelMetadata">
+  <clbl:label id="{14b77578-9773-42d5-8507-251ca2dc2b06}" enabled="0" method="" siteId="{14b77578-9773-42d5-8507-251ca2dc2b06}" removed="1"/>
+</clbl:labelList>
 </file>
</xml_diff>